<commit_message>
resume done before fall 2015
</commit_message>
<xml_diff>
--- a/Srinivasan Rajappa.docx
+++ b/Srinivasan Rajappa.docx
@@ -66,37 +66,19 @@
         </w:rPr>
         <w:t xml:space="preserve"> | </w:t>
       </w:r>
-      <w:r>
-        <w:fldChar w:fldCharType="begin"/>
-      </w:r>
-      <w:r>
-        <w:instrText xml:space="preserve"> HYPERLINK "mailto:srajappa@buffalo.edu" </w:instrText>
-      </w:r>
-      <w:r>
-        <w:fldChar w:fldCharType="separate"/>
-      </w:r>
-      <w:r>
-        <w:rPr>
-          <w:rStyle w:val="Hyperlink"/>
-          <w:b/>
-          <w:color w:val="auto"/>
-          <w:sz w:val="21"/>
-          <w:szCs w:val="21"/>
-          <w:lang w:val="fi-FI"/>
-        </w:rPr>
-        <w:t>srajappa@buffalo.edu</w:t>
-      </w:r>
-      <w:r>
-        <w:rPr>
-          <w:rStyle w:val="Hyperlink"/>
-          <w:b/>
-          <w:color w:val="auto"/>
-          <w:sz w:val="21"/>
-          <w:szCs w:val="21"/>
-          <w:lang w:val="fi-FI"/>
-        </w:rPr>
-        <w:fldChar w:fldCharType="end"/>
-      </w:r>
+      <w:hyperlink r:id="rId7" w:history="1">
+        <w:r>
+          <w:rPr>
+            <w:rStyle w:val="Hyperlink"/>
+            <w:b/>
+            <w:color w:val="auto"/>
+            <w:sz w:val="21"/>
+            <w:szCs w:val="21"/>
+            <w:lang w:val="fi-FI"/>
+          </w:rPr>
+          <w:t>srajappa@buffalo.edu</w:t>
+        </w:r>
+      </w:hyperlink>
     </w:p>
     <w:p>
       <w:pPr>
@@ -131,12 +113,82 @@
         <w:ind w:right="180"/>
         <w:jc w:val="both"/>
         <w:rPr>
-          <w:b/>
-          <w:sz w:val="20"/>
-          <w:szCs w:val="20"/>
-          <w:lang w:val="fi-FI"/>
-        </w:rPr>
-      </w:pPr>
+          <w:sz w:val="20"/>
+          <w:szCs w:val="20"/>
+        </w:rPr>
+      </w:pPr>
+      <w:r>
+        <w:rPr>
+          <w:b/>
+          <w:sz w:val="20"/>
+          <w:szCs w:val="20"/>
+        </w:rPr>
+        <w:t>Master of Science</w:t>
+      </w:r>
+      <w:r>
+        <w:rPr>
+          <w:sz w:val="20"/>
+          <w:szCs w:val="20"/>
+        </w:rPr>
+        <w:t xml:space="preserve">, Computer Science, </w:t>
+      </w:r>
+      <w:r>
+        <w:rPr>
+          <w:sz w:val="20"/>
+          <w:szCs w:val="20"/>
+        </w:rPr>
+        <w:tab/>
+      </w:r>
+      <w:r>
+        <w:rPr>
+          <w:sz w:val="20"/>
+          <w:szCs w:val="20"/>
+        </w:rPr>
+        <w:tab/>
+        <w:t xml:space="preserve">                          </w:t>
+      </w:r>
+      <w:r>
+        <w:rPr>
+          <w:sz w:val="20"/>
+          <w:szCs w:val="20"/>
+        </w:rPr>
+        <w:t>(</w:t>
+      </w:r>
+      <w:r>
+        <w:rPr>
+          <w:sz w:val="20"/>
+          <w:szCs w:val="20"/>
+        </w:rPr>
+        <w:t>Feb</w:t>
+      </w:r>
+      <w:r>
+        <w:rPr>
+          <w:sz w:val="20"/>
+          <w:szCs w:val="20"/>
+        </w:rPr>
+        <w:t xml:space="preserve"> </w:t>
+      </w:r>
+      <w:r>
+        <w:rPr>
+          <w:sz w:val="20"/>
+          <w:szCs w:val="20"/>
+        </w:rPr>
+        <w:t>2016</w:t>
+      </w:r>
+      <w:r>
+        <w:rPr>
+          <w:sz w:val="20"/>
+          <w:szCs w:val="20"/>
+        </w:rPr>
+        <w:t>)</w:t>
+      </w:r>
+      <w:r>
+        <w:rPr>
+          <w:sz w:val="20"/>
+          <w:szCs w:val="20"/>
+        </w:rPr>
+        <w:t xml:space="preserve">                           </w:t>
+      </w:r>
     </w:p>
     <w:p>
       <w:pPr>
@@ -159,87 +211,6 @@
           <w:sz w:val="20"/>
           <w:szCs w:val="20"/>
         </w:rPr>
-        <w:t>Master of Science</w:t>
-      </w:r>
-      <w:r>
-        <w:rPr>
-          <w:sz w:val="20"/>
-          <w:szCs w:val="20"/>
-        </w:rPr>
-        <w:t xml:space="preserve">, Computer Science, </w:t>
-      </w:r>
-      <w:r>
-        <w:rPr>
-          <w:sz w:val="20"/>
-          <w:szCs w:val="20"/>
-        </w:rPr>
-        <w:tab/>
-      </w:r>
-      <w:r>
-        <w:rPr>
-          <w:sz w:val="20"/>
-          <w:szCs w:val="20"/>
-        </w:rPr>
-        <w:tab/>
-        <w:t xml:space="preserve">                          </w:t>
-      </w:r>
-      <w:r>
-        <w:rPr>
-          <w:sz w:val="20"/>
-          <w:szCs w:val="20"/>
-        </w:rPr>
-        <w:t>(Dec</w:t>
-      </w:r>
-      <w:r>
-        <w:rPr>
-          <w:sz w:val="20"/>
-          <w:szCs w:val="20"/>
-        </w:rPr>
-        <w:t xml:space="preserve"> </w:t>
-      </w:r>
-      <w:r>
-        <w:rPr>
-          <w:sz w:val="20"/>
-          <w:szCs w:val="20"/>
-        </w:rPr>
-        <w:t>2015</w:t>
-      </w:r>
-      <w:r>
-        <w:rPr>
-          <w:sz w:val="20"/>
-          <w:szCs w:val="20"/>
-        </w:rPr>
-        <w:t>)</w:t>
-      </w:r>
-      <w:r>
-        <w:rPr>
-          <w:sz w:val="20"/>
-          <w:szCs w:val="20"/>
-        </w:rPr>
-        <w:t xml:space="preserve">                           </w:t>
-      </w:r>
-    </w:p>
-    <w:p>
-      <w:pPr>
-        <w:tabs>
-          <w:tab w:val="left" w:pos="1260"/>
-          <w:tab w:val="left" w:pos="8222"/>
-          <w:tab w:val="left" w:pos="8364"/>
-          <w:tab w:val="left" w:pos="8647"/>
-        </w:tabs>
-        <w:ind w:right="180"/>
-        <w:jc w:val="both"/>
-        <w:rPr>
-          <w:sz w:val="20"/>
-          <w:szCs w:val="20"/>
-        </w:rPr>
-      </w:pPr>
-      <w:r>
-        <w:rPr>
-          <w:b/>
-          <w:sz w:val="20"/>
-          <w:szCs w:val="20"/>
-        </w:rPr>
         <w:t xml:space="preserve">University </w:t>
       </w:r>
       <w:r>
@@ -369,7 +340,8 @@
           <w:tab w:val="left" w:pos="1260"/>
           <w:tab w:val="left" w:pos="8364"/>
         </w:tabs>
-        <w:ind w:right="180"/>
+        <w:spacing w:after="80"/>
+        <w:ind w:right="187"/>
         <w:jc w:val="both"/>
         <w:rPr>
           <w:sz w:val="20"/>
@@ -458,7 +430,28 @@
           <w:sz w:val="20"/>
           <w:szCs w:val="20"/>
         </w:rPr>
-        <w:t>Algorithms for Modern Computer Systems.</w:t>
+        <w:t>Algorithms for Modern Computer Systems</w:t>
+      </w:r>
+      <w:r>
+        <w:rPr>
+          <w:sz w:val="20"/>
+          <w:szCs w:val="20"/>
+        </w:rPr>
+        <w:t>, Computer Architecture</w:t>
+      </w:r>
+      <w:r>
+        <w:rPr>
+          <w:sz w:val="20"/>
+          <w:szCs w:val="20"/>
+        </w:rPr>
+        <w:t>.</w:t>
+      </w:r>
+      <w:r>
+        <w:rPr>
+          <w:sz w:val="20"/>
+          <w:szCs w:val="20"/>
+        </w:rPr>
+        <w:t xml:space="preserve"> </w:t>
       </w:r>
     </w:p>
     <w:p>
@@ -473,6 +466,168 @@
           <w:szCs w:val="20"/>
         </w:rPr>
       </w:pPr>
+      <w:r>
+        <w:rPr>
+          <w:b/>
+          <w:sz w:val="20"/>
+          <w:szCs w:val="20"/>
+        </w:rPr>
+        <w:t>Bachelor of Technology</w:t>
+      </w:r>
+      <w:r>
+        <w:rPr>
+          <w:sz w:val="20"/>
+          <w:szCs w:val="20"/>
+        </w:rPr>
+        <w:t xml:space="preserve">, </w:t>
+      </w:r>
+      <w:r>
+        <w:rPr>
+          <w:sz w:val="20"/>
+          <w:szCs w:val="20"/>
+        </w:rPr>
+        <w:t>Computer Science and Engineering</w:t>
+      </w:r>
+      <w:r>
+        <w:rPr>
+          <w:sz w:val="20"/>
+          <w:szCs w:val="20"/>
+        </w:rPr>
+        <w:t>, [GPA: 7.3</w:t>
+      </w:r>
+      <w:r>
+        <w:rPr>
+          <w:sz w:val="20"/>
+          <w:szCs w:val="20"/>
+        </w:rPr>
+        <w:t xml:space="preserve"> /10]</w:t>
+      </w:r>
+      <w:r>
+        <w:rPr>
+          <w:sz w:val="20"/>
+          <w:szCs w:val="20"/>
+        </w:rPr>
+        <w:t xml:space="preserve">       </w:t>
+      </w:r>
+      <w:r>
+        <w:rPr>
+          <w:sz w:val="20"/>
+          <w:szCs w:val="20"/>
+        </w:rPr>
+        <w:t xml:space="preserve">  </w:t>
+      </w:r>
+      <w:r>
+        <w:rPr>
+          <w:sz w:val="20"/>
+          <w:szCs w:val="20"/>
+        </w:rPr>
+        <w:t xml:space="preserve">       </w:t>
+      </w:r>
+      <w:r>
+        <w:rPr>
+          <w:sz w:val="20"/>
+          <w:szCs w:val="20"/>
+        </w:rPr>
+        <w:t xml:space="preserve"> </w:t>
+      </w:r>
+      <w:r>
+        <w:rPr>
+          <w:sz w:val="20"/>
+          <w:szCs w:val="20"/>
+        </w:rPr>
+        <w:t xml:space="preserve"> </w:t>
+      </w:r>
+      <w:r>
+        <w:rPr>
+          <w:sz w:val="20"/>
+          <w:szCs w:val="20"/>
+        </w:rPr>
+        <w:t xml:space="preserve">   </w:t>
+      </w:r>
+      <w:r>
+        <w:rPr>
+          <w:sz w:val="20"/>
+          <w:szCs w:val="20"/>
+        </w:rPr>
+        <w:t xml:space="preserve"> </w:t>
+      </w:r>
+      <w:r>
+        <w:rPr>
+          <w:sz w:val="20"/>
+          <w:szCs w:val="20"/>
+        </w:rPr>
+        <w:t xml:space="preserve">  </w:t>
+      </w:r>
+      <w:r>
+        <w:rPr>
+          <w:sz w:val="20"/>
+          <w:szCs w:val="20"/>
+        </w:rPr>
+        <w:t xml:space="preserve"> </w:t>
+      </w:r>
+      <w:r>
+        <w:rPr>
+          <w:sz w:val="20"/>
+          <w:szCs w:val="20"/>
+        </w:rPr>
+        <w:t xml:space="preserve"> </w:t>
+      </w:r>
+      <w:r>
+        <w:rPr>
+          <w:sz w:val="20"/>
+          <w:szCs w:val="20"/>
+        </w:rPr>
+        <w:t xml:space="preserve">                     </w:t>
+      </w:r>
+      <w:r>
+        <w:rPr>
+          <w:sz w:val="20"/>
+          <w:szCs w:val="20"/>
+        </w:rPr>
+        <w:t xml:space="preserve">      </w:t>
+      </w:r>
+      <w:r>
+        <w:rPr>
+          <w:sz w:val="20"/>
+          <w:szCs w:val="20"/>
+        </w:rPr>
+        <w:t xml:space="preserve">               </w:t>
+      </w:r>
+      <w:r>
+        <w:rPr>
+          <w:sz w:val="20"/>
+          <w:szCs w:val="20"/>
+        </w:rPr>
+        <w:t xml:space="preserve">   </w:t>
+      </w:r>
+      <w:r>
+        <w:rPr>
+          <w:sz w:val="20"/>
+          <w:szCs w:val="20"/>
+        </w:rPr>
+        <w:t>(</w:t>
+      </w:r>
+      <w:r>
+        <w:rPr>
+          <w:sz w:val="20"/>
+          <w:szCs w:val="20"/>
+        </w:rPr>
+        <w:t xml:space="preserve">May </w:t>
+      </w:r>
+      <w:r>
+        <w:rPr>
+          <w:sz w:val="20"/>
+          <w:szCs w:val="20"/>
+        </w:rPr>
+        <w:t>2012</w:t>
+      </w:r>
+      <w:r>
+        <w:rPr>
+          <w:sz w:val="20"/>
+          <w:szCs w:val="20"/>
+        </w:rPr>
+        <w:t>)</w:t>
+      </w:r>
     </w:p>
     <w:p>
       <w:pPr>
@@ -482,171 +637,51 @@
         <w:ind w:right="180"/>
         <w:jc w:val="both"/>
         <w:rPr>
-          <w:sz w:val="20"/>
-          <w:szCs w:val="20"/>
-        </w:rPr>
-      </w:pPr>
-      <w:r>
-        <w:rPr>
-          <w:b/>
-          <w:sz w:val="20"/>
-          <w:szCs w:val="20"/>
-        </w:rPr>
-        <w:t>Bachelor of Technology</w:t>
-      </w:r>
-      <w:r>
-        <w:rPr>
-          <w:sz w:val="20"/>
-          <w:szCs w:val="20"/>
-        </w:rPr>
-        <w:t xml:space="preserve">, </w:t>
-      </w:r>
-      <w:r>
-        <w:rPr>
-          <w:sz w:val="20"/>
-          <w:szCs w:val="20"/>
-        </w:rPr>
-        <w:t>Computer Science and Engineering</w:t>
-      </w:r>
-      <w:r>
-        <w:rPr>
-          <w:sz w:val="20"/>
-          <w:szCs w:val="20"/>
-        </w:rPr>
-        <w:t>, [GPA: 7.3</w:t>
-      </w:r>
-      <w:r>
-        <w:rPr>
-          <w:sz w:val="20"/>
-          <w:szCs w:val="20"/>
-        </w:rPr>
-        <w:t xml:space="preserve"> /10]</w:t>
-      </w:r>
-      <w:r>
-        <w:rPr>
-          <w:sz w:val="20"/>
-          <w:szCs w:val="20"/>
-        </w:rPr>
-        <w:t xml:space="preserve">       </w:t>
-      </w:r>
-      <w:r>
-        <w:rPr>
-          <w:sz w:val="20"/>
-          <w:szCs w:val="20"/>
-        </w:rPr>
-        <w:t xml:space="preserve">  </w:t>
-      </w:r>
-      <w:r>
-        <w:rPr>
-          <w:sz w:val="20"/>
-          <w:szCs w:val="20"/>
-        </w:rPr>
-        <w:t xml:space="preserve">       </w:t>
-      </w:r>
-      <w:r>
-        <w:rPr>
-          <w:sz w:val="20"/>
-          <w:szCs w:val="20"/>
-        </w:rPr>
-        <w:t xml:space="preserve"> </w:t>
-      </w:r>
-      <w:r>
-        <w:rPr>
-          <w:sz w:val="20"/>
-          <w:szCs w:val="20"/>
-        </w:rPr>
-        <w:t xml:space="preserve"> </w:t>
-      </w:r>
-      <w:r>
-        <w:rPr>
-          <w:sz w:val="20"/>
-          <w:szCs w:val="20"/>
-        </w:rPr>
-        <w:t xml:space="preserve">   </w:t>
-      </w:r>
-      <w:r>
-        <w:rPr>
-          <w:sz w:val="20"/>
-          <w:szCs w:val="20"/>
-        </w:rPr>
-        <w:t xml:space="preserve"> </w:t>
-      </w:r>
-      <w:r>
-        <w:rPr>
-          <w:sz w:val="20"/>
-          <w:szCs w:val="20"/>
-        </w:rPr>
-        <w:t xml:space="preserve">  </w:t>
-      </w:r>
-      <w:r>
-        <w:rPr>
-          <w:sz w:val="20"/>
-          <w:szCs w:val="20"/>
-        </w:rPr>
-        <w:t xml:space="preserve"> </w:t>
-      </w:r>
-      <w:r>
-        <w:rPr>
-          <w:sz w:val="20"/>
-          <w:szCs w:val="20"/>
-        </w:rPr>
-        <w:t xml:space="preserve"> </w:t>
-      </w:r>
-      <w:r>
-        <w:rPr>
-          <w:sz w:val="20"/>
-          <w:szCs w:val="20"/>
-        </w:rPr>
-        <w:t xml:space="preserve">                     </w:t>
-      </w:r>
-      <w:r>
-        <w:rPr>
-          <w:sz w:val="20"/>
-          <w:szCs w:val="20"/>
-        </w:rPr>
-        <w:t xml:space="preserve">      </w:t>
-      </w:r>
-      <w:r>
-        <w:rPr>
-          <w:sz w:val="20"/>
-          <w:szCs w:val="20"/>
-        </w:rPr>
-        <w:t xml:space="preserve">               </w:t>
-      </w:r>
-      <w:r>
-        <w:rPr>
-          <w:sz w:val="20"/>
-          <w:szCs w:val="20"/>
-        </w:rPr>
-        <w:t xml:space="preserve">   </w:t>
-      </w:r>
-      <w:r>
-        <w:rPr>
-          <w:sz w:val="20"/>
-          <w:szCs w:val="20"/>
-        </w:rPr>
-        <w:t>(</w:t>
-      </w:r>
-      <w:r>
-        <w:rPr>
-          <w:sz w:val="20"/>
-          <w:szCs w:val="20"/>
-        </w:rPr>
-        <w:t xml:space="preserve">May </w:t>
-      </w:r>
-      <w:r>
-        <w:rPr>
-          <w:sz w:val="20"/>
-          <w:szCs w:val="20"/>
-        </w:rPr>
-        <w:t>2012</w:t>
-      </w:r>
-      <w:r>
-        <w:rPr>
-          <w:sz w:val="20"/>
-          <w:szCs w:val="20"/>
-        </w:rPr>
-        <w:t>)</w:t>
+          <w:b/>
+          <w:sz w:val="20"/>
+          <w:szCs w:val="20"/>
+        </w:rPr>
+      </w:pPr>
+      <w:proofErr w:type="spellStart"/>
+      <w:r>
+        <w:rPr>
+          <w:b/>
+          <w:sz w:val="20"/>
+          <w:szCs w:val="20"/>
+        </w:rPr>
+        <w:t>Jaypee</w:t>
+      </w:r>
+      <w:proofErr w:type="spellEnd"/>
+      <w:r>
+        <w:rPr>
+          <w:b/>
+          <w:sz w:val="20"/>
+          <w:szCs w:val="20"/>
+        </w:rPr>
+        <w:t xml:space="preserve"> University</w:t>
+      </w:r>
+      <w:r>
+        <w:rPr>
+          <w:b/>
+          <w:sz w:val="20"/>
+          <w:szCs w:val="20"/>
+        </w:rPr>
+        <w:t xml:space="preserve"> of Eng. and Tech, </w:t>
+      </w:r>
+      <w:r>
+        <w:rPr>
+          <w:sz w:val="20"/>
+          <w:szCs w:val="20"/>
+        </w:rPr>
+        <w:t>Madhya Pradesh, India</w:t>
+      </w:r>
+      <w:r>
+        <w:rPr>
+          <w:b/>
+          <w:sz w:val="20"/>
+          <w:szCs w:val="20"/>
+        </w:rPr>
+        <w:tab/>
       </w:r>
     </w:p>
     <w:p>
@@ -657,56 +692,7 @@
         <w:ind w:right="180"/>
         <w:jc w:val="both"/>
         <w:rPr>
-          <w:sz w:val="20"/>
-          <w:szCs w:val="20"/>
-        </w:rPr>
-      </w:pPr>
-      <w:proofErr w:type="spellStart"/>
-      <w:r>
-        <w:rPr>
-          <w:sz w:val="20"/>
-          <w:szCs w:val="20"/>
-        </w:rPr>
-        <w:t>Jaypee</w:t>
-      </w:r>
-      <w:proofErr w:type="spellEnd"/>
-      <w:r>
-        <w:rPr>
-          <w:sz w:val="20"/>
-          <w:szCs w:val="20"/>
-        </w:rPr>
-        <w:t xml:space="preserve"> University</w:t>
-      </w:r>
-      <w:r>
-        <w:rPr>
-          <w:sz w:val="20"/>
-          <w:szCs w:val="20"/>
-        </w:rPr>
-        <w:t xml:space="preserve"> of Eng. and Tech, </w:t>
-      </w:r>
-      <w:r>
-        <w:rPr>
-          <w:sz w:val="20"/>
-          <w:szCs w:val="20"/>
-        </w:rPr>
-        <w:t>Madhya Pradesh, India</w:t>
-      </w:r>
-      <w:r>
-        <w:rPr>
-          <w:sz w:val="20"/>
-          <w:szCs w:val="20"/>
-        </w:rPr>
-        <w:tab/>
-      </w:r>
-    </w:p>
-    <w:p>
-      <w:pPr>
-        <w:tabs>
-          <w:tab w:val="left" w:pos="1260"/>
-        </w:tabs>
-        <w:ind w:right="180"/>
-        <w:jc w:val="both"/>
-        <w:rPr>
+          <w:b/>
           <w:sz w:val="20"/>
           <w:szCs w:val="20"/>
         </w:rPr>
@@ -764,7 +750,28 @@
           <w:sz w:val="20"/>
           <w:szCs w:val="20"/>
         </w:rPr>
-        <w:t>Java, Python, C/C++, PL/SQL</w:t>
+        <w:t xml:space="preserve">Java, </w:t>
+      </w:r>
+      <w:r>
+        <w:rPr>
+          <w:sz w:val="20"/>
+          <w:szCs w:val="20"/>
+        </w:rPr>
+        <w:t>C/C++</w:t>
+      </w:r>
+      <w:r>
+        <w:rPr>
+          <w:sz w:val="20"/>
+          <w:szCs w:val="20"/>
+        </w:rPr>
+        <w:t>, Python</w:t>
+      </w:r>
+      <w:r>
+        <w:rPr>
+          <w:sz w:val="20"/>
+          <w:szCs w:val="20"/>
+        </w:rPr>
+        <w:t>, PL/SQL</w:t>
       </w:r>
       <w:r>
         <w:rPr>
@@ -780,6 +787,22 @@
         </w:rPr>
         <w:t>, Android application development</w:t>
       </w:r>
+      <w:r>
+        <w:rPr>
+          <w:sz w:val="20"/>
+          <w:szCs w:val="20"/>
+        </w:rPr>
+        <w:t xml:space="preserve">, </w:t>
+      </w:r>
+      <w:proofErr w:type="spellStart"/>
+      <w:r>
+        <w:rPr>
+          <w:sz w:val="20"/>
+          <w:szCs w:val="20"/>
+        </w:rPr>
+        <w:t>Verilog,VHDL</w:t>
+      </w:r>
+      <w:proofErr w:type="spellEnd"/>
     </w:p>
     <w:p>
       <w:pPr>
@@ -860,7 +883,39 @@
           <w:sz w:val="20"/>
           <w:szCs w:val="20"/>
         </w:rPr>
-        <w:t>JSON, XML, TCP/IP</w:t>
+        <w:t>JSON, XML</w:t>
+      </w:r>
+      <w:bookmarkStart w:id="0" w:name="_GoBack"/>
+      <w:bookmarkEnd w:id="0"/>
+      <w:r>
+        <w:rPr>
+          <w:sz w:val="20"/>
+          <w:szCs w:val="20"/>
+        </w:rPr>
+        <w:t>, TCP/IP</w:t>
+      </w:r>
+      <w:r>
+        <w:rPr>
+          <w:sz w:val="20"/>
+          <w:szCs w:val="20"/>
+        </w:rPr>
+        <w:t xml:space="preserve">, Python </w:t>
+      </w:r>
+      <w:proofErr w:type="spellStart"/>
+      <w:r>
+        <w:rPr>
+          <w:sz w:val="20"/>
+          <w:szCs w:val="20"/>
+        </w:rPr>
+        <w:t>Django</w:t>
+      </w:r>
+      <w:proofErr w:type="spellEnd"/>
+      <w:r>
+        <w:rPr>
+          <w:sz w:val="20"/>
+          <w:szCs w:val="20"/>
+        </w:rPr>
+        <w:t>, PHP</w:t>
       </w:r>
     </w:p>
     <w:p>
@@ -1028,13 +1083,15 @@
       <w:pPr>
         <w:tabs>
           <w:tab w:val="left" w:pos="1260"/>
-          <w:tab w:val="left" w:pos="8505"/>
         </w:tabs>
-        <w:ind w:left="720" w:right="180"/>
+        <w:spacing w:line="276" w:lineRule="auto"/>
+        <w:ind w:right="180"/>
         <w:jc w:val="both"/>
         <w:rPr>
-          <w:sz w:val="20"/>
-          <w:szCs w:val="20"/>
+          <w:b/>
+          <w:sz w:val="20"/>
+          <w:szCs w:val="20"/>
+          <w:u w:val="single"/>
         </w:rPr>
       </w:pPr>
     </w:p>
@@ -1043,6 +1100,7 @@
         <w:tabs>
           <w:tab w:val="left" w:pos="1260"/>
         </w:tabs>
+        <w:spacing w:line="276" w:lineRule="auto"/>
         <w:ind w:right="180"/>
         <w:jc w:val="both"/>
         <w:rPr>
@@ -1061,21 +1119,6 @@
         </w:rPr>
         <w:t>WORK EXPERIENCE</w:t>
       </w:r>
-    </w:p>
-    <w:p>
-      <w:pPr>
-        <w:pStyle w:val="ListParagraph"/>
-        <w:tabs>
-          <w:tab w:val="left" w:pos="1260"/>
-        </w:tabs>
-        <w:ind w:right="180"/>
-        <w:jc w:val="both"/>
-        <w:rPr>
-          <w:b/>
-          <w:sz w:val="20"/>
-          <w:szCs w:val="20"/>
-        </w:rPr>
-      </w:pPr>
     </w:p>
     <w:p>
       <w:pPr>
@@ -1247,110 +1290,6 @@
           <w:szCs w:val="20"/>
         </w:rPr>
         <w:t>)</w:t>
-      </w:r>
-    </w:p>
-    <w:p>
-      <w:pPr>
-        <w:pStyle w:val="ListParagraph"/>
-        <w:numPr>
-          <w:ilvl w:val="0"/>
-          <w:numId w:val="2"/>
-        </w:numPr>
-        <w:tabs>
-          <w:tab w:val="left" w:pos="1260"/>
-          <w:tab w:val="left" w:pos="8364"/>
-        </w:tabs>
-        <w:ind w:right="180"/>
-        <w:rPr>
-          <w:b/>
-          <w:sz w:val="20"/>
-          <w:szCs w:val="20"/>
-        </w:rPr>
-      </w:pPr>
-      <w:r>
-        <w:rPr>
-          <w:sz w:val="20"/>
-          <w:szCs w:val="20"/>
-        </w:rPr>
-        <w:t>Served the role for provisioning in Wind telecom- Operation Support System (OSS).</w:t>
-      </w:r>
-    </w:p>
-    <w:p>
-      <w:pPr>
-        <w:pStyle w:val="ListParagraph"/>
-        <w:numPr>
-          <w:ilvl w:val="0"/>
-          <w:numId w:val="2"/>
-        </w:numPr>
-        <w:tabs>
-          <w:tab w:val="left" w:pos="1260"/>
-          <w:tab w:val="left" w:pos="8364"/>
-        </w:tabs>
-        <w:ind w:right="180"/>
-        <w:rPr>
-          <w:b/>
-          <w:sz w:val="20"/>
-          <w:szCs w:val="20"/>
-        </w:rPr>
-      </w:pPr>
-      <w:r>
-        <w:rPr>
-          <w:sz w:val="20"/>
-          <w:szCs w:val="20"/>
-        </w:rPr>
-        <w:t>Handled database operations for provisioning and validation of network services.</w:t>
-      </w:r>
-    </w:p>
-    <w:p>
-      <w:pPr>
-        <w:pStyle w:val="ListParagraph"/>
-        <w:numPr>
-          <w:ilvl w:val="0"/>
-          <w:numId w:val="2"/>
-        </w:numPr>
-        <w:tabs>
-          <w:tab w:val="left" w:pos="1260"/>
-          <w:tab w:val="left" w:pos="8364"/>
-        </w:tabs>
-        <w:ind w:right="180"/>
-        <w:rPr>
-          <w:b/>
-          <w:sz w:val="20"/>
-          <w:szCs w:val="20"/>
-        </w:rPr>
-      </w:pPr>
-      <w:r>
-        <w:rPr>
-          <w:sz w:val="20"/>
-          <w:szCs w:val="20"/>
-        </w:rPr>
-        <w:t>Created PL/SQL procedures and triggers that enabled real time service provisioning.</w:t>
-      </w:r>
-    </w:p>
-    <w:p>
-      <w:pPr>
-        <w:pStyle w:val="ListParagraph"/>
-        <w:numPr>
-          <w:ilvl w:val="0"/>
-          <w:numId w:val="2"/>
-        </w:numPr>
-        <w:tabs>
-          <w:tab w:val="left" w:pos="1260"/>
-          <w:tab w:val="left" w:pos="8364"/>
-        </w:tabs>
-        <w:ind w:right="180"/>
-        <w:rPr>
-          <w:b/>
-          <w:sz w:val="20"/>
-          <w:szCs w:val="20"/>
-        </w:rPr>
-      </w:pPr>
-      <w:r>
-        <w:rPr>
-          <w:sz w:val="20"/>
-          <w:szCs w:val="20"/>
-        </w:rPr>
-        <w:t>Took initiative and conducted a web seminar, described the process of provisioning in telecom industry. This event was conducted live and was attended by 400 plus employees across the company.</w:t>
       </w:r>
     </w:p>
     <w:p>
@@ -1377,18 +1316,34 @@
           <w:sz w:val="20"/>
           <w:szCs w:val="20"/>
         </w:rPr>
-        <w:t>Contributed my ideas to create new applications in GSM networks that helped communication during disasters.</w:t>
-      </w:r>
-      <w:r>
-        <w:rPr>
-          <w:sz w:val="20"/>
-          <w:szCs w:val="20"/>
-        </w:rPr>
-        <w:t xml:space="preserve"> </w:t>
+        <w:t xml:space="preserve">Served the role for provisioning </w:t>
+      </w:r>
+      <w:r>
+        <w:rPr>
+          <w:sz w:val="20"/>
+          <w:szCs w:val="20"/>
+        </w:rPr>
+        <w:t xml:space="preserve">services for </w:t>
+      </w:r>
+      <w:r>
+        <w:rPr>
+          <w:sz w:val="20"/>
+          <w:szCs w:val="20"/>
+        </w:rPr>
+        <w:t>Wind telecom- Operation Support System (OSS).</w:t>
       </w:r>
     </w:p>
     <w:p>
       <w:pPr>
+        <w:pStyle w:val="ListParagraph"/>
+        <w:numPr>
+          <w:ilvl w:val="0"/>
+          <w:numId w:val="2"/>
+        </w:numPr>
+        <w:tabs>
+          <w:tab w:val="left" w:pos="1260"/>
+          <w:tab w:val="left" w:pos="8364"/>
+        </w:tabs>
         <w:ind w:right="180"/>
         <w:jc w:val="both"/>
         <w:rPr>
@@ -1397,12 +1352,96 @@
           <w:szCs w:val="20"/>
         </w:rPr>
       </w:pPr>
+      <w:r>
+        <w:rPr>
+          <w:sz w:val="20"/>
+          <w:szCs w:val="20"/>
+        </w:rPr>
+        <w:t>Handled database operations for provisioning and validation of network services</w:t>
+      </w:r>
+      <w:r>
+        <w:rPr>
+          <w:sz w:val="20"/>
+          <w:szCs w:val="20"/>
+        </w:rPr>
+        <w:t xml:space="preserve"> in real time</w:t>
+      </w:r>
+      <w:r>
+        <w:rPr>
+          <w:sz w:val="20"/>
+          <w:szCs w:val="20"/>
+        </w:rPr>
+        <w:t>.</w:t>
+      </w:r>
     </w:p>
     <w:p>
       <w:pPr>
+        <w:pStyle w:val="ListParagraph"/>
+        <w:numPr>
+          <w:ilvl w:val="0"/>
+          <w:numId w:val="2"/>
+        </w:numPr>
+        <w:tabs>
+          <w:tab w:val="left" w:pos="1260"/>
+          <w:tab w:val="left" w:pos="8364"/>
+        </w:tabs>
         <w:ind w:right="180"/>
-        <w:rPr>
-          <w:b/>
+        <w:jc w:val="both"/>
+        <w:rPr>
+          <w:b/>
+          <w:sz w:val="20"/>
+          <w:szCs w:val="20"/>
+        </w:rPr>
+      </w:pPr>
+      <w:r>
+        <w:rPr>
+          <w:sz w:val="20"/>
+          <w:szCs w:val="20"/>
+        </w:rPr>
+        <w:t>Took initiative and conducted a web seminar, described the process of provisioning in telecom industry. This event was conducted live and was attended by 400 plus employees across the company.</w:t>
+      </w:r>
+    </w:p>
+    <w:p>
+      <w:pPr>
+        <w:pStyle w:val="ListParagraph"/>
+        <w:numPr>
+          <w:ilvl w:val="0"/>
+          <w:numId w:val="2"/>
+        </w:numPr>
+        <w:tabs>
+          <w:tab w:val="left" w:pos="1260"/>
+          <w:tab w:val="left" w:pos="8364"/>
+        </w:tabs>
+        <w:spacing w:after="80" w:line="276" w:lineRule="auto"/>
+        <w:ind w:right="187"/>
+        <w:jc w:val="both"/>
+        <w:rPr>
+          <w:b/>
+          <w:sz w:val="20"/>
+          <w:szCs w:val="20"/>
+        </w:rPr>
+      </w:pPr>
+      <w:r>
+        <w:rPr>
+          <w:sz w:val="20"/>
+          <w:szCs w:val="20"/>
+        </w:rPr>
+        <w:t>Contributed my ideas to create new applications in GSM networks that helped communication during disasters.</w:t>
+      </w:r>
+      <w:r>
+        <w:rPr>
+          <w:sz w:val="20"/>
+          <w:szCs w:val="20"/>
+        </w:rPr>
+        <w:t xml:space="preserve"> </w:t>
+      </w:r>
+    </w:p>
+    <w:p>
+      <w:pPr>
+        <w:spacing w:line="276" w:lineRule="auto"/>
+        <w:ind w:right="180"/>
+        <w:rPr>
+          <w:color w:val="000000" w:themeColor="text1"/>
           <w:sz w:val="20"/>
           <w:szCs w:val="20"/>
         </w:rPr>
@@ -1450,7 +1489,7 @@
         </w:rPr>
         <w:t xml:space="preserve"> - </w:t>
       </w:r>
-      <w:hyperlink r:id="rId7" w:history="1">
+      <w:hyperlink r:id="rId8" w:history="1">
         <w:r>
           <w:rPr>
             <w:rStyle w:val="Hyperlink"/>
@@ -1485,59 +1524,24 @@
       <w:pPr>
         <w:ind w:right="180"/>
         <w:rPr>
-          <w:b/>
-          <w:sz w:val="20"/>
-          <w:szCs w:val="20"/>
-        </w:rPr>
-      </w:pPr>
-    </w:p>
-    <w:p>
-      <w:pPr>
-        <w:ind w:right="180"/>
-        <w:rPr>
-          <w:sz w:val="20"/>
-          <w:szCs w:val="20"/>
-        </w:rPr>
-      </w:pPr>
-      <w:r>
-        <w:rPr>
-          <w:b/>
-          <w:bCs/>
-          <w:color w:val="000000"/>
-          <w:sz w:val="20"/>
-          <w:szCs w:val="20"/>
-          <w:shd w:val="clear" w:color="auto" w:fill="FFFFFF"/>
-        </w:rPr>
-        <w:t>Classification of Handwritten Numerals</w:t>
-      </w:r>
-      <w:r>
-        <w:rPr>
-          <w:b/>
-          <w:sz w:val="20"/>
-          <w:szCs w:val="20"/>
-        </w:rPr>
-        <w:t xml:space="preserve"> </w:t>
-      </w:r>
-      <w:r>
-        <w:rPr>
-          <w:sz w:val="20"/>
-          <w:szCs w:val="20"/>
-        </w:rPr>
-        <w:t>(</w:t>
-      </w:r>
-      <w:r>
-        <w:rPr>
-          <w:sz w:val="20"/>
-          <w:szCs w:val="20"/>
-        </w:rPr>
-        <w:t>Introduction to Machine Learning</w:t>
-      </w:r>
-      <w:r>
-        <w:rPr>
-          <w:sz w:val="20"/>
-          <w:szCs w:val="20"/>
-        </w:rPr>
-        <w:t>)</w:t>
+          <w:sz w:val="20"/>
+          <w:szCs w:val="20"/>
+        </w:rPr>
+      </w:pPr>
+      <w:r>
+        <w:rPr>
+          <w:b/>
+          <w:sz w:val="20"/>
+          <w:szCs w:val="20"/>
+        </w:rPr>
+        <w:t xml:space="preserve">Remote File sharing Application </w:t>
+      </w:r>
+      <w:r>
+        <w:rPr>
+          <w:sz w:val="20"/>
+          <w:szCs w:val="20"/>
+        </w:rPr>
+        <w:t>(Computer Networks)</w:t>
       </w:r>
     </w:p>
     <w:p>
@@ -1548,39 +1552,18 @@
           <w:numId w:val="12"/>
         </w:numPr>
         <w:ind w:right="180"/>
-        <w:rPr>
-          <w:b/>
-          <w:color w:val="000000" w:themeColor="text1"/>
-          <w:sz w:val="20"/>
-          <w:szCs w:val="20"/>
-        </w:rPr>
-      </w:pPr>
-      <w:r>
-        <w:rPr>
-          <w:color w:val="000000" w:themeColor="text1"/>
-          <w:sz w:val="20"/>
-          <w:szCs w:val="20"/>
-          <w:shd w:val="clear" w:color="auto" w:fill="FFFFFF"/>
-        </w:rPr>
-        <w:t>Successfully implemented Machine learning Algorithm t</w:t>
-      </w:r>
-      <w:r>
-        <w:rPr>
-          <w:color w:val="000000" w:themeColor="text1"/>
-          <w:sz w:val="20"/>
-          <w:szCs w:val="20"/>
-          <w:shd w:val="clear" w:color="auto" w:fill="FFFFFF"/>
-        </w:rPr>
-        <w:t>o classify handwritten numerals.</w:t>
-      </w:r>
-      <w:r>
-        <w:rPr>
-          <w:color w:val="000000" w:themeColor="text1"/>
-          <w:sz w:val="20"/>
-          <w:szCs w:val="20"/>
-          <w:shd w:val="clear" w:color="auto" w:fill="FFFFFF"/>
-        </w:rPr>
-        <w:t xml:space="preserve"> </w:t>
+        <w:jc w:val="both"/>
+        <w:rPr>
+          <w:sz w:val="20"/>
+          <w:szCs w:val="20"/>
+        </w:rPr>
+      </w:pPr>
+      <w:r>
+        <w:rPr>
+          <w:sz w:val="20"/>
+          <w:szCs w:val="20"/>
+        </w:rPr>
+        <w:t>Created an application that helps user in an internetwork to discover new hosts, send/receive files and view network statistics.</w:t>
       </w:r>
     </w:p>
     <w:p>
@@ -1591,18 +1574,108 @@
           <w:numId w:val="12"/>
         </w:numPr>
         <w:ind w:right="180"/>
-        <w:rPr>
-          <w:b/>
-          <w:sz w:val="20"/>
-          <w:szCs w:val="20"/>
-        </w:rPr>
-      </w:pPr>
-      <w:r>
-        <w:rPr>
-          <w:sz w:val="20"/>
-          <w:szCs w:val="20"/>
-        </w:rPr>
-        <w:t>Used Neural Networks and Logistic Regression to train the system.</w:t>
+        <w:jc w:val="both"/>
+        <w:rPr>
+          <w:sz w:val="20"/>
+          <w:szCs w:val="20"/>
+        </w:rPr>
+      </w:pPr>
+      <w:r>
+        <w:rPr>
+          <w:sz w:val="20"/>
+          <w:szCs w:val="20"/>
+        </w:rPr>
+        <w:t>Implement a peer-peer system where a client would connect to a dedicated server and then perform actions like connect, download, upload etc.</w:t>
+      </w:r>
+      <w:r>
+        <w:rPr>
+          <w:sz w:val="20"/>
+          <w:szCs w:val="20"/>
+        </w:rPr>
+        <w:t xml:space="preserve"> </w:t>
+      </w:r>
+      <w:r>
+        <w:rPr>
+          <w:b/>
+          <w:sz w:val="20"/>
+          <w:szCs w:val="20"/>
+        </w:rPr>
+        <w:t>[</w:t>
+      </w:r>
+      <w:r>
+        <w:rPr>
+          <w:b/>
+          <w:sz w:val="20"/>
+          <w:szCs w:val="20"/>
+        </w:rPr>
+        <w:t>C</w:t>
+      </w:r>
+      <w:r>
+        <w:rPr>
+          <w:b/>
+          <w:sz w:val="20"/>
+          <w:szCs w:val="20"/>
+        </w:rPr>
+        <w:t>]</w:t>
+      </w:r>
+    </w:p>
+    <w:p>
+      <w:pPr>
+        <w:ind w:right="180"/>
+        <w:rPr>
+          <w:sz w:val="20"/>
+          <w:szCs w:val="20"/>
+        </w:rPr>
+      </w:pPr>
+      <w:r>
+        <w:rPr>
+          <w:b/>
+          <w:sz w:val="20"/>
+          <w:szCs w:val="20"/>
+        </w:rPr>
+        <w:t xml:space="preserve">Simulation of TCP Protocol </w:t>
+      </w:r>
+      <w:r>
+        <w:rPr>
+          <w:sz w:val="20"/>
+          <w:szCs w:val="20"/>
+        </w:rPr>
+        <w:t>(</w:t>
+      </w:r>
+      <w:r>
+        <w:rPr>
+          <w:sz w:val="20"/>
+          <w:szCs w:val="20"/>
+        </w:rPr>
+        <w:t>Computer Networks</w:t>
+      </w:r>
+      <w:r>
+        <w:rPr>
+          <w:sz w:val="20"/>
+          <w:szCs w:val="20"/>
+        </w:rPr>
+        <w:t xml:space="preserve">)             </w:t>
+      </w:r>
+      <w:r>
+        <w:rPr>
+          <w:sz w:val="20"/>
+          <w:szCs w:val="20"/>
+        </w:rPr>
+        <w:t xml:space="preserve">                                                                           </w:t>
+      </w:r>
+      <w:r>
+        <w:rPr>
+          <w:sz w:val="20"/>
+          <w:szCs w:val="20"/>
+        </w:rPr>
+        <w:t xml:space="preserve">                                                    </w:t>
+      </w:r>
+      <w:r>
+        <w:rPr>
+          <w:sz w:val="20"/>
+          <w:szCs w:val="20"/>
+        </w:rPr>
+        <w:t xml:space="preserve">    </w:t>
       </w:r>
     </w:p>
     <w:p>
@@ -1610,58 +1683,35 @@
         <w:pStyle w:val="ListParagraph"/>
         <w:numPr>
           <w:ilvl w:val="0"/>
-          <w:numId w:val="12"/>
+          <w:numId w:val="6"/>
         </w:numPr>
         <w:ind w:right="180"/>
-        <w:rPr>
-          <w:b/>
-          <w:sz w:val="20"/>
-          <w:szCs w:val="20"/>
-        </w:rPr>
-      </w:pPr>
-      <w:r>
-        <w:rPr>
-          <w:sz w:val="20"/>
-          <w:szCs w:val="20"/>
-        </w:rPr>
-        <w:t>Achieved an error</w:t>
-      </w:r>
-      <w:r>
-        <w:rPr>
-          <w:sz w:val="20"/>
-          <w:szCs w:val="20"/>
-        </w:rPr>
-        <w:t xml:space="preserve"> rate of 2.5 % and 3.0 % using Neural Networks and Logistic Regression respectively. </w:t>
-      </w:r>
-      <w:r>
-        <w:rPr>
-          <w:b/>
-          <w:sz w:val="20"/>
-          <w:szCs w:val="20"/>
-        </w:rPr>
-        <w:t>[</w:t>
-      </w:r>
-      <w:r>
-        <w:rPr>
-          <w:b/>
-          <w:sz w:val="20"/>
-          <w:szCs w:val="20"/>
-        </w:rPr>
-        <w:t>MATLAB</w:t>
-      </w:r>
-      <w:r>
-        <w:rPr>
-          <w:b/>
-          <w:sz w:val="20"/>
-          <w:szCs w:val="20"/>
-        </w:rPr>
-        <w:t>]</w:t>
+        <w:jc w:val="both"/>
+        <w:rPr>
+          <w:sz w:val="20"/>
+          <w:szCs w:val="20"/>
+        </w:rPr>
+      </w:pPr>
+      <w:r>
+        <w:rPr>
+          <w:color w:val="000000"/>
+          <w:sz w:val="20"/>
+          <w:szCs w:val="20"/>
+        </w:rPr>
+        <w:t>Simulated the Selective Repeat, Go-back-N (sliding window) and Alternate Bit TCP protocols.</w:t>
       </w:r>
     </w:p>
     <w:p>
       <w:pPr>
+        <w:pStyle w:val="ListParagraph"/>
+        <w:numPr>
+          <w:ilvl w:val="0"/>
+          <w:numId w:val="6"/>
+        </w:numPr>
         <w:ind w:right="180"/>
-        <w:rPr>
+        <w:jc w:val="both"/>
+        <w:rPr>
+          <w:b/>
           <w:sz w:val="20"/>
           <w:szCs w:val="20"/>
         </w:rPr>
@@ -1672,7 +1722,34 @@
           <w:sz w:val="20"/>
           <w:szCs w:val="20"/>
         </w:rPr>
-        <w:t xml:space="preserve"> </w:t>
+        <w:t xml:space="preserve">Performed tests over servers by sending packets and observed the throughput results. </w:t>
+      </w:r>
+      <w:r>
+        <w:rPr>
+          <w:b/>
+          <w:color w:val="000000"/>
+          <w:sz w:val="20"/>
+          <w:szCs w:val="20"/>
+        </w:rPr>
+        <w:t>[</w:t>
+      </w:r>
+      <w:r>
+        <w:rPr>
+          <w:b/>
+          <w:color w:val="000000"/>
+          <w:sz w:val="20"/>
+          <w:szCs w:val="20"/>
+        </w:rPr>
+        <w:t>C</w:t>
+      </w:r>
+      <w:r>
+        <w:rPr>
+          <w:b/>
+          <w:color w:val="000000"/>
+          <w:sz w:val="20"/>
+          <w:szCs w:val="20"/>
+        </w:rPr>
+        <w:t>]</w:t>
       </w:r>
     </w:p>
     <w:p>
@@ -1719,56 +1796,7 @@
           <w:sz w:val="20"/>
           <w:szCs w:val="20"/>
         </w:rPr>
-        <w:t>)</w:t>
-      </w:r>
-      <w:r>
-        <w:rPr>
-          <w:sz w:val="20"/>
-          <w:szCs w:val="20"/>
-        </w:rPr>
-        <w:t xml:space="preserve"> </w:t>
-      </w:r>
-      <w:r>
-        <w:rPr>
-          <w:sz w:val="20"/>
-          <w:szCs w:val="20"/>
-        </w:rPr>
-        <w:t xml:space="preserve">                                                                       </w:t>
-      </w:r>
-      <w:r>
-        <w:rPr>
-          <w:sz w:val="20"/>
-          <w:szCs w:val="20"/>
-        </w:rPr>
-        <w:t xml:space="preserve"> </w:t>
-      </w:r>
-      <w:r>
-        <w:rPr>
-          <w:sz w:val="20"/>
-          <w:szCs w:val="20"/>
-        </w:rPr>
-        <w:t xml:space="preserve"> </w:t>
-      </w:r>
-      <w:r>
-        <w:rPr>
-          <w:sz w:val="20"/>
-          <w:szCs w:val="20"/>
-        </w:rPr>
-        <w:t xml:space="preserve"> </w:t>
-      </w:r>
-      <w:r>
-        <w:rPr>
-          <w:sz w:val="20"/>
-          <w:szCs w:val="20"/>
-        </w:rPr>
-        <w:t xml:space="preserve">     </w:t>
-      </w:r>
-      <w:r>
-        <w:rPr>
-          <w:sz w:val="20"/>
-          <w:szCs w:val="20"/>
-        </w:rPr>
-        <w:t xml:space="preserve">                 </w:t>
+        <w:t xml:space="preserve">)                                                                                                 </w:t>
       </w:r>
       <w:r>
         <w:rPr>
@@ -1797,14 +1825,7 @@
           <w:sz w:val="20"/>
           <w:szCs w:val="20"/>
         </w:rPr>
-        <w:t xml:space="preserve">Developed an </w:t>
-      </w:r>
-      <w:r>
-        <w:rPr>
-          <w:sz w:val="20"/>
-          <w:szCs w:val="20"/>
-        </w:rPr>
-        <w:t xml:space="preserve">application </w:t>
+        <w:t xml:space="preserve">Developed an application </w:t>
       </w:r>
       <w:r>
         <w:rPr>
@@ -1862,41 +1883,149 @@
     </w:p>
     <w:p>
       <w:pPr>
-        <w:pStyle w:val="ListParagraph"/>
-        <w:ind w:left="1215" w:right="180"/>
-        <w:rPr>
-          <w:sz w:val="20"/>
-          <w:szCs w:val="20"/>
-        </w:rPr>
-      </w:pPr>
-      <w:r>
-        <w:rPr>
-          <w:b/>
-          <w:sz w:val="20"/>
-          <w:szCs w:val="20"/>
-        </w:rPr>
-        <w:t xml:space="preserve">               </w:t>
-      </w:r>
-      <w:bookmarkStart w:id="0" w:name="_GoBack"/>
-      <w:bookmarkEnd w:id="0"/>
-      <w:r>
-        <w:rPr>
-          <w:b/>
-          <w:sz w:val="20"/>
-          <w:szCs w:val="20"/>
-        </w:rPr>
-        <w:t xml:space="preserve">                                   </w:t>
+        <w:ind w:right="180"/>
+        <w:rPr>
+          <w:sz w:val="20"/>
+          <w:szCs w:val="20"/>
+        </w:rPr>
+      </w:pPr>
+      <w:r>
+        <w:rPr>
+          <w:b/>
+          <w:bCs/>
+          <w:color w:val="000000"/>
+          <w:sz w:val="20"/>
+          <w:szCs w:val="20"/>
+          <w:shd w:val="clear" w:color="auto" w:fill="FFFFFF"/>
+        </w:rPr>
+        <w:t>Classification of Handwritten Numerals</w:t>
+      </w:r>
+      <w:r>
+        <w:rPr>
+          <w:b/>
+          <w:sz w:val="20"/>
+          <w:szCs w:val="20"/>
+        </w:rPr>
+        <w:t xml:space="preserve"> </w:t>
+      </w:r>
+      <w:r>
+        <w:rPr>
+          <w:sz w:val="20"/>
+          <w:szCs w:val="20"/>
+        </w:rPr>
+        <w:t>(</w:t>
+      </w:r>
+      <w:r>
+        <w:rPr>
+          <w:sz w:val="20"/>
+          <w:szCs w:val="20"/>
+        </w:rPr>
+        <w:t>Introduction to Machine Learning</w:t>
+      </w:r>
+      <w:r>
+        <w:rPr>
+          <w:sz w:val="20"/>
+          <w:szCs w:val="20"/>
+        </w:rPr>
+        <w:t>)</w:t>
       </w:r>
     </w:p>
     <w:p>
       <w:pPr>
+        <w:pStyle w:val="ListParagraph"/>
+        <w:numPr>
+          <w:ilvl w:val="0"/>
+          <w:numId w:val="12"/>
+        </w:numPr>
         <w:ind w:right="180"/>
-        <w:rPr>
-          <w:b/>
-          <w:sz w:val="20"/>
-          <w:szCs w:val="20"/>
-        </w:rPr>
-      </w:pPr>
+        <w:jc w:val="both"/>
+        <w:rPr>
+          <w:b/>
+          <w:color w:val="000000" w:themeColor="text1"/>
+          <w:sz w:val="20"/>
+          <w:szCs w:val="20"/>
+        </w:rPr>
+      </w:pPr>
+      <w:r>
+        <w:rPr>
+          <w:sz w:val="20"/>
+          <w:szCs w:val="20"/>
+        </w:rPr>
+        <w:t>Successfully implemented Machine learning Algorithm to classify handwritten</w:t>
+      </w:r>
+      <w:r>
+        <w:rPr>
+          <w:color w:val="000000" w:themeColor="text1"/>
+          <w:sz w:val="20"/>
+          <w:szCs w:val="20"/>
+          <w:shd w:val="clear" w:color="auto" w:fill="FFFFFF"/>
+        </w:rPr>
+        <w:t xml:space="preserve"> numerals. </w:t>
+      </w:r>
+    </w:p>
+    <w:p>
+      <w:pPr>
+        <w:pStyle w:val="ListParagraph"/>
+        <w:numPr>
+          <w:ilvl w:val="0"/>
+          <w:numId w:val="12"/>
+        </w:numPr>
+        <w:ind w:right="180"/>
+        <w:jc w:val="both"/>
+        <w:rPr>
+          <w:b/>
+          <w:sz w:val="20"/>
+          <w:szCs w:val="20"/>
+        </w:rPr>
+      </w:pPr>
+      <w:r>
+        <w:rPr>
+          <w:sz w:val="20"/>
+          <w:szCs w:val="20"/>
+        </w:rPr>
+        <w:t>Used Neural Networks and Logistic Regression to train the system.</w:t>
+      </w:r>
+    </w:p>
+    <w:p>
+      <w:pPr>
+        <w:pStyle w:val="ListParagraph"/>
+        <w:numPr>
+          <w:ilvl w:val="0"/>
+          <w:numId w:val="12"/>
+        </w:numPr>
+        <w:ind w:right="180"/>
+        <w:jc w:val="both"/>
+        <w:rPr>
+          <w:b/>
+          <w:sz w:val="20"/>
+          <w:szCs w:val="20"/>
+        </w:rPr>
+      </w:pPr>
+      <w:r>
+        <w:rPr>
+          <w:sz w:val="20"/>
+          <w:szCs w:val="20"/>
+        </w:rPr>
+        <w:t>Achieved an error rate of 2.5 % and 3.0 % using Neural Networks and Logistic Regression respectively. [MATLAB]</w:t>
+      </w:r>
+    </w:p>
+    <w:p>
+      <w:pPr>
+        <w:ind w:right="180"/>
+        <w:rPr>
+          <w:b/>
+          <w:sz w:val="20"/>
+          <w:szCs w:val="20"/>
+        </w:rPr>
+      </w:pPr>
+      <w:r>
+        <w:rPr>
+          <w:color w:val="000000"/>
+          <w:sz w:val="20"/>
+          <w:szCs w:val="20"/>
+        </w:rPr>
+        <w:t xml:space="preserve"> </w:t>
+      </w:r>
       <w:r>
         <w:rPr>
           <w:b/>
@@ -1924,56 +2053,14 @@
           <w:sz w:val="20"/>
           <w:szCs w:val="20"/>
         </w:rPr>
-        <w:t>)</w:t>
-      </w:r>
-      <w:r>
-        <w:rPr>
-          <w:sz w:val="20"/>
-          <w:szCs w:val="20"/>
-        </w:rPr>
-        <w:t xml:space="preserve">            </w:t>
-      </w:r>
-      <w:r>
-        <w:rPr>
-          <w:sz w:val="20"/>
-          <w:szCs w:val="20"/>
-        </w:rPr>
-        <w:t xml:space="preserve">                   </w:t>
-      </w:r>
-      <w:r>
-        <w:rPr>
-          <w:sz w:val="20"/>
-          <w:szCs w:val="20"/>
-        </w:rPr>
-        <w:t xml:space="preserve">                                        </w:t>
-      </w:r>
-      <w:r>
-        <w:rPr>
-          <w:sz w:val="20"/>
-          <w:szCs w:val="20"/>
-        </w:rPr>
-        <w:t xml:space="preserve">          </w:t>
-      </w:r>
-      <w:r>
-        <w:rPr>
-          <w:sz w:val="20"/>
-          <w:szCs w:val="20"/>
-        </w:rPr>
-        <w:t xml:space="preserve"> </w:t>
-      </w:r>
-      <w:r>
-        <w:rPr>
-          <w:sz w:val="20"/>
-          <w:szCs w:val="20"/>
-        </w:rPr>
-        <w:t xml:space="preserve">     </w:t>
-      </w:r>
-      <w:r>
-        <w:rPr>
-          <w:sz w:val="20"/>
-          <w:szCs w:val="20"/>
-        </w:rPr>
-        <w:t xml:space="preserve">                    </w:t>
+        <w:t xml:space="preserve">)                                                                                  </w:t>
+      </w:r>
+      <w:r>
+        <w:rPr>
+          <w:sz w:val="20"/>
+          <w:szCs w:val="20"/>
+        </w:rPr>
+        <w:t xml:space="preserve">                         </w:t>
       </w:r>
     </w:p>
     <w:p>
@@ -2013,6 +2100,7 @@
           <w:numId w:val="5"/>
         </w:numPr>
         <w:ind w:right="180"/>
+        <w:jc w:val="both"/>
         <w:rPr>
           <w:b/>
           <w:sz w:val="20"/>
@@ -2036,6 +2124,7 @@
           <w:numId w:val="5"/>
         </w:numPr>
         <w:ind w:right="180"/>
+        <w:jc w:val="both"/>
         <w:rPr>
           <w:b/>
           <w:sz w:val="20"/>
@@ -2077,29 +2166,19 @@
     </w:p>
     <w:p>
       <w:pPr>
-        <w:pStyle w:val="ListParagraph"/>
-        <w:ind w:left="1215" w:right="180"/>
-        <w:rPr>
-          <w:sz w:val="20"/>
-          <w:szCs w:val="20"/>
-        </w:rPr>
-      </w:pPr>
-    </w:p>
-    <w:p>
-      <w:pPr>
-        <w:ind w:right="180"/>
-        <w:rPr>
-          <w:sz w:val="20"/>
-          <w:szCs w:val="20"/>
-        </w:rPr>
-      </w:pPr>
-      <w:r>
-        <w:rPr>
-          <w:b/>
-          <w:sz w:val="20"/>
-          <w:szCs w:val="20"/>
-        </w:rPr>
-        <w:t>Simulation of TCP Protocol</w:t>
+        <w:spacing w:line="276" w:lineRule="auto"/>
+        <w:rPr>
+          <w:sz w:val="20"/>
+          <w:szCs w:val="20"/>
+        </w:rPr>
+      </w:pPr>
+      <w:r>
+        <w:rPr>
+          <w:b/>
+          <w:sz w:val="20"/>
+          <w:szCs w:val="20"/>
+        </w:rPr>
+        <w:t>Implementing SQL Query evaluator</w:t>
       </w:r>
       <w:r>
         <w:rPr>
@@ -2121,21 +2200,21 @@
           <w:sz w:val="20"/>
           <w:szCs w:val="20"/>
         </w:rPr>
-        <w:t>Computer Networks</w:t>
-      </w:r>
-      <w:r>
-        <w:rPr>
-          <w:sz w:val="20"/>
-          <w:szCs w:val="20"/>
-        </w:rPr>
-        <w:t xml:space="preserve">)             </w:t>
-      </w:r>
-      <w:r>
-        <w:rPr>
-          <w:sz w:val="20"/>
-          <w:szCs w:val="20"/>
-        </w:rPr>
-        <w:t xml:space="preserve">                                             </w:t>
+        <w:t>Database Systems</w:t>
+      </w:r>
+      <w:r>
+        <w:rPr>
+          <w:sz w:val="20"/>
+          <w:szCs w:val="20"/>
+        </w:rPr>
+        <w:t>)</w:t>
+      </w:r>
+      <w:r>
+        <w:rPr>
+          <w:sz w:val="20"/>
+          <w:szCs w:val="20"/>
+        </w:rPr>
+        <w:t xml:space="preserve">       </w:t>
       </w:r>
       <w:r>
         <w:rPr>
@@ -2143,200 +2222,6 @@
           <w:szCs w:val="20"/>
         </w:rPr>
         <w:t xml:space="preserve">                              </w:t>
-      </w:r>
-      <w:r>
-        <w:rPr>
-          <w:sz w:val="20"/>
-          <w:szCs w:val="20"/>
-        </w:rPr>
-        <w:t xml:space="preserve">                                                    </w:t>
-      </w:r>
-      <w:r>
-        <w:rPr>
-          <w:sz w:val="20"/>
-          <w:szCs w:val="20"/>
-        </w:rPr>
-        <w:t xml:space="preserve">    </w:t>
-      </w:r>
-    </w:p>
-    <w:p>
-      <w:pPr>
-        <w:pStyle w:val="ListParagraph"/>
-        <w:numPr>
-          <w:ilvl w:val="0"/>
-          <w:numId w:val="6"/>
-        </w:numPr>
-        <w:ind w:right="180"/>
-        <w:jc w:val="both"/>
-        <w:rPr>
-          <w:sz w:val="20"/>
-          <w:szCs w:val="20"/>
-        </w:rPr>
-      </w:pPr>
-      <w:r>
-        <w:rPr>
-          <w:color w:val="000000"/>
-          <w:sz w:val="20"/>
-          <w:szCs w:val="20"/>
-        </w:rPr>
-        <w:t>Simulated the Selective Repeat, Go-back-N (sliding window) and Alternate Bit TCP protocols.</w:t>
-      </w:r>
-    </w:p>
-    <w:p>
-      <w:pPr>
-        <w:pStyle w:val="ListParagraph"/>
-        <w:numPr>
-          <w:ilvl w:val="0"/>
-          <w:numId w:val="6"/>
-        </w:numPr>
-        <w:ind w:right="180"/>
-        <w:jc w:val="both"/>
-        <w:rPr>
-          <w:b/>
-          <w:sz w:val="20"/>
-          <w:szCs w:val="20"/>
-        </w:rPr>
-      </w:pPr>
-      <w:r>
-        <w:rPr>
-          <w:color w:val="000000"/>
-          <w:sz w:val="20"/>
-          <w:szCs w:val="20"/>
-        </w:rPr>
-        <w:t>Performed tests over servers by sending packets and observed the throughput results.</w:t>
-      </w:r>
-      <w:r>
-        <w:rPr>
-          <w:color w:val="000000"/>
-          <w:sz w:val="20"/>
-          <w:szCs w:val="20"/>
-        </w:rPr>
-        <w:t xml:space="preserve"> </w:t>
-      </w:r>
-      <w:r>
-        <w:rPr>
-          <w:b/>
-          <w:color w:val="000000"/>
-          <w:sz w:val="20"/>
-          <w:szCs w:val="20"/>
-        </w:rPr>
-        <w:t>[</w:t>
-      </w:r>
-      <w:r>
-        <w:rPr>
-          <w:b/>
-          <w:color w:val="000000"/>
-          <w:sz w:val="20"/>
-          <w:szCs w:val="20"/>
-        </w:rPr>
-        <w:t>C</w:t>
-      </w:r>
-      <w:r>
-        <w:rPr>
-          <w:b/>
-          <w:color w:val="000000"/>
-          <w:sz w:val="20"/>
-          <w:szCs w:val="20"/>
-        </w:rPr>
-        <w:t>]</w:t>
-      </w:r>
-    </w:p>
-    <w:p>
-      <w:pPr>
-        <w:pStyle w:val="ListParagraph"/>
-        <w:ind w:left="1215" w:right="180"/>
-        <w:rPr>
-          <w:sz w:val="20"/>
-          <w:szCs w:val="20"/>
-        </w:rPr>
-      </w:pPr>
-    </w:p>
-    <w:p>
-      <w:pPr>
-        <w:spacing w:line="276" w:lineRule="auto"/>
-        <w:rPr>
-          <w:sz w:val="20"/>
-          <w:szCs w:val="20"/>
-        </w:rPr>
-      </w:pPr>
-      <w:r>
-        <w:rPr>
-          <w:b/>
-          <w:sz w:val="20"/>
-          <w:szCs w:val="20"/>
-        </w:rPr>
-        <w:t>Implementing SQL Query evaluator</w:t>
-      </w:r>
-      <w:r>
-        <w:rPr>
-          <w:b/>
-          <w:sz w:val="20"/>
-          <w:szCs w:val="20"/>
-        </w:rPr>
-        <w:t xml:space="preserve"> </w:t>
-      </w:r>
-      <w:r>
-        <w:rPr>
-          <w:sz w:val="20"/>
-          <w:szCs w:val="20"/>
-        </w:rPr>
-        <w:t>(</w:t>
-      </w:r>
-      <w:r>
-        <w:rPr>
-          <w:sz w:val="20"/>
-          <w:szCs w:val="20"/>
-        </w:rPr>
-        <w:t>Database Systems</w:t>
-      </w:r>
-      <w:r>
-        <w:rPr>
-          <w:sz w:val="20"/>
-          <w:szCs w:val="20"/>
-        </w:rPr>
-        <w:t>)</w:t>
-      </w:r>
-      <w:r>
-        <w:rPr>
-          <w:sz w:val="20"/>
-          <w:szCs w:val="20"/>
-        </w:rPr>
-        <w:t xml:space="preserve">       </w:t>
-      </w:r>
-      <w:r>
-        <w:rPr>
-          <w:sz w:val="20"/>
-          <w:szCs w:val="20"/>
-        </w:rPr>
-        <w:t xml:space="preserve"> </w:t>
-      </w:r>
-      <w:r>
-        <w:rPr>
-          <w:sz w:val="20"/>
-          <w:szCs w:val="20"/>
-        </w:rPr>
-        <w:t xml:space="preserve">    </w:t>
-      </w:r>
-      <w:r>
-        <w:rPr>
-          <w:sz w:val="20"/>
-          <w:szCs w:val="20"/>
-        </w:rPr>
-        <w:t xml:space="preserve">                    </w:t>
-      </w:r>
-      <w:r>
-        <w:rPr>
-          <w:sz w:val="20"/>
-          <w:szCs w:val="20"/>
-        </w:rPr>
-        <w:t xml:space="preserve">    </w:t>
-      </w:r>
-      <w:r>
-        <w:rPr>
-          <w:sz w:val="20"/>
-          <w:szCs w:val="20"/>
-        </w:rPr>
-        <w:t xml:space="preserve"> </w:t>
       </w:r>
     </w:p>
     <w:p>
@@ -2421,7 +2306,43 @@
           <w:sz w:val="20"/>
           <w:szCs w:val="20"/>
         </w:rPr>
-        <w:t>Currently working on process to improve efficiency where in large set of data operations and join operations can be performed in memory constrained environment.</w:t>
+        <w:t>Also worked</w:t>
+      </w:r>
+      <w:r>
+        <w:rPr>
+          <w:sz w:val="20"/>
+          <w:szCs w:val="20"/>
+        </w:rPr>
+        <w:t xml:space="preserve"> on process to improve efficiency where in large set of data operations and join operations can be performed in memory constrained environment</w:t>
+      </w:r>
+      <w:r>
+        <w:rPr>
+          <w:sz w:val="20"/>
+          <w:szCs w:val="20"/>
+        </w:rPr>
+        <w:t xml:space="preserve"> using algorithms like </w:t>
+      </w:r>
+      <w:r>
+        <w:rPr>
+          <w:i/>
+          <w:sz w:val="20"/>
+          <w:szCs w:val="20"/>
+        </w:rPr>
+        <w:t>external sort, Hash Join</w:t>
+      </w:r>
+      <w:r>
+        <w:rPr>
+          <w:sz w:val="20"/>
+          <w:szCs w:val="20"/>
+        </w:rPr>
+        <w:t xml:space="preserve"> etc</w:t>
+      </w:r>
+      <w:r>
+        <w:rPr>
+          <w:sz w:val="20"/>
+          <w:szCs w:val="20"/>
+        </w:rPr>
+        <w:t>.</w:t>
       </w:r>
       <w:r>
         <w:rPr>
@@ -2430,39 +2351,37 @@
           <w:szCs w:val="20"/>
         </w:rPr>
         <w:t>[Java]</w:t>
+      </w:r>
+      <w:r>
+        <w:rPr>
+          <w:sz w:val="20"/>
+          <w:szCs w:val="20"/>
+        </w:rPr>
+        <w:t xml:space="preserve"> </w:t>
       </w:r>
     </w:p>
     <w:p>
       <w:pPr>
-        <w:pStyle w:val="ListParagraph"/>
-        <w:spacing w:line="276" w:lineRule="auto"/>
-        <w:jc w:val="both"/>
-        <w:rPr>
-          <w:b/>
-          <w:sz w:val="20"/>
-          <w:szCs w:val="20"/>
-        </w:rPr>
-      </w:pPr>
-    </w:p>
-    <w:p>
-      <w:pPr>
-        <w:spacing w:line="276" w:lineRule="auto"/>
-        <w:jc w:val="both"/>
-        <w:rPr>
-          <w:b/>
-          <w:sz w:val="20"/>
-          <w:szCs w:val="20"/>
-          <w:u w:val="single"/>
-        </w:rPr>
-      </w:pPr>
-      <w:r>
-        <w:rPr>
-          <w:b/>
-          <w:sz w:val="20"/>
-          <w:szCs w:val="20"/>
-          <w:u w:val="single"/>
-        </w:rPr>
-        <w:t>Extra-Curricular</w:t>
+        <w:ind w:right="180"/>
+        <w:rPr>
+          <w:sz w:val="20"/>
+          <w:szCs w:val="20"/>
+        </w:rPr>
+      </w:pPr>
+      <w:r>
+        <w:rPr>
+          <w:b/>
+          <w:sz w:val="20"/>
+          <w:szCs w:val="20"/>
+        </w:rPr>
+        <w:t>Simple Amazon Dynamo</w:t>
+      </w:r>
+      <w:r>
+        <w:rPr>
+          <w:sz w:val="20"/>
+          <w:szCs w:val="20"/>
+        </w:rPr>
+        <w:t xml:space="preserve"> (Distributed Systems)</w:t>
       </w:r>
     </w:p>
     <w:p>
@@ -2470,34 +2389,174 @@
         <w:pStyle w:val="ListParagraph"/>
         <w:numPr>
           <w:ilvl w:val="0"/>
-          <w:numId w:val="15"/>
+          <w:numId w:val="3"/>
         </w:numPr>
-        <w:spacing w:line="276" w:lineRule="auto"/>
+        <w:ind w:right="180"/>
         <w:jc w:val="both"/>
         <w:rPr>
-          <w:b/>
-          <w:sz w:val="20"/>
-          <w:szCs w:val="20"/>
-        </w:rPr>
-      </w:pPr>
-      <w:r>
-        <w:rPr>
-          <w:sz w:val="20"/>
-          <w:szCs w:val="20"/>
-        </w:rPr>
-        <w:t xml:space="preserve">NASA </w:t>
-      </w:r>
-      <w:r>
-        <w:rPr>
-          <w:sz w:val="20"/>
-          <w:szCs w:val="20"/>
-        </w:rPr>
-        <w:t xml:space="preserve">ROBO-OPS (National Institute of Aerospace) 2015 - providing my contribution for creating a User Interface for remotely using a rover. Representing University at Buffalo for the upcoming competition to be held at Huston in May, 2015. </w:t>
+          <w:color w:val="000000" w:themeColor="text1"/>
+          <w:sz w:val="20"/>
+          <w:szCs w:val="20"/>
+          <w:shd w:val="clear" w:color="auto" w:fill="FFFFFF"/>
+        </w:rPr>
+      </w:pPr>
+      <w:r>
+        <w:rPr>
+          <w:color w:val="000000" w:themeColor="text1"/>
+          <w:sz w:val="20"/>
+          <w:szCs w:val="20"/>
+          <w:shd w:val="clear" w:color="auto" w:fill="FFFFFF"/>
+        </w:rPr>
+        <w:t xml:space="preserve">Developed an Amazon Dynamo style key vale storage in multithreaded environment. </w:t>
+      </w:r>
+    </w:p>
+    <w:p>
+      <w:pPr>
+        <w:pStyle w:val="ListParagraph"/>
+        <w:numPr>
+          <w:ilvl w:val="0"/>
+          <w:numId w:val="3"/>
+        </w:numPr>
+        <w:ind w:right="180"/>
+        <w:jc w:val="both"/>
+        <w:rPr>
+          <w:color w:val="000000" w:themeColor="text1"/>
+          <w:sz w:val="20"/>
+          <w:szCs w:val="20"/>
+          <w:shd w:val="clear" w:color="auto" w:fill="FFFFFF"/>
+        </w:rPr>
+      </w:pPr>
+      <w:r>
+        <w:rPr>
+          <w:color w:val="000000" w:themeColor="text1"/>
+          <w:sz w:val="20"/>
+          <w:szCs w:val="20"/>
+          <w:shd w:val="clear" w:color="auto" w:fill="FFFFFF"/>
+        </w:rPr>
+        <w:t>The system was implemented on Android Platform guaranteeing availability and partition tolerance</w:t>
+      </w:r>
+      <w:r>
+        <w:rPr>
+          <w:sz w:val="20"/>
+          <w:szCs w:val="20"/>
+        </w:rPr>
+        <w:t xml:space="preserve">. </w:t>
+      </w:r>
+      <w:r>
+        <w:rPr>
+          <w:b/>
+          <w:sz w:val="20"/>
+          <w:szCs w:val="20"/>
+        </w:rPr>
+        <w:t>[Android, Java, Multithreading]</w:t>
+      </w:r>
+    </w:p>
+    <w:p>
+      <w:pPr>
+        <w:spacing w:before="30"/>
+        <w:ind w:right="187"/>
+        <w:rPr>
+          <w:sz w:val="20"/>
+          <w:szCs w:val="20"/>
+        </w:rPr>
+      </w:pPr>
+      <w:r>
+        <w:rPr>
+          <w:b/>
+          <w:bCs/>
+          <w:color w:val="000000"/>
+          <w:sz w:val="20"/>
+          <w:szCs w:val="20"/>
+          <w:shd w:val="clear" w:color="auto" w:fill="FFFFFF"/>
+        </w:rPr>
+        <w:t>Distributed Hash Table based on Chord</w:t>
+      </w:r>
+      <w:r>
+        <w:rPr>
+          <w:b/>
+          <w:bCs/>
+          <w:color w:val="000000"/>
+          <w:sz w:val="20"/>
+          <w:szCs w:val="20"/>
+          <w:shd w:val="clear" w:color="auto" w:fill="FFFFFF"/>
+        </w:rPr>
+        <w:t xml:space="preserve"> </w:t>
+      </w:r>
+      <w:r>
+        <w:rPr>
+          <w:sz w:val="20"/>
+          <w:szCs w:val="20"/>
+        </w:rPr>
+        <w:t>(Distributed Systems)</w:t>
+      </w:r>
+    </w:p>
+    <w:p>
+      <w:pPr>
+        <w:pStyle w:val="ListParagraph"/>
+        <w:numPr>
+          <w:ilvl w:val="0"/>
+          <w:numId w:val="3"/>
+        </w:numPr>
+        <w:ind w:right="180"/>
+        <w:jc w:val="both"/>
+        <w:rPr>
+          <w:color w:val="000000"/>
+          <w:sz w:val="20"/>
+          <w:szCs w:val="20"/>
+        </w:rPr>
+      </w:pPr>
+      <w:r>
+        <w:rPr>
+          <w:color w:val="000000"/>
+          <w:sz w:val="20"/>
+          <w:szCs w:val="20"/>
+        </w:rPr>
+        <w:t>Implemented a peer to peer distributed hash table, on android platform.</w:t>
+      </w:r>
+    </w:p>
+    <w:p>
+      <w:pPr>
+        <w:pStyle w:val="ListParagraph"/>
+        <w:numPr>
+          <w:ilvl w:val="0"/>
+          <w:numId w:val="3"/>
+        </w:numPr>
+        <w:ind w:right="180"/>
+        <w:jc w:val="both"/>
+        <w:rPr>
+          <w:color w:val="000000"/>
+          <w:sz w:val="20"/>
+          <w:szCs w:val="20"/>
+        </w:rPr>
+      </w:pPr>
+      <w:r>
+        <w:rPr>
+          <w:color w:val="000000"/>
+          <w:sz w:val="20"/>
+          <w:szCs w:val="20"/>
+        </w:rPr>
+        <w:t xml:space="preserve">The system adopted the Chord protocol providing ring based routing, node partitioning, dynamic node joining. </w:t>
+      </w:r>
+      <w:r>
+        <w:rPr>
+          <w:b/>
+          <w:sz w:val="20"/>
+          <w:szCs w:val="20"/>
+        </w:rPr>
+        <w:t>[Android, Java]</w:t>
+      </w:r>
+      <w:r>
+        <w:rPr>
+          <w:b/>
+          <w:sz w:val="20"/>
+          <w:szCs w:val="20"/>
+        </w:rPr>
+        <w:t xml:space="preserve">     </w:t>
       </w:r>
     </w:p>
     <w:sectPr>
-      <w:footerReference w:type="even" r:id="rId8"/>
-      <w:footerReference w:type="default" r:id="rId9"/>
+      <w:footerReference w:type="even" r:id="rId9"/>
+      <w:footerReference w:type="default" r:id="rId10"/>
       <w:pgSz w:w="12240" w:h="15840" w:code="1"/>
       <w:pgMar w:top="446" w:right="720" w:bottom="86" w:left="720" w:header="720" w:footer="720" w:gutter="0"/>
       <w:cols w:space="720"/>
@@ -2749,6 +2808,119 @@
     </w:lvl>
   </w:abstractNum>
   <w:abstractNum w:abstractNumId="1">
+    <w:nsid w:val="09C90B8A"/>
+    <w:multiLevelType w:val="hybridMultilevel"/>
+    <w:tmpl w:val="97DEA79A"/>
+    <w:lvl w:ilvl="0" w:tplc="04090001">
+      <w:start w:val="1"/>
+      <w:numFmt w:val="bullet"/>
+      <w:lvlText w:val=""/>
+      <w:lvlJc w:val="left"/>
+      <w:pPr>
+        <w:ind w:left="720" w:hanging="360"/>
+      </w:pPr>
+      <w:rPr>
+        <w:rFonts w:ascii="Symbol" w:hAnsi="Symbol" w:hint="default"/>
+      </w:rPr>
+    </w:lvl>
+    <w:lvl w:ilvl="1" w:tplc="04090003" w:tentative="1">
+      <w:start w:val="1"/>
+      <w:numFmt w:val="bullet"/>
+      <w:lvlText w:val="o"/>
+      <w:lvlJc w:val="left"/>
+      <w:pPr>
+        <w:ind w:left="1440" w:hanging="360"/>
+      </w:pPr>
+      <w:rPr>
+        <w:rFonts w:ascii="Courier New" w:hAnsi="Courier New" w:cs="Courier New" w:hint="default"/>
+      </w:rPr>
+    </w:lvl>
+    <w:lvl w:ilvl="2" w:tplc="04090005" w:tentative="1">
+      <w:start w:val="1"/>
+      <w:numFmt w:val="bullet"/>
+      <w:lvlText w:val=""/>
+      <w:lvlJc w:val="left"/>
+      <w:pPr>
+        <w:ind w:left="2160" w:hanging="360"/>
+      </w:pPr>
+      <w:rPr>
+        <w:rFonts w:ascii="Wingdings" w:hAnsi="Wingdings" w:hint="default"/>
+      </w:rPr>
+    </w:lvl>
+    <w:lvl w:ilvl="3" w:tplc="04090001" w:tentative="1">
+      <w:start w:val="1"/>
+      <w:numFmt w:val="bullet"/>
+      <w:lvlText w:val=""/>
+      <w:lvlJc w:val="left"/>
+      <w:pPr>
+        <w:ind w:left="2880" w:hanging="360"/>
+      </w:pPr>
+      <w:rPr>
+        <w:rFonts w:ascii="Symbol" w:hAnsi="Symbol" w:hint="default"/>
+      </w:rPr>
+    </w:lvl>
+    <w:lvl w:ilvl="4" w:tplc="04090003" w:tentative="1">
+      <w:start w:val="1"/>
+      <w:numFmt w:val="bullet"/>
+      <w:lvlText w:val="o"/>
+      <w:lvlJc w:val="left"/>
+      <w:pPr>
+        <w:ind w:left="3600" w:hanging="360"/>
+      </w:pPr>
+      <w:rPr>
+        <w:rFonts w:ascii="Courier New" w:hAnsi="Courier New" w:cs="Courier New" w:hint="default"/>
+      </w:rPr>
+    </w:lvl>
+    <w:lvl w:ilvl="5" w:tplc="04090005" w:tentative="1">
+      <w:start w:val="1"/>
+      <w:numFmt w:val="bullet"/>
+      <w:lvlText w:val=""/>
+      <w:lvlJc w:val="left"/>
+      <w:pPr>
+        <w:ind w:left="4320" w:hanging="360"/>
+      </w:pPr>
+      <w:rPr>
+        <w:rFonts w:ascii="Wingdings" w:hAnsi="Wingdings" w:hint="default"/>
+      </w:rPr>
+    </w:lvl>
+    <w:lvl w:ilvl="6" w:tplc="04090001" w:tentative="1">
+      <w:start w:val="1"/>
+      <w:numFmt w:val="bullet"/>
+      <w:lvlText w:val=""/>
+      <w:lvlJc w:val="left"/>
+      <w:pPr>
+        <w:ind w:left="5040" w:hanging="360"/>
+      </w:pPr>
+      <w:rPr>
+        <w:rFonts w:ascii="Symbol" w:hAnsi="Symbol" w:hint="default"/>
+      </w:rPr>
+    </w:lvl>
+    <w:lvl w:ilvl="7" w:tplc="04090003" w:tentative="1">
+      <w:start w:val="1"/>
+      <w:numFmt w:val="bullet"/>
+      <w:lvlText w:val="o"/>
+      <w:lvlJc w:val="left"/>
+      <w:pPr>
+        <w:ind w:left="5760" w:hanging="360"/>
+      </w:pPr>
+      <w:rPr>
+        <w:rFonts w:ascii="Courier New" w:hAnsi="Courier New" w:cs="Courier New" w:hint="default"/>
+      </w:rPr>
+    </w:lvl>
+    <w:lvl w:ilvl="8" w:tplc="04090005" w:tentative="1">
+      <w:start w:val="1"/>
+      <w:numFmt w:val="bullet"/>
+      <w:lvlText w:val=""/>
+      <w:lvlJc w:val="left"/>
+      <w:pPr>
+        <w:ind w:left="6480" w:hanging="360"/>
+      </w:pPr>
+      <w:rPr>
+        <w:rFonts w:ascii="Wingdings" w:hAnsi="Wingdings" w:hint="default"/>
+      </w:rPr>
+    </w:lvl>
+  </w:abstractNum>
+  <w:abstractNum w:abstractNumId="2">
     <w:nsid w:val="0CC46AED"/>
     <w:multiLevelType w:val="hybridMultilevel"/>
     <w:tmpl w:val="880E002C"/>
@@ -2861,7 +3033,7 @@
       </w:rPr>
     </w:lvl>
   </w:abstractNum>
-  <w:abstractNum w:abstractNumId="2">
+  <w:abstractNum w:abstractNumId="3">
     <w:nsid w:val="1CC26705"/>
     <w:multiLevelType w:val="hybridMultilevel"/>
     <w:tmpl w:val="DA544248"/>
@@ -2974,7 +3146,7 @@
       </w:rPr>
     </w:lvl>
   </w:abstractNum>
-  <w:abstractNum w:abstractNumId="3">
+  <w:abstractNum w:abstractNumId="4">
     <w:nsid w:val="1D2D7DEA"/>
     <w:multiLevelType w:val="hybridMultilevel"/>
     <w:tmpl w:val="982067EA"/>
@@ -3087,7 +3259,7 @@
       </w:rPr>
     </w:lvl>
   </w:abstractNum>
-  <w:abstractNum w:abstractNumId="4">
+  <w:abstractNum w:abstractNumId="5">
     <w:nsid w:val="25EC0C97"/>
     <w:multiLevelType w:val="hybridMultilevel"/>
     <w:tmpl w:val="7CFA2312"/>
@@ -3200,7 +3372,7 @@
       </w:rPr>
     </w:lvl>
   </w:abstractNum>
-  <w:abstractNum w:abstractNumId="5">
+  <w:abstractNum w:abstractNumId="6">
     <w:nsid w:val="2AAF2FD4"/>
     <w:multiLevelType w:val="hybridMultilevel"/>
     <w:tmpl w:val="42BEF858"/>
@@ -3313,7 +3485,7 @@
       </w:rPr>
     </w:lvl>
   </w:abstractNum>
-  <w:abstractNum w:abstractNumId="6">
+  <w:abstractNum w:abstractNumId="7">
     <w:nsid w:val="2D6D6283"/>
     <w:multiLevelType w:val="hybridMultilevel"/>
     <w:tmpl w:val="F0905B64"/>
@@ -3426,7 +3598,120 @@
       </w:rPr>
     </w:lvl>
   </w:abstractNum>
-  <w:abstractNum w:abstractNumId="7">
+  <w:abstractNum w:abstractNumId="8">
+    <w:nsid w:val="356D52C9"/>
+    <w:multiLevelType w:val="hybridMultilevel"/>
+    <w:tmpl w:val="78048C36"/>
+    <w:lvl w:ilvl="0" w:tplc="04090001">
+      <w:start w:val="1"/>
+      <w:numFmt w:val="bullet"/>
+      <w:lvlText w:val=""/>
+      <w:lvlJc w:val="left"/>
+      <w:pPr>
+        <w:ind w:left="720" w:hanging="360"/>
+      </w:pPr>
+      <w:rPr>
+        <w:rFonts w:ascii="Symbol" w:hAnsi="Symbol" w:hint="default"/>
+      </w:rPr>
+    </w:lvl>
+    <w:lvl w:ilvl="1" w:tplc="04090003" w:tentative="1">
+      <w:start w:val="1"/>
+      <w:numFmt w:val="bullet"/>
+      <w:lvlText w:val="o"/>
+      <w:lvlJc w:val="left"/>
+      <w:pPr>
+        <w:ind w:left="1440" w:hanging="360"/>
+      </w:pPr>
+      <w:rPr>
+        <w:rFonts w:ascii="Courier New" w:hAnsi="Courier New" w:cs="Courier New" w:hint="default"/>
+      </w:rPr>
+    </w:lvl>
+    <w:lvl w:ilvl="2" w:tplc="04090005" w:tentative="1">
+      <w:start w:val="1"/>
+      <w:numFmt w:val="bullet"/>
+      <w:lvlText w:val=""/>
+      <w:lvlJc w:val="left"/>
+      <w:pPr>
+        <w:ind w:left="2160" w:hanging="360"/>
+      </w:pPr>
+      <w:rPr>
+        <w:rFonts w:ascii="Wingdings" w:hAnsi="Wingdings" w:hint="default"/>
+      </w:rPr>
+    </w:lvl>
+    <w:lvl w:ilvl="3" w:tplc="04090001" w:tentative="1">
+      <w:start w:val="1"/>
+      <w:numFmt w:val="bullet"/>
+      <w:lvlText w:val=""/>
+      <w:lvlJc w:val="left"/>
+      <w:pPr>
+        <w:ind w:left="2880" w:hanging="360"/>
+      </w:pPr>
+      <w:rPr>
+        <w:rFonts w:ascii="Symbol" w:hAnsi="Symbol" w:hint="default"/>
+      </w:rPr>
+    </w:lvl>
+    <w:lvl w:ilvl="4" w:tplc="04090003" w:tentative="1">
+      <w:start w:val="1"/>
+      <w:numFmt w:val="bullet"/>
+      <w:lvlText w:val="o"/>
+      <w:lvlJc w:val="left"/>
+      <w:pPr>
+        <w:ind w:left="3600" w:hanging="360"/>
+      </w:pPr>
+      <w:rPr>
+        <w:rFonts w:ascii="Courier New" w:hAnsi="Courier New" w:cs="Courier New" w:hint="default"/>
+      </w:rPr>
+    </w:lvl>
+    <w:lvl w:ilvl="5" w:tplc="04090005" w:tentative="1">
+      <w:start w:val="1"/>
+      <w:numFmt w:val="bullet"/>
+      <w:lvlText w:val=""/>
+      <w:lvlJc w:val="left"/>
+      <w:pPr>
+        <w:ind w:left="4320" w:hanging="360"/>
+      </w:pPr>
+      <w:rPr>
+        <w:rFonts w:ascii="Wingdings" w:hAnsi="Wingdings" w:hint="default"/>
+      </w:rPr>
+    </w:lvl>
+    <w:lvl w:ilvl="6" w:tplc="04090001" w:tentative="1">
+      <w:start w:val="1"/>
+      <w:numFmt w:val="bullet"/>
+      <w:lvlText w:val=""/>
+      <w:lvlJc w:val="left"/>
+      <w:pPr>
+        <w:ind w:left="5040" w:hanging="360"/>
+      </w:pPr>
+      <w:rPr>
+        <w:rFonts w:ascii="Symbol" w:hAnsi="Symbol" w:hint="default"/>
+      </w:rPr>
+    </w:lvl>
+    <w:lvl w:ilvl="7" w:tplc="04090003" w:tentative="1">
+      <w:start w:val="1"/>
+      <w:numFmt w:val="bullet"/>
+      <w:lvlText w:val="o"/>
+      <w:lvlJc w:val="left"/>
+      <w:pPr>
+        <w:ind w:left="5760" w:hanging="360"/>
+      </w:pPr>
+      <w:rPr>
+        <w:rFonts w:ascii="Courier New" w:hAnsi="Courier New" w:cs="Courier New" w:hint="default"/>
+      </w:rPr>
+    </w:lvl>
+    <w:lvl w:ilvl="8" w:tplc="04090005" w:tentative="1">
+      <w:start w:val="1"/>
+      <w:numFmt w:val="bullet"/>
+      <w:lvlText w:val=""/>
+      <w:lvlJc w:val="left"/>
+      <w:pPr>
+        <w:ind w:left="6480" w:hanging="360"/>
+      </w:pPr>
+      <w:rPr>
+        <w:rFonts w:ascii="Wingdings" w:hAnsi="Wingdings" w:hint="default"/>
+      </w:rPr>
+    </w:lvl>
+  </w:abstractNum>
+  <w:abstractNum w:abstractNumId="9">
     <w:nsid w:val="35BC3856"/>
     <w:multiLevelType w:val="hybridMultilevel"/>
     <w:tmpl w:val="FE4E9986"/>
@@ -3539,7 +3824,7 @@
       </w:rPr>
     </w:lvl>
   </w:abstractNum>
-  <w:abstractNum w:abstractNumId="8">
+  <w:abstractNum w:abstractNumId="10">
     <w:nsid w:val="44C6164A"/>
     <w:multiLevelType w:val="hybridMultilevel"/>
     <w:tmpl w:val="7056076A"/>
@@ -3652,7 +3937,7 @@
       </w:rPr>
     </w:lvl>
   </w:abstractNum>
-  <w:abstractNum w:abstractNumId="9">
+  <w:abstractNum w:abstractNumId="11">
     <w:nsid w:val="46283041"/>
     <w:multiLevelType w:val="hybridMultilevel"/>
     <w:tmpl w:val="C01EC17C"/>
@@ -3765,7 +4050,7 @@
       </w:rPr>
     </w:lvl>
   </w:abstractNum>
-  <w:abstractNum w:abstractNumId="10">
+  <w:abstractNum w:abstractNumId="12">
     <w:nsid w:val="47DC015A"/>
     <w:multiLevelType w:val="hybridMultilevel"/>
     <w:tmpl w:val="02666FDA"/>
@@ -3878,7 +4163,7 @@
       </w:rPr>
     </w:lvl>
   </w:abstractNum>
-  <w:abstractNum w:abstractNumId="11">
+  <w:abstractNum w:abstractNumId="13">
     <w:nsid w:val="5AF53607"/>
     <w:multiLevelType w:val="hybridMultilevel"/>
     <w:tmpl w:val="CAA6ED8E"/>
@@ -3991,7 +4276,7 @@
       </w:rPr>
     </w:lvl>
   </w:abstractNum>
-  <w:abstractNum w:abstractNumId="12">
+  <w:abstractNum w:abstractNumId="14">
     <w:nsid w:val="5E1C20B8"/>
     <w:multiLevelType w:val="hybridMultilevel"/>
     <w:tmpl w:val="B810CEC4"/>
@@ -4104,7 +4389,7 @@
       </w:rPr>
     </w:lvl>
   </w:abstractNum>
-  <w:abstractNum w:abstractNumId="13">
+  <w:abstractNum w:abstractNumId="15">
     <w:nsid w:val="745D6F23"/>
     <w:multiLevelType w:val="hybridMultilevel"/>
     <w:tmpl w:val="C0286388"/>
@@ -4217,7 +4502,7 @@
       </w:rPr>
     </w:lvl>
   </w:abstractNum>
-  <w:abstractNum w:abstractNumId="14">
+  <w:abstractNum w:abstractNumId="16">
     <w:nsid w:val="7D4F23A9"/>
     <w:multiLevelType w:val="hybridMultilevel"/>
     <w:tmpl w:val="797C157C"/>
@@ -4331,49 +4616,55 @@
     </w:lvl>
   </w:abstractNum>
   <w:num w:numId="1">
-    <w:abstractNumId w:val="8"/>
+    <w:abstractNumId w:val="10"/>
   </w:num>
   <w:num w:numId="2">
     <w:abstractNumId w:val="0"/>
   </w:num>
   <w:num w:numId="3">
+    <w:abstractNumId w:val="3"/>
+  </w:num>
+  <w:num w:numId="4">
     <w:abstractNumId w:val="2"/>
   </w:num>
-  <w:num w:numId="4">
-    <w:abstractNumId w:val="1"/>
+  <w:num w:numId="5">
+    <w:abstractNumId w:val="5"/>
   </w:num>
-  <w:num w:numId="5">
+  <w:num w:numId="6">
+    <w:abstractNumId w:val="16"/>
+  </w:num>
+  <w:num w:numId="7">
+    <w:abstractNumId w:val="13"/>
+  </w:num>
+  <w:num w:numId="8">
     <w:abstractNumId w:val="4"/>
   </w:num>
-  <w:num w:numId="6">
+  <w:num w:numId="9">
+    <w:abstractNumId w:val="9"/>
+  </w:num>
+  <w:num w:numId="10">
     <w:abstractNumId w:val="14"/>
   </w:num>
-  <w:num w:numId="7">
+  <w:num w:numId="11">
+    <w:abstractNumId w:val="12"/>
+  </w:num>
+  <w:num w:numId="12">
+    <w:abstractNumId w:val="7"/>
+  </w:num>
+  <w:num w:numId="13">
+    <w:abstractNumId w:val="6"/>
+  </w:num>
+  <w:num w:numId="14">
     <w:abstractNumId w:val="11"/>
   </w:num>
-  <w:num w:numId="8">
-    <w:abstractNumId w:val="3"/>
+  <w:num w:numId="15">
+    <w:abstractNumId w:val="15"/>
   </w:num>
-  <w:num w:numId="9">
-    <w:abstractNumId w:val="7"/>
+  <w:num w:numId="16">
+    <w:abstractNumId w:val="8"/>
   </w:num>
-  <w:num w:numId="10">
-    <w:abstractNumId w:val="12"/>
-  </w:num>
-  <w:num w:numId="11">
-    <w:abstractNumId w:val="10"/>
-  </w:num>
-  <w:num w:numId="12">
-    <w:abstractNumId w:val="6"/>
-  </w:num>
-  <w:num w:numId="13">
-    <w:abstractNumId w:val="5"/>
-  </w:num>
-  <w:num w:numId="14">
-    <w:abstractNumId w:val="9"/>
-  </w:num>
-  <w:num w:numId="15">
-    <w:abstractNumId w:val="13"/>
+  <w:num w:numId="17">
+    <w:abstractNumId w:val="1"/>
   </w:num>
   <w:numIdMacAtCleanup w:val="9"/>
 </w:numbering>

</xml_diff>

<commit_message>
Changes include the Zappos Experience
</commit_message>
<xml_diff>
--- a/Srinivasan Rajappa.docx
+++ b/Srinivasan Rajappa.docx
@@ -642,23 +642,13 @@
           <w:szCs w:val="20"/>
         </w:rPr>
       </w:pPr>
-      <w:proofErr w:type="spellStart"/>
-      <w:r>
-        <w:rPr>
-          <w:b/>
-          <w:sz w:val="20"/>
-          <w:szCs w:val="20"/>
-        </w:rPr>
-        <w:t>Jaypee</w:t>
-      </w:r>
-      <w:proofErr w:type="spellEnd"/>
-      <w:r>
-        <w:rPr>
-          <w:b/>
-          <w:sz w:val="20"/>
-          <w:szCs w:val="20"/>
-        </w:rPr>
-        <w:t xml:space="preserve"> University</w:t>
+      <w:r>
+        <w:rPr>
+          <w:b/>
+          <w:sz w:val="20"/>
+          <w:szCs w:val="20"/>
+        </w:rPr>
+        <w:t>Jaypee University</w:t>
       </w:r>
       <w:r>
         <w:rPr>
@@ -750,21 +740,7 @@
           <w:sz w:val="20"/>
           <w:szCs w:val="20"/>
         </w:rPr>
-        <w:t xml:space="preserve">Java, </w:t>
-      </w:r>
-      <w:r>
-        <w:rPr>
-          <w:sz w:val="20"/>
-          <w:szCs w:val="20"/>
-        </w:rPr>
-        <w:t>C/C++</w:t>
-      </w:r>
-      <w:r>
-        <w:rPr>
-          <w:sz w:val="20"/>
-          <w:szCs w:val="20"/>
-        </w:rPr>
-        <w:t>, Python</w:t>
+        <w:t>Java, C/C++, Python</w:t>
       </w:r>
       <w:r>
         <w:rPr>
@@ -792,17 +768,29 @@
           <w:sz w:val="20"/>
           <w:szCs w:val="20"/>
         </w:rPr>
-        <w:t xml:space="preserve">, </w:t>
-      </w:r>
-      <w:proofErr w:type="spellStart"/>
-      <w:r>
-        <w:rPr>
-          <w:sz w:val="20"/>
-          <w:szCs w:val="20"/>
-        </w:rPr>
-        <w:t>Verilog,VHDL</w:t>
-      </w:r>
-      <w:proofErr w:type="spellEnd"/>
+        <w:t>, Verilog,</w:t>
+      </w:r>
+      <w:r>
+        <w:rPr>
+          <w:sz w:val="20"/>
+          <w:szCs w:val="20"/>
+        </w:rPr>
+        <w:t xml:space="preserve"> </w:t>
+      </w:r>
+      <w:r>
+        <w:rPr>
+          <w:sz w:val="20"/>
+          <w:szCs w:val="20"/>
+        </w:rPr>
+        <w:t>VHDL</w:t>
+      </w:r>
+      <w:r>
+        <w:rPr>
+          <w:sz w:val="20"/>
+          <w:szCs w:val="20"/>
+        </w:rPr>
+        <w:t>, R, Elixir</w:t>
+      </w:r>
     </w:p>
     <w:p>
       <w:pPr>
@@ -883,39 +871,14 @@
           <w:sz w:val="20"/>
           <w:szCs w:val="20"/>
         </w:rPr>
-        <w:t>JSON, XML</w:t>
-      </w:r>
-      <w:bookmarkStart w:id="0" w:name="_GoBack"/>
-      <w:bookmarkEnd w:id="0"/>
-      <w:r>
-        <w:rPr>
-          <w:sz w:val="20"/>
-          <w:szCs w:val="20"/>
-        </w:rPr>
-        <w:t>, TCP/IP</w:t>
-      </w:r>
-      <w:r>
-        <w:rPr>
-          <w:sz w:val="20"/>
-          <w:szCs w:val="20"/>
-        </w:rPr>
-        <w:t xml:space="preserve">, Python </w:t>
-      </w:r>
-      <w:proofErr w:type="spellStart"/>
-      <w:r>
-        <w:rPr>
-          <w:sz w:val="20"/>
-          <w:szCs w:val="20"/>
-        </w:rPr>
-        <w:t>Django</w:t>
-      </w:r>
-      <w:proofErr w:type="spellEnd"/>
-      <w:r>
-        <w:rPr>
-          <w:sz w:val="20"/>
-          <w:szCs w:val="20"/>
-        </w:rPr>
-        <w:t>, PHP</w:t>
+        <w:t>JSON, XML, TCP/IP</w:t>
+      </w:r>
+      <w:r>
+        <w:rPr>
+          <w:sz w:val="20"/>
+          <w:szCs w:val="20"/>
+        </w:rPr>
+        <w:t>, Python Django, PHP</w:t>
       </w:r>
     </w:p>
     <w:p>
@@ -1002,39 +965,14 @@
           <w:sz w:val="20"/>
           <w:szCs w:val="20"/>
         </w:rPr>
-        <w:t xml:space="preserve">, </w:t>
-      </w:r>
-      <w:proofErr w:type="spellStart"/>
-      <w:r>
-        <w:rPr>
-          <w:sz w:val="20"/>
-          <w:szCs w:val="20"/>
-        </w:rPr>
-        <w:t>Wireshark</w:t>
-      </w:r>
-      <w:proofErr w:type="spellEnd"/>
-      <w:r>
-        <w:rPr>
-          <w:sz w:val="20"/>
-          <w:szCs w:val="20"/>
-        </w:rPr>
-        <w:t xml:space="preserve">, CVS, </w:t>
-      </w:r>
-      <w:proofErr w:type="spellStart"/>
-      <w:r>
-        <w:rPr>
-          <w:sz w:val="20"/>
-          <w:szCs w:val="20"/>
-        </w:rPr>
-        <w:t>Git</w:t>
-      </w:r>
-      <w:proofErr w:type="spellEnd"/>
-      <w:r>
-        <w:rPr>
-          <w:sz w:val="20"/>
-          <w:szCs w:val="20"/>
-        </w:rPr>
-        <w:t>, Windows 7/8, Linux</w:t>
+        <w:t>, Wireshark</w:t>
+      </w:r>
+      <w:r>
+        <w:rPr>
+          <w:sz w:val="20"/>
+          <w:szCs w:val="20"/>
+        </w:rPr>
+        <w:t>, CVS, Git, Windows 7/8, Linux</w:t>
       </w:r>
       <w:r>
         <w:rPr>
@@ -1078,22 +1016,6 @@
         </w:rPr>
         <w:t xml:space="preserve">                    </w:t>
       </w:r>
-    </w:p>
-    <w:p>
-      <w:pPr>
-        <w:tabs>
-          <w:tab w:val="left" w:pos="1260"/>
-        </w:tabs>
-        <w:spacing w:line="276" w:lineRule="auto"/>
-        <w:ind w:right="180"/>
-        <w:jc w:val="both"/>
-        <w:rPr>
-          <w:b/>
-          <w:sz w:val="20"/>
-          <w:szCs w:val="20"/>
-          <w:u w:val="single"/>
-        </w:rPr>
-      </w:pPr>
     </w:p>
     <w:p>
       <w:pPr>
@@ -1403,17 +1325,154 @@
     </w:p>
     <w:p>
       <w:pPr>
+        <w:tabs>
+          <w:tab w:val="left" w:pos="1260"/>
+          <w:tab w:val="left" w:pos="8364"/>
+        </w:tabs>
+        <w:spacing w:line="276" w:lineRule="auto"/>
+        <w:ind w:right="180"/>
+        <w:jc w:val="both"/>
+        <w:rPr>
+          <w:sz w:val="20"/>
+          <w:szCs w:val="20"/>
+        </w:rPr>
+      </w:pPr>
+      <w:r>
+        <w:rPr>
+          <w:b/>
+          <w:sz w:val="20"/>
+          <w:szCs w:val="20"/>
+        </w:rPr>
+        <w:t>Software Engineer</w:t>
+      </w:r>
+      <w:r>
+        <w:rPr>
+          <w:b/>
+          <w:sz w:val="20"/>
+          <w:szCs w:val="20"/>
+        </w:rPr>
+        <w:t xml:space="preserve"> Intern</w:t>
+      </w:r>
+      <w:r>
+        <w:rPr>
+          <w:b/>
+          <w:sz w:val="20"/>
+          <w:szCs w:val="20"/>
+        </w:rPr>
+        <w:t xml:space="preserve"> </w:t>
+      </w:r>
+      <w:r>
+        <w:rPr>
+          <w:sz w:val="20"/>
+          <w:szCs w:val="20"/>
+        </w:rPr>
+        <w:t xml:space="preserve">at </w:t>
+      </w:r>
+      <w:r>
+        <w:rPr>
+          <w:b/>
+          <w:sz w:val="20"/>
+          <w:szCs w:val="20"/>
+        </w:rPr>
+        <w:t>Zappos.com</w:t>
+      </w:r>
+      <w:r>
+        <w:rPr>
+          <w:sz w:val="20"/>
+          <w:szCs w:val="20"/>
+        </w:rPr>
+        <w:t xml:space="preserve">, </w:t>
+      </w:r>
+      <w:r>
+        <w:rPr>
+          <w:sz w:val="20"/>
+          <w:szCs w:val="20"/>
+        </w:rPr>
+        <w:t>Buffalo, NY</w:t>
+      </w:r>
+      <w:r>
+        <w:rPr>
+          <w:sz w:val="20"/>
+          <w:szCs w:val="20"/>
+        </w:rPr>
+        <w:t xml:space="preserve">                                                  </w:t>
+      </w:r>
+      <w:r>
+        <w:rPr>
+          <w:sz w:val="20"/>
+          <w:szCs w:val="20"/>
+        </w:rPr>
+        <w:t xml:space="preserve">               </w:t>
+      </w:r>
+      <w:r>
+        <w:rPr>
+          <w:sz w:val="20"/>
+          <w:szCs w:val="20"/>
+        </w:rPr>
+        <w:t xml:space="preserve">            </w:t>
+      </w:r>
+      <w:r>
+        <w:rPr>
+          <w:sz w:val="20"/>
+          <w:szCs w:val="20"/>
+        </w:rPr>
+        <w:t>(</w:t>
+      </w:r>
+      <w:r>
+        <w:rPr>
+          <w:sz w:val="20"/>
+          <w:szCs w:val="20"/>
+        </w:rPr>
+        <w:t>September 2015</w:t>
+      </w:r>
+      <w:r>
+        <w:rPr>
+          <w:sz w:val="20"/>
+          <w:szCs w:val="20"/>
+        </w:rPr>
+        <w:t xml:space="preserve"> </w:t>
+      </w:r>
+      <w:r>
+        <w:rPr>
+          <w:sz w:val="20"/>
+          <w:szCs w:val="20"/>
+        </w:rPr>
+        <w:t>–</w:t>
+      </w:r>
+      <w:r>
+        <w:rPr>
+          <w:sz w:val="20"/>
+          <w:szCs w:val="20"/>
+        </w:rPr>
+        <w:t xml:space="preserve"> </w:t>
+      </w:r>
+      <w:r>
+        <w:rPr>
+          <w:sz w:val="20"/>
+          <w:szCs w:val="20"/>
+        </w:rPr>
+        <w:t>Present</w:t>
+      </w:r>
+      <w:r>
+        <w:rPr>
+          <w:sz w:val="20"/>
+          <w:szCs w:val="20"/>
+        </w:rPr>
+        <w:t>)</w:t>
+      </w:r>
+    </w:p>
+    <w:p>
+      <w:pPr>
         <w:pStyle w:val="ListParagraph"/>
         <w:numPr>
           <w:ilvl w:val="0"/>
-          <w:numId w:val="2"/>
+          <w:numId w:val="18"/>
         </w:numPr>
         <w:tabs>
           <w:tab w:val="left" w:pos="1260"/>
           <w:tab w:val="left" w:pos="8364"/>
         </w:tabs>
-        <w:spacing w:after="80" w:line="276" w:lineRule="auto"/>
-        <w:ind w:right="187"/>
+        <w:ind w:right="180"/>
         <w:jc w:val="both"/>
         <w:rPr>
           <w:b/>
@@ -1426,18 +1485,40 @@
           <w:sz w:val="20"/>
           <w:szCs w:val="20"/>
         </w:rPr>
-        <w:t>Contributed my ideas to create new applications in GSM networks that helped communication during disasters.</w:t>
-      </w:r>
-      <w:r>
-        <w:rPr>
-          <w:sz w:val="20"/>
-          <w:szCs w:val="20"/>
-        </w:rPr>
-        <w:t xml:space="preserve"> </w:t>
+        <w:t xml:space="preserve">Working on migrating data for web application from Non-Relational database (MongoDB) to Relational (MySQL). </w:t>
       </w:r>
     </w:p>
     <w:p>
       <w:pPr>
+        <w:pStyle w:val="ListParagraph"/>
+        <w:numPr>
+          <w:ilvl w:val="0"/>
+          <w:numId w:val="18"/>
+        </w:numPr>
+        <w:tabs>
+          <w:tab w:val="left" w:pos="1260"/>
+          <w:tab w:val="left" w:pos="8364"/>
+        </w:tabs>
+        <w:ind w:right="180"/>
+        <w:jc w:val="both"/>
+        <w:rPr>
+          <w:b/>
+          <w:sz w:val="20"/>
+          <w:szCs w:val="20"/>
+        </w:rPr>
+      </w:pPr>
+      <w:r>
+        <w:rPr>
+          <w:sz w:val="20"/>
+          <w:szCs w:val="20"/>
+        </w:rPr>
+        <w:t>Aiming to create APIs and Libraries for making applications robust so as to satisfy the business requirements.</w:t>
+      </w:r>
+      <w:bookmarkStart w:id="0" w:name="_GoBack"/>
+      <w:bookmarkEnd w:id="0"/>
+    </w:p>
+    <w:p>
+      <w:pPr>
         <w:spacing w:line="276" w:lineRule="auto"/>
         <w:ind w:right="180"/>
         <w:rPr>
@@ -1471,23 +1552,13 @@
         </w:rPr>
         <w:t>[</w:t>
       </w:r>
-      <w:proofErr w:type="spellStart"/>
       <w:r>
         <w:rPr>
           <w:rFonts w:eastAsia="Calibri"/>
           <w:sz w:val="20"/>
           <w:szCs w:val="20"/>
         </w:rPr>
-        <w:t>GitHub</w:t>
-      </w:r>
-      <w:proofErr w:type="spellEnd"/>
-      <w:r>
-        <w:rPr>
-          <w:rFonts w:eastAsia="Calibri"/>
-          <w:sz w:val="20"/>
-          <w:szCs w:val="20"/>
-        </w:rPr>
-        <w:t xml:space="preserve"> - </w:t>
+        <w:t xml:space="preserve">GitHub - </w:t>
       </w:r>
       <w:hyperlink r:id="rId8" w:history="1">
         <w:r>
@@ -1920,7 +1991,7 @@
           <w:sz w:val="20"/>
           <w:szCs w:val="20"/>
         </w:rPr>
-        <w:t>Introduction to Machine Learning</w:t>
+        <w:t>Machine Learning</w:t>
       </w:r>
       <w:r>
         <w:rPr>
@@ -2006,7 +2077,15 @@
           <w:sz w:val="20"/>
           <w:szCs w:val="20"/>
         </w:rPr>
-        <w:t>Achieved an error rate of 2.5 % and 3.0 % using Neural Networks and Logistic Regression respectively. [MATLAB]</w:t>
+        <w:t xml:space="preserve">Achieved an error rate of 2.5 % and 3.0 % using Neural Networks and Logistic Regression respectively. </w:t>
+      </w:r>
+      <w:r>
+        <w:rPr>
+          <w:b/>
+          <w:sz w:val="20"/>
+          <w:szCs w:val="20"/>
+        </w:rPr>
+        <w:t>[MATLAB]</w:t>
       </w:r>
     </w:p>
     <w:p>
@@ -2244,23 +2323,7 @@
           <w:sz w:val="20"/>
           <w:szCs w:val="20"/>
         </w:rPr>
-        <w:t xml:space="preserve">Application that provides results after parsing and evaluating the SQL queries viz. SELECT, PROJECT, JOIN, </w:t>
-      </w:r>
-      <w:proofErr w:type="gramStart"/>
-      <w:r>
-        <w:rPr>
-          <w:sz w:val="20"/>
-          <w:szCs w:val="20"/>
-        </w:rPr>
-        <w:t>UNION</w:t>
-      </w:r>
-      <w:proofErr w:type="gramEnd"/>
-      <w:r>
-        <w:rPr>
-          <w:sz w:val="20"/>
-          <w:szCs w:val="20"/>
-        </w:rPr>
-        <w:t xml:space="preserve"> etc.</w:t>
+        <w:t>Application that provides results after parsing and evaluating the SQL queries viz. SELECT, PROJECT, JOIN, UNION etc.</w:t>
       </w:r>
     </w:p>
     <w:p>
@@ -2306,21 +2369,7 @@
           <w:sz w:val="20"/>
           <w:szCs w:val="20"/>
         </w:rPr>
-        <w:t>Also worked</w:t>
-      </w:r>
-      <w:r>
-        <w:rPr>
-          <w:sz w:val="20"/>
-          <w:szCs w:val="20"/>
-        </w:rPr>
-        <w:t xml:space="preserve"> on process to improve efficiency where in large set of data operations and join operations can be performed in memory constrained environment</w:t>
-      </w:r>
-      <w:r>
-        <w:rPr>
-          <w:sz w:val="20"/>
-          <w:szCs w:val="20"/>
-        </w:rPr>
-        <w:t xml:space="preserve"> using algorithms like </w:t>
+        <w:t xml:space="preserve">Also worked on process to improve efficiency where in large set of data operations and join operations can be performed in memory constrained environment using algorithms like </w:t>
       </w:r>
       <w:r>
         <w:rPr>
@@ -2335,14 +2384,7 @@
           <w:sz w:val="20"/>
           <w:szCs w:val="20"/>
         </w:rPr>
-        <w:t xml:space="preserve"> etc</w:t>
-      </w:r>
-      <w:r>
-        <w:rPr>
-          <w:sz w:val="20"/>
-          <w:szCs w:val="20"/>
-        </w:rPr>
-        <w:t>.</w:t>
+        <w:t xml:space="preserve"> etc.</w:t>
       </w:r>
       <w:r>
         <w:rPr>
@@ -2543,15 +2585,7 @@
           <w:sz w:val="20"/>
           <w:szCs w:val="20"/>
         </w:rPr>
-        <w:t>[Android, Java]</w:t>
-      </w:r>
-      <w:r>
-        <w:rPr>
-          <w:b/>
-          <w:sz w:val="20"/>
-          <w:szCs w:val="20"/>
-        </w:rPr>
-        <w:t xml:space="preserve">     </w:t>
+        <w:t xml:space="preserve">[Android, Java]     </w:t>
       </w:r>
     </w:p>
     <w:sectPr>
@@ -3938,6 +3972,119 @@
     </w:lvl>
   </w:abstractNum>
   <w:abstractNum w:abstractNumId="11">
+    <w:nsid w:val="44FC34F7"/>
+    <w:multiLevelType w:val="hybridMultilevel"/>
+    <w:tmpl w:val="2884D448"/>
+    <w:lvl w:ilvl="0" w:tplc="04090001">
+      <w:start w:val="1"/>
+      <w:numFmt w:val="bullet"/>
+      <w:lvlText w:val=""/>
+      <w:lvlJc w:val="left"/>
+      <w:pPr>
+        <w:ind w:left="720" w:hanging="360"/>
+      </w:pPr>
+      <w:rPr>
+        <w:rFonts w:ascii="Symbol" w:hAnsi="Symbol" w:hint="default"/>
+      </w:rPr>
+    </w:lvl>
+    <w:lvl w:ilvl="1" w:tplc="04090003" w:tentative="1">
+      <w:start w:val="1"/>
+      <w:numFmt w:val="bullet"/>
+      <w:lvlText w:val="o"/>
+      <w:lvlJc w:val="left"/>
+      <w:pPr>
+        <w:ind w:left="1440" w:hanging="360"/>
+      </w:pPr>
+      <w:rPr>
+        <w:rFonts w:ascii="Courier New" w:hAnsi="Courier New" w:cs="Courier New" w:hint="default"/>
+      </w:rPr>
+    </w:lvl>
+    <w:lvl w:ilvl="2" w:tplc="04090005" w:tentative="1">
+      <w:start w:val="1"/>
+      <w:numFmt w:val="bullet"/>
+      <w:lvlText w:val=""/>
+      <w:lvlJc w:val="left"/>
+      <w:pPr>
+        <w:ind w:left="2160" w:hanging="360"/>
+      </w:pPr>
+      <w:rPr>
+        <w:rFonts w:ascii="Wingdings" w:hAnsi="Wingdings" w:hint="default"/>
+      </w:rPr>
+    </w:lvl>
+    <w:lvl w:ilvl="3" w:tplc="04090001" w:tentative="1">
+      <w:start w:val="1"/>
+      <w:numFmt w:val="bullet"/>
+      <w:lvlText w:val=""/>
+      <w:lvlJc w:val="left"/>
+      <w:pPr>
+        <w:ind w:left="2880" w:hanging="360"/>
+      </w:pPr>
+      <w:rPr>
+        <w:rFonts w:ascii="Symbol" w:hAnsi="Symbol" w:hint="default"/>
+      </w:rPr>
+    </w:lvl>
+    <w:lvl w:ilvl="4" w:tplc="04090003" w:tentative="1">
+      <w:start w:val="1"/>
+      <w:numFmt w:val="bullet"/>
+      <w:lvlText w:val="o"/>
+      <w:lvlJc w:val="left"/>
+      <w:pPr>
+        <w:ind w:left="3600" w:hanging="360"/>
+      </w:pPr>
+      <w:rPr>
+        <w:rFonts w:ascii="Courier New" w:hAnsi="Courier New" w:cs="Courier New" w:hint="default"/>
+      </w:rPr>
+    </w:lvl>
+    <w:lvl w:ilvl="5" w:tplc="04090005" w:tentative="1">
+      <w:start w:val="1"/>
+      <w:numFmt w:val="bullet"/>
+      <w:lvlText w:val=""/>
+      <w:lvlJc w:val="left"/>
+      <w:pPr>
+        <w:ind w:left="4320" w:hanging="360"/>
+      </w:pPr>
+      <w:rPr>
+        <w:rFonts w:ascii="Wingdings" w:hAnsi="Wingdings" w:hint="default"/>
+      </w:rPr>
+    </w:lvl>
+    <w:lvl w:ilvl="6" w:tplc="04090001" w:tentative="1">
+      <w:start w:val="1"/>
+      <w:numFmt w:val="bullet"/>
+      <w:lvlText w:val=""/>
+      <w:lvlJc w:val="left"/>
+      <w:pPr>
+        <w:ind w:left="5040" w:hanging="360"/>
+      </w:pPr>
+      <w:rPr>
+        <w:rFonts w:ascii="Symbol" w:hAnsi="Symbol" w:hint="default"/>
+      </w:rPr>
+    </w:lvl>
+    <w:lvl w:ilvl="7" w:tplc="04090003" w:tentative="1">
+      <w:start w:val="1"/>
+      <w:numFmt w:val="bullet"/>
+      <w:lvlText w:val="o"/>
+      <w:lvlJc w:val="left"/>
+      <w:pPr>
+        <w:ind w:left="5760" w:hanging="360"/>
+      </w:pPr>
+      <w:rPr>
+        <w:rFonts w:ascii="Courier New" w:hAnsi="Courier New" w:cs="Courier New" w:hint="default"/>
+      </w:rPr>
+    </w:lvl>
+    <w:lvl w:ilvl="8" w:tplc="04090005" w:tentative="1">
+      <w:start w:val="1"/>
+      <w:numFmt w:val="bullet"/>
+      <w:lvlText w:val=""/>
+      <w:lvlJc w:val="left"/>
+      <w:pPr>
+        <w:ind w:left="6480" w:hanging="360"/>
+      </w:pPr>
+      <w:rPr>
+        <w:rFonts w:ascii="Wingdings" w:hAnsi="Wingdings" w:hint="default"/>
+      </w:rPr>
+    </w:lvl>
+  </w:abstractNum>
+  <w:abstractNum w:abstractNumId="12">
     <w:nsid w:val="46283041"/>
     <w:multiLevelType w:val="hybridMultilevel"/>
     <w:tmpl w:val="C01EC17C"/>
@@ -4050,7 +4197,7 @@
       </w:rPr>
     </w:lvl>
   </w:abstractNum>
-  <w:abstractNum w:abstractNumId="12">
+  <w:abstractNum w:abstractNumId="13">
     <w:nsid w:val="47DC015A"/>
     <w:multiLevelType w:val="hybridMultilevel"/>
     <w:tmpl w:val="02666FDA"/>
@@ -4163,7 +4310,7 @@
       </w:rPr>
     </w:lvl>
   </w:abstractNum>
-  <w:abstractNum w:abstractNumId="13">
+  <w:abstractNum w:abstractNumId="14">
     <w:nsid w:val="5AF53607"/>
     <w:multiLevelType w:val="hybridMultilevel"/>
     <w:tmpl w:val="CAA6ED8E"/>
@@ -4276,7 +4423,7 @@
       </w:rPr>
     </w:lvl>
   </w:abstractNum>
-  <w:abstractNum w:abstractNumId="14">
+  <w:abstractNum w:abstractNumId="15">
     <w:nsid w:val="5E1C20B8"/>
     <w:multiLevelType w:val="hybridMultilevel"/>
     <w:tmpl w:val="B810CEC4"/>
@@ -4389,7 +4536,7 @@
       </w:rPr>
     </w:lvl>
   </w:abstractNum>
-  <w:abstractNum w:abstractNumId="15">
+  <w:abstractNum w:abstractNumId="16">
     <w:nsid w:val="745D6F23"/>
     <w:multiLevelType w:val="hybridMultilevel"/>
     <w:tmpl w:val="C0286388"/>
@@ -4502,7 +4649,7 @@
       </w:rPr>
     </w:lvl>
   </w:abstractNum>
-  <w:abstractNum w:abstractNumId="16">
+  <w:abstractNum w:abstractNumId="17">
     <w:nsid w:val="7D4F23A9"/>
     <w:multiLevelType w:val="hybridMultilevel"/>
     <w:tmpl w:val="797C157C"/>
@@ -4631,10 +4778,10 @@
     <w:abstractNumId w:val="5"/>
   </w:num>
   <w:num w:numId="6">
-    <w:abstractNumId w:val="16"/>
+    <w:abstractNumId w:val="17"/>
   </w:num>
   <w:num w:numId="7">
-    <w:abstractNumId w:val="13"/>
+    <w:abstractNumId w:val="14"/>
   </w:num>
   <w:num w:numId="8">
     <w:abstractNumId w:val="4"/>
@@ -4643,10 +4790,10 @@
     <w:abstractNumId w:val="9"/>
   </w:num>
   <w:num w:numId="10">
-    <w:abstractNumId w:val="14"/>
+    <w:abstractNumId w:val="15"/>
   </w:num>
   <w:num w:numId="11">
-    <w:abstractNumId w:val="12"/>
+    <w:abstractNumId w:val="13"/>
   </w:num>
   <w:num w:numId="12">
     <w:abstractNumId w:val="7"/>
@@ -4655,16 +4802,19 @@
     <w:abstractNumId w:val="6"/>
   </w:num>
   <w:num w:numId="14">
-    <w:abstractNumId w:val="11"/>
+    <w:abstractNumId w:val="12"/>
   </w:num>
   <w:num w:numId="15">
-    <w:abstractNumId w:val="15"/>
+    <w:abstractNumId w:val="16"/>
   </w:num>
   <w:num w:numId="16">
     <w:abstractNumId w:val="8"/>
   </w:num>
   <w:num w:numId="17">
     <w:abstractNumId w:val="1"/>
+  </w:num>
+  <w:num w:numId="18">
+    <w:abstractNumId w:val="11"/>
   </w:num>
   <w:numIdMacAtCleanup w:val="9"/>
 </w:numbering>

</xml_diff>

<commit_message>
Updated Resume for June 2016
</commit_message>
<xml_diff>
--- a/Srinivasan Rajappa.docx
+++ b/Srinivasan Rajappa.docx
@@ -35,28 +35,18 @@
         <w:spacing w:line="239" w:lineRule="auto"/>
         <w:ind w:left="3400" w:firstLine="200"/>
         <w:rPr>
-          <w:b/>
-          <w:sz w:val="21"/>
-          <w:szCs w:val="21"/>
-          <w:u w:val="single"/>
-          <w:lang w:val="fi-FI"/>
-        </w:rPr>
-      </w:pPr>
-      <w:r>
-        <w:rPr>
           <w:sz w:val="21"/>
           <w:szCs w:val="21"/>
           <w:lang w:val="fi-FI"/>
         </w:rPr>
-        <w:t>(</w:t>
-      </w:r>
+      </w:pPr>
       <w:r>
         <w:rPr>
           <w:sz w:val="21"/>
           <w:szCs w:val="21"/>
           <w:lang w:val="fi-FI"/>
         </w:rPr>
-        <w:t>716) 907-2239</w:t>
+        <w:t>(</w:t>
       </w:r>
       <w:r>
         <w:rPr>
@@ -64,21 +54,110 @@
           <w:szCs w:val="21"/>
           <w:lang w:val="fi-FI"/>
         </w:rPr>
+        <w:t>716) 907-2239</w:t>
+      </w:r>
+      <w:r>
+        <w:rPr>
+          <w:sz w:val="21"/>
+          <w:szCs w:val="21"/>
+          <w:lang w:val="fi-FI"/>
+        </w:rPr>
         <w:t xml:space="preserve"> | </w:t>
       </w:r>
-      <w:hyperlink r:id="rId7" w:history="1">
-        <w:r>
-          <w:rPr>
-            <w:rStyle w:val="Hyperlink"/>
-            <w:b/>
-            <w:color w:val="auto"/>
-            <w:sz w:val="21"/>
-            <w:szCs w:val="21"/>
-            <w:lang w:val="fi-FI"/>
-          </w:rPr>
-          <w:t>srajappa@buffalo.edu</w:t>
-        </w:r>
-      </w:hyperlink>
+      <w:r>
+        <w:fldChar w:fldCharType="begin"/>
+      </w:r>
+      <w:r>
+        <w:instrText xml:space="preserve"> HYPERLINK "mailto:srajappa@buffalo.edu" </w:instrText>
+      </w:r>
+      <w:r>
+        <w:fldChar w:fldCharType="separate"/>
+      </w:r>
+      <w:r>
+        <w:rPr>
+          <w:rStyle w:val="Hyperlink"/>
+          <w:b/>
+          <w:color w:val="auto"/>
+          <w:sz w:val="21"/>
+          <w:szCs w:val="21"/>
+          <w:lang w:val="fi-FI"/>
+        </w:rPr>
+        <w:t>srajappa@buffalo.edu</w:t>
+      </w:r>
+      <w:r>
+        <w:rPr>
+          <w:rStyle w:val="Hyperlink"/>
+          <w:b/>
+          <w:color w:val="auto"/>
+          <w:sz w:val="21"/>
+          <w:szCs w:val="21"/>
+          <w:lang w:val="fi-FI"/>
+        </w:rPr>
+        <w:fldChar w:fldCharType="end"/>
+      </w:r>
+      <w:r>
+        <w:rPr>
+          <w:rStyle w:val="Hyperlink"/>
+          <w:b/>
+          <w:color w:val="auto"/>
+          <w:sz w:val="21"/>
+          <w:szCs w:val="21"/>
+          <w:lang w:val="fi-FI"/>
+        </w:rPr>
+        <w:t xml:space="preserve"> </w:t>
+      </w:r>
+      <w:r>
+        <w:rPr>
+          <w:rStyle w:val="Hyperlink"/>
+          <w:b/>
+          <w:color w:val="auto"/>
+          <w:sz w:val="21"/>
+          <w:szCs w:val="21"/>
+          <w:u w:val="none"/>
+          <w:lang w:val="fi-FI"/>
+        </w:rPr>
+        <w:t xml:space="preserve">| </w:t>
+      </w:r>
+      <w:r>
+        <w:fldChar w:fldCharType="begin"/>
+      </w:r>
+      <w:r>
+        <w:instrText xml:space="preserve"> HYPERLINK "https://srajappa.github.io" </w:instrText>
+      </w:r>
+      <w:r>
+        <w:fldChar w:fldCharType="separate"/>
+      </w:r>
+      <w:r>
+        <w:rPr>
+          <w:rStyle w:val="Hyperlink"/>
+          <w:color w:val="auto"/>
+          <w:sz w:val="21"/>
+          <w:szCs w:val="21"/>
+          <w:lang w:val="fi-FI"/>
+        </w:rPr>
+        <w:t>srajappa.github.io</w:t>
+      </w:r>
+      <w:r>
+        <w:rPr>
+          <w:rStyle w:val="Hyperlink"/>
+          <w:color w:val="auto"/>
+          <w:sz w:val="21"/>
+          <w:szCs w:val="21"/>
+          <w:lang w:val="fi-FI"/>
+        </w:rPr>
+        <w:fldChar w:fldCharType="end"/>
+      </w:r>
+      <w:r>
+        <w:rPr>
+          <w:rStyle w:val="Hyperlink"/>
+          <w:color w:val="auto"/>
+          <w:sz w:val="21"/>
+          <w:szCs w:val="21"/>
+          <w:u w:val="none"/>
+          <w:lang w:val="fi-FI"/>
+        </w:rPr>
+        <w:t xml:space="preserve">  </w:t>
+      </w:r>
     </w:p>
     <w:p>
       <w:pPr>
@@ -100,6 +179,16 @@
           <w:lang w:val="fi-FI"/>
         </w:rPr>
         <w:t>EDUCATION</w:t>
+      </w:r>
+      <w:r>
+        <w:rPr>
+          <w:b/>
+          <w:sz w:val="20"/>
+          <w:szCs w:val="20"/>
+          <w:u w:val="single"/>
+          <w:lang w:val="fi-FI"/>
+        </w:rPr>
+        <w:t>:</w:t>
       </w:r>
     </w:p>
     <w:p>
@@ -145,7 +234,7 @@
           <w:szCs w:val="20"/>
         </w:rPr>
         <w:tab/>
-        <w:t xml:space="preserve">                          </w:t>
+        <w:t xml:space="preserve">          </w:t>
       </w:r>
       <w:r>
         <w:rPr>
@@ -159,7 +248,7 @@
           <w:sz w:val="20"/>
           <w:szCs w:val="20"/>
         </w:rPr>
-        <w:t>Feb</w:t>
+        <w:t>Expected June</w:t>
       </w:r>
       <w:r>
         <w:rPr>
@@ -309,149 +398,22 @@
           <w:sz w:val="20"/>
           <w:szCs w:val="20"/>
         </w:rPr>
-        <w:tab/>
-        <w:t xml:space="preserve">  </w:t>
-      </w:r>
-      <w:r>
-        <w:rPr>
-          <w:sz w:val="20"/>
-          <w:szCs w:val="20"/>
-        </w:rPr>
-        <w:t xml:space="preserve">       </w:t>
-      </w:r>
-      <w:r>
-        <w:rPr>
-          <w:sz w:val="20"/>
-          <w:szCs w:val="20"/>
-        </w:rPr>
-        <w:t xml:space="preserve"> </w:t>
-      </w:r>
-      <w:r>
-        <w:rPr>
-          <w:sz w:val="20"/>
-          <w:szCs w:val="20"/>
-        </w:rPr>
-        <w:t xml:space="preserve">                           </w:t>
-      </w:r>
-    </w:p>
-    <w:p>
-      <w:pPr>
-        <w:tabs>
-          <w:tab w:val="left" w:pos="1260"/>
-          <w:tab w:val="left" w:pos="8364"/>
-        </w:tabs>
-        <w:spacing w:after="80"/>
-        <w:ind w:right="187"/>
-        <w:jc w:val="both"/>
-        <w:rPr>
-          <w:sz w:val="20"/>
-          <w:szCs w:val="20"/>
-        </w:rPr>
-      </w:pPr>
-      <w:r>
-        <w:rPr>
-          <w:sz w:val="20"/>
-          <w:szCs w:val="20"/>
-        </w:rPr>
-        <w:t xml:space="preserve">Courses: </w:t>
-      </w:r>
-      <w:r>
-        <w:rPr>
-          <w:sz w:val="20"/>
-          <w:szCs w:val="20"/>
-        </w:rPr>
-        <w:t>Modern Networking Concepts</w:t>
-      </w:r>
-      <w:r>
-        <w:rPr>
-          <w:sz w:val="20"/>
-          <w:szCs w:val="20"/>
-        </w:rPr>
-        <w:t xml:space="preserve">, </w:t>
-      </w:r>
-      <w:r>
-        <w:rPr>
-          <w:sz w:val="20"/>
-          <w:szCs w:val="20"/>
-        </w:rPr>
-        <w:t>Computer Vision and Image Processing</w:t>
-      </w:r>
-      <w:r>
-        <w:rPr>
-          <w:sz w:val="20"/>
-          <w:szCs w:val="20"/>
-        </w:rPr>
-        <w:t xml:space="preserve">, </w:t>
-      </w:r>
-      <w:r>
-        <w:rPr>
-          <w:sz w:val="20"/>
-          <w:szCs w:val="20"/>
-        </w:rPr>
-        <w:t>Introduction to Machine Learning</w:t>
-      </w:r>
-      <w:r>
-        <w:rPr>
-          <w:sz w:val="20"/>
-          <w:szCs w:val="20"/>
-        </w:rPr>
-        <w:t xml:space="preserve">, </w:t>
-      </w:r>
-      <w:r>
-        <w:rPr>
-          <w:sz w:val="20"/>
-          <w:szCs w:val="20"/>
-        </w:rPr>
-        <w:t>Distributed Systems</w:t>
-      </w:r>
-      <w:r>
-        <w:rPr>
-          <w:sz w:val="20"/>
-          <w:szCs w:val="20"/>
-        </w:rPr>
-        <w:t>,</w:t>
-      </w:r>
-      <w:r>
-        <w:rPr>
-          <w:sz w:val="20"/>
-          <w:szCs w:val="20"/>
-        </w:rPr>
-        <w:t xml:space="preserve"> </w:t>
-      </w:r>
-      <w:r>
-        <w:rPr>
-          <w:sz w:val="20"/>
-          <w:szCs w:val="20"/>
-        </w:rPr>
-        <w:t xml:space="preserve">Database Systems, </w:t>
-      </w:r>
-      <w:r>
-        <w:rPr>
-          <w:sz w:val="20"/>
-          <w:szCs w:val="20"/>
-        </w:rPr>
-        <w:t>Algorithms for Modern Computer Systems</w:t>
-      </w:r>
-      <w:r>
-        <w:rPr>
-          <w:sz w:val="20"/>
-          <w:szCs w:val="20"/>
-        </w:rPr>
-        <w:t>, Computer Architecture</w:t>
-      </w:r>
-      <w:r>
-        <w:rPr>
-          <w:sz w:val="20"/>
-          <w:szCs w:val="20"/>
-        </w:rPr>
-        <w:t>.</w:t>
-      </w:r>
-      <w:r>
-        <w:rPr>
-          <w:sz w:val="20"/>
-          <w:szCs w:val="20"/>
-        </w:rPr>
-        <w:t xml:space="preserve"> </w:t>
+        <w:t xml:space="preserve">    </w:t>
+      </w:r>
+      <w:r>
+        <w:rPr>
+          <w:sz w:val="20"/>
+          <w:szCs w:val="20"/>
+        </w:rPr>
+        <w:t xml:space="preserve">           </w:t>
+      </w:r>
+      <w:r>
+        <w:rPr>
+          <w:b/>
+          <w:sz w:val="20"/>
+          <w:szCs w:val="20"/>
+        </w:rPr>
+        <w:t>GPA 3.01/4.00</w:t>
       </w:r>
     </w:p>
     <w:p>
@@ -466,168 +428,6 @@
           <w:szCs w:val="20"/>
         </w:rPr>
       </w:pPr>
-      <w:r>
-        <w:rPr>
-          <w:b/>
-          <w:sz w:val="20"/>
-          <w:szCs w:val="20"/>
-        </w:rPr>
-        <w:t>Bachelor of Technology</w:t>
-      </w:r>
-      <w:r>
-        <w:rPr>
-          <w:sz w:val="20"/>
-          <w:szCs w:val="20"/>
-        </w:rPr>
-        <w:t xml:space="preserve">, </w:t>
-      </w:r>
-      <w:r>
-        <w:rPr>
-          <w:sz w:val="20"/>
-          <w:szCs w:val="20"/>
-        </w:rPr>
-        <w:t>Computer Science and Engineering</w:t>
-      </w:r>
-      <w:r>
-        <w:rPr>
-          <w:sz w:val="20"/>
-          <w:szCs w:val="20"/>
-        </w:rPr>
-        <w:t>, [GPA: 7.3</w:t>
-      </w:r>
-      <w:r>
-        <w:rPr>
-          <w:sz w:val="20"/>
-          <w:szCs w:val="20"/>
-        </w:rPr>
-        <w:t xml:space="preserve"> /10]</w:t>
-      </w:r>
-      <w:r>
-        <w:rPr>
-          <w:sz w:val="20"/>
-          <w:szCs w:val="20"/>
-        </w:rPr>
-        <w:t xml:space="preserve">       </w:t>
-      </w:r>
-      <w:r>
-        <w:rPr>
-          <w:sz w:val="20"/>
-          <w:szCs w:val="20"/>
-        </w:rPr>
-        <w:t xml:space="preserve">  </w:t>
-      </w:r>
-      <w:r>
-        <w:rPr>
-          <w:sz w:val="20"/>
-          <w:szCs w:val="20"/>
-        </w:rPr>
-        <w:t xml:space="preserve">       </w:t>
-      </w:r>
-      <w:r>
-        <w:rPr>
-          <w:sz w:val="20"/>
-          <w:szCs w:val="20"/>
-        </w:rPr>
-        <w:t xml:space="preserve"> </w:t>
-      </w:r>
-      <w:r>
-        <w:rPr>
-          <w:sz w:val="20"/>
-          <w:szCs w:val="20"/>
-        </w:rPr>
-        <w:t xml:space="preserve"> </w:t>
-      </w:r>
-      <w:r>
-        <w:rPr>
-          <w:sz w:val="20"/>
-          <w:szCs w:val="20"/>
-        </w:rPr>
-        <w:t xml:space="preserve">   </w:t>
-      </w:r>
-      <w:r>
-        <w:rPr>
-          <w:sz w:val="20"/>
-          <w:szCs w:val="20"/>
-        </w:rPr>
-        <w:t xml:space="preserve"> </w:t>
-      </w:r>
-      <w:r>
-        <w:rPr>
-          <w:sz w:val="20"/>
-          <w:szCs w:val="20"/>
-        </w:rPr>
-        <w:t xml:space="preserve">  </w:t>
-      </w:r>
-      <w:r>
-        <w:rPr>
-          <w:sz w:val="20"/>
-          <w:szCs w:val="20"/>
-        </w:rPr>
-        <w:t xml:space="preserve"> </w:t>
-      </w:r>
-      <w:r>
-        <w:rPr>
-          <w:sz w:val="20"/>
-          <w:szCs w:val="20"/>
-        </w:rPr>
-        <w:t xml:space="preserve"> </w:t>
-      </w:r>
-      <w:r>
-        <w:rPr>
-          <w:sz w:val="20"/>
-          <w:szCs w:val="20"/>
-        </w:rPr>
-        <w:t xml:space="preserve">                     </w:t>
-      </w:r>
-      <w:r>
-        <w:rPr>
-          <w:sz w:val="20"/>
-          <w:szCs w:val="20"/>
-        </w:rPr>
-        <w:t xml:space="preserve">      </w:t>
-      </w:r>
-      <w:r>
-        <w:rPr>
-          <w:sz w:val="20"/>
-          <w:szCs w:val="20"/>
-        </w:rPr>
-        <w:t xml:space="preserve">               </w:t>
-      </w:r>
-      <w:r>
-        <w:rPr>
-          <w:sz w:val="20"/>
-          <w:szCs w:val="20"/>
-        </w:rPr>
-        <w:t xml:space="preserve">   </w:t>
-      </w:r>
-      <w:r>
-        <w:rPr>
-          <w:sz w:val="20"/>
-          <w:szCs w:val="20"/>
-        </w:rPr>
-        <w:t>(</w:t>
-      </w:r>
-      <w:r>
-        <w:rPr>
-          <w:sz w:val="20"/>
-          <w:szCs w:val="20"/>
-        </w:rPr>
-        <w:t xml:space="preserve">May </w:t>
-      </w:r>
-      <w:r>
-        <w:rPr>
-          <w:sz w:val="20"/>
-          <w:szCs w:val="20"/>
-        </w:rPr>
-        <w:t>2012</w:t>
-      </w:r>
-      <w:r>
-        <w:rPr>
-          <w:sz w:val="20"/>
-          <w:szCs w:val="20"/>
-        </w:rPr>
-        <w:t>)</w:t>
-      </w:r>
     </w:p>
     <w:p>
       <w:pPr>
@@ -637,51 +437,171 @@
         <w:ind w:right="180"/>
         <w:jc w:val="both"/>
         <w:rPr>
-          <w:b/>
-          <w:sz w:val="20"/>
-          <w:szCs w:val="20"/>
-        </w:rPr>
-      </w:pPr>
-      <w:proofErr w:type="spellStart"/>
-      <w:r>
-        <w:rPr>
-          <w:b/>
-          <w:sz w:val="20"/>
-          <w:szCs w:val="20"/>
-        </w:rPr>
-        <w:t>Jaypee</w:t>
-      </w:r>
-      <w:proofErr w:type="spellEnd"/>
-      <w:r>
-        <w:rPr>
-          <w:b/>
-          <w:sz w:val="20"/>
-          <w:szCs w:val="20"/>
-        </w:rPr>
-        <w:t xml:space="preserve"> University</w:t>
-      </w:r>
-      <w:r>
-        <w:rPr>
-          <w:b/>
-          <w:sz w:val="20"/>
-          <w:szCs w:val="20"/>
-        </w:rPr>
-        <w:t xml:space="preserve"> of Eng. and Tech, </w:t>
-      </w:r>
-      <w:r>
-        <w:rPr>
-          <w:sz w:val="20"/>
-          <w:szCs w:val="20"/>
-        </w:rPr>
-        <w:t>Madhya Pradesh, India</w:t>
-      </w:r>
-      <w:r>
-        <w:rPr>
-          <w:b/>
-          <w:sz w:val="20"/>
-          <w:szCs w:val="20"/>
-        </w:rPr>
-        <w:tab/>
+          <w:sz w:val="20"/>
+          <w:szCs w:val="20"/>
+        </w:rPr>
+      </w:pPr>
+      <w:r>
+        <w:rPr>
+          <w:b/>
+          <w:sz w:val="20"/>
+          <w:szCs w:val="20"/>
+        </w:rPr>
+        <w:t>Bachelor of Technology</w:t>
+      </w:r>
+      <w:r>
+        <w:rPr>
+          <w:sz w:val="20"/>
+          <w:szCs w:val="20"/>
+        </w:rPr>
+        <w:t xml:space="preserve">, </w:t>
+      </w:r>
+      <w:r>
+        <w:rPr>
+          <w:sz w:val="20"/>
+          <w:szCs w:val="20"/>
+        </w:rPr>
+        <w:t>Computer Science and Engineering</w:t>
+      </w:r>
+      <w:r>
+        <w:rPr>
+          <w:sz w:val="20"/>
+          <w:szCs w:val="20"/>
+        </w:rPr>
+        <w:t>,</w:t>
+      </w:r>
+      <w:r>
+        <w:rPr>
+          <w:sz w:val="20"/>
+          <w:szCs w:val="20"/>
+        </w:rPr>
+        <w:t xml:space="preserve">       </w:t>
+      </w:r>
+      <w:r>
+        <w:rPr>
+          <w:sz w:val="20"/>
+          <w:szCs w:val="20"/>
+        </w:rPr>
+        <w:t xml:space="preserve">  </w:t>
+      </w:r>
+      <w:r>
+        <w:rPr>
+          <w:sz w:val="20"/>
+          <w:szCs w:val="20"/>
+        </w:rPr>
+        <w:t xml:space="preserve">       </w:t>
+      </w:r>
+      <w:r>
+        <w:rPr>
+          <w:sz w:val="20"/>
+          <w:szCs w:val="20"/>
+        </w:rPr>
+        <w:t xml:space="preserve"> </w:t>
+      </w:r>
+      <w:r>
+        <w:rPr>
+          <w:sz w:val="20"/>
+          <w:szCs w:val="20"/>
+        </w:rPr>
+        <w:t xml:space="preserve"> </w:t>
+      </w:r>
+      <w:r>
+        <w:rPr>
+          <w:sz w:val="20"/>
+          <w:szCs w:val="20"/>
+        </w:rPr>
+        <w:t xml:space="preserve">   </w:t>
+      </w:r>
+      <w:r>
+        <w:rPr>
+          <w:sz w:val="20"/>
+          <w:szCs w:val="20"/>
+        </w:rPr>
+        <w:t xml:space="preserve"> </w:t>
+      </w:r>
+      <w:r>
+        <w:rPr>
+          <w:sz w:val="20"/>
+          <w:szCs w:val="20"/>
+        </w:rPr>
+        <w:t xml:space="preserve">  </w:t>
+      </w:r>
+      <w:r>
+        <w:rPr>
+          <w:sz w:val="20"/>
+          <w:szCs w:val="20"/>
+        </w:rPr>
+        <w:t xml:space="preserve"> </w:t>
+      </w:r>
+      <w:r>
+        <w:rPr>
+          <w:sz w:val="20"/>
+          <w:szCs w:val="20"/>
+        </w:rPr>
+        <w:t xml:space="preserve"> </w:t>
+      </w:r>
+      <w:r>
+        <w:rPr>
+          <w:sz w:val="20"/>
+          <w:szCs w:val="20"/>
+        </w:rPr>
+        <w:t xml:space="preserve">                     </w:t>
+      </w:r>
+      <w:r>
+        <w:rPr>
+          <w:sz w:val="20"/>
+          <w:szCs w:val="20"/>
+        </w:rPr>
+        <w:t xml:space="preserve">      </w:t>
+      </w:r>
+      <w:r>
+        <w:rPr>
+          <w:sz w:val="20"/>
+          <w:szCs w:val="20"/>
+        </w:rPr>
+        <w:t xml:space="preserve">               </w:t>
+      </w:r>
+      <w:r>
+        <w:rPr>
+          <w:sz w:val="20"/>
+          <w:szCs w:val="20"/>
+        </w:rPr>
+        <w:t xml:space="preserve">   </w:t>
+      </w:r>
+      <w:r>
+        <w:rPr>
+          <w:sz w:val="20"/>
+          <w:szCs w:val="20"/>
+        </w:rPr>
+        <w:t xml:space="preserve">                         </w:t>
+      </w:r>
+      <w:r>
+        <w:rPr>
+          <w:sz w:val="20"/>
+          <w:szCs w:val="20"/>
+        </w:rPr>
+        <w:t>(</w:t>
+      </w:r>
+      <w:r>
+        <w:rPr>
+          <w:sz w:val="20"/>
+          <w:szCs w:val="20"/>
+        </w:rPr>
+        <w:t xml:space="preserve">May </w:t>
+      </w:r>
+      <w:r>
+        <w:rPr>
+          <w:sz w:val="20"/>
+          <w:szCs w:val="20"/>
+        </w:rPr>
+        <w:t>2012</w:t>
+      </w:r>
+      <w:r>
+        <w:rPr>
+          <w:sz w:val="20"/>
+          <w:szCs w:val="20"/>
+        </w:rPr>
+        <w:t>)</w:t>
       </w:r>
     </w:p>
     <w:p>
@@ -697,6 +617,102 @@
           <w:szCs w:val="20"/>
         </w:rPr>
       </w:pPr>
+      <w:proofErr w:type="spellStart"/>
+      <w:r>
+        <w:rPr>
+          <w:b/>
+          <w:sz w:val="20"/>
+          <w:szCs w:val="20"/>
+        </w:rPr>
+        <w:t>Jaypee</w:t>
+      </w:r>
+      <w:proofErr w:type="spellEnd"/>
+      <w:r>
+        <w:rPr>
+          <w:b/>
+          <w:sz w:val="20"/>
+          <w:szCs w:val="20"/>
+        </w:rPr>
+        <w:t xml:space="preserve"> University</w:t>
+      </w:r>
+      <w:r>
+        <w:rPr>
+          <w:b/>
+          <w:sz w:val="20"/>
+          <w:szCs w:val="20"/>
+        </w:rPr>
+        <w:t xml:space="preserve"> of Eng. and Tech, </w:t>
+      </w:r>
+      <w:r>
+        <w:rPr>
+          <w:sz w:val="20"/>
+          <w:szCs w:val="20"/>
+        </w:rPr>
+        <w:t>Madhya Pradesh, India</w:t>
+      </w:r>
+      <w:r>
+        <w:rPr>
+          <w:b/>
+          <w:sz w:val="20"/>
+          <w:szCs w:val="20"/>
+        </w:rPr>
+        <w:tab/>
+      </w:r>
+      <w:r>
+        <w:rPr>
+          <w:b/>
+          <w:sz w:val="20"/>
+          <w:szCs w:val="20"/>
+        </w:rPr>
+        <w:tab/>
+      </w:r>
+      <w:r>
+        <w:rPr>
+          <w:b/>
+          <w:sz w:val="20"/>
+          <w:szCs w:val="20"/>
+        </w:rPr>
+        <w:tab/>
+      </w:r>
+      <w:r>
+        <w:rPr>
+          <w:b/>
+          <w:sz w:val="20"/>
+          <w:szCs w:val="20"/>
+        </w:rPr>
+        <w:tab/>
+      </w:r>
+      <w:r>
+        <w:rPr>
+          <w:b/>
+          <w:sz w:val="20"/>
+          <w:szCs w:val="20"/>
+        </w:rPr>
+        <w:tab/>
+      </w:r>
+      <w:r>
+        <w:rPr>
+          <w:b/>
+          <w:sz w:val="20"/>
+          <w:szCs w:val="20"/>
+        </w:rPr>
+        <w:tab/>
+        <w:t xml:space="preserve">               GPA 7.3/10.00</w:t>
+      </w:r>
+    </w:p>
+    <w:p>
+      <w:pPr>
+        <w:tabs>
+          <w:tab w:val="left" w:pos="1260"/>
+        </w:tabs>
+        <w:ind w:right="180"/>
+        <w:jc w:val="both"/>
+        <w:rPr>
+          <w:b/>
+          <w:sz w:val="20"/>
+          <w:szCs w:val="20"/>
+        </w:rPr>
+      </w:pPr>
     </w:p>
     <w:p>
       <w:pPr>
@@ -718,327 +734,56 @@
           <w:szCs w:val="20"/>
           <w:u w:val="single"/>
         </w:rPr>
-        <w:t xml:space="preserve">TECHNICAL SKILLS </w:t>
+        <w:t>Programming Languages:</w:t>
+      </w:r>
+      <w:r>
+        <w:rPr>
+          <w:b/>
+          <w:sz w:val="20"/>
+          <w:szCs w:val="20"/>
+        </w:rPr>
+        <w:t xml:space="preserve">        </w:t>
+      </w:r>
+      <w:r>
+        <w:rPr>
+          <w:sz w:val="20"/>
+          <w:szCs w:val="20"/>
+        </w:rPr>
+        <w:t>Confident: [C, Java, C++]</w:t>
+      </w:r>
+      <w:r>
+        <w:rPr>
+          <w:b/>
+          <w:sz w:val="20"/>
+          <w:szCs w:val="20"/>
+        </w:rPr>
+        <w:t xml:space="preserve">                                                         </w:t>
+      </w:r>
+      <w:r>
+        <w:rPr>
+          <w:sz w:val="20"/>
+          <w:szCs w:val="20"/>
+        </w:rPr>
+        <w:t xml:space="preserve">Familiar: [Python, PL/SQL, R, Elixir] </w:t>
+      </w:r>
+      <w:r>
+        <w:rPr>
+          <w:b/>
+          <w:sz w:val="20"/>
+          <w:szCs w:val="20"/>
+          <w:u w:val="single"/>
+        </w:rPr>
+        <w:t xml:space="preserve"> </w:t>
       </w:r>
     </w:p>
     <w:p>
       <w:pPr>
-        <w:pStyle w:val="ListParagraph"/>
-        <w:numPr>
-          <w:ilvl w:val="0"/>
-          <w:numId w:val="3"/>
-        </w:numPr>
-        <w:tabs>
-          <w:tab w:val="left" w:pos="8364"/>
-        </w:tabs>
-        <w:ind w:right="180"/>
-        <w:rPr>
-          <w:sz w:val="20"/>
-          <w:szCs w:val="20"/>
-        </w:rPr>
-      </w:pPr>
-      <w:r>
-        <w:rPr>
-          <w:b/>
-          <w:sz w:val="20"/>
-          <w:szCs w:val="20"/>
-        </w:rPr>
-        <w:t xml:space="preserve">Languages:  </w:t>
-      </w:r>
-      <w:r>
-        <w:rPr>
-          <w:sz w:val="20"/>
-          <w:szCs w:val="20"/>
-        </w:rPr>
-        <w:t>Java, C/C++, Python</w:t>
-      </w:r>
-      <w:r>
-        <w:rPr>
-          <w:sz w:val="20"/>
-          <w:szCs w:val="20"/>
-        </w:rPr>
-        <w:t>, PL/SQL</w:t>
-      </w:r>
-      <w:r>
-        <w:rPr>
-          <w:sz w:val="20"/>
-          <w:szCs w:val="20"/>
-        </w:rPr>
-        <w:t>, MATLAB</w:t>
-      </w:r>
-      <w:r>
-        <w:rPr>
-          <w:sz w:val="20"/>
-          <w:szCs w:val="20"/>
-        </w:rPr>
-        <w:t>, Android application development</w:t>
-      </w:r>
-      <w:r>
-        <w:rPr>
-          <w:sz w:val="20"/>
-          <w:szCs w:val="20"/>
-        </w:rPr>
-        <w:t>, Verilog,</w:t>
-      </w:r>
-      <w:r>
-        <w:rPr>
-          <w:sz w:val="20"/>
-          <w:szCs w:val="20"/>
-        </w:rPr>
-        <w:t xml:space="preserve"> </w:t>
-      </w:r>
-      <w:r>
-        <w:rPr>
-          <w:sz w:val="20"/>
-          <w:szCs w:val="20"/>
-        </w:rPr>
-        <w:t>VHDL</w:t>
-      </w:r>
-      <w:r>
-        <w:rPr>
-          <w:sz w:val="20"/>
-          <w:szCs w:val="20"/>
-        </w:rPr>
-        <w:t>, R, Elixir</w:t>
-      </w:r>
-    </w:p>
-    <w:p>
-      <w:pPr>
         <w:pStyle w:val="Default"/>
-        <w:numPr>
-          <w:ilvl w:val="0"/>
-          <w:numId w:val="3"/>
-        </w:numPr>
-        <w:rPr>
-          <w:sz w:val="20"/>
-          <w:szCs w:val="20"/>
-        </w:rPr>
-      </w:pPr>
-      <w:r>
-        <w:rPr>
-          <w:b/>
-          <w:bCs/>
-          <w:sz w:val="20"/>
-          <w:szCs w:val="20"/>
-        </w:rPr>
-        <w:t>W</w:t>
-      </w:r>
-      <w:r>
-        <w:rPr>
-          <w:b/>
-          <w:bCs/>
-          <w:sz w:val="20"/>
-          <w:szCs w:val="20"/>
-        </w:rPr>
-        <w:t xml:space="preserve">eb &amp; Other </w:t>
-      </w:r>
-      <w:r>
-        <w:rPr>
-          <w:b/>
-          <w:bCs/>
-          <w:sz w:val="20"/>
-          <w:szCs w:val="20"/>
-        </w:rPr>
-        <w:t>Technologies:</w:t>
-      </w:r>
-      <w:r>
-        <w:rPr>
-          <w:sz w:val="20"/>
-          <w:szCs w:val="20"/>
-        </w:rPr>
-        <w:t xml:space="preserve"> </w:t>
-      </w:r>
-      <w:r>
-        <w:rPr>
-          <w:sz w:val="20"/>
-          <w:szCs w:val="20"/>
-        </w:rPr>
-        <w:t xml:space="preserve">HTML, </w:t>
-      </w:r>
-      <w:r>
-        <w:rPr>
-          <w:sz w:val="20"/>
-          <w:szCs w:val="20"/>
-        </w:rPr>
-        <w:t>CSS</w:t>
-      </w:r>
-      <w:r>
-        <w:rPr>
-          <w:sz w:val="20"/>
-          <w:szCs w:val="20"/>
-        </w:rPr>
-        <w:t>,</w:t>
-      </w:r>
-      <w:r>
-        <w:rPr>
-          <w:sz w:val="20"/>
-          <w:szCs w:val="20"/>
-        </w:rPr>
-        <w:t xml:space="preserve"> </w:t>
-      </w:r>
-      <w:r>
-        <w:rPr>
-          <w:sz w:val="20"/>
-          <w:szCs w:val="20"/>
-        </w:rPr>
-        <w:t>JSON, XML, TCP/IP</w:t>
-      </w:r>
-      <w:r>
-        <w:rPr>
-          <w:sz w:val="20"/>
-          <w:szCs w:val="20"/>
-        </w:rPr>
-        <w:t xml:space="preserve">, Python </w:t>
-      </w:r>
-      <w:proofErr w:type="spellStart"/>
-      <w:r>
-        <w:rPr>
-          <w:sz w:val="20"/>
-          <w:szCs w:val="20"/>
-        </w:rPr>
-        <w:t>Django</w:t>
-      </w:r>
-      <w:proofErr w:type="spellEnd"/>
-      <w:r>
-        <w:rPr>
-          <w:sz w:val="20"/>
-          <w:szCs w:val="20"/>
-        </w:rPr>
-        <w:t>, PHP</w:t>
-      </w:r>
-      <w:r>
-        <w:rPr>
-          <w:sz w:val="20"/>
-          <w:szCs w:val="20"/>
-        </w:rPr>
-        <w:t>, Phoenix framework</w:t>
-      </w:r>
-    </w:p>
-    <w:p>
-      <w:pPr>
-        <w:pStyle w:val="Default"/>
-        <w:numPr>
-          <w:ilvl w:val="0"/>
-          <w:numId w:val="3"/>
-        </w:numPr>
-        <w:rPr>
-          <w:sz w:val="20"/>
-          <w:szCs w:val="20"/>
-        </w:rPr>
-      </w:pPr>
-      <w:r>
-        <w:rPr>
-          <w:b/>
-          <w:bCs/>
-          <w:sz w:val="20"/>
-          <w:szCs w:val="20"/>
-        </w:rPr>
-        <w:t xml:space="preserve">Database Technologies &amp; Frameworks: </w:t>
-      </w:r>
-      <w:r>
-        <w:rPr>
-          <w:sz w:val="20"/>
-          <w:szCs w:val="20"/>
-        </w:rPr>
-        <w:t>Oracle</w:t>
-      </w:r>
-      <w:r>
-        <w:rPr>
-          <w:sz w:val="20"/>
-          <w:szCs w:val="20"/>
-        </w:rPr>
-        <w:t xml:space="preserve"> </w:t>
-      </w:r>
-      <w:r>
-        <w:rPr>
-          <w:rFonts w:ascii="TimesNewRomanPSMT" w:hAnsiTheme="minorHAnsi" w:cs="TimesNewRomanPSMT"/>
-          <w:sz w:val="20"/>
-          <w:szCs w:val="20"/>
-        </w:rPr>
-        <w:t>Database 11i/12c</w:t>
-      </w:r>
-    </w:p>
-    <w:p>
-      <w:pPr>
-        <w:pStyle w:val="Default"/>
-        <w:numPr>
-          <w:ilvl w:val="0"/>
-          <w:numId w:val="3"/>
-        </w:numPr>
-        <w:rPr>
-          <w:sz w:val="20"/>
-          <w:szCs w:val="20"/>
-        </w:rPr>
-      </w:pPr>
-      <w:r>
-        <w:rPr>
-          <w:b/>
-          <w:bCs/>
-          <w:sz w:val="20"/>
-          <w:szCs w:val="20"/>
-        </w:rPr>
-        <w:t xml:space="preserve">Tools &amp; Operating Systems: </w:t>
-      </w:r>
-      <w:r>
-        <w:rPr>
-          <w:sz w:val="20"/>
-          <w:szCs w:val="20"/>
-        </w:rPr>
-        <w:t xml:space="preserve">Eclipse, </w:t>
-      </w:r>
-      <w:r>
-        <w:rPr>
-          <w:sz w:val="20"/>
-          <w:szCs w:val="20"/>
-        </w:rPr>
-        <w:t>Oracle TOAD</w:t>
-      </w:r>
-      <w:r>
-        <w:rPr>
-          <w:sz w:val="20"/>
-          <w:szCs w:val="20"/>
-        </w:rPr>
-        <w:t xml:space="preserve">, </w:t>
-      </w:r>
-      <w:proofErr w:type="spellStart"/>
-      <w:r>
-        <w:rPr>
-          <w:sz w:val="20"/>
-          <w:szCs w:val="20"/>
-        </w:rPr>
-        <w:t>Wireshark</w:t>
-      </w:r>
-      <w:proofErr w:type="spellEnd"/>
-      <w:r>
-        <w:rPr>
-          <w:sz w:val="20"/>
-          <w:szCs w:val="20"/>
-        </w:rPr>
-        <w:t xml:space="preserve">, CVS, </w:t>
-      </w:r>
-      <w:proofErr w:type="spellStart"/>
-      <w:r>
-        <w:rPr>
-          <w:sz w:val="20"/>
-          <w:szCs w:val="20"/>
-        </w:rPr>
-        <w:t>Git</w:t>
-      </w:r>
-      <w:proofErr w:type="spellEnd"/>
-      <w:r>
-        <w:rPr>
-          <w:sz w:val="20"/>
-          <w:szCs w:val="20"/>
-        </w:rPr>
-        <w:t>, Windows 7/8, Linux</w:t>
-      </w:r>
-      <w:r>
-        <w:rPr>
-          <w:sz w:val="20"/>
-          <w:szCs w:val="20"/>
-        </w:rPr>
-        <w:t xml:space="preserve"> (Fedora, Ubuntu)</w:t>
-      </w:r>
+        <w:rPr>
+          <w:sz w:val="20"/>
+          <w:szCs w:val="20"/>
+        </w:rPr>
+      </w:pPr>
       <w:r>
         <w:rPr>
           <w:sz w:val="20"/>
@@ -1117,41 +862,11 @@
       <w:r>
         <w:rPr>
           <w:b/>
-          <w:sz w:val="20"/>
-          <w:szCs w:val="20"/>
-        </w:rPr>
-        <w:t>Software Engineer</w:t>
-      </w:r>
-      <w:r>
-        <w:rPr>
-          <w:b/>
-          <w:sz w:val="20"/>
-          <w:szCs w:val="20"/>
-        </w:rPr>
-        <w:t xml:space="preserve"> Intern</w:t>
-      </w:r>
-      <w:r>
-        <w:rPr>
-          <w:b/>
-          <w:sz w:val="20"/>
-          <w:szCs w:val="20"/>
-        </w:rPr>
-        <w:t xml:space="preserve"> </w:t>
-      </w:r>
-      <w:r>
-        <w:rPr>
-          <w:sz w:val="20"/>
-          <w:szCs w:val="20"/>
-        </w:rPr>
-        <w:t xml:space="preserve">at </w:t>
-      </w:r>
-      <w:r>
-        <w:rPr>
-          <w:b/>
-          <w:sz w:val="20"/>
-          <w:szCs w:val="20"/>
-        </w:rPr>
-        <w:t>Zappos.com</w:t>
+          <w:i/>
+          <w:sz w:val="20"/>
+          <w:szCs w:val="20"/>
+        </w:rPr>
+        <w:t>Software Engineer Intern at Zappos.com</w:t>
       </w:r>
       <w:r>
         <w:rPr>
@@ -1186,6 +901,13 @@
           <w:sz w:val="20"/>
           <w:szCs w:val="20"/>
         </w:rPr>
+        <w:t xml:space="preserve">                </w:t>
+      </w:r>
+      <w:r>
+        <w:rPr>
+          <w:sz w:val="20"/>
+          <w:szCs w:val="20"/>
+        </w:rPr>
         <w:t>(</w:t>
       </w:r>
       <w:r>
@@ -1193,35 +915,7 @@
           <w:sz w:val="20"/>
           <w:szCs w:val="20"/>
         </w:rPr>
-        <w:t>September 2015</w:t>
-      </w:r>
-      <w:r>
-        <w:rPr>
-          <w:sz w:val="20"/>
-          <w:szCs w:val="20"/>
-        </w:rPr>
-        <w:t xml:space="preserve"> </w:t>
-      </w:r>
-      <w:r>
-        <w:rPr>
-          <w:sz w:val="20"/>
-          <w:szCs w:val="20"/>
-        </w:rPr>
-        <w:t>–</w:t>
-      </w:r>
-      <w:r>
-        <w:rPr>
-          <w:sz w:val="20"/>
-          <w:szCs w:val="20"/>
-        </w:rPr>
-        <w:t xml:space="preserve"> </w:t>
-      </w:r>
-      <w:r>
-        <w:rPr>
-          <w:sz w:val="20"/>
-          <w:szCs w:val="20"/>
-        </w:rPr>
-        <w:t>Present</w:t>
+        <w:t>Co-op Fall 2015</w:t>
       </w:r>
       <w:r>
         <w:rPr>
@@ -1255,23 +949,77 @@
           <w:sz w:val="20"/>
           <w:szCs w:val="20"/>
         </w:rPr>
-        <w:t>Working on migrating data for web application from Non-Relational database (</w:t>
-      </w:r>
-      <w:proofErr w:type="spellStart"/>
-      <w:r>
-        <w:rPr>
-          <w:sz w:val="20"/>
-          <w:szCs w:val="20"/>
-        </w:rPr>
-        <w:t>MongoDB</w:t>
-      </w:r>
-      <w:proofErr w:type="spellEnd"/>
-      <w:r>
-        <w:rPr>
-          <w:sz w:val="20"/>
-          <w:szCs w:val="20"/>
-        </w:rPr>
-        <w:t xml:space="preserve">) to Relational (MySQL). </w:t>
+        <w:t>Worked</w:t>
+      </w:r>
+      <w:r>
+        <w:rPr>
+          <w:sz w:val="20"/>
+          <w:szCs w:val="20"/>
+        </w:rPr>
+        <w:t xml:space="preserve"> </w:t>
+      </w:r>
+      <w:r>
+        <w:rPr>
+          <w:sz w:val="20"/>
+          <w:szCs w:val="20"/>
+        </w:rPr>
+        <w:t>on the “</w:t>
+      </w:r>
+      <w:r>
+        <w:rPr>
+          <w:sz w:val="20"/>
+          <w:szCs w:val="20"/>
+        </w:rPr>
+        <w:t>Grand central</w:t>
+      </w:r>
+      <w:r>
+        <w:rPr>
+          <w:sz w:val="20"/>
+          <w:szCs w:val="20"/>
+        </w:rPr>
+        <w:t xml:space="preserve">” team, worked with team members to augment and enhance the </w:t>
+      </w:r>
+      <w:r>
+        <w:rPr>
+          <w:sz w:val="20"/>
+          <w:szCs w:val="20"/>
+        </w:rPr>
+        <w:t>Grand central</w:t>
+      </w:r>
+      <w:r>
+        <w:rPr>
+          <w:sz w:val="20"/>
+          <w:szCs w:val="20"/>
+        </w:rPr>
+        <w:t xml:space="preserve"> application which</w:t>
+      </w:r>
+      <w:r>
+        <w:rPr>
+          <w:sz w:val="20"/>
+          <w:szCs w:val="20"/>
+        </w:rPr>
+        <w:t xml:space="preserve"> catered to the requirements for all the </w:t>
+      </w:r>
+      <w:r>
+        <w:rPr>
+          <w:sz w:val="20"/>
+          <w:szCs w:val="20"/>
+        </w:rPr>
+        <w:t>employees</w:t>
+      </w:r>
+      <w:r>
+        <w:rPr>
+          <w:sz w:val="20"/>
+          <w:szCs w:val="20"/>
+        </w:rPr>
+        <w:t xml:space="preserve"> in the company</w:t>
+      </w:r>
+      <w:r>
+        <w:rPr>
+          <w:sz w:val="20"/>
+          <w:szCs w:val="20"/>
+        </w:rPr>
+        <w:t xml:space="preserve">. </w:t>
       </w:r>
     </w:p>
     <w:p>
@@ -1298,7 +1046,23 @@
           <w:sz w:val="20"/>
           <w:szCs w:val="20"/>
         </w:rPr>
-        <w:t>Aiming to create APIs and Libraries for making applications robust so as to satisfy the business requirements.</w:t>
+        <w:t xml:space="preserve">Created scripts and schemas that helped change the underlying database from </w:t>
+      </w:r>
+      <w:proofErr w:type="spellStart"/>
+      <w:r>
+        <w:rPr>
+          <w:sz w:val="20"/>
+          <w:szCs w:val="20"/>
+        </w:rPr>
+        <w:t>NoSQL</w:t>
+      </w:r>
+      <w:proofErr w:type="spellEnd"/>
+      <w:r>
+        <w:rPr>
+          <w:sz w:val="20"/>
+          <w:szCs w:val="20"/>
+        </w:rPr>
+        <w:t xml:space="preserve"> (Mongo DB) to MySQL.</w:t>
       </w:r>
     </w:p>
     <w:p>
@@ -1325,23 +1089,7 @@
           <w:sz w:val="20"/>
           <w:szCs w:val="20"/>
         </w:rPr>
-        <w:t>Worked on an internal application “</w:t>
-      </w:r>
-      <w:proofErr w:type="spellStart"/>
-      <w:r>
-        <w:rPr>
-          <w:sz w:val="20"/>
-          <w:szCs w:val="20"/>
-        </w:rPr>
-        <w:t>Grandcentral</w:t>
-      </w:r>
-      <w:proofErr w:type="spellEnd"/>
-      <w:r>
-        <w:rPr>
-          <w:sz w:val="20"/>
-          <w:szCs w:val="20"/>
-        </w:rPr>
-        <w:t>” that served as one stop resource locator for all the employees.</w:t>
+        <w:t xml:space="preserve">Incorporated changes in the database architecture. Wrote or modified more than 500 lines of code in Python, Elixir (Phoenix Web framework). </w:t>
       </w:r>
     </w:p>
     <w:p>
@@ -1360,6 +1108,7 @@
       <w:r>
         <w:rPr>
           <w:b/>
+          <w:i/>
           <w:sz w:val="20"/>
           <w:szCs w:val="20"/>
         </w:rPr>
@@ -1368,6 +1117,7 @@
       <w:r>
         <w:rPr>
           <w:b/>
+          <w:i/>
           <w:sz w:val="20"/>
           <w:szCs w:val="20"/>
         </w:rPr>
@@ -1376,6 +1126,7 @@
       <w:r>
         <w:rPr>
           <w:b/>
+          <w:i/>
           <w:sz w:val="20"/>
           <w:szCs w:val="20"/>
         </w:rPr>
@@ -1383,14 +1134,25 @@
       </w:r>
       <w:r>
         <w:rPr>
-          <w:sz w:val="20"/>
-          <w:szCs w:val="20"/>
-        </w:rPr>
-        <w:t xml:space="preserve">at </w:t>
-      </w:r>
-      <w:r>
-        <w:rPr>
-          <w:b/>
+          <w:b/>
+          <w:i/>
+          <w:sz w:val="20"/>
+          <w:szCs w:val="20"/>
+        </w:rPr>
+        <w:t>at</w:t>
+      </w:r>
+      <w:r>
+        <w:rPr>
+          <w:i/>
+          <w:sz w:val="20"/>
+          <w:szCs w:val="20"/>
+        </w:rPr>
+        <w:t xml:space="preserve"> </w:t>
+      </w:r>
+      <w:r>
+        <w:rPr>
+          <w:b/>
+          <w:i/>
           <w:sz w:val="20"/>
           <w:szCs w:val="20"/>
         </w:rPr>
@@ -1622,13 +1384,78 @@
           <w:sz w:val="20"/>
           <w:szCs w:val="20"/>
         </w:rPr>
-        <w:t xml:space="preserve">Took initiative and conducted a web seminar, described the process of provisioning in telecom industry. </w:t>
+        <w:t>Took initiative and conducted a web seminar</w:t>
+      </w:r>
+      <w:r>
+        <w:rPr>
+          <w:sz w:val="20"/>
+          <w:szCs w:val="20"/>
+        </w:rPr>
+        <w:t xml:space="preserve"> which was attended by 500+ employees worldwide</w:t>
+      </w:r>
+      <w:r>
+        <w:rPr>
+          <w:sz w:val="20"/>
+          <w:szCs w:val="20"/>
+        </w:rPr>
+        <w:t xml:space="preserve">, described the process of provisioning in telecom industry. </w:t>
       </w:r>
       <w:bookmarkStart w:id="0" w:name="_GoBack"/>
       <w:bookmarkEnd w:id="0"/>
     </w:p>
     <w:p>
       <w:pPr>
+        <w:pStyle w:val="ListParagraph"/>
+        <w:numPr>
+          <w:ilvl w:val="0"/>
+          <w:numId w:val="2"/>
+        </w:numPr>
+        <w:tabs>
+          <w:tab w:val="left" w:pos="1260"/>
+          <w:tab w:val="left" w:pos="8364"/>
+        </w:tabs>
+        <w:ind w:right="180"/>
+        <w:jc w:val="both"/>
+        <w:rPr>
+          <w:b/>
+          <w:sz w:val="20"/>
+          <w:szCs w:val="20"/>
+        </w:rPr>
+      </w:pPr>
+      <w:r>
+        <w:rPr>
+          <w:b/>
+          <w:sz w:val="20"/>
+          <w:szCs w:val="20"/>
+        </w:rPr>
+        <w:t xml:space="preserve">Award: </w:t>
+      </w:r>
+      <w:r>
+        <w:rPr>
+          <w:sz w:val="20"/>
+          <w:szCs w:val="20"/>
+        </w:rPr>
+        <w:t xml:space="preserve">Accenture ACE awards for stellar performance. </w:t>
+      </w:r>
+    </w:p>
+    <w:p>
+      <w:pPr>
+        <w:pStyle w:val="ListParagraph"/>
+        <w:tabs>
+          <w:tab w:val="left" w:pos="1260"/>
+          <w:tab w:val="left" w:pos="8364"/>
+        </w:tabs>
+        <w:ind w:right="180"/>
+        <w:jc w:val="both"/>
+        <w:rPr>
+          <w:b/>
+          <w:sz w:val="20"/>
+          <w:szCs w:val="20"/>
+        </w:rPr>
+      </w:pPr>
+    </w:p>
+    <w:p>
+      <w:pPr>
         <w:spacing w:line="276" w:lineRule="auto"/>
         <w:ind w:right="180"/>
         <w:rPr>
@@ -1644,7 +1471,16 @@
           <w:szCs w:val="20"/>
           <w:u w:val="single"/>
         </w:rPr>
-        <w:t>ACADEMIC PROJECTS</w:t>
+        <w:t>TECHNICAL</w:t>
+      </w:r>
+      <w:r>
+        <w:rPr>
+          <w:b/>
+          <w:sz w:val="20"/>
+          <w:szCs w:val="20"/>
+          <w:u w:val="single"/>
+        </w:rPr>
+        <w:t xml:space="preserve"> PROJECTS</w:t>
       </w:r>
       <w:r>
         <w:rPr>
@@ -1680,7 +1516,7 @@
         </w:rPr>
         <w:t xml:space="preserve"> - </w:t>
       </w:r>
-      <w:hyperlink r:id="rId8" w:history="1">
+      <w:hyperlink r:id="rId7" w:history="1">
         <w:r>
           <w:rPr>
             <w:rStyle w:val="Hyperlink"/>
@@ -1722,6 +1558,7 @@
       <w:r>
         <w:rPr>
           <w:b/>
+          <w:i/>
           <w:sz w:val="20"/>
           <w:szCs w:val="20"/>
         </w:rPr>
@@ -1821,10 +1658,19 @@
       <w:r>
         <w:rPr>
           <w:b/>
-          <w:sz w:val="20"/>
-          <w:szCs w:val="20"/>
-        </w:rPr>
-        <w:t xml:space="preserve">Simulation of TCP Protocol </w:t>
+          <w:i/>
+          <w:sz w:val="20"/>
+          <w:szCs w:val="20"/>
+        </w:rPr>
+        <w:t>Simulation of TCP Protocol</w:t>
+      </w:r>
+      <w:r>
+        <w:rPr>
+          <w:b/>
+          <w:sz w:val="20"/>
+          <w:szCs w:val="20"/>
+        </w:rPr>
+        <w:t xml:space="preserve"> </w:t>
       </w:r>
       <w:r>
         <w:rPr>
@@ -1955,6 +1801,7 @@
       <w:r>
         <w:rPr>
           <w:b/>
+          <w:i/>
           <w:sz w:val="20"/>
           <w:szCs w:val="20"/>
         </w:rPr>
@@ -2084,6 +1931,7 @@
         <w:rPr>
           <w:b/>
           <w:bCs/>
+          <w:i/>
           <w:color w:val="000000"/>
           <w:sz w:val="20"/>
           <w:szCs w:val="20"/>
@@ -2228,10 +2076,19 @@
       <w:r>
         <w:rPr>
           <w:b/>
-          <w:sz w:val="20"/>
-          <w:szCs w:val="20"/>
-        </w:rPr>
-        <w:t xml:space="preserve">Semantic Labeling on images </w:t>
+          <w:i/>
+          <w:sz w:val="20"/>
+          <w:szCs w:val="20"/>
+        </w:rPr>
+        <w:t>Semantic Labeling on images</w:t>
+      </w:r>
+      <w:r>
+        <w:rPr>
+          <w:b/>
+          <w:sz w:val="20"/>
+          <w:szCs w:val="20"/>
+        </w:rPr>
+        <w:t xml:space="preserve"> </w:t>
       </w:r>
       <w:r>
         <w:rPr>
@@ -2374,6 +2231,7 @@
       <w:r>
         <w:rPr>
           <w:b/>
+          <w:i/>
           <w:sz w:val="20"/>
           <w:szCs w:val="20"/>
         </w:rPr>
@@ -2540,26 +2398,42 @@
     </w:p>
     <w:p>
       <w:pPr>
-        <w:ind w:right="180"/>
-        <w:rPr>
-          <w:sz w:val="20"/>
-          <w:szCs w:val="20"/>
-        </w:rPr>
-      </w:pPr>
-      <w:r>
-        <w:rPr>
-          <w:b/>
-          <w:sz w:val="20"/>
-          <w:szCs w:val="20"/>
-        </w:rPr>
-        <w:t>Simple Amazon Dynamo</w:t>
-      </w:r>
-      <w:r>
-        <w:rPr>
-          <w:sz w:val="20"/>
-          <w:szCs w:val="20"/>
-        </w:rPr>
-        <w:t xml:space="preserve"> (Distributed Systems)</w:t>
+        <w:spacing w:before="30"/>
+        <w:ind w:right="187"/>
+        <w:rPr>
+          <w:sz w:val="20"/>
+          <w:szCs w:val="20"/>
+        </w:rPr>
+      </w:pPr>
+      <w:r>
+        <w:rPr>
+          <w:b/>
+          <w:bCs/>
+          <w:i/>
+          <w:color w:val="000000"/>
+          <w:sz w:val="20"/>
+          <w:szCs w:val="20"/>
+          <w:shd w:val="clear" w:color="auto" w:fill="FFFFFF"/>
+        </w:rPr>
+        <w:t>Distributed Hash Table based on Chord</w:t>
+      </w:r>
+      <w:r>
+        <w:rPr>
+          <w:b/>
+          <w:bCs/>
+          <w:color w:val="000000"/>
+          <w:sz w:val="20"/>
+          <w:szCs w:val="20"/>
+          <w:shd w:val="clear" w:color="auto" w:fill="FFFFFF"/>
+        </w:rPr>
+        <w:t xml:space="preserve"> </w:t>
+      </w:r>
+      <w:r>
+        <w:rPr>
+          <w:sz w:val="20"/>
+          <w:szCs w:val="20"/>
+        </w:rPr>
+        <w:t>(Distributed Systems)</w:t>
       </w:r>
     </w:p>
     <w:p>
@@ -2572,20 +2446,18 @@
         <w:ind w:right="180"/>
         <w:jc w:val="both"/>
         <w:rPr>
-          <w:color w:val="000000" w:themeColor="text1"/>
-          <w:sz w:val="20"/>
-          <w:szCs w:val="20"/>
-          <w:shd w:val="clear" w:color="auto" w:fill="FFFFFF"/>
-        </w:rPr>
-      </w:pPr>
-      <w:r>
-        <w:rPr>
-          <w:color w:val="000000" w:themeColor="text1"/>
-          <w:sz w:val="20"/>
-          <w:szCs w:val="20"/>
-          <w:shd w:val="clear" w:color="auto" w:fill="FFFFFF"/>
-        </w:rPr>
-        <w:t xml:space="preserve">Developed an Amazon Dynamo style key vale storage in multithreaded environment. </w:t>
+          <w:color w:val="000000"/>
+          <w:sz w:val="20"/>
+          <w:szCs w:val="20"/>
+        </w:rPr>
+      </w:pPr>
+      <w:r>
+        <w:rPr>
+          <w:color w:val="000000"/>
+          <w:sz w:val="20"/>
+          <w:szCs w:val="20"/>
+        </w:rPr>
+        <w:t>Implemented a peer to peer distributed hash table, on android platform.</w:t>
       </w:r>
     </w:p>
     <w:p>
@@ -2598,74 +2470,91 @@
         <w:ind w:right="180"/>
         <w:jc w:val="both"/>
         <w:rPr>
-          <w:color w:val="000000" w:themeColor="text1"/>
-          <w:sz w:val="20"/>
-          <w:szCs w:val="20"/>
-          <w:shd w:val="clear" w:color="auto" w:fill="FFFFFF"/>
-        </w:rPr>
-      </w:pPr>
-      <w:r>
-        <w:rPr>
-          <w:color w:val="000000" w:themeColor="text1"/>
-          <w:sz w:val="20"/>
-          <w:szCs w:val="20"/>
-          <w:shd w:val="clear" w:color="auto" w:fill="FFFFFF"/>
-        </w:rPr>
-        <w:t>The system was implemented on Android Platform guaranteeing availability and partition tolerance</w:t>
-      </w:r>
-      <w:r>
-        <w:rPr>
-          <w:sz w:val="20"/>
-          <w:szCs w:val="20"/>
-        </w:rPr>
-        <w:t xml:space="preserve">. </w:t>
-      </w:r>
-      <w:r>
-        <w:rPr>
-          <w:b/>
-          <w:sz w:val="20"/>
-          <w:szCs w:val="20"/>
-        </w:rPr>
-        <w:t>[Android, Java, Multithreading]</w:t>
+          <w:color w:val="000000"/>
+          <w:sz w:val="20"/>
+          <w:szCs w:val="20"/>
+        </w:rPr>
+      </w:pPr>
+      <w:r>
+        <w:rPr>
+          <w:color w:val="000000"/>
+          <w:sz w:val="20"/>
+          <w:szCs w:val="20"/>
+        </w:rPr>
+        <w:t xml:space="preserve">The system adopted the Chord protocol providing ring based routing, node partitioning, dynamic node joining. </w:t>
+      </w:r>
+      <w:r>
+        <w:rPr>
+          <w:b/>
+          <w:sz w:val="20"/>
+          <w:szCs w:val="20"/>
+        </w:rPr>
+        <w:t xml:space="preserve">[Android, Java]     </w:t>
       </w:r>
     </w:p>
     <w:p>
       <w:pPr>
-        <w:spacing w:before="30"/>
-        <w:ind w:right="187"/>
-        <w:rPr>
-          <w:sz w:val="20"/>
-          <w:szCs w:val="20"/>
-        </w:rPr>
-      </w:pPr>
-      <w:r>
-        <w:rPr>
-          <w:b/>
-          <w:bCs/>
+        <w:ind w:right="180"/>
+        <w:jc w:val="both"/>
+        <w:rPr>
           <w:color w:val="000000"/>
           <w:sz w:val="20"/>
           <w:szCs w:val="20"/>
-          <w:shd w:val="clear" w:color="auto" w:fill="FFFFFF"/>
-        </w:rPr>
-        <w:t>Distributed Hash Table based on Chord</w:t>
-      </w:r>
-      <w:r>
-        <w:rPr>
-          <w:b/>
-          <w:bCs/>
+        </w:rPr>
+      </w:pPr>
+      <w:r>
+        <w:rPr>
+          <w:b/>
+          <w:i/>
           <w:color w:val="000000"/>
           <w:sz w:val="20"/>
           <w:szCs w:val="20"/>
-          <w:shd w:val="clear" w:color="auto" w:fill="FFFFFF"/>
+        </w:rPr>
+        <w:t>Supreme Court-Case Viewer</w:t>
+      </w:r>
+      <w:r>
+        <w:rPr>
+          <w:b/>
+          <w:color w:val="000000"/>
+          <w:sz w:val="20"/>
+          <w:szCs w:val="20"/>
         </w:rPr>
         <w:t xml:space="preserve"> </w:t>
       </w:r>
       <w:r>
         <w:rPr>
-          <w:sz w:val="20"/>
-          <w:szCs w:val="20"/>
-        </w:rPr>
-        <w:t>(Distributed Systems)</w:t>
+          <w:color w:val="000000"/>
+          <w:sz w:val="20"/>
+          <w:szCs w:val="20"/>
+        </w:rPr>
+        <w:t>(Software Engineering)</w:t>
+      </w:r>
+      <w:r>
+        <w:rPr>
+          <w:color w:val="000000"/>
+          <w:sz w:val="20"/>
+          <w:szCs w:val="20"/>
+        </w:rPr>
+        <w:t xml:space="preserve"> </w:t>
+      </w:r>
+      <w:hyperlink r:id="rId8" w:history="1">
+        <w:r>
+          <w:rPr>
+            <w:rStyle w:val="Hyperlink"/>
+            <w:color w:val="auto"/>
+            <w:sz w:val="20"/>
+            <w:szCs w:val="20"/>
+          </w:rPr>
+          <w:t>Application</w:t>
+        </w:r>
+      </w:hyperlink>
+      <w:r>
+        <w:rPr>
+          <w:color w:val="000000"/>
+          <w:sz w:val="20"/>
+          <w:szCs w:val="20"/>
+        </w:rPr>
+        <w:t xml:space="preserve"> </w:t>
       </w:r>
     </w:p>
     <w:p>
@@ -2673,7 +2562,7 @@
         <w:pStyle w:val="ListParagraph"/>
         <w:numPr>
           <w:ilvl w:val="0"/>
-          <w:numId w:val="3"/>
+          <w:numId w:val="19"/>
         </w:numPr>
         <w:ind w:right="180"/>
         <w:jc w:val="both"/>
@@ -2689,7 +2578,7 @@
           <w:sz w:val="20"/>
           <w:szCs w:val="20"/>
         </w:rPr>
-        <w:t>Implemented a peer to peer distributed hash table, on android platform.</w:t>
+        <w:t xml:space="preserve">Worked with team members to create an android application for displaying daily cause-list posted in Supreme Court. </w:t>
       </w:r>
     </w:p>
     <w:p>
@@ -2697,7 +2586,7 @@
         <w:pStyle w:val="ListParagraph"/>
         <w:numPr>
           <w:ilvl w:val="0"/>
-          <w:numId w:val="3"/>
+          <w:numId w:val="19"/>
         </w:numPr>
         <w:ind w:right="180"/>
         <w:jc w:val="both"/>
@@ -2713,15 +2602,58 @@
           <w:sz w:val="20"/>
           <w:szCs w:val="20"/>
         </w:rPr>
-        <w:t xml:space="preserve">The system adopted the Chord protocol providing ring based routing, node partitioning, dynamic node joining. </w:t>
-      </w:r>
-      <w:r>
-        <w:rPr>
-          <w:b/>
-          <w:sz w:val="20"/>
-          <w:szCs w:val="20"/>
-        </w:rPr>
-        <w:t xml:space="preserve">[Android, Java]     </w:t>
+        <w:t xml:space="preserve">Created application using </w:t>
+      </w:r>
+      <w:proofErr w:type="spellStart"/>
+      <w:r>
+        <w:rPr>
+          <w:color w:val="000000"/>
+          <w:sz w:val="20"/>
+          <w:szCs w:val="20"/>
+        </w:rPr>
+        <w:t>Phonegap</w:t>
+      </w:r>
+      <w:proofErr w:type="spellEnd"/>
+      <w:r>
+        <w:rPr>
+          <w:color w:val="000000"/>
+          <w:sz w:val="20"/>
+          <w:szCs w:val="20"/>
+        </w:rPr>
+        <w:t xml:space="preserve">, and worked on the UI development. </w:t>
+      </w:r>
+    </w:p>
+    <w:p>
+      <w:pPr>
+        <w:pStyle w:val="ListParagraph"/>
+        <w:numPr>
+          <w:ilvl w:val="0"/>
+          <w:numId w:val="19"/>
+        </w:numPr>
+        <w:ind w:right="180"/>
+        <w:jc w:val="both"/>
+        <w:rPr>
+          <w:color w:val="000000"/>
+          <w:sz w:val="20"/>
+          <w:szCs w:val="20"/>
+        </w:rPr>
+      </w:pPr>
+      <w:r>
+        <w:rPr>
+          <w:color w:val="000000"/>
+          <w:sz w:val="20"/>
+          <w:szCs w:val="20"/>
+        </w:rPr>
+        <w:t xml:space="preserve">Used REST APIs to track data available on the Supreme Court of India website. </w:t>
+      </w:r>
+      <w:r>
+        <w:rPr>
+          <w:b/>
+          <w:color w:val="000000"/>
+          <w:sz w:val="20"/>
+          <w:szCs w:val="20"/>
+        </w:rPr>
+        <w:t xml:space="preserve">[HTML/CSS, JavaScript, Python] </w:t>
       </w:r>
     </w:p>
     <w:sectPr>
@@ -3204,6 +3136,119 @@
     </w:lvl>
   </w:abstractNum>
   <w:abstractNum w:abstractNumId="3">
+    <w:nsid w:val="0F9C7938"/>
+    <w:multiLevelType w:val="hybridMultilevel"/>
+    <w:tmpl w:val="62D4BAF0"/>
+    <w:lvl w:ilvl="0" w:tplc="04090001">
+      <w:start w:val="1"/>
+      <w:numFmt w:val="bullet"/>
+      <w:lvlText w:val=""/>
+      <w:lvlJc w:val="left"/>
+      <w:pPr>
+        <w:ind w:left="720" w:hanging="360"/>
+      </w:pPr>
+      <w:rPr>
+        <w:rFonts w:ascii="Symbol" w:hAnsi="Symbol" w:hint="default"/>
+      </w:rPr>
+    </w:lvl>
+    <w:lvl w:ilvl="1" w:tplc="04090003" w:tentative="1">
+      <w:start w:val="1"/>
+      <w:numFmt w:val="bullet"/>
+      <w:lvlText w:val="o"/>
+      <w:lvlJc w:val="left"/>
+      <w:pPr>
+        <w:ind w:left="1440" w:hanging="360"/>
+      </w:pPr>
+      <w:rPr>
+        <w:rFonts w:ascii="Courier New" w:hAnsi="Courier New" w:cs="Courier New" w:hint="default"/>
+      </w:rPr>
+    </w:lvl>
+    <w:lvl w:ilvl="2" w:tplc="04090005" w:tentative="1">
+      <w:start w:val="1"/>
+      <w:numFmt w:val="bullet"/>
+      <w:lvlText w:val=""/>
+      <w:lvlJc w:val="left"/>
+      <w:pPr>
+        <w:ind w:left="2160" w:hanging="360"/>
+      </w:pPr>
+      <w:rPr>
+        <w:rFonts w:ascii="Wingdings" w:hAnsi="Wingdings" w:hint="default"/>
+      </w:rPr>
+    </w:lvl>
+    <w:lvl w:ilvl="3" w:tplc="04090001" w:tentative="1">
+      <w:start w:val="1"/>
+      <w:numFmt w:val="bullet"/>
+      <w:lvlText w:val=""/>
+      <w:lvlJc w:val="left"/>
+      <w:pPr>
+        <w:ind w:left="2880" w:hanging="360"/>
+      </w:pPr>
+      <w:rPr>
+        <w:rFonts w:ascii="Symbol" w:hAnsi="Symbol" w:hint="default"/>
+      </w:rPr>
+    </w:lvl>
+    <w:lvl w:ilvl="4" w:tplc="04090003" w:tentative="1">
+      <w:start w:val="1"/>
+      <w:numFmt w:val="bullet"/>
+      <w:lvlText w:val="o"/>
+      <w:lvlJc w:val="left"/>
+      <w:pPr>
+        <w:ind w:left="3600" w:hanging="360"/>
+      </w:pPr>
+      <w:rPr>
+        <w:rFonts w:ascii="Courier New" w:hAnsi="Courier New" w:cs="Courier New" w:hint="default"/>
+      </w:rPr>
+    </w:lvl>
+    <w:lvl w:ilvl="5" w:tplc="04090005" w:tentative="1">
+      <w:start w:val="1"/>
+      <w:numFmt w:val="bullet"/>
+      <w:lvlText w:val=""/>
+      <w:lvlJc w:val="left"/>
+      <w:pPr>
+        <w:ind w:left="4320" w:hanging="360"/>
+      </w:pPr>
+      <w:rPr>
+        <w:rFonts w:ascii="Wingdings" w:hAnsi="Wingdings" w:hint="default"/>
+      </w:rPr>
+    </w:lvl>
+    <w:lvl w:ilvl="6" w:tplc="04090001" w:tentative="1">
+      <w:start w:val="1"/>
+      <w:numFmt w:val="bullet"/>
+      <w:lvlText w:val=""/>
+      <w:lvlJc w:val="left"/>
+      <w:pPr>
+        <w:ind w:left="5040" w:hanging="360"/>
+      </w:pPr>
+      <w:rPr>
+        <w:rFonts w:ascii="Symbol" w:hAnsi="Symbol" w:hint="default"/>
+      </w:rPr>
+    </w:lvl>
+    <w:lvl w:ilvl="7" w:tplc="04090003" w:tentative="1">
+      <w:start w:val="1"/>
+      <w:numFmt w:val="bullet"/>
+      <w:lvlText w:val="o"/>
+      <w:lvlJc w:val="left"/>
+      <w:pPr>
+        <w:ind w:left="5760" w:hanging="360"/>
+      </w:pPr>
+      <w:rPr>
+        <w:rFonts w:ascii="Courier New" w:hAnsi="Courier New" w:cs="Courier New" w:hint="default"/>
+      </w:rPr>
+    </w:lvl>
+    <w:lvl w:ilvl="8" w:tplc="04090005" w:tentative="1">
+      <w:start w:val="1"/>
+      <w:numFmt w:val="bullet"/>
+      <w:lvlText w:val=""/>
+      <w:lvlJc w:val="left"/>
+      <w:pPr>
+        <w:ind w:left="6480" w:hanging="360"/>
+      </w:pPr>
+      <w:rPr>
+        <w:rFonts w:ascii="Wingdings" w:hAnsi="Wingdings" w:hint="default"/>
+      </w:rPr>
+    </w:lvl>
+  </w:abstractNum>
+  <w:abstractNum w:abstractNumId="4">
     <w:nsid w:val="1CC26705"/>
     <w:multiLevelType w:val="hybridMultilevel"/>
     <w:tmpl w:val="DA544248"/>
@@ -3316,7 +3361,7 @@
       </w:rPr>
     </w:lvl>
   </w:abstractNum>
-  <w:abstractNum w:abstractNumId="4">
+  <w:abstractNum w:abstractNumId="5">
     <w:nsid w:val="1D2D7DEA"/>
     <w:multiLevelType w:val="hybridMultilevel"/>
     <w:tmpl w:val="982067EA"/>
@@ -3429,7 +3474,7 @@
       </w:rPr>
     </w:lvl>
   </w:abstractNum>
-  <w:abstractNum w:abstractNumId="5">
+  <w:abstractNum w:abstractNumId="6">
     <w:nsid w:val="25EC0C97"/>
     <w:multiLevelType w:val="hybridMultilevel"/>
     <w:tmpl w:val="7CFA2312"/>
@@ -3542,7 +3587,7 @@
       </w:rPr>
     </w:lvl>
   </w:abstractNum>
-  <w:abstractNum w:abstractNumId="6">
+  <w:abstractNum w:abstractNumId="7">
     <w:nsid w:val="2AAF2FD4"/>
     <w:multiLevelType w:val="hybridMultilevel"/>
     <w:tmpl w:val="42BEF858"/>
@@ -3655,7 +3700,7 @@
       </w:rPr>
     </w:lvl>
   </w:abstractNum>
-  <w:abstractNum w:abstractNumId="7">
+  <w:abstractNum w:abstractNumId="8">
     <w:nsid w:val="2D6D6283"/>
     <w:multiLevelType w:val="hybridMultilevel"/>
     <w:tmpl w:val="F0905B64"/>
@@ -3768,7 +3813,7 @@
       </w:rPr>
     </w:lvl>
   </w:abstractNum>
-  <w:abstractNum w:abstractNumId="8">
+  <w:abstractNum w:abstractNumId="9">
     <w:nsid w:val="356D52C9"/>
     <w:multiLevelType w:val="hybridMultilevel"/>
     <w:tmpl w:val="78048C36"/>
@@ -3881,7 +3926,7 @@
       </w:rPr>
     </w:lvl>
   </w:abstractNum>
-  <w:abstractNum w:abstractNumId="9">
+  <w:abstractNum w:abstractNumId="10">
     <w:nsid w:val="35BC3856"/>
     <w:multiLevelType w:val="hybridMultilevel"/>
     <w:tmpl w:val="FE4E9986"/>
@@ -3994,7 +4039,7 @@
       </w:rPr>
     </w:lvl>
   </w:abstractNum>
-  <w:abstractNum w:abstractNumId="10">
+  <w:abstractNum w:abstractNumId="11">
     <w:nsid w:val="44C6164A"/>
     <w:multiLevelType w:val="hybridMultilevel"/>
     <w:tmpl w:val="7056076A"/>
@@ -4107,7 +4152,7 @@
       </w:rPr>
     </w:lvl>
   </w:abstractNum>
-  <w:abstractNum w:abstractNumId="11">
+  <w:abstractNum w:abstractNumId="12">
     <w:nsid w:val="44FC34F7"/>
     <w:multiLevelType w:val="hybridMultilevel"/>
     <w:tmpl w:val="2884D448"/>
@@ -4220,7 +4265,7 @@
       </w:rPr>
     </w:lvl>
   </w:abstractNum>
-  <w:abstractNum w:abstractNumId="12">
+  <w:abstractNum w:abstractNumId="13">
     <w:nsid w:val="46283041"/>
     <w:multiLevelType w:val="hybridMultilevel"/>
     <w:tmpl w:val="C01EC17C"/>
@@ -4333,7 +4378,7 @@
       </w:rPr>
     </w:lvl>
   </w:abstractNum>
-  <w:abstractNum w:abstractNumId="13">
+  <w:abstractNum w:abstractNumId="14">
     <w:nsid w:val="47DC015A"/>
     <w:multiLevelType w:val="hybridMultilevel"/>
     <w:tmpl w:val="02666FDA"/>
@@ -4446,7 +4491,7 @@
       </w:rPr>
     </w:lvl>
   </w:abstractNum>
-  <w:abstractNum w:abstractNumId="14">
+  <w:abstractNum w:abstractNumId="15">
     <w:nsid w:val="5AF53607"/>
     <w:multiLevelType w:val="hybridMultilevel"/>
     <w:tmpl w:val="CAA6ED8E"/>
@@ -4559,7 +4604,7 @@
       </w:rPr>
     </w:lvl>
   </w:abstractNum>
-  <w:abstractNum w:abstractNumId="15">
+  <w:abstractNum w:abstractNumId="16">
     <w:nsid w:val="5E1C20B8"/>
     <w:multiLevelType w:val="hybridMultilevel"/>
     <w:tmpl w:val="B810CEC4"/>
@@ -4672,7 +4717,7 @@
       </w:rPr>
     </w:lvl>
   </w:abstractNum>
-  <w:abstractNum w:abstractNumId="16">
+  <w:abstractNum w:abstractNumId="17">
     <w:nsid w:val="745D6F23"/>
     <w:multiLevelType w:val="hybridMultilevel"/>
     <w:tmpl w:val="C0286388"/>
@@ -4785,7 +4830,7 @@
       </w:rPr>
     </w:lvl>
   </w:abstractNum>
-  <w:abstractNum w:abstractNumId="17">
+  <w:abstractNum w:abstractNumId="18">
     <w:nsid w:val="7D4F23A9"/>
     <w:multiLevelType w:val="hybridMultilevel"/>
     <w:tmpl w:val="797C157C"/>
@@ -4899,58 +4944,61 @@
     </w:lvl>
   </w:abstractNum>
   <w:num w:numId="1">
-    <w:abstractNumId w:val="10"/>
+    <w:abstractNumId w:val="11"/>
   </w:num>
   <w:num w:numId="2">
     <w:abstractNumId w:val="0"/>
   </w:num>
   <w:num w:numId="3">
-    <w:abstractNumId w:val="3"/>
+    <w:abstractNumId w:val="4"/>
   </w:num>
   <w:num w:numId="4">
     <w:abstractNumId w:val="2"/>
   </w:num>
   <w:num w:numId="5">
+    <w:abstractNumId w:val="6"/>
+  </w:num>
+  <w:num w:numId="6">
+    <w:abstractNumId w:val="18"/>
+  </w:num>
+  <w:num w:numId="7">
+    <w:abstractNumId w:val="15"/>
+  </w:num>
+  <w:num w:numId="8">
     <w:abstractNumId w:val="5"/>
   </w:num>
-  <w:num w:numId="6">
+  <w:num w:numId="9">
+    <w:abstractNumId w:val="10"/>
+  </w:num>
+  <w:num w:numId="10">
+    <w:abstractNumId w:val="16"/>
+  </w:num>
+  <w:num w:numId="11">
+    <w:abstractNumId w:val="14"/>
+  </w:num>
+  <w:num w:numId="12">
+    <w:abstractNumId w:val="8"/>
+  </w:num>
+  <w:num w:numId="13">
+    <w:abstractNumId w:val="7"/>
+  </w:num>
+  <w:num w:numId="14">
+    <w:abstractNumId w:val="13"/>
+  </w:num>
+  <w:num w:numId="15">
     <w:abstractNumId w:val="17"/>
   </w:num>
-  <w:num w:numId="7">
-    <w:abstractNumId w:val="14"/>
-  </w:num>
-  <w:num w:numId="8">
-    <w:abstractNumId w:val="4"/>
-  </w:num>
-  <w:num w:numId="9">
+  <w:num w:numId="16">
     <w:abstractNumId w:val="9"/>
-  </w:num>
-  <w:num w:numId="10">
-    <w:abstractNumId w:val="15"/>
-  </w:num>
-  <w:num w:numId="11">
-    <w:abstractNumId w:val="13"/>
-  </w:num>
-  <w:num w:numId="12">
-    <w:abstractNumId w:val="7"/>
-  </w:num>
-  <w:num w:numId="13">
-    <w:abstractNumId w:val="6"/>
-  </w:num>
-  <w:num w:numId="14">
-    <w:abstractNumId w:val="12"/>
-  </w:num>
-  <w:num w:numId="15">
-    <w:abstractNumId w:val="16"/>
-  </w:num>
-  <w:num w:numId="16">
-    <w:abstractNumId w:val="8"/>
   </w:num>
   <w:num w:numId="17">
     <w:abstractNumId w:val="1"/>
   </w:num>
   <w:num w:numId="18">
-    <w:abstractNumId w:val="11"/>
+    <w:abstractNumId w:val="12"/>
+  </w:num>
+  <w:num w:numId="19">
+    <w:abstractNumId w:val="3"/>
   </w:num>
   <w:numIdMacAtCleanup w:val="9"/>
 </w:numbering>

</xml_diff>

<commit_message>
done with some stellar
</commit_message>
<xml_diff>
--- a/Srinivasan Rajappa.docx
+++ b/Srinivasan Rajappa.docx
@@ -64,37 +64,19 @@
         </w:rPr>
         <w:t xml:space="preserve"> | </w:t>
       </w:r>
-      <w:r>
-        <w:fldChar w:fldCharType="begin"/>
-      </w:r>
-      <w:r>
-        <w:instrText xml:space="preserve"> HYPERLINK "mailto:srajappa@buffalo.edu" </w:instrText>
-      </w:r>
-      <w:r>
-        <w:fldChar w:fldCharType="separate"/>
-      </w:r>
-      <w:r>
-        <w:rPr>
-          <w:rStyle w:val="Hyperlink"/>
-          <w:b/>
-          <w:color w:val="auto"/>
-          <w:sz w:val="21"/>
-          <w:szCs w:val="21"/>
-          <w:lang w:val="fi-FI"/>
-        </w:rPr>
-        <w:t>srajappa@buffalo.edu</w:t>
-      </w:r>
-      <w:r>
-        <w:rPr>
-          <w:rStyle w:val="Hyperlink"/>
-          <w:b/>
-          <w:color w:val="auto"/>
-          <w:sz w:val="21"/>
-          <w:szCs w:val="21"/>
-          <w:lang w:val="fi-FI"/>
-        </w:rPr>
-        <w:fldChar w:fldCharType="end"/>
-      </w:r>
+      <w:hyperlink r:id="rId7" w:history="1">
+        <w:r>
+          <w:rPr>
+            <w:rStyle w:val="Hyperlink"/>
+            <w:b/>
+            <w:color w:val="auto"/>
+            <w:sz w:val="21"/>
+            <w:szCs w:val="21"/>
+            <w:lang w:val="fi-FI"/>
+          </w:rPr>
+          <w:t>srajappa@buffalo.edu</w:t>
+        </w:r>
+      </w:hyperlink>
       <w:r>
         <w:rPr>
           <w:rStyle w:val="Hyperlink"/>
@@ -118,35 +100,18 @@
         </w:rPr>
         <w:t xml:space="preserve">| </w:t>
       </w:r>
-      <w:r>
-        <w:fldChar w:fldCharType="begin"/>
-      </w:r>
-      <w:r>
-        <w:instrText xml:space="preserve"> HYPERLINK "https://srajappa.github.io" </w:instrText>
-      </w:r>
-      <w:r>
-        <w:fldChar w:fldCharType="separate"/>
-      </w:r>
-      <w:r>
-        <w:rPr>
-          <w:rStyle w:val="Hyperlink"/>
-          <w:color w:val="auto"/>
-          <w:sz w:val="21"/>
-          <w:szCs w:val="21"/>
-          <w:lang w:val="fi-FI"/>
-        </w:rPr>
-        <w:t>srajappa.github.io</w:t>
-      </w:r>
-      <w:r>
-        <w:rPr>
-          <w:rStyle w:val="Hyperlink"/>
-          <w:color w:val="auto"/>
-          <w:sz w:val="21"/>
-          <w:szCs w:val="21"/>
-          <w:lang w:val="fi-FI"/>
-        </w:rPr>
-        <w:fldChar w:fldCharType="end"/>
-      </w:r>
+      <w:hyperlink r:id="rId8" w:history="1">
+        <w:r>
+          <w:rPr>
+            <w:rStyle w:val="Hyperlink"/>
+            <w:color w:val="auto"/>
+            <w:sz w:val="21"/>
+            <w:szCs w:val="21"/>
+            <w:lang w:val="fi-FI"/>
+          </w:rPr>
+          <w:t>srajappa.github.io</w:t>
+        </w:r>
+      </w:hyperlink>
       <w:r>
         <w:rPr>
           <w:rStyle w:val="Hyperlink"/>
@@ -407,8 +372,6 @@
         </w:rPr>
         <w:t xml:space="preserve">           </w:t>
       </w:r>
-      <w:bookmarkStart w:id="0" w:name="_GoBack"/>
-      <w:bookmarkEnd w:id="0"/>
     </w:p>
     <w:p>
       <w:pPr>
@@ -611,23 +574,13 @@
           <w:szCs w:val="20"/>
         </w:rPr>
       </w:pPr>
-      <w:proofErr w:type="spellStart"/>
-      <w:r>
-        <w:rPr>
-          <w:b/>
-          <w:sz w:val="20"/>
-          <w:szCs w:val="20"/>
-        </w:rPr>
-        <w:t>Jaypee</w:t>
-      </w:r>
-      <w:proofErr w:type="spellEnd"/>
-      <w:r>
-        <w:rPr>
-          <w:b/>
-          <w:sz w:val="20"/>
-          <w:szCs w:val="20"/>
-        </w:rPr>
-        <w:t xml:space="preserve"> University</w:t>
+      <w:r>
+        <w:rPr>
+          <w:b/>
+          <w:sz w:val="20"/>
+          <w:szCs w:val="20"/>
+        </w:rPr>
+        <w:t>Jaypee University</w:t>
       </w:r>
       <w:r>
         <w:rPr>
@@ -1040,23 +993,7 @@
           <w:sz w:val="20"/>
           <w:szCs w:val="20"/>
         </w:rPr>
-        <w:t xml:space="preserve">Created scripts and schemas that helped change the underlying database from </w:t>
-      </w:r>
-      <w:proofErr w:type="spellStart"/>
-      <w:r>
-        <w:rPr>
-          <w:sz w:val="20"/>
-          <w:szCs w:val="20"/>
-        </w:rPr>
-        <w:t>NoSQL</w:t>
-      </w:r>
-      <w:proofErr w:type="spellEnd"/>
-      <w:r>
-        <w:rPr>
-          <w:sz w:val="20"/>
-          <w:szCs w:val="20"/>
-        </w:rPr>
-        <w:t xml:space="preserve"> (Mongo DB) to MySQL.</w:t>
+        <w:t>Created scripts and schemas that helped change the underlying database from NoSQL (Mongo DB) to MySQL.</w:t>
       </w:r>
     </w:p>
     <w:p>
@@ -1133,6 +1070,15 @@
           <w:sz w:val="20"/>
           <w:szCs w:val="20"/>
         </w:rPr>
+        <w:t xml:space="preserve">&amp; Oracle DBA </w:t>
+      </w:r>
+      <w:r>
+        <w:rPr>
+          <w:b/>
+          <w:i/>
+          <w:sz w:val="20"/>
+          <w:szCs w:val="20"/>
+        </w:rPr>
         <w:t>at</w:t>
       </w:r>
       <w:r>
@@ -1185,7 +1131,7 @@
           <w:sz w:val="20"/>
           <w:szCs w:val="20"/>
         </w:rPr>
-        <w:t xml:space="preserve">                                       </w:t>
+        <w:t xml:space="preserve">                           </w:t>
       </w:r>
       <w:r>
         <w:rPr>
@@ -1206,14 +1152,7 @@
           <w:sz w:val="20"/>
           <w:szCs w:val="20"/>
         </w:rPr>
-        <w:t xml:space="preserve">              </w:t>
-      </w:r>
-      <w:r>
-        <w:rPr>
-          <w:sz w:val="20"/>
-          <w:szCs w:val="20"/>
-        </w:rPr>
-        <w:t xml:space="preserve">  </w:t>
+        <w:t xml:space="preserve">      </w:t>
       </w:r>
       <w:r>
         <w:rPr>
@@ -1296,7 +1235,35 @@
           <w:sz w:val="20"/>
           <w:szCs w:val="20"/>
         </w:rPr>
-        <w:t xml:space="preserve">Served the role for provisioning </w:t>
+        <w:t xml:space="preserve">Served the role </w:t>
+      </w:r>
+      <w:r>
+        <w:rPr>
+          <w:sz w:val="20"/>
+          <w:szCs w:val="20"/>
+        </w:rPr>
+        <w:t>role</w:t>
+      </w:r>
+      <w:r>
+        <w:rPr>
+          <w:sz w:val="20"/>
+          <w:szCs w:val="20"/>
+        </w:rPr>
+        <w:t xml:space="preserve"> </w:t>
+      </w:r>
+      <w:r>
+        <w:rPr>
+          <w:sz w:val="20"/>
+          <w:szCs w:val="20"/>
+        </w:rPr>
+        <w:t xml:space="preserve">of </w:t>
+      </w:r>
+      <w:r>
+        <w:rPr>
+          <w:sz w:val="20"/>
+          <w:szCs w:val="20"/>
+        </w:rPr>
+        <w:t xml:space="preserve">provisioning </w:t>
       </w:r>
       <w:r>
         <w:rPr>
@@ -1337,7 +1304,14 @@
           <w:sz w:val="20"/>
           <w:szCs w:val="20"/>
         </w:rPr>
-        <w:t>Handled database operations for provisioning and validation of network services</w:t>
+        <w:t>H</w:t>
+      </w:r>
+      <w:r>
+        <w:rPr>
+          <w:sz w:val="20"/>
+          <w:szCs w:val="20"/>
+        </w:rPr>
+        <w:t>andled database operations for provisioning and validation of network services</w:t>
       </w:r>
       <w:r>
         <w:rPr>
@@ -1416,6 +1390,33 @@
       </w:pPr>
       <w:r>
         <w:rPr>
+          <w:sz w:val="20"/>
+          <w:szCs w:val="20"/>
+        </w:rPr>
+        <w:t>Installed Oracle applications in remote systems in Italy. Worked with teams on-site to resolve issues on crucial deliverables.</w:t>
+      </w:r>
+    </w:p>
+    <w:p>
+      <w:pPr>
+        <w:pStyle w:val="ListParagraph"/>
+        <w:numPr>
+          <w:ilvl w:val="0"/>
+          <w:numId w:val="2"/>
+        </w:numPr>
+        <w:tabs>
+          <w:tab w:val="left" w:pos="1260"/>
+          <w:tab w:val="left" w:pos="8364"/>
+        </w:tabs>
+        <w:ind w:right="180"/>
+        <w:jc w:val="both"/>
+        <w:rPr>
+          <w:b/>
+          <w:sz w:val="20"/>
+          <w:szCs w:val="20"/>
+        </w:rPr>
+      </w:pPr>
+      <w:r>
+        <w:rPr>
           <w:b/>
           <w:sz w:val="20"/>
           <w:szCs w:val="20"/>
@@ -1427,7 +1428,30 @@
           <w:sz w:val="20"/>
           <w:szCs w:val="20"/>
         </w:rPr>
-        <w:t xml:space="preserve">Accenture ACE awards for stellar performance. </w:t>
+        <w:t>Stellar award</w:t>
+      </w:r>
+      <w:r>
+        <w:rPr>
+          <w:sz w:val="20"/>
+          <w:szCs w:val="20"/>
+        </w:rPr>
+        <w:t xml:space="preserve"> for</w:t>
+      </w:r>
+      <w:r>
+        <w:rPr>
+          <w:sz w:val="20"/>
+          <w:szCs w:val="20"/>
+        </w:rPr>
+        <w:t xml:space="preserve"> unique and exceptional contribution within the team</w:t>
+      </w:r>
+      <w:bookmarkStart w:id="0" w:name="_GoBack"/>
+      <w:bookmarkEnd w:id="0"/>
+      <w:r>
+        <w:rPr>
+          <w:sz w:val="20"/>
+          <w:szCs w:val="20"/>
+        </w:rPr>
+        <w:t xml:space="preserve">. </w:t>
       </w:r>
     </w:p>
     <w:p>
@@ -1490,25 +1514,15 @@
         </w:rPr>
         <w:t>[</w:t>
       </w:r>
-      <w:proofErr w:type="spellStart"/>
       <w:r>
         <w:rPr>
           <w:rFonts w:eastAsia="Calibri"/>
           <w:sz w:val="20"/>
           <w:szCs w:val="20"/>
         </w:rPr>
-        <w:t>GitHub</w:t>
-      </w:r>
-      <w:proofErr w:type="spellEnd"/>
-      <w:r>
-        <w:rPr>
-          <w:rFonts w:eastAsia="Calibri"/>
-          <w:sz w:val="20"/>
-          <w:szCs w:val="20"/>
-        </w:rPr>
-        <w:t xml:space="preserve"> - </w:t>
-      </w:r>
-      <w:hyperlink r:id="rId7" w:history="1">
+        <w:t xml:space="preserve">GitHub - </w:t>
+      </w:r>
+      <w:hyperlink r:id="rId9" w:history="1">
         <w:r>
           <w:rPr>
             <w:rStyle w:val="Hyperlink"/>
@@ -2293,23 +2307,7 @@
           <w:sz w:val="20"/>
           <w:szCs w:val="20"/>
         </w:rPr>
-        <w:t xml:space="preserve">Application that provides results after parsing and evaluating the SQL queries viz. SELECT, PROJECT, JOIN, </w:t>
-      </w:r>
-      <w:proofErr w:type="gramStart"/>
-      <w:r>
-        <w:rPr>
-          <w:sz w:val="20"/>
-          <w:szCs w:val="20"/>
-        </w:rPr>
-        <w:t>UNION</w:t>
-      </w:r>
-      <w:proofErr w:type="gramEnd"/>
-      <w:r>
-        <w:rPr>
-          <w:sz w:val="20"/>
-          <w:szCs w:val="20"/>
-        </w:rPr>
-        <w:t xml:space="preserve"> etc.</w:t>
+        <w:t>Application that provides results after parsing and evaluating the SQL queries viz. SELECT, PROJECT, JOIN, UNION etc.</w:t>
       </w:r>
     </w:p>
     <w:p>
@@ -2529,7 +2527,7 @@
         </w:rPr>
         <w:t xml:space="preserve"> </w:t>
       </w:r>
-      <w:hyperlink r:id="rId8" w:history="1">
+      <w:hyperlink r:id="rId10" w:history="1">
         <w:r>
           <w:rPr>
             <w:rStyle w:val="Hyperlink"/>
@@ -2594,48 +2592,6 @@
           <w:sz w:val="20"/>
           <w:szCs w:val="20"/>
         </w:rPr>
-        <w:t xml:space="preserve">Created application using </w:t>
-      </w:r>
-      <w:proofErr w:type="spellStart"/>
-      <w:r>
-        <w:rPr>
-          <w:color w:val="000000"/>
-          <w:sz w:val="20"/>
-          <w:szCs w:val="20"/>
-        </w:rPr>
-        <w:t>Phonegap</w:t>
-      </w:r>
-      <w:proofErr w:type="spellEnd"/>
-      <w:r>
-        <w:rPr>
-          <w:color w:val="000000"/>
-          <w:sz w:val="20"/>
-          <w:szCs w:val="20"/>
-        </w:rPr>
-        <w:t xml:space="preserve">, and worked on the UI development. </w:t>
-      </w:r>
-    </w:p>
-    <w:p>
-      <w:pPr>
-        <w:pStyle w:val="ListParagraph"/>
-        <w:numPr>
-          <w:ilvl w:val="0"/>
-          <w:numId w:val="19"/>
-        </w:numPr>
-        <w:ind w:right="180"/>
-        <w:jc w:val="both"/>
-        <w:rPr>
-          <w:color w:val="000000"/>
-          <w:sz w:val="20"/>
-          <w:szCs w:val="20"/>
-        </w:rPr>
-      </w:pPr>
-      <w:r>
-        <w:rPr>
-          <w:color w:val="000000"/>
-          <w:sz w:val="20"/>
-          <w:szCs w:val="20"/>
-        </w:rPr>
         <w:t xml:space="preserve">Used REST APIs to track data available on the Supreme Court of India website. </w:t>
       </w:r>
       <w:r>
@@ -2649,8 +2605,8 @@
       </w:r>
     </w:p>
     <w:sectPr>
-      <w:footerReference w:type="even" r:id="rId9"/>
-      <w:footerReference w:type="default" r:id="rId10"/>
+      <w:footerReference w:type="even" r:id="rId11"/>
+      <w:footerReference w:type="default" r:id="rId12"/>
       <w:pgSz w:w="12240" w:h="15840" w:code="1"/>
       <w:pgMar w:top="446" w:right="720" w:bottom="86" w:left="720" w:header="720" w:footer="720" w:gutter="0"/>
       <w:cols w:space="720"/>

</xml_diff>

<commit_message>
AppNexus all edits done
</commit_message>
<xml_diff>
--- a/Srinivasan Rajappa.docx
+++ b/Srinivasan Rajappa.docx
@@ -64,15 +64,19 @@
         </w:rPr>
         <w:t xml:space="preserve"> | </w:t>
       </w:r>
-      <w:r>
-        <w:fldChar w:fldCharType="begin"/>
-      </w:r>
-      <w:r>
-        <w:instrText xml:space="preserve"> HYPERLINK "mailto:srajappa@buffalo.edu" </w:instrText>
-      </w:r>
-      <w:r>
-        <w:fldChar w:fldCharType="separate"/>
-      </w:r>
+      <w:hyperlink r:id="rId7" w:history="1">
+        <w:r>
+          <w:rPr>
+            <w:rStyle w:val="Hyperlink"/>
+            <w:b/>
+            <w:color w:val="auto"/>
+            <w:sz w:val="21"/>
+            <w:szCs w:val="21"/>
+            <w:lang w:val="fi-FI"/>
+          </w:rPr>
+          <w:t>srajappa@buffalo.edu</w:t>
+        </w:r>
+      </w:hyperlink>
       <w:r>
         <w:rPr>
           <w:rStyle w:val="Hyperlink"/>
@@ -80,80 +84,6 @@
           <w:color w:val="auto"/>
           <w:sz w:val="21"/>
           <w:szCs w:val="21"/>
-          <w:lang w:val="fi-FI"/>
-        </w:rPr>
-        <w:t>srajappa@buffalo.edu</w:t>
-      </w:r>
-      <w:r>
-        <w:rPr>
-          <w:rStyle w:val="Hyperlink"/>
-          <w:b/>
-          <w:color w:val="auto"/>
-          <w:sz w:val="21"/>
-          <w:szCs w:val="21"/>
-          <w:lang w:val="fi-FI"/>
-        </w:rPr>
-        <w:fldChar w:fldCharType="end"/>
-      </w:r>
-      <w:r>
-        <w:rPr>
-          <w:rStyle w:val="Hyperlink"/>
-          <w:b/>
-          <w:color w:val="auto"/>
-          <w:sz w:val="21"/>
-          <w:szCs w:val="21"/>
-          <w:lang w:val="fi-FI"/>
-        </w:rPr>
-        <w:t xml:space="preserve"> </w:t>
-      </w:r>
-      <w:r>
-        <w:rPr>
-          <w:rStyle w:val="Hyperlink"/>
-          <w:b/>
-          <w:color w:val="auto"/>
-          <w:sz w:val="21"/>
-          <w:szCs w:val="21"/>
-          <w:u w:val="none"/>
-          <w:lang w:val="fi-FI"/>
-        </w:rPr>
-        <w:t xml:space="preserve">| </w:t>
-      </w:r>
-      <w:r>
-        <w:fldChar w:fldCharType="begin"/>
-      </w:r>
-      <w:r>
-        <w:instrText xml:space="preserve"> HYPERLINK "https://srajappa.github.io" </w:instrText>
-      </w:r>
-      <w:r>
-        <w:fldChar w:fldCharType="separate"/>
-      </w:r>
-      <w:r>
-        <w:rPr>
-          <w:rStyle w:val="Hyperlink"/>
-          <w:color w:val="auto"/>
-          <w:sz w:val="21"/>
-          <w:szCs w:val="21"/>
-          <w:lang w:val="fi-FI"/>
-        </w:rPr>
-        <w:t>srajappa.github.io</w:t>
-      </w:r>
-      <w:r>
-        <w:rPr>
-          <w:rStyle w:val="Hyperlink"/>
-          <w:color w:val="auto"/>
-          <w:sz w:val="21"/>
-          <w:szCs w:val="21"/>
-          <w:lang w:val="fi-FI"/>
-        </w:rPr>
-        <w:fldChar w:fldCharType="end"/>
-      </w:r>
-      <w:r>
-        <w:rPr>
-          <w:rStyle w:val="Hyperlink"/>
-          <w:color w:val="auto"/>
-          <w:sz w:val="21"/>
-          <w:szCs w:val="21"/>
-          <w:u w:val="none"/>
           <w:lang w:val="fi-FI"/>
         </w:rPr>
         <w:t xml:space="preserve"> </w:t>
@@ -609,23 +539,13 @@
           <w:szCs w:val="20"/>
         </w:rPr>
       </w:pPr>
-      <w:proofErr w:type="spellStart"/>
-      <w:r>
-        <w:rPr>
-          <w:b/>
-          <w:sz w:val="20"/>
-          <w:szCs w:val="20"/>
-        </w:rPr>
-        <w:t>Jaypee</w:t>
-      </w:r>
-      <w:proofErr w:type="spellEnd"/>
-      <w:r>
-        <w:rPr>
-          <w:b/>
-          <w:sz w:val="20"/>
-          <w:szCs w:val="20"/>
-        </w:rPr>
-        <w:t xml:space="preserve"> University</w:t>
+      <w:r>
+        <w:rPr>
+          <w:b/>
+          <w:sz w:val="20"/>
+          <w:szCs w:val="20"/>
+        </w:rPr>
+        <w:t>Jaypee University</w:t>
       </w:r>
       <w:r>
         <w:rPr>
@@ -689,7 +609,7 @@
           <w:szCs w:val="20"/>
         </w:rPr>
         <w:tab/>
-        <w:t xml:space="preserve">               GPA 7.3/10.00</w:t>
+        <w:t xml:space="preserve">               </w:t>
       </w:r>
     </w:p>
     <w:p>
@@ -716,9 +636,17 @@
           <w:b/>
           <w:sz w:val="20"/>
           <w:szCs w:val="20"/>
+        </w:rPr>
+      </w:pPr>
+      <w:r>
+        <w:rPr>
+          <w:b/>
+          <w:sz w:val="20"/>
+          <w:szCs w:val="20"/>
           <w:u w:val="single"/>
         </w:rPr>
-      </w:pPr>
+        <w:t>SKILLS</w:t>
+      </w:r>
       <w:r>
         <w:rPr>
           <w:b/>
@@ -726,7 +654,7 @@
           <w:szCs w:val="20"/>
           <w:u w:val="single"/>
         </w:rPr>
-        <w:t>Programming Languages:</w:t>
+        <w:t>:</w:t>
       </w:r>
       <w:r>
         <w:rPr>
@@ -735,179 +663,6 @@
           <w:szCs w:val="20"/>
         </w:rPr>
         <w:t xml:space="preserve">        </w:t>
-      </w:r>
-      <w:r>
-        <w:rPr>
-          <w:sz w:val="20"/>
-          <w:szCs w:val="20"/>
-        </w:rPr>
-        <w:t>Confident: [C, Java, C++]</w:t>
-      </w:r>
-      <w:r>
-        <w:rPr>
-          <w:b/>
-          <w:sz w:val="20"/>
-          <w:szCs w:val="20"/>
-        </w:rPr>
-        <w:t xml:space="preserve">                                                         </w:t>
-      </w:r>
-      <w:r>
-        <w:rPr>
-          <w:sz w:val="20"/>
-          <w:szCs w:val="20"/>
-        </w:rPr>
-        <w:t xml:space="preserve">Familiar: [Python, PL/SQL, R, Elixir] </w:t>
-      </w:r>
-      <w:r>
-        <w:rPr>
-          <w:b/>
-          <w:sz w:val="20"/>
-          <w:szCs w:val="20"/>
-          <w:u w:val="single"/>
-        </w:rPr>
-        <w:t xml:space="preserve"> </w:t>
-      </w:r>
-    </w:p>
-    <w:p>
-      <w:pPr>
-        <w:pStyle w:val="Default"/>
-        <w:rPr>
-          <w:sz w:val="20"/>
-          <w:szCs w:val="20"/>
-        </w:rPr>
-      </w:pPr>
-      <w:r>
-        <w:rPr>
-          <w:sz w:val="20"/>
-          <w:szCs w:val="20"/>
-        </w:rPr>
-        <w:t xml:space="preserve">                            </w:t>
-      </w:r>
-      <w:r>
-        <w:rPr>
-          <w:sz w:val="20"/>
-          <w:szCs w:val="20"/>
-        </w:rPr>
-        <w:t xml:space="preserve">                </w:t>
-      </w:r>
-      <w:r>
-        <w:rPr>
-          <w:sz w:val="20"/>
-          <w:szCs w:val="20"/>
-        </w:rPr>
-        <w:t xml:space="preserve">         </w:t>
-      </w:r>
-      <w:r>
-        <w:rPr>
-          <w:sz w:val="20"/>
-          <w:szCs w:val="20"/>
-        </w:rPr>
-        <w:t xml:space="preserve"> </w:t>
-      </w:r>
-      <w:r>
-        <w:rPr>
-          <w:sz w:val="20"/>
-          <w:szCs w:val="20"/>
-        </w:rPr>
-        <w:t xml:space="preserve">                    </w:t>
-      </w:r>
-    </w:p>
-    <w:p>
-      <w:pPr>
-        <w:tabs>
-          <w:tab w:val="left" w:pos="1260"/>
-        </w:tabs>
-        <w:spacing w:line="276" w:lineRule="auto"/>
-        <w:ind w:right="180"/>
-        <w:jc w:val="both"/>
-        <w:rPr>
-          <w:b/>
-          <w:sz w:val="20"/>
-          <w:szCs w:val="20"/>
-          <w:u w:val="single"/>
-        </w:rPr>
-      </w:pPr>
-      <w:r>
-        <w:rPr>
-          <w:b/>
-          <w:sz w:val="20"/>
-          <w:szCs w:val="20"/>
-          <w:u w:val="single"/>
-        </w:rPr>
-        <w:t>WORK EXPERIENCE</w:t>
-      </w:r>
-    </w:p>
-    <w:p>
-      <w:pPr>
-        <w:tabs>
-          <w:tab w:val="left" w:pos="1260"/>
-        </w:tabs>
-        <w:spacing w:line="276" w:lineRule="auto"/>
-        <w:ind w:right="180"/>
-        <w:jc w:val="both"/>
-        <w:rPr>
-          <w:sz w:val="20"/>
-          <w:szCs w:val="20"/>
-        </w:rPr>
-      </w:pPr>
-      <w:r>
-        <w:rPr>
-          <w:b/>
-          <w:i/>
-          <w:sz w:val="20"/>
-          <w:szCs w:val="20"/>
-        </w:rPr>
-        <w:t>Teaching Assistant at University at Buffalo</w:t>
-      </w:r>
-      <w:r>
-        <w:rPr>
-          <w:sz w:val="20"/>
-          <w:szCs w:val="20"/>
-        </w:rPr>
-        <w:t>, Buffalo, NY</w:t>
-      </w:r>
-      <w:r>
-        <w:rPr>
-          <w:sz w:val="20"/>
-          <w:szCs w:val="20"/>
-        </w:rPr>
-        <w:tab/>
-      </w:r>
-      <w:r>
-        <w:rPr>
-          <w:sz w:val="20"/>
-          <w:szCs w:val="20"/>
-        </w:rPr>
-        <w:tab/>
-      </w:r>
-      <w:r>
-        <w:rPr>
-          <w:sz w:val="20"/>
-          <w:szCs w:val="20"/>
-        </w:rPr>
-        <w:tab/>
-      </w:r>
-      <w:r>
-        <w:rPr>
-          <w:sz w:val="20"/>
-          <w:szCs w:val="20"/>
-        </w:rPr>
-        <w:tab/>
-      </w:r>
-      <w:r>
-        <w:rPr>
-          <w:sz w:val="20"/>
-          <w:szCs w:val="20"/>
-        </w:rPr>
-        <w:tab/>
-      </w:r>
-      <w:r>
-        <w:rPr>
-          <w:sz w:val="20"/>
-          <w:szCs w:val="20"/>
-        </w:rPr>
-        <w:tab/>
-        <w:t>(March, 2016 – Present)</w:t>
       </w:r>
     </w:p>
     <w:p>
@@ -930,69 +685,19 @@
       </w:pPr>
       <w:r>
         <w:rPr>
-          <w:sz w:val="20"/>
-          <w:szCs w:val="20"/>
-        </w:rPr>
-        <w:t xml:space="preserve">Teaching Assistant </w:t>
-      </w:r>
-      <w:r>
-        <w:rPr>
-          <w:sz w:val="20"/>
-          <w:szCs w:val="20"/>
-        </w:rPr>
-        <w:t>of</w:t>
-      </w:r>
-      <w:r>
-        <w:rPr>
-          <w:sz w:val="20"/>
-          <w:szCs w:val="20"/>
-        </w:rPr>
-        <w:t xml:space="preserve"> Dr. </w:t>
-      </w:r>
-      <w:proofErr w:type="spellStart"/>
-      <w:r>
-        <w:rPr>
-          <w:sz w:val="20"/>
-          <w:szCs w:val="20"/>
-        </w:rPr>
-        <w:t>Bina</w:t>
-      </w:r>
-      <w:proofErr w:type="spellEnd"/>
-      <w:r>
-        <w:rPr>
-          <w:sz w:val="20"/>
-          <w:szCs w:val="20"/>
-        </w:rPr>
-        <w:t xml:space="preserve"> Ramamurthy, for the </w:t>
-      </w:r>
-      <w:r>
-        <w:rPr>
-          <w:sz w:val="20"/>
-          <w:szCs w:val="20"/>
-        </w:rPr>
-        <w:t xml:space="preserve">Graduate </w:t>
-      </w:r>
-      <w:r>
-        <w:rPr>
-          <w:sz w:val="20"/>
-          <w:szCs w:val="20"/>
-        </w:rPr>
-        <w:t xml:space="preserve">course </w:t>
-      </w:r>
-      <w:hyperlink r:id="rId7" w:history="1">
-        <w:r>
-          <w:rPr>
-            <w:sz w:val="20"/>
-          </w:rPr>
-          <w:t>CSE 487/587: Data Intensive Computing</w:t>
-        </w:r>
-      </w:hyperlink>
-      <w:r>
-        <w:rPr>
-          <w:sz w:val="20"/>
-          <w:szCs w:val="20"/>
-        </w:rPr>
-        <w:t>.</w:t>
+          <w:b/>
+          <w:i/>
+          <w:sz w:val="20"/>
+          <w:szCs w:val="20"/>
+        </w:rPr>
+        <w:t>Software Languages</w:t>
+      </w:r>
+      <w:r>
+        <w:rPr>
+          <w:sz w:val="20"/>
+          <w:szCs w:val="20"/>
+        </w:rPr>
+        <w:t>: C/C++, Java, Python, PL/SQL, R, Elixir, MATLAB</w:t>
       </w:r>
     </w:p>
     <w:p>
@@ -1015,26 +720,19 @@
       </w:pPr>
       <w:r>
         <w:rPr>
-          <w:sz w:val="20"/>
-          <w:szCs w:val="20"/>
-        </w:rPr>
-        <w:t xml:space="preserve">Prepared tutorial and documentations, covered topics ranging from running applications created in </w:t>
-      </w:r>
-      <w:proofErr w:type="spellStart"/>
-      <w:r>
-        <w:rPr>
-          <w:sz w:val="20"/>
-          <w:szCs w:val="20"/>
-        </w:rPr>
-        <w:t>Hadoop</w:t>
-      </w:r>
-      <w:proofErr w:type="spellEnd"/>
-      <w:r>
-        <w:rPr>
-          <w:sz w:val="20"/>
-          <w:szCs w:val="20"/>
-        </w:rPr>
-        <w:t xml:space="preserve"> and explaining the underlying details. </w:t>
+          <w:b/>
+          <w:i/>
+          <w:sz w:val="20"/>
+          <w:szCs w:val="20"/>
+        </w:rPr>
+        <w:t>Database</w:t>
+      </w:r>
+      <w:r>
+        <w:rPr>
+          <w:sz w:val="20"/>
+          <w:szCs w:val="20"/>
+        </w:rPr>
+        <w:t>: PostgreSQL, MySQL, MongoDB, Oracle 9i/11c</w:t>
       </w:r>
     </w:p>
     <w:p>
@@ -1057,104 +755,54 @@
       </w:pPr>
       <w:r>
         <w:rPr>
-          <w:sz w:val="20"/>
-          <w:szCs w:val="20"/>
-        </w:rPr>
-        <w:t>Conducted</w:t>
-      </w:r>
-      <w:r>
-        <w:rPr>
-          <w:sz w:val="20"/>
-          <w:szCs w:val="20"/>
-        </w:rPr>
-        <w:t xml:space="preserve"> sessions and answered questions in student forums (Piazza) for students facing difficulty in environment setup and application run</w:t>
-      </w:r>
-      <w:r>
-        <w:rPr>
-          <w:sz w:val="20"/>
-          <w:szCs w:val="20"/>
-        </w:rPr>
-        <w:t xml:space="preserve">. </w:t>
-      </w:r>
-    </w:p>
-    <w:p>
-      <w:pPr>
-        <w:tabs>
-          <w:tab w:val="left" w:pos="1260"/>
-          <w:tab w:val="left" w:pos="8364"/>
-        </w:tabs>
-        <w:spacing w:line="276" w:lineRule="auto"/>
-        <w:ind w:right="180"/>
-        <w:jc w:val="both"/>
-        <w:rPr>
-          <w:sz w:val="20"/>
-          <w:szCs w:val="20"/>
-        </w:rPr>
-      </w:pPr>
-      <w:r>
-        <w:rPr>
           <w:b/>
           <w:i/>
           <w:sz w:val="20"/>
           <w:szCs w:val="20"/>
         </w:rPr>
-        <w:t>Software Engineer Intern at Zappos.com</w:t>
-      </w:r>
-      <w:r>
-        <w:rPr>
-          <w:sz w:val="20"/>
-          <w:szCs w:val="20"/>
-        </w:rPr>
-        <w:t xml:space="preserve">, </w:t>
-      </w:r>
-      <w:r>
-        <w:rPr>
-          <w:sz w:val="20"/>
-          <w:szCs w:val="20"/>
-        </w:rPr>
-        <w:t>Buffalo, NY</w:t>
-      </w:r>
-      <w:r>
-        <w:rPr>
-          <w:sz w:val="20"/>
-          <w:szCs w:val="20"/>
-        </w:rPr>
-        <w:t xml:space="preserve">                                                  </w:t>
-      </w:r>
-      <w:r>
-        <w:rPr>
-          <w:sz w:val="20"/>
-          <w:szCs w:val="20"/>
-        </w:rPr>
-        <w:t xml:space="preserve">                           </w:t>
-      </w:r>
-      <w:r>
-        <w:rPr>
-          <w:sz w:val="20"/>
-          <w:szCs w:val="20"/>
-        </w:rPr>
-        <w:t xml:space="preserve">                </w:t>
-      </w:r>
-      <w:r>
-        <w:rPr>
-          <w:sz w:val="20"/>
-          <w:szCs w:val="20"/>
-        </w:rPr>
-        <w:t>(</w:t>
-      </w:r>
-      <w:r>
-        <w:rPr>
-          <w:sz w:val="20"/>
-          <w:szCs w:val="20"/>
-        </w:rPr>
-        <w:t>Co-op Fall 2015</w:t>
-      </w:r>
-      <w:r>
-        <w:rPr>
-          <w:sz w:val="20"/>
-          <w:szCs w:val="20"/>
-        </w:rPr>
-        <w:t>)</w:t>
+        <w:t>Web &amp; Other Technologies</w:t>
+      </w:r>
+      <w:r>
+        <w:rPr>
+          <w:sz w:val="20"/>
+          <w:szCs w:val="20"/>
+        </w:rPr>
+        <w:t xml:space="preserve">: </w:t>
+      </w:r>
+      <w:r>
+        <w:rPr>
+          <w:sz w:val="20"/>
+          <w:szCs w:val="20"/>
+        </w:rPr>
+        <w:t xml:space="preserve">Angular.js, </w:t>
+      </w:r>
+      <w:r>
+        <w:rPr>
+          <w:sz w:val="20"/>
+          <w:szCs w:val="20"/>
+        </w:rPr>
+        <w:t xml:space="preserve">JavaScript, </w:t>
+      </w:r>
+      <w:r>
+        <w:rPr>
+          <w:sz w:val="20"/>
+          <w:szCs w:val="20"/>
+        </w:rPr>
+        <w:t xml:space="preserve">HTML, </w:t>
+      </w:r>
+      <w:r>
+        <w:rPr>
+          <w:sz w:val="20"/>
+          <w:szCs w:val="20"/>
+        </w:rPr>
+        <w:t>CSS</w:t>
+      </w:r>
+      <w:r>
+        <w:rPr>
+          <w:sz w:val="20"/>
+          <w:szCs w:val="20"/>
+        </w:rPr>
+        <w:t>, JSP, AJAX, JSON, XML, TCP/IP</w:t>
       </w:r>
     </w:p>
     <w:p>
@@ -1171,49 +819,25 @@
         <w:ind w:right="180"/>
         <w:jc w:val="both"/>
         <w:rPr>
-          <w:b/>
-          <w:sz w:val="20"/>
-          <w:szCs w:val="20"/>
-        </w:rPr>
-      </w:pPr>
-      <w:r>
-        <w:rPr>
-          <w:sz w:val="20"/>
-          <w:szCs w:val="20"/>
-        </w:rPr>
-        <w:t xml:space="preserve">Single handedly migrated the database (from </w:t>
-      </w:r>
-      <w:proofErr w:type="spellStart"/>
-      <w:r>
-        <w:rPr>
-          <w:sz w:val="20"/>
-          <w:szCs w:val="20"/>
-        </w:rPr>
-        <w:t>MongoDB</w:t>
-      </w:r>
-      <w:proofErr w:type="spellEnd"/>
-      <w:r>
-        <w:rPr>
-          <w:sz w:val="20"/>
-          <w:szCs w:val="20"/>
-        </w:rPr>
-        <w:t xml:space="preserve"> to MySQL) of many dashboard applications at </w:t>
-      </w:r>
-      <w:proofErr w:type="spellStart"/>
-      <w:r>
-        <w:rPr>
-          <w:sz w:val="20"/>
-          <w:szCs w:val="20"/>
-        </w:rPr>
-        <w:t>Zappos</w:t>
-      </w:r>
-      <w:proofErr w:type="spellEnd"/>
-      <w:r>
-        <w:rPr>
-          <w:sz w:val="20"/>
-          <w:szCs w:val="20"/>
-        </w:rPr>
-        <w:t xml:space="preserve">. </w:t>
+          <w:sz w:val="20"/>
+          <w:szCs w:val="20"/>
+        </w:rPr>
+      </w:pPr>
+      <w:r>
+        <w:rPr>
+          <w:b/>
+          <w:i/>
+          <w:sz w:val="20"/>
+          <w:szCs w:val="20"/>
+        </w:rPr>
+        <w:t>Frameworks</w:t>
+      </w:r>
+      <w:r>
+        <w:rPr>
+          <w:sz w:val="20"/>
+          <w:szCs w:val="20"/>
+        </w:rPr>
+        <w:t>: Phoenix Web-framework, Hadoop Framework, Python Django</w:t>
       </w:r>
     </w:p>
     <w:p>
@@ -1230,38 +854,219 @@
         <w:ind w:right="180"/>
         <w:jc w:val="both"/>
         <w:rPr>
-          <w:b/>
-          <w:sz w:val="20"/>
-          <w:szCs w:val="20"/>
-        </w:rPr>
-      </w:pPr>
-      <w:r>
-        <w:rPr>
-          <w:sz w:val="20"/>
-          <w:szCs w:val="20"/>
-        </w:rPr>
-        <w:t xml:space="preserve">Led the process of </w:t>
-      </w:r>
-      <w:r>
-        <w:rPr>
-          <w:sz w:val="20"/>
-          <w:szCs w:val="20"/>
-        </w:rPr>
-        <w:t xml:space="preserve">end to end </w:t>
-      </w:r>
-      <w:r>
-        <w:rPr>
-          <w:sz w:val="20"/>
-          <w:szCs w:val="20"/>
-        </w:rPr>
-        <w:t>migration from data dump to data consolidation in the final database</w:t>
-      </w:r>
-      <w:r>
-        <w:rPr>
-          <w:sz w:val="20"/>
-          <w:szCs w:val="20"/>
-        </w:rPr>
-        <w:t>.</w:t>
+          <w:sz w:val="20"/>
+          <w:szCs w:val="20"/>
+        </w:rPr>
+      </w:pPr>
+      <w:r>
+        <w:rPr>
+          <w:b/>
+          <w:i/>
+          <w:sz w:val="20"/>
+          <w:szCs w:val="20"/>
+        </w:rPr>
+        <w:t xml:space="preserve">Tools and </w:t>
+      </w:r>
+      <w:r>
+        <w:rPr>
+          <w:b/>
+          <w:i/>
+          <w:sz w:val="20"/>
+          <w:szCs w:val="20"/>
+        </w:rPr>
+        <w:t>Operating Systems</w:t>
+      </w:r>
+      <w:r>
+        <w:rPr>
+          <w:sz w:val="20"/>
+          <w:szCs w:val="20"/>
+        </w:rPr>
+        <w:t xml:space="preserve">: </w:t>
+      </w:r>
+      <w:r>
+        <w:rPr>
+          <w:sz w:val="20"/>
+          <w:szCs w:val="20"/>
+        </w:rPr>
+        <w:t xml:space="preserve">Git, Eclipse, </w:t>
+      </w:r>
+      <w:r>
+        <w:rPr>
+          <w:sz w:val="20"/>
+          <w:szCs w:val="20"/>
+        </w:rPr>
+        <w:t>Linux, Windows, Mac</w:t>
+      </w:r>
+      <w:r>
+        <w:rPr>
+          <w:sz w:val="20"/>
+          <w:szCs w:val="20"/>
+        </w:rPr>
+        <w:t xml:space="preserve"> </w:t>
+      </w:r>
+      <w:r>
+        <w:rPr>
+          <w:sz w:val="20"/>
+          <w:szCs w:val="20"/>
+        </w:rPr>
+        <w:t xml:space="preserve"> </w:t>
+      </w:r>
+    </w:p>
+    <w:p>
+      <w:pPr>
+        <w:pStyle w:val="Default"/>
+        <w:rPr>
+          <w:sz w:val="20"/>
+          <w:szCs w:val="20"/>
+        </w:rPr>
+      </w:pPr>
+      <w:r>
+        <w:rPr>
+          <w:sz w:val="20"/>
+          <w:szCs w:val="20"/>
+        </w:rPr>
+        <w:t xml:space="preserve">                            </w:t>
+      </w:r>
+      <w:r>
+        <w:rPr>
+          <w:sz w:val="20"/>
+          <w:szCs w:val="20"/>
+        </w:rPr>
+        <w:t xml:space="preserve">                </w:t>
+      </w:r>
+      <w:r>
+        <w:rPr>
+          <w:sz w:val="20"/>
+          <w:szCs w:val="20"/>
+        </w:rPr>
+        <w:t xml:space="preserve">         </w:t>
+      </w:r>
+      <w:r>
+        <w:rPr>
+          <w:sz w:val="20"/>
+          <w:szCs w:val="20"/>
+        </w:rPr>
+        <w:t xml:space="preserve"> </w:t>
+      </w:r>
+      <w:r>
+        <w:rPr>
+          <w:sz w:val="20"/>
+          <w:szCs w:val="20"/>
+        </w:rPr>
+        <w:t xml:space="preserve">                    </w:t>
+      </w:r>
+    </w:p>
+    <w:p>
+      <w:pPr>
+        <w:tabs>
+          <w:tab w:val="left" w:pos="1260"/>
+        </w:tabs>
+        <w:spacing w:line="276" w:lineRule="auto"/>
+        <w:ind w:right="180"/>
+        <w:jc w:val="both"/>
+        <w:rPr>
+          <w:b/>
+          <w:sz w:val="20"/>
+          <w:szCs w:val="20"/>
+          <w:u w:val="single"/>
+        </w:rPr>
+      </w:pPr>
+      <w:r>
+        <w:rPr>
+          <w:b/>
+          <w:sz w:val="20"/>
+          <w:szCs w:val="20"/>
+          <w:u w:val="single"/>
+        </w:rPr>
+        <w:t>WORK EXPERIENCE</w:t>
+      </w:r>
+    </w:p>
+    <w:p>
+      <w:pPr>
+        <w:tabs>
+          <w:tab w:val="left" w:pos="1260"/>
+        </w:tabs>
+        <w:spacing w:line="276" w:lineRule="auto"/>
+        <w:ind w:right="180"/>
+        <w:jc w:val="both"/>
+        <w:rPr>
+          <w:sz w:val="20"/>
+          <w:szCs w:val="20"/>
+        </w:rPr>
+      </w:pPr>
+      <w:r>
+        <w:rPr>
+          <w:b/>
+          <w:i/>
+          <w:sz w:val="20"/>
+          <w:szCs w:val="20"/>
+        </w:rPr>
+        <w:t>Teaching Assistant</w:t>
+      </w:r>
+      <w:r>
+        <w:rPr>
+          <w:b/>
+          <w:i/>
+          <w:sz w:val="20"/>
+          <w:szCs w:val="20"/>
+        </w:rPr>
+        <w:t xml:space="preserve"> </w:t>
+      </w:r>
+      <w:r>
+        <w:rPr>
+          <w:b/>
+          <w:i/>
+          <w:sz w:val="20"/>
+          <w:szCs w:val="20"/>
+        </w:rPr>
+        <w:t xml:space="preserve">of </w:t>
+      </w:r>
+      <w:hyperlink r:id="rId8" w:history="1">
+        <w:r>
+          <w:rPr>
+            <w:rStyle w:val="Hyperlink"/>
+            <w:b/>
+            <w:i/>
+            <w:color w:val="auto"/>
+            <w:sz w:val="20"/>
+            <w:szCs w:val="20"/>
+            <w:u w:val="none"/>
+          </w:rPr>
+          <w:t>Dr. Bina Ramamurthy</w:t>
+        </w:r>
+      </w:hyperlink>
+      <w:r>
+        <w:rPr>
+          <w:b/>
+          <w:i/>
+          <w:sz w:val="20"/>
+          <w:szCs w:val="20"/>
+        </w:rPr>
+        <w:t xml:space="preserve"> (Dept. of Computer Science), </w:t>
+      </w:r>
+      <w:r>
+        <w:rPr>
+          <w:b/>
+          <w:i/>
+          <w:sz w:val="20"/>
+          <w:szCs w:val="20"/>
+        </w:rPr>
+        <w:t>University at Buffalo</w:t>
+      </w:r>
+      <w:r>
+        <w:rPr>
+          <w:sz w:val="20"/>
+          <w:szCs w:val="20"/>
+        </w:rPr>
+        <w:t xml:space="preserve">    </w:t>
+      </w:r>
+      <w:r>
+        <w:rPr>
+          <w:sz w:val="20"/>
+          <w:szCs w:val="20"/>
+        </w:rPr>
+        <w:tab/>
+        <w:t>(March, 2016 – Present)</w:t>
       </w:r>
     </w:p>
     <w:p>
@@ -1278,36 +1083,52 @@
         <w:ind w:right="180"/>
         <w:jc w:val="both"/>
         <w:rPr>
-          <w:b/>
-          <w:sz w:val="20"/>
-          <w:szCs w:val="20"/>
-        </w:rPr>
-      </w:pPr>
-      <w:r>
-        <w:rPr>
-          <w:sz w:val="20"/>
-          <w:szCs w:val="20"/>
-        </w:rPr>
-        <w:t xml:space="preserve">Created scripts in Python to extract dumps and used models like </w:t>
-      </w:r>
-      <w:proofErr w:type="spellStart"/>
-      <w:r>
-        <w:rPr>
-          <w:sz w:val="20"/>
-          <w:szCs w:val="20"/>
-        </w:rPr>
-        <w:t>Ecto</w:t>
-      </w:r>
-      <w:proofErr w:type="spellEnd"/>
-      <w:r>
-        <w:rPr>
-          <w:sz w:val="20"/>
-          <w:szCs w:val="20"/>
-        </w:rPr>
-        <w:t xml:space="preserve"> to safely wrap data and feed into new DB. </w:t>
-      </w:r>
-      <w:bookmarkStart w:id="0" w:name="_GoBack"/>
-      <w:bookmarkEnd w:id="0"/>
+          <w:sz w:val="20"/>
+          <w:szCs w:val="20"/>
+        </w:rPr>
+      </w:pPr>
+      <w:r>
+        <w:rPr>
+          <w:sz w:val="20"/>
+          <w:szCs w:val="20"/>
+        </w:rPr>
+        <w:t>Prepared</w:t>
+      </w:r>
+      <w:r>
+        <w:rPr>
+          <w:sz w:val="20"/>
+          <w:szCs w:val="20"/>
+        </w:rPr>
+        <w:t xml:space="preserve"> tutorials and blogs on topics ranging from Pig, Map</w:t>
+      </w:r>
+      <w:r>
+        <w:rPr>
+          <w:sz w:val="20"/>
+          <w:szCs w:val="20"/>
+        </w:rPr>
+        <w:t xml:space="preserve">Reduce, Spark, Ganglia and Hue </w:t>
+      </w:r>
+      <w:r>
+        <w:rPr>
+          <w:sz w:val="20"/>
+          <w:szCs w:val="20"/>
+        </w:rPr>
+        <w:t>of the Hadoo</w:t>
+      </w:r>
+      <w:r>
+        <w:rPr>
+          <w:sz w:val="20"/>
+          <w:szCs w:val="20"/>
+        </w:rPr>
+        <w:t>p</w:t>
+      </w:r>
+      <w:r>
+        <w:rPr>
+          <w:sz w:val="20"/>
+          <w:szCs w:val="20"/>
+        </w:rPr>
+        <w:t xml:space="preserve"> eco-system.  </w:t>
+      </w:r>
     </w:p>
     <w:p>
       <w:pPr>
@@ -1323,17 +1144,304 @@
         <w:ind w:right="180"/>
         <w:jc w:val="both"/>
         <w:rPr>
-          <w:b/>
-          <w:sz w:val="20"/>
-          <w:szCs w:val="20"/>
-        </w:rPr>
-      </w:pPr>
-      <w:r>
-        <w:rPr>
-          <w:sz w:val="20"/>
-          <w:szCs w:val="20"/>
-        </w:rPr>
-        <w:t>Architected and augmented the underlying the new database schema on which the dashboard applications run.</w:t>
+          <w:sz w:val="20"/>
+          <w:szCs w:val="20"/>
+        </w:rPr>
+      </w:pPr>
+      <w:r>
+        <w:rPr>
+          <w:sz w:val="20"/>
+          <w:szCs w:val="20"/>
+        </w:rPr>
+        <w:t xml:space="preserve">Held sessions for students in class </w:t>
+      </w:r>
+      <w:r>
+        <w:rPr>
+          <w:sz w:val="20"/>
+          <w:szCs w:val="20"/>
+        </w:rPr>
+        <w:t xml:space="preserve">rooms </w:t>
+      </w:r>
+      <w:r>
+        <w:rPr>
+          <w:sz w:val="20"/>
+          <w:szCs w:val="20"/>
+        </w:rPr>
+        <w:t>and class forums for resolving issues and clearing doubts.</w:t>
+      </w:r>
+    </w:p>
+    <w:p>
+      <w:pPr>
+        <w:pStyle w:val="ListParagraph"/>
+        <w:numPr>
+          <w:ilvl w:val="0"/>
+          <w:numId w:val="18"/>
+        </w:numPr>
+        <w:tabs>
+          <w:tab w:val="left" w:pos="1260"/>
+          <w:tab w:val="left" w:pos="8364"/>
+        </w:tabs>
+        <w:ind w:right="180"/>
+        <w:jc w:val="both"/>
+        <w:rPr>
+          <w:sz w:val="20"/>
+          <w:szCs w:val="20"/>
+        </w:rPr>
+      </w:pPr>
+      <w:r>
+        <w:rPr>
+          <w:i/>
+          <w:sz w:val="20"/>
+          <w:szCs w:val="20"/>
+        </w:rPr>
+        <w:t>Skills Gained</w:t>
+      </w:r>
+      <w:r>
+        <w:rPr>
+          <w:sz w:val="20"/>
+          <w:szCs w:val="20"/>
+        </w:rPr>
+        <w:t xml:space="preserve">: running applications on large dataset in AWS, data visualizations for large clusters, design implementation.  </w:t>
+      </w:r>
+    </w:p>
+    <w:p>
+      <w:pPr>
+        <w:tabs>
+          <w:tab w:val="left" w:pos="1260"/>
+          <w:tab w:val="left" w:pos="8364"/>
+        </w:tabs>
+        <w:spacing w:line="276" w:lineRule="auto"/>
+        <w:ind w:right="180"/>
+        <w:jc w:val="both"/>
+        <w:rPr>
+          <w:sz w:val="20"/>
+          <w:szCs w:val="20"/>
+        </w:rPr>
+      </w:pPr>
+      <w:r>
+        <w:rPr>
+          <w:b/>
+          <w:i/>
+          <w:sz w:val="20"/>
+          <w:szCs w:val="20"/>
+        </w:rPr>
+        <w:t>Software Engineer Intern at Zappos.com</w:t>
+      </w:r>
+      <w:r>
+        <w:rPr>
+          <w:sz w:val="20"/>
+          <w:szCs w:val="20"/>
+        </w:rPr>
+        <w:t xml:space="preserve">, </w:t>
+      </w:r>
+      <w:r>
+        <w:rPr>
+          <w:sz w:val="20"/>
+          <w:szCs w:val="20"/>
+        </w:rPr>
+        <w:t>Buffalo, NY</w:t>
+      </w:r>
+      <w:r>
+        <w:rPr>
+          <w:sz w:val="20"/>
+          <w:szCs w:val="20"/>
+        </w:rPr>
+        <w:t xml:space="preserve">                                                  </w:t>
+      </w:r>
+      <w:r>
+        <w:rPr>
+          <w:sz w:val="20"/>
+          <w:szCs w:val="20"/>
+        </w:rPr>
+        <w:t xml:space="preserve">                           </w:t>
+      </w:r>
+      <w:r>
+        <w:rPr>
+          <w:sz w:val="20"/>
+          <w:szCs w:val="20"/>
+        </w:rPr>
+        <w:t xml:space="preserve">                </w:t>
+      </w:r>
+      <w:r>
+        <w:rPr>
+          <w:sz w:val="20"/>
+          <w:szCs w:val="20"/>
+        </w:rPr>
+        <w:t>(</w:t>
+      </w:r>
+      <w:r>
+        <w:rPr>
+          <w:sz w:val="20"/>
+          <w:szCs w:val="20"/>
+        </w:rPr>
+        <w:t>Co-op Fall 2015</w:t>
+      </w:r>
+      <w:r>
+        <w:rPr>
+          <w:sz w:val="20"/>
+          <w:szCs w:val="20"/>
+        </w:rPr>
+        <w:t>)</w:t>
+      </w:r>
+    </w:p>
+    <w:p>
+      <w:pPr>
+        <w:pStyle w:val="ListParagraph"/>
+        <w:numPr>
+          <w:ilvl w:val="0"/>
+          <w:numId w:val="18"/>
+        </w:numPr>
+        <w:tabs>
+          <w:tab w:val="left" w:pos="1260"/>
+          <w:tab w:val="left" w:pos="8364"/>
+        </w:tabs>
+        <w:ind w:right="180"/>
+        <w:jc w:val="both"/>
+        <w:rPr>
+          <w:b/>
+          <w:sz w:val="20"/>
+          <w:szCs w:val="20"/>
+        </w:rPr>
+      </w:pPr>
+      <w:r>
+        <w:rPr>
+          <w:sz w:val="20"/>
+          <w:szCs w:val="20"/>
+        </w:rPr>
+        <w:t>Single handedly migrated the database (from MongoDB to MySQL) of many dashboard applications at Zappos</w:t>
+      </w:r>
+      <w:r>
+        <w:rPr>
+          <w:sz w:val="20"/>
+          <w:szCs w:val="20"/>
+        </w:rPr>
+        <w:t xml:space="preserve">. </w:t>
+      </w:r>
+    </w:p>
+    <w:p>
+      <w:pPr>
+        <w:pStyle w:val="ListParagraph"/>
+        <w:numPr>
+          <w:ilvl w:val="0"/>
+          <w:numId w:val="18"/>
+        </w:numPr>
+        <w:tabs>
+          <w:tab w:val="left" w:pos="1260"/>
+          <w:tab w:val="left" w:pos="8364"/>
+        </w:tabs>
+        <w:ind w:right="180"/>
+        <w:jc w:val="both"/>
+        <w:rPr>
+          <w:b/>
+          <w:sz w:val="20"/>
+          <w:szCs w:val="20"/>
+        </w:rPr>
+      </w:pPr>
+      <w:r>
+        <w:rPr>
+          <w:sz w:val="20"/>
+          <w:szCs w:val="20"/>
+        </w:rPr>
+        <w:t xml:space="preserve">Architected and augmented the underlying database for transition to the new relational database. </w:t>
+      </w:r>
+    </w:p>
+    <w:p>
+      <w:pPr>
+        <w:pStyle w:val="ListParagraph"/>
+        <w:numPr>
+          <w:ilvl w:val="0"/>
+          <w:numId w:val="18"/>
+        </w:numPr>
+        <w:tabs>
+          <w:tab w:val="left" w:pos="1260"/>
+          <w:tab w:val="left" w:pos="8364"/>
+        </w:tabs>
+        <w:ind w:right="180"/>
+        <w:jc w:val="both"/>
+        <w:rPr>
+          <w:b/>
+          <w:sz w:val="20"/>
+          <w:szCs w:val="20"/>
+        </w:rPr>
+      </w:pPr>
+      <w:r>
+        <w:rPr>
+          <w:sz w:val="20"/>
+          <w:szCs w:val="20"/>
+        </w:rPr>
+        <w:t>Debugged and created automated scripts to create SQL data dumps and automated tests. Successfully deployed to production.</w:t>
+      </w:r>
+    </w:p>
+    <w:p>
+      <w:pPr>
+        <w:pStyle w:val="ListParagraph"/>
+        <w:numPr>
+          <w:ilvl w:val="0"/>
+          <w:numId w:val="18"/>
+        </w:numPr>
+        <w:tabs>
+          <w:tab w:val="left" w:pos="1260"/>
+          <w:tab w:val="left" w:pos="8364"/>
+        </w:tabs>
+        <w:ind w:right="180"/>
+        <w:jc w:val="both"/>
+        <w:rPr>
+          <w:b/>
+          <w:i/>
+          <w:sz w:val="20"/>
+          <w:szCs w:val="20"/>
+        </w:rPr>
+      </w:pPr>
+      <w:r>
+        <w:rPr>
+          <w:i/>
+          <w:sz w:val="20"/>
+          <w:szCs w:val="20"/>
+        </w:rPr>
+        <w:t>Skills Gained:</w:t>
+      </w:r>
+      <w:r>
+        <w:rPr>
+          <w:i/>
+          <w:sz w:val="20"/>
+          <w:szCs w:val="20"/>
+        </w:rPr>
+        <w:t xml:space="preserve"> </w:t>
+      </w:r>
+      <w:r>
+        <w:rPr>
+          <w:sz w:val="20"/>
+          <w:szCs w:val="20"/>
+        </w:rPr>
+        <w:t xml:space="preserve">creating and debugging SOA created in MVC (Phoenix Webframework), </w:t>
+      </w:r>
+      <w:r>
+        <w:rPr>
+          <w:sz w:val="20"/>
+          <w:szCs w:val="20"/>
+        </w:rPr>
+        <w:t xml:space="preserve">using </w:t>
+      </w:r>
+      <w:r>
+        <w:rPr>
+          <w:sz w:val="20"/>
+          <w:szCs w:val="20"/>
+        </w:rPr>
+        <w:t>NoSQL databases</w:t>
+      </w:r>
+      <w:r>
+        <w:rPr>
+          <w:sz w:val="20"/>
+          <w:szCs w:val="20"/>
+        </w:rPr>
+        <w:t>.</w:t>
+      </w:r>
+      <w:r>
+        <w:rPr>
+          <w:sz w:val="20"/>
+          <w:szCs w:val="20"/>
+        </w:rPr>
+        <w:t xml:space="preserve"> </w:t>
       </w:r>
     </w:p>
     <w:p>
@@ -1671,17 +1779,11 @@
       </w:pPr>
       <w:r>
         <w:rPr>
-          <w:sz w:val="20"/>
-          <w:szCs w:val="20"/>
-        </w:rPr>
-        <w:t>I</w:t>
-      </w:r>
-      <w:r>
-        <w:rPr>
-          <w:sz w:val="20"/>
-          <w:szCs w:val="20"/>
-        </w:rPr>
-        <w:t>nstalled Oracle applications in remote systems in Italy. Worked with teams on-site to resolve issues on crucial deliverables.</w:t>
+          <w:rFonts w:eastAsiaTheme="minorHAnsi"/>
+          <w:sz w:val="20"/>
+          <w:szCs w:val="20"/>
+        </w:rPr>
+        <w:t>Served the role of Database Administrator and stewarded oracle database replications and tune up.</w:t>
       </w:r>
     </w:p>
     <w:p>
@@ -1705,39 +1807,47 @@
       </w:pPr>
       <w:r>
         <w:rPr>
-          <w:b/>
-          <w:sz w:val="20"/>
-          <w:szCs w:val="20"/>
-        </w:rPr>
-        <w:t xml:space="preserve">Award: </w:t>
-      </w:r>
-      <w:r>
-        <w:rPr>
-          <w:sz w:val="20"/>
-          <w:szCs w:val="20"/>
-        </w:rPr>
-        <w:t>Stellar award</w:t>
-      </w:r>
-      <w:r>
-        <w:rPr>
-          <w:sz w:val="20"/>
-          <w:szCs w:val="20"/>
-        </w:rPr>
-        <w:t xml:space="preserve"> for</w:t>
-      </w:r>
-      <w:r>
-        <w:rPr>
-          <w:sz w:val="20"/>
-          <w:szCs w:val="20"/>
-        </w:rPr>
-        <w:t xml:space="preserve"> unique and exceptional contribution within the team</w:t>
-      </w:r>
-      <w:r>
-        <w:rPr>
-          <w:sz w:val="20"/>
-          <w:szCs w:val="20"/>
-        </w:rPr>
-        <w:t xml:space="preserve">. </w:t>
+          <w:rFonts w:eastAsiaTheme="minorHAnsi"/>
+          <w:sz w:val="20"/>
+          <w:szCs w:val="20"/>
+        </w:rPr>
+        <w:t xml:space="preserve">Part of the team that created applications </w:t>
+      </w:r>
+      <w:r>
+        <w:rPr>
+          <w:rFonts w:eastAsiaTheme="minorHAnsi"/>
+          <w:sz w:val="20"/>
+          <w:szCs w:val="20"/>
+        </w:rPr>
+        <w:t>to simulate the end-to-end provisioning by creating stored procedures, triggers etc.</w:t>
+      </w:r>
+    </w:p>
+    <w:p>
+      <w:pPr>
+        <w:pStyle w:val="ListParagraph"/>
+        <w:numPr>
+          <w:ilvl w:val="0"/>
+          <w:numId w:val="2"/>
+        </w:numPr>
+        <w:tabs>
+          <w:tab w:val="left" w:pos="1260"/>
+          <w:tab w:val="left" w:pos="8364"/>
+        </w:tabs>
+        <w:ind w:right="180"/>
+        <w:jc w:val="both"/>
+        <w:rPr>
+          <w:b/>
+          <w:sz w:val="20"/>
+          <w:szCs w:val="20"/>
+        </w:rPr>
+      </w:pPr>
+      <w:r>
+        <w:rPr>
+          <w:rFonts w:eastAsiaTheme="minorHAnsi"/>
+          <w:sz w:val="20"/>
+          <w:szCs w:val="20"/>
+        </w:rPr>
+        <w:t>Presented a live seminar on role of Operations Support Systems in Telecom industry. Event attendance ~700.</w:t>
       </w:r>
     </w:p>
     <w:p>
@@ -1800,25 +1910,15 @@
         </w:rPr>
         <w:t>[</w:t>
       </w:r>
-      <w:proofErr w:type="spellStart"/>
       <w:r>
         <w:rPr>
           <w:rFonts w:eastAsia="Calibri"/>
           <w:sz w:val="20"/>
           <w:szCs w:val="20"/>
         </w:rPr>
-        <w:t>GitHub</w:t>
-      </w:r>
-      <w:proofErr w:type="spellEnd"/>
-      <w:r>
-        <w:rPr>
-          <w:rFonts w:eastAsia="Calibri"/>
-          <w:sz w:val="20"/>
-          <w:szCs w:val="20"/>
-        </w:rPr>
-        <w:t xml:space="preserve"> - </w:t>
-      </w:r>
-      <w:hyperlink r:id="rId8" w:history="1">
+        <w:t xml:space="preserve">GitHub - </w:t>
+      </w:r>
+      <w:hyperlink r:id="rId9" w:history="1">
         <w:r>
           <w:rPr>
             <w:rStyle w:val="Hyperlink"/>
@@ -1857,6 +1957,20 @@
           <w:szCs w:val="20"/>
         </w:rPr>
       </w:pPr>
+      <w:hyperlink r:id="rId10" w:history="1">
+        <w:r>
+          <w:rPr>
+            <w:rStyle w:val="Hyperlink"/>
+            <w:b/>
+            <w:i/>
+            <w:color w:val="auto"/>
+            <w:sz w:val="20"/>
+            <w:szCs w:val="20"/>
+            <w:u w:val="none"/>
+          </w:rPr>
+          <w:t>Remote File sharing Application</w:t>
+        </w:r>
+      </w:hyperlink>
       <w:r>
         <w:rPr>
           <w:b/>
@@ -1864,7 +1978,7 @@
           <w:sz w:val="20"/>
           <w:szCs w:val="20"/>
         </w:rPr>
-        <w:t xml:space="preserve">Remote File sharing Application </w:t>
+        <w:t xml:space="preserve"> </w:t>
       </w:r>
       <w:r>
         <w:rPr>
@@ -1872,6 +1986,13 @@
           <w:szCs w:val="20"/>
         </w:rPr>
         <w:t>(Computer Networks)</w:t>
+      </w:r>
+      <w:r>
+        <w:rPr>
+          <w:sz w:val="20"/>
+          <w:szCs w:val="20"/>
+        </w:rPr>
+        <w:t xml:space="preserve"> </w:t>
       </w:r>
     </w:p>
     <w:p>
@@ -1893,7 +2014,21 @@
           <w:sz w:val="20"/>
           <w:szCs w:val="20"/>
         </w:rPr>
-        <w:t>Created an application that helps user in an internetwork to discover new hosts, send/receive files and view network statistics.</w:t>
+        <w:t>POSIX style</w:t>
+      </w:r>
+      <w:r>
+        <w:rPr>
+          <w:sz w:val="20"/>
+          <w:szCs w:val="20"/>
+        </w:rPr>
+        <w:t xml:space="preserve"> application that </w:t>
+      </w:r>
+      <w:r>
+        <w:rPr>
+          <w:sz w:val="20"/>
+          <w:szCs w:val="20"/>
+        </w:rPr>
+        <w:t>allowed systems to join a P2P network and perform transfer of files and texts.</w:t>
       </w:r>
     </w:p>
     <w:p>
@@ -1915,30 +2050,37 @@
           <w:sz w:val="20"/>
           <w:szCs w:val="20"/>
         </w:rPr>
-        <w:t>Implement a peer-peer system where a client would connect to a dedicated server and then perform actions like connect, download, upload etc.</w:t>
-      </w:r>
-      <w:r>
-        <w:rPr>
-          <w:sz w:val="20"/>
-          <w:szCs w:val="20"/>
-        </w:rPr>
-        <w:t xml:space="preserve"> </w:t>
-      </w:r>
-      <w:r>
-        <w:rPr>
-          <w:b/>
-          <w:sz w:val="20"/>
-          <w:szCs w:val="20"/>
-        </w:rPr>
-        <w:t>[</w:t>
-      </w:r>
-      <w:r>
-        <w:rPr>
-          <w:b/>
-          <w:sz w:val="20"/>
-          <w:szCs w:val="20"/>
-        </w:rPr>
-        <w:t>C</w:t>
+        <w:t>Tested and debugged by deploying application on five servers</w:t>
+      </w:r>
+      <w:r>
+        <w:rPr>
+          <w:sz w:val="20"/>
+          <w:szCs w:val="20"/>
+        </w:rPr>
+        <w:t>.</w:t>
+      </w:r>
+      <w:r>
+        <w:rPr>
+          <w:sz w:val="20"/>
+          <w:szCs w:val="20"/>
+        </w:rPr>
+        <w:t xml:space="preserve"> The application is scalable for over 10 devices. </w:t>
+      </w:r>
+      <w:r>
+        <w:rPr>
+          <w:b/>
+          <w:sz w:val="20"/>
+          <w:szCs w:val="20"/>
+        </w:rPr>
+        <w:t>[C</w:t>
+      </w:r>
+      <w:r>
+        <w:rPr>
+          <w:b/>
+          <w:sz w:val="20"/>
+          <w:szCs w:val="20"/>
+        </w:rPr>
+        <w:t>/gdb</w:t>
       </w:r>
       <w:r>
         <w:rPr>
@@ -1953,152 +2095,26 @@
       <w:pPr>
         <w:ind w:right="180"/>
         <w:rPr>
-          <w:b/>
-          <w:sz w:val="20"/>
-          <w:szCs w:val="20"/>
-        </w:rPr>
-      </w:pPr>
-      <w:r>
-        <w:rPr>
-          <w:b/>
-          <w:i/>
-          <w:sz w:val="20"/>
-          <w:szCs w:val="20"/>
-        </w:rPr>
-        <w:t>Implemented Distance Vector Routing</w:t>
-      </w:r>
-      <w:r>
-        <w:rPr>
-          <w:b/>
-          <w:sz w:val="20"/>
-          <w:szCs w:val="20"/>
-        </w:rPr>
-        <w:t xml:space="preserve"> </w:t>
-      </w:r>
-      <w:r>
-        <w:rPr>
-          <w:sz w:val="20"/>
-          <w:szCs w:val="20"/>
-        </w:rPr>
-        <w:t>(</w:t>
-      </w:r>
-      <w:r>
-        <w:rPr>
-          <w:sz w:val="20"/>
-          <w:szCs w:val="20"/>
-        </w:rPr>
-        <w:t>Computer Networks</w:t>
-      </w:r>
-      <w:r>
-        <w:rPr>
-          <w:sz w:val="20"/>
-          <w:szCs w:val="20"/>
-        </w:rPr>
-        <w:t xml:space="preserve">)                                                                                                 </w:t>
-      </w:r>
-      <w:r>
-        <w:rPr>
-          <w:sz w:val="20"/>
-          <w:szCs w:val="20"/>
-        </w:rPr>
-        <w:t xml:space="preserve">   </w:t>
-      </w:r>
-    </w:p>
-    <w:p>
-      <w:pPr>
-        <w:pStyle w:val="ListParagraph"/>
-        <w:numPr>
-          <w:ilvl w:val="0"/>
-          <w:numId w:val="4"/>
-        </w:numPr>
-        <w:ind w:right="180"/>
-        <w:jc w:val="both"/>
-        <w:rPr>
-          <w:sz w:val="20"/>
-          <w:szCs w:val="20"/>
-        </w:rPr>
-      </w:pPr>
-      <w:r>
-        <w:rPr>
-          <w:sz w:val="20"/>
-          <w:szCs w:val="20"/>
-        </w:rPr>
-        <w:t xml:space="preserve">Developed an application </w:t>
-      </w:r>
-      <w:r>
-        <w:rPr>
-          <w:sz w:val="20"/>
-          <w:szCs w:val="20"/>
-        </w:rPr>
-        <w:t xml:space="preserve">for Network Layer Routers to communicate with each other and create respective forwarding tables with least cost. </w:t>
-      </w:r>
-    </w:p>
-    <w:p>
-      <w:pPr>
-        <w:pStyle w:val="ListParagraph"/>
-        <w:numPr>
-          <w:ilvl w:val="0"/>
-          <w:numId w:val="4"/>
-        </w:numPr>
-        <w:ind w:right="180"/>
-        <w:jc w:val="both"/>
-        <w:rPr>
-          <w:sz w:val="20"/>
-          <w:szCs w:val="20"/>
-        </w:rPr>
-      </w:pPr>
-      <w:r>
-        <w:rPr>
-          <w:sz w:val="20"/>
-          <w:szCs w:val="20"/>
-        </w:rPr>
-        <w:t xml:space="preserve">The application simulated network crash, updated network cost between neighboring servers, displayed network router’s forwarding table etc. </w:t>
-      </w:r>
-      <w:r>
-        <w:rPr>
-          <w:b/>
-          <w:sz w:val="20"/>
-          <w:szCs w:val="20"/>
-        </w:rPr>
-        <w:t>[</w:t>
-      </w:r>
-      <w:r>
-        <w:rPr>
-          <w:b/>
-          <w:sz w:val="20"/>
-          <w:szCs w:val="20"/>
-        </w:rPr>
-        <w:t>C</w:t>
-      </w:r>
-      <w:r>
-        <w:rPr>
-          <w:b/>
-          <w:sz w:val="20"/>
-          <w:szCs w:val="20"/>
-        </w:rPr>
-        <w:t>]</w:t>
-      </w:r>
-    </w:p>
-    <w:p>
-      <w:pPr>
-        <w:ind w:right="180"/>
-        <w:rPr>
-          <w:sz w:val="20"/>
-          <w:szCs w:val="20"/>
-        </w:rPr>
-      </w:pPr>
-      <w:r>
-        <w:rPr>
-          <w:b/>
-          <w:bCs/>
-          <w:i/>
-          <w:color w:val="000000"/>
-          <w:sz w:val="20"/>
-          <w:szCs w:val="20"/>
-          <w:shd w:val="clear" w:color="auto" w:fill="FFFFFF"/>
-        </w:rPr>
-        <w:t>Classification of Handwritten Numerals</w:t>
-      </w:r>
+          <w:sz w:val="20"/>
+          <w:szCs w:val="20"/>
+        </w:rPr>
+      </w:pPr>
+      <w:hyperlink r:id="rId11" w:history="1">
+        <w:r>
+          <w:rPr>
+            <w:rStyle w:val="Hyperlink"/>
+            <w:b/>
+            <w:bCs/>
+            <w:i/>
+            <w:color w:val="auto"/>
+            <w:sz w:val="20"/>
+            <w:szCs w:val="20"/>
+            <w:u w:val="none"/>
+            <w:shd w:val="clear" w:color="auto" w:fill="FFFFFF"/>
+          </w:rPr>
+          <w:t>Classification of Handwritten Numerals</w:t>
+        </w:r>
+      </w:hyperlink>
       <w:r>
         <w:rPr>
           <w:b/>
@@ -2150,7 +2166,14 @@
           <w:sz w:val="20"/>
           <w:szCs w:val="20"/>
         </w:rPr>
-        <w:t>Successfully implemented Machine learning Algorithm to classify handwritten</w:t>
+        <w:t>Application to</w:t>
+      </w:r>
+      <w:r>
+        <w:rPr>
+          <w:sz w:val="20"/>
+          <w:szCs w:val="20"/>
+        </w:rPr>
+        <w:t xml:space="preserve"> classify handwritten</w:t>
       </w:r>
       <w:r>
         <w:rPr>
@@ -2159,7 +2182,7 @@
           <w:szCs w:val="20"/>
           <w:shd w:val="clear" w:color="auto" w:fill="FFFFFF"/>
         </w:rPr>
-        <w:t xml:space="preserve"> numerals. </w:t>
+        <w:t xml:space="preserve"> numerals using Artificial Neural Network &amp; Logistic Regression. </w:t>
       </w:r>
     </w:p>
     <w:p>
@@ -2182,7 +2205,81 @@
           <w:sz w:val="20"/>
           <w:szCs w:val="20"/>
         </w:rPr>
-        <w:t>Used Neural Networks and Logistic Regression to train the system.</w:t>
+        <w:t xml:space="preserve">Achieved an error rate of 2.5 % and 3.0 % using Neural Networks and Logistic Regression respectively. </w:t>
+      </w:r>
+      <w:r>
+        <w:rPr>
+          <w:b/>
+          <w:sz w:val="20"/>
+          <w:szCs w:val="20"/>
+        </w:rPr>
+        <w:t>[MATLAB]</w:t>
+      </w:r>
+    </w:p>
+    <w:p>
+      <w:pPr>
+        <w:spacing w:line="276" w:lineRule="auto"/>
+        <w:rPr>
+          <w:sz w:val="20"/>
+          <w:szCs w:val="20"/>
+        </w:rPr>
+      </w:pPr>
+      <w:hyperlink r:id="rId12" w:history="1">
+        <w:r>
+          <w:rPr>
+            <w:rStyle w:val="Hyperlink"/>
+            <w:b/>
+            <w:i/>
+            <w:color w:val="auto"/>
+            <w:sz w:val="20"/>
+            <w:szCs w:val="20"/>
+            <w:u w:val="none"/>
+          </w:rPr>
+          <w:t>Implementing SQL Query evaluator</w:t>
+        </w:r>
+      </w:hyperlink>
+      <w:r>
+        <w:rPr>
+          <w:b/>
+          <w:sz w:val="20"/>
+          <w:szCs w:val="20"/>
+        </w:rPr>
+        <w:t xml:space="preserve"> </w:t>
+      </w:r>
+      <w:r>
+        <w:rPr>
+          <w:sz w:val="20"/>
+          <w:szCs w:val="20"/>
+        </w:rPr>
+        <w:t>(</w:t>
+      </w:r>
+      <w:r>
+        <w:rPr>
+          <w:sz w:val="20"/>
+          <w:szCs w:val="20"/>
+        </w:rPr>
+        <w:t>Database Systems</w:t>
+      </w:r>
+      <w:r>
+        <w:rPr>
+          <w:sz w:val="20"/>
+          <w:szCs w:val="20"/>
+        </w:rPr>
+        <w:t>)</w:t>
+      </w:r>
+      <w:r>
+        <w:rPr>
+          <w:sz w:val="20"/>
+          <w:szCs w:val="20"/>
+        </w:rPr>
+        <w:t xml:space="preserve">       </w:t>
+      </w:r>
+      <w:r>
+        <w:rPr>
+          <w:sz w:val="20"/>
+          <w:szCs w:val="20"/>
+        </w:rPr>
+        <w:t xml:space="preserve">         </w:t>
       </w:r>
     </w:p>
     <w:p>
@@ -2195,86 +2292,23 @@
         <w:ind w:right="180"/>
         <w:jc w:val="both"/>
         <w:rPr>
-          <w:b/>
-          <w:sz w:val="20"/>
-          <w:szCs w:val="20"/>
-        </w:rPr>
-      </w:pPr>
-      <w:r>
-        <w:rPr>
-          <w:sz w:val="20"/>
-          <w:szCs w:val="20"/>
-        </w:rPr>
-        <w:t xml:space="preserve">Achieved an error rate of 2.5 % and 3.0 % using Neural Networks and Logistic Regression respectively. </w:t>
-      </w:r>
-      <w:r>
-        <w:rPr>
-          <w:b/>
-          <w:sz w:val="20"/>
-          <w:szCs w:val="20"/>
-        </w:rPr>
-        <w:t>[MATLAB]</w:t>
-      </w:r>
-    </w:p>
-    <w:p>
-      <w:pPr>
-        <w:spacing w:line="276" w:lineRule="auto"/>
-        <w:rPr>
-          <w:sz w:val="20"/>
-          <w:szCs w:val="20"/>
-        </w:rPr>
-      </w:pPr>
-      <w:r>
-        <w:rPr>
-          <w:b/>
-          <w:i/>
-          <w:sz w:val="20"/>
-          <w:szCs w:val="20"/>
-        </w:rPr>
-        <w:t>Implementing SQL Query evaluator</w:t>
-      </w:r>
-      <w:r>
-        <w:rPr>
-          <w:b/>
-          <w:sz w:val="20"/>
-          <w:szCs w:val="20"/>
-        </w:rPr>
-        <w:t xml:space="preserve"> </w:t>
-      </w:r>
-      <w:r>
-        <w:rPr>
-          <w:sz w:val="20"/>
-          <w:szCs w:val="20"/>
-        </w:rPr>
-        <w:t>(</w:t>
-      </w:r>
-      <w:r>
-        <w:rPr>
-          <w:sz w:val="20"/>
-          <w:szCs w:val="20"/>
-        </w:rPr>
-        <w:t>Database Systems</w:t>
-      </w:r>
-      <w:r>
-        <w:rPr>
-          <w:sz w:val="20"/>
-          <w:szCs w:val="20"/>
-        </w:rPr>
-        <w:t>)</w:t>
-      </w:r>
-      <w:r>
-        <w:rPr>
-          <w:sz w:val="20"/>
-          <w:szCs w:val="20"/>
-        </w:rPr>
-        <w:t xml:space="preserve">       </w:t>
-      </w:r>
-      <w:r>
-        <w:rPr>
-          <w:sz w:val="20"/>
-          <w:szCs w:val="20"/>
-        </w:rPr>
-        <w:t xml:space="preserve">                              </w:t>
+          <w:sz w:val="20"/>
+          <w:szCs w:val="20"/>
+        </w:rPr>
+      </w:pPr>
+      <w:r>
+        <w:rPr>
+          <w:sz w:val="20"/>
+          <w:szCs w:val="20"/>
+        </w:rPr>
+        <w:t xml:space="preserve">Console application that could evaluate SQL DDL and DML statements viz. </w:t>
+      </w:r>
+      <w:r>
+        <w:rPr>
+          <w:sz w:val="20"/>
+          <w:szCs w:val="20"/>
+        </w:rPr>
+        <w:t>SELECT, PROJECT, JOIN, UNION etc.</w:t>
       </w:r>
     </w:p>
     <w:p>
@@ -2282,38 +2316,21 @@
         <w:pStyle w:val="ListParagraph"/>
         <w:numPr>
           <w:ilvl w:val="0"/>
-          <w:numId w:val="14"/>
+          <w:numId w:val="12"/>
         </w:numPr>
-        <w:spacing w:line="276" w:lineRule="auto"/>
+        <w:ind w:right="180"/>
         <w:jc w:val="both"/>
         <w:rPr>
-          <w:b/>
-          <w:sz w:val="20"/>
-          <w:szCs w:val="20"/>
-        </w:rPr>
-      </w:pPr>
-      <w:r>
-        <w:rPr>
-          <w:sz w:val="20"/>
-          <w:szCs w:val="20"/>
-        </w:rPr>
-        <w:t xml:space="preserve">Application that provides results after parsing and evaluating the SQL queries viz. SELECT, PROJECT, JOIN, </w:t>
-      </w:r>
-      <w:proofErr w:type="gramStart"/>
-      <w:r>
-        <w:rPr>
-          <w:sz w:val="20"/>
-          <w:szCs w:val="20"/>
-        </w:rPr>
-        <w:t>UNION</w:t>
-      </w:r>
-      <w:proofErr w:type="gramEnd"/>
-      <w:r>
-        <w:rPr>
-          <w:sz w:val="20"/>
-          <w:szCs w:val="20"/>
-        </w:rPr>
-        <w:t xml:space="preserve"> etc.</w:t>
+          <w:sz w:val="20"/>
+          <w:szCs w:val="20"/>
+        </w:rPr>
+      </w:pPr>
+      <w:r>
+        <w:rPr>
+          <w:sz w:val="20"/>
+          <w:szCs w:val="20"/>
+        </w:rPr>
+        <w:t>Added enhancements which enabled the application to run on a constrained memory space.</w:t>
       </w:r>
     </w:p>
     <w:p>
@@ -2321,22 +2338,97 @@
         <w:pStyle w:val="ListParagraph"/>
         <w:numPr>
           <w:ilvl w:val="0"/>
-          <w:numId w:val="14"/>
+          <w:numId w:val="12"/>
         </w:numPr>
-        <w:spacing w:line="276" w:lineRule="auto"/>
+        <w:ind w:right="180"/>
         <w:jc w:val="both"/>
         <w:rPr>
-          <w:b/>
-          <w:sz w:val="20"/>
-          <w:szCs w:val="20"/>
-        </w:rPr>
-      </w:pPr>
-      <w:r>
-        <w:rPr>
-          <w:sz w:val="20"/>
-          <w:szCs w:val="20"/>
-        </w:rPr>
-        <w:t xml:space="preserve">Created a setup to analyze queries and perform operations with respect to a reference relational algebra tree. </w:t>
+          <w:i/>
+          <w:sz w:val="20"/>
+          <w:szCs w:val="20"/>
+        </w:rPr>
+      </w:pPr>
+      <w:r>
+        <w:rPr>
+          <w:i/>
+          <w:sz w:val="20"/>
+          <w:szCs w:val="20"/>
+        </w:rPr>
+        <w:t>Skills Gained</w:t>
+      </w:r>
+      <w:r>
+        <w:rPr>
+          <w:sz w:val="20"/>
+          <w:szCs w:val="20"/>
+        </w:rPr>
+        <w:t xml:space="preserve">: </w:t>
+      </w:r>
+      <w:r>
+        <w:rPr>
+          <w:sz w:val="20"/>
+          <w:szCs w:val="20"/>
+        </w:rPr>
+        <w:t>using design pattern (Visitor Pattern), TPC-H benchmarking, External Sort, Berkey DB, jsqlparser etc.</w:t>
+      </w:r>
+      <w:r>
+        <w:rPr>
+          <w:b/>
+          <w:sz w:val="20"/>
+          <w:szCs w:val="20"/>
+        </w:rPr>
+        <w:t>[Java]</w:t>
+      </w:r>
+      <w:r>
+        <w:rPr>
+          <w:sz w:val="20"/>
+          <w:szCs w:val="20"/>
+        </w:rPr>
+        <w:t xml:space="preserve"> </w:t>
+      </w:r>
+    </w:p>
+    <w:p>
+      <w:pPr>
+        <w:spacing w:before="30"/>
+        <w:ind w:right="187"/>
+        <w:rPr>
+          <w:sz w:val="20"/>
+          <w:szCs w:val="20"/>
+        </w:rPr>
+      </w:pPr>
+      <w:hyperlink r:id="rId13" w:history="1">
+        <w:r>
+          <w:rPr>
+            <w:rStyle w:val="Hyperlink"/>
+            <w:b/>
+            <w:bCs/>
+            <w:i/>
+            <w:color w:val="auto"/>
+            <w:sz w:val="20"/>
+            <w:szCs w:val="20"/>
+            <w:u w:val="none"/>
+            <w:shd w:val="clear" w:color="auto" w:fill="FFFFFF"/>
+          </w:rPr>
+          <w:t>Mini-DynamoDB</w:t>
+        </w:r>
+      </w:hyperlink>
+      <w:r>
+        <w:rPr>
+          <w:b/>
+          <w:bCs/>
+          <w:i/>
+          <w:color w:val="000000"/>
+          <w:sz w:val="20"/>
+          <w:szCs w:val="20"/>
+          <w:shd w:val="clear" w:color="auto" w:fill="FFFFFF"/>
+        </w:rPr>
+        <w:t xml:space="preserve"> </w:t>
+      </w:r>
+      <w:r>
+        <w:rPr>
+          <w:sz w:val="20"/>
+          <w:szCs w:val="20"/>
+        </w:rPr>
+        <w:t>(Distributed Systems)</w:t>
       </w:r>
     </w:p>
     <w:p>
@@ -2344,92 +2436,21 @@
         <w:pStyle w:val="ListParagraph"/>
         <w:numPr>
           <w:ilvl w:val="0"/>
-          <w:numId w:val="14"/>
+          <w:numId w:val="12"/>
         </w:numPr>
-        <w:spacing w:line="276" w:lineRule="auto"/>
+        <w:ind w:right="180"/>
         <w:jc w:val="both"/>
         <w:rPr>
-          <w:b/>
-          <w:sz w:val="20"/>
-          <w:szCs w:val="20"/>
-        </w:rPr>
-      </w:pPr>
-      <w:r>
-        <w:rPr>
-          <w:sz w:val="20"/>
-          <w:szCs w:val="20"/>
-        </w:rPr>
-        <w:t xml:space="preserve">Also worked on process to improve efficiency where in large set of data operations and join operations can be performed in memory constrained environment using algorithms like </w:t>
-      </w:r>
-      <w:r>
-        <w:rPr>
-          <w:i/>
-          <w:sz w:val="20"/>
-          <w:szCs w:val="20"/>
-        </w:rPr>
-        <w:t>external sort, Hash Join</w:t>
-      </w:r>
-      <w:r>
-        <w:rPr>
-          <w:sz w:val="20"/>
-          <w:szCs w:val="20"/>
-        </w:rPr>
-        <w:t xml:space="preserve"> etc.</w:t>
-      </w:r>
-      <w:r>
-        <w:rPr>
-          <w:b/>
-          <w:sz w:val="20"/>
-          <w:szCs w:val="20"/>
-        </w:rPr>
-        <w:t>[Java]</w:t>
-      </w:r>
-      <w:r>
-        <w:rPr>
-          <w:sz w:val="20"/>
-          <w:szCs w:val="20"/>
-        </w:rPr>
-        <w:t xml:space="preserve"> </w:t>
-      </w:r>
-    </w:p>
-    <w:p>
-      <w:pPr>
-        <w:spacing w:before="30"/>
-        <w:ind w:right="187"/>
-        <w:rPr>
-          <w:sz w:val="20"/>
-          <w:szCs w:val="20"/>
-        </w:rPr>
-      </w:pPr>
-      <w:r>
-        <w:rPr>
-          <w:b/>
-          <w:bCs/>
-          <w:i/>
-          <w:color w:val="000000"/>
-          <w:sz w:val="20"/>
-          <w:szCs w:val="20"/>
-          <w:shd w:val="clear" w:color="auto" w:fill="FFFFFF"/>
-        </w:rPr>
-        <w:t>Distributed Hash Table based on Chord</w:t>
-      </w:r>
-      <w:r>
-        <w:rPr>
-          <w:b/>
-          <w:bCs/>
-          <w:color w:val="000000"/>
-          <w:sz w:val="20"/>
-          <w:szCs w:val="20"/>
-          <w:shd w:val="clear" w:color="auto" w:fill="FFFFFF"/>
-        </w:rPr>
-        <w:t xml:space="preserve"> </w:t>
-      </w:r>
-      <w:r>
-        <w:rPr>
-          <w:sz w:val="20"/>
-          <w:szCs w:val="20"/>
-        </w:rPr>
-        <w:t>(Distributed Systems)</w:t>
+          <w:sz w:val="20"/>
+          <w:szCs w:val="20"/>
+        </w:rPr>
+      </w:pPr>
+      <w:r>
+        <w:rPr>
+          <w:sz w:val="20"/>
+          <w:szCs w:val="20"/>
+        </w:rPr>
+        <w:t xml:space="preserve">Implemented Key-value storage system, with the help of several android virtual machines. </w:t>
       </w:r>
     </w:p>
     <w:p>
@@ -2437,23 +2458,21 @@
         <w:pStyle w:val="ListParagraph"/>
         <w:numPr>
           <w:ilvl w:val="0"/>
-          <w:numId w:val="3"/>
+          <w:numId w:val="12"/>
         </w:numPr>
         <w:ind w:right="180"/>
         <w:jc w:val="both"/>
         <w:rPr>
-          <w:color w:val="000000"/>
-          <w:sz w:val="20"/>
-          <w:szCs w:val="20"/>
-        </w:rPr>
-      </w:pPr>
-      <w:r>
-        <w:rPr>
-          <w:color w:val="000000"/>
-          <w:sz w:val="20"/>
-          <w:szCs w:val="20"/>
-        </w:rPr>
-        <w:t>Implemented a peer to peer distributed hash table, on android platform.</w:t>
+          <w:sz w:val="20"/>
+          <w:szCs w:val="20"/>
+        </w:rPr>
+      </w:pPr>
+      <w:r>
+        <w:rPr>
+          <w:sz w:val="20"/>
+          <w:szCs w:val="20"/>
+        </w:rPr>
+        <w:t xml:space="preserve">Incorporated data replication for data availability and used Chord protocol for ring based routing and partitioning.  </w:t>
       </w:r>
     </w:p>
     <w:p>
@@ -2461,7 +2480,7 @@
         <w:pStyle w:val="ListParagraph"/>
         <w:numPr>
           <w:ilvl w:val="0"/>
-          <w:numId w:val="3"/>
+          <w:numId w:val="12"/>
         </w:numPr>
         <w:ind w:right="180"/>
         <w:jc w:val="both"/>
@@ -2473,11 +2492,18 @@
       </w:pPr>
       <w:r>
         <w:rPr>
+          <w:sz w:val="20"/>
+          <w:szCs w:val="20"/>
+        </w:rPr>
+        <w:t>Application was tested using automated tests and was scalable up to 5 devices</w:t>
+      </w:r>
+      <w:r>
+        <w:rPr>
           <w:color w:val="000000"/>
           <w:sz w:val="20"/>
           <w:szCs w:val="20"/>
         </w:rPr>
-        <w:t xml:space="preserve">The system adopted the Chord protocol providing ring based routing, node partitioning, dynamic node joining. </w:t>
+        <w:t>.</w:t>
       </w:r>
       <w:r>
         <w:rPr>
@@ -2533,7 +2559,7 @@
         </w:rPr>
         <w:t xml:space="preserve"> </w:t>
       </w:r>
-      <w:hyperlink r:id="rId9" w:history="1">
+      <w:hyperlink r:id="rId14" w:history="1">
         <w:r>
           <w:rPr>
             <w:rStyle w:val="Hyperlink"/>
@@ -2558,19 +2584,17 @@
         <w:pStyle w:val="ListParagraph"/>
         <w:numPr>
           <w:ilvl w:val="0"/>
-          <w:numId w:val="19"/>
+          <w:numId w:val="12"/>
         </w:numPr>
         <w:ind w:right="180"/>
         <w:jc w:val="both"/>
         <w:rPr>
-          <w:color w:val="000000"/>
-          <w:sz w:val="20"/>
-          <w:szCs w:val="20"/>
-        </w:rPr>
-      </w:pPr>
-      <w:r>
-        <w:rPr>
-          <w:color w:val="000000"/>
+          <w:sz w:val="20"/>
+          <w:szCs w:val="20"/>
+        </w:rPr>
+      </w:pPr>
+      <w:r>
+        <w:rPr>
           <w:sz w:val="20"/>
           <w:szCs w:val="20"/>
         </w:rPr>
@@ -2582,19 +2606,17 @@
         <w:pStyle w:val="ListParagraph"/>
         <w:numPr>
           <w:ilvl w:val="0"/>
-          <w:numId w:val="19"/>
+          <w:numId w:val="12"/>
         </w:numPr>
         <w:ind w:right="180"/>
         <w:jc w:val="both"/>
         <w:rPr>
-          <w:color w:val="000000"/>
-          <w:sz w:val="20"/>
-          <w:szCs w:val="20"/>
-        </w:rPr>
-      </w:pPr>
-      <w:r>
-        <w:rPr>
-          <w:color w:val="000000"/>
+          <w:sz w:val="20"/>
+          <w:szCs w:val="20"/>
+        </w:rPr>
+      </w:pPr>
+      <w:r>
+        <w:rPr>
           <w:sz w:val="20"/>
           <w:szCs w:val="20"/>
         </w:rPr>
@@ -2606,41 +2628,21 @@
         <w:pStyle w:val="ListParagraph"/>
         <w:numPr>
           <w:ilvl w:val="0"/>
-          <w:numId w:val="19"/>
+          <w:numId w:val="12"/>
         </w:numPr>
         <w:ind w:right="180"/>
         <w:jc w:val="both"/>
         <w:rPr>
-          <w:color w:val="000000"/>
-          <w:sz w:val="20"/>
-          <w:szCs w:val="20"/>
-        </w:rPr>
-      </w:pPr>
-      <w:r>
-        <w:rPr>
-          <w:color w:val="000000"/>
-          <w:sz w:val="20"/>
-          <w:szCs w:val="20"/>
-        </w:rPr>
-        <w:t xml:space="preserve">Created the application using </w:t>
-      </w:r>
-      <w:proofErr w:type="spellStart"/>
-      <w:r>
-        <w:rPr>
-          <w:color w:val="000000"/>
-          <w:sz w:val="20"/>
-          <w:szCs w:val="20"/>
-        </w:rPr>
-        <w:t>PhoneGap</w:t>
-      </w:r>
-      <w:proofErr w:type="spellEnd"/>
-      <w:r>
-        <w:rPr>
-          <w:color w:val="000000"/>
-          <w:sz w:val="20"/>
-          <w:szCs w:val="20"/>
-        </w:rPr>
-        <w:t xml:space="preserve"> thereby creating both web application and Android application.</w:t>
+          <w:sz w:val="20"/>
+          <w:szCs w:val="20"/>
+        </w:rPr>
+      </w:pPr>
+      <w:r>
+        <w:rPr>
+          <w:sz w:val="20"/>
+          <w:szCs w:val="20"/>
+        </w:rPr>
+        <w:t>Created the application using PhoneGap thereby creating both web application and Android application.</w:t>
       </w:r>
     </w:p>
     <w:p>
@@ -2648,45 +2650,33 @@
         <w:pStyle w:val="ListParagraph"/>
         <w:numPr>
           <w:ilvl w:val="0"/>
-          <w:numId w:val="19"/>
+          <w:numId w:val="12"/>
         </w:numPr>
         <w:ind w:right="180"/>
         <w:jc w:val="both"/>
         <w:rPr>
-          <w:color w:val="000000"/>
-          <w:sz w:val="20"/>
-          <w:szCs w:val="20"/>
-        </w:rPr>
-      </w:pPr>
-      <w:r>
-        <w:rPr>
-          <w:color w:val="000000"/>
-          <w:sz w:val="20"/>
-          <w:szCs w:val="20"/>
-        </w:rPr>
-        <w:t xml:space="preserve">Major contribution in creating </w:t>
-      </w:r>
-      <w:proofErr w:type="spellStart"/>
-      <w:r>
-        <w:rPr>
-          <w:color w:val="000000"/>
-          <w:sz w:val="20"/>
-          <w:szCs w:val="20"/>
-        </w:rPr>
-        <w:t>RESTful</w:t>
-      </w:r>
-      <w:proofErr w:type="spellEnd"/>
-      <w:r>
-        <w:rPr>
-          <w:color w:val="000000"/>
-          <w:sz w:val="20"/>
-          <w:szCs w:val="20"/>
-        </w:rPr>
-        <w:t xml:space="preserve"> APIs</w:t>
-      </w:r>
-      <w:r>
-        <w:rPr>
-          <w:color w:val="000000"/>
+          <w:sz w:val="20"/>
+          <w:szCs w:val="20"/>
+        </w:rPr>
+      </w:pPr>
+      <w:r>
+        <w:rPr>
+          <w:sz w:val="20"/>
+          <w:szCs w:val="20"/>
+        </w:rPr>
+        <w:t xml:space="preserve">Major contribution in creating RESTful </w:t>
+      </w:r>
+      <w:bookmarkStart w:id="0" w:name="_GoBack"/>
+      <w:bookmarkEnd w:id="0"/>
+      <w:r>
+        <w:rPr>
+          <w:sz w:val="20"/>
+          <w:szCs w:val="20"/>
+        </w:rPr>
+        <w:t>APIs</w:t>
+      </w:r>
+      <w:r>
+        <w:rPr>
           <w:sz w:val="20"/>
           <w:szCs w:val="20"/>
         </w:rPr>
@@ -2698,19 +2688,17 @@
         <w:pStyle w:val="ListParagraph"/>
         <w:numPr>
           <w:ilvl w:val="0"/>
-          <w:numId w:val="19"/>
+          <w:numId w:val="12"/>
         </w:numPr>
         <w:ind w:right="180"/>
         <w:jc w:val="both"/>
         <w:rPr>
-          <w:color w:val="000000"/>
-          <w:sz w:val="20"/>
-          <w:szCs w:val="20"/>
-        </w:rPr>
-      </w:pPr>
-      <w:r>
-        <w:rPr>
-          <w:color w:val="000000"/>
+          <w:sz w:val="20"/>
+          <w:szCs w:val="20"/>
+        </w:rPr>
+      </w:pPr>
+      <w:r>
+        <w:rPr>
           <w:sz w:val="20"/>
           <w:szCs w:val="20"/>
         </w:rPr>
@@ -2718,7 +2706,6 @@
       </w:r>
       <w:r>
         <w:rPr>
-          <w:color w:val="000000"/>
           <w:sz w:val="20"/>
           <w:szCs w:val="20"/>
         </w:rPr>
@@ -2726,8 +2713,6 @@
       </w:r>
       <w:r>
         <w:rPr>
-          <w:b/>
-          <w:color w:val="000000"/>
           <w:sz w:val="20"/>
           <w:szCs w:val="20"/>
         </w:rPr>
@@ -2735,8 +2720,6 @@
       </w:r>
       <w:r>
         <w:rPr>
-          <w:b/>
-          <w:color w:val="000000"/>
           <w:sz w:val="20"/>
           <w:szCs w:val="20"/>
         </w:rPr>
@@ -2744,17 +2727,90 @@
       </w:r>
       <w:r>
         <w:rPr>
-          <w:b/>
-          <w:color w:val="000000"/>
           <w:sz w:val="20"/>
           <w:szCs w:val="20"/>
         </w:rPr>
         <w:t xml:space="preserve">, JavaScript, Python] </w:t>
+      </w:r>
+    </w:p>
+    <w:p>
+      <w:pPr>
+        <w:ind w:right="180"/>
+        <w:jc w:val="both"/>
+        <w:rPr>
+          <w:sz w:val="20"/>
+          <w:szCs w:val="20"/>
+        </w:rPr>
+      </w:pPr>
+    </w:p>
+    <w:p>
+      <w:pPr>
+        <w:ind w:right="180"/>
+        <w:jc w:val="both"/>
+        <w:rPr>
+          <w:b/>
+          <w:sz w:val="20"/>
+          <w:szCs w:val="20"/>
+          <w:u w:val="single"/>
+        </w:rPr>
+      </w:pPr>
+      <w:r>
+        <w:rPr>
+          <w:b/>
+          <w:sz w:val="20"/>
+          <w:szCs w:val="20"/>
+          <w:u w:val="single"/>
+        </w:rPr>
+        <w:t>ACHIEVEMENTS AND AWARDS</w:t>
+      </w:r>
+    </w:p>
+    <w:p>
+      <w:pPr>
+        <w:pStyle w:val="ListParagraph"/>
+        <w:numPr>
+          <w:ilvl w:val="0"/>
+          <w:numId w:val="22"/>
+        </w:numPr>
+        <w:ind w:right="180"/>
+        <w:jc w:val="both"/>
+        <w:rPr>
+          <w:sz w:val="20"/>
+          <w:szCs w:val="20"/>
+        </w:rPr>
+      </w:pPr>
+      <w:r>
+        <w:rPr>
+          <w:sz w:val="20"/>
+          <w:szCs w:val="20"/>
+        </w:rPr>
+        <w:t>Bronze medalist at Counter Code 2015 hosted by Hackerrank.</w:t>
+      </w:r>
+    </w:p>
+    <w:p>
+      <w:pPr>
+        <w:pStyle w:val="ListParagraph"/>
+        <w:numPr>
+          <w:ilvl w:val="0"/>
+          <w:numId w:val="22"/>
+        </w:numPr>
+        <w:ind w:right="180"/>
+        <w:jc w:val="both"/>
+        <w:rPr>
+          <w:sz w:val="20"/>
+          <w:szCs w:val="20"/>
+        </w:rPr>
+      </w:pPr>
+      <w:r>
+        <w:rPr>
+          <w:sz w:val="20"/>
+          <w:szCs w:val="20"/>
+        </w:rPr>
+        <w:t>Accenture Stellar award for innovative and exceptional performance for the quarter Jan-March 2014.</w:t>
       </w:r>
     </w:p>
     <w:sectPr>
-      <w:footerReference w:type="even" r:id="rId10"/>
-      <w:footerReference w:type="default" r:id="rId11"/>
+      <w:footerReference w:type="even" r:id="rId15"/>
+      <w:footerReference w:type="default" r:id="rId16"/>
       <w:pgSz w:w="12240" w:h="15840" w:code="1"/>
       <w:pgMar w:top="446" w:right="720" w:bottom="86" w:left="720" w:header="720" w:footer="720" w:gutter="0"/>
       <w:cols w:space="720"/>
@@ -3006,6 +3062,119 @@
     </w:lvl>
   </w:abstractNum>
   <w:abstractNum w:abstractNumId="1">
+    <w:nsid w:val="03952630"/>
+    <w:multiLevelType w:val="hybridMultilevel"/>
+    <w:tmpl w:val="66A2BFE4"/>
+    <w:lvl w:ilvl="0" w:tplc="04090001">
+      <w:start w:val="1"/>
+      <w:numFmt w:val="bullet"/>
+      <w:lvlText w:val=""/>
+      <w:lvlJc w:val="left"/>
+      <w:pPr>
+        <w:ind w:left="720" w:hanging="360"/>
+      </w:pPr>
+      <w:rPr>
+        <w:rFonts w:ascii="Symbol" w:hAnsi="Symbol" w:hint="default"/>
+      </w:rPr>
+    </w:lvl>
+    <w:lvl w:ilvl="1" w:tplc="04090003" w:tentative="1">
+      <w:start w:val="1"/>
+      <w:numFmt w:val="bullet"/>
+      <w:lvlText w:val="o"/>
+      <w:lvlJc w:val="left"/>
+      <w:pPr>
+        <w:ind w:left="1440" w:hanging="360"/>
+      </w:pPr>
+      <w:rPr>
+        <w:rFonts w:ascii="Courier New" w:hAnsi="Courier New" w:cs="Courier New" w:hint="default"/>
+      </w:rPr>
+    </w:lvl>
+    <w:lvl w:ilvl="2" w:tplc="04090005" w:tentative="1">
+      <w:start w:val="1"/>
+      <w:numFmt w:val="bullet"/>
+      <w:lvlText w:val=""/>
+      <w:lvlJc w:val="left"/>
+      <w:pPr>
+        <w:ind w:left="2160" w:hanging="360"/>
+      </w:pPr>
+      <w:rPr>
+        <w:rFonts w:ascii="Wingdings" w:hAnsi="Wingdings" w:hint="default"/>
+      </w:rPr>
+    </w:lvl>
+    <w:lvl w:ilvl="3" w:tplc="04090001" w:tentative="1">
+      <w:start w:val="1"/>
+      <w:numFmt w:val="bullet"/>
+      <w:lvlText w:val=""/>
+      <w:lvlJc w:val="left"/>
+      <w:pPr>
+        <w:ind w:left="2880" w:hanging="360"/>
+      </w:pPr>
+      <w:rPr>
+        <w:rFonts w:ascii="Symbol" w:hAnsi="Symbol" w:hint="default"/>
+      </w:rPr>
+    </w:lvl>
+    <w:lvl w:ilvl="4" w:tplc="04090003" w:tentative="1">
+      <w:start w:val="1"/>
+      <w:numFmt w:val="bullet"/>
+      <w:lvlText w:val="o"/>
+      <w:lvlJc w:val="left"/>
+      <w:pPr>
+        <w:ind w:left="3600" w:hanging="360"/>
+      </w:pPr>
+      <w:rPr>
+        <w:rFonts w:ascii="Courier New" w:hAnsi="Courier New" w:cs="Courier New" w:hint="default"/>
+      </w:rPr>
+    </w:lvl>
+    <w:lvl w:ilvl="5" w:tplc="04090005" w:tentative="1">
+      <w:start w:val="1"/>
+      <w:numFmt w:val="bullet"/>
+      <w:lvlText w:val=""/>
+      <w:lvlJc w:val="left"/>
+      <w:pPr>
+        <w:ind w:left="4320" w:hanging="360"/>
+      </w:pPr>
+      <w:rPr>
+        <w:rFonts w:ascii="Wingdings" w:hAnsi="Wingdings" w:hint="default"/>
+      </w:rPr>
+    </w:lvl>
+    <w:lvl w:ilvl="6" w:tplc="04090001" w:tentative="1">
+      <w:start w:val="1"/>
+      <w:numFmt w:val="bullet"/>
+      <w:lvlText w:val=""/>
+      <w:lvlJc w:val="left"/>
+      <w:pPr>
+        <w:ind w:left="5040" w:hanging="360"/>
+      </w:pPr>
+      <w:rPr>
+        <w:rFonts w:ascii="Symbol" w:hAnsi="Symbol" w:hint="default"/>
+      </w:rPr>
+    </w:lvl>
+    <w:lvl w:ilvl="7" w:tplc="04090003" w:tentative="1">
+      <w:start w:val="1"/>
+      <w:numFmt w:val="bullet"/>
+      <w:lvlText w:val="o"/>
+      <w:lvlJc w:val="left"/>
+      <w:pPr>
+        <w:ind w:left="5760" w:hanging="360"/>
+      </w:pPr>
+      <w:rPr>
+        <w:rFonts w:ascii="Courier New" w:hAnsi="Courier New" w:cs="Courier New" w:hint="default"/>
+      </w:rPr>
+    </w:lvl>
+    <w:lvl w:ilvl="8" w:tplc="04090005" w:tentative="1">
+      <w:start w:val="1"/>
+      <w:numFmt w:val="bullet"/>
+      <w:lvlText w:val=""/>
+      <w:lvlJc w:val="left"/>
+      <w:pPr>
+        <w:ind w:left="6480" w:hanging="360"/>
+      </w:pPr>
+      <w:rPr>
+        <w:rFonts w:ascii="Wingdings" w:hAnsi="Wingdings" w:hint="default"/>
+      </w:rPr>
+    </w:lvl>
+  </w:abstractNum>
+  <w:abstractNum w:abstractNumId="2">
     <w:nsid w:val="09C90B8A"/>
     <w:multiLevelType w:val="hybridMultilevel"/>
     <w:tmpl w:val="97DEA79A"/>
@@ -3118,7 +3287,7 @@
       </w:rPr>
     </w:lvl>
   </w:abstractNum>
-  <w:abstractNum w:abstractNumId="2">
+  <w:abstractNum w:abstractNumId="3">
     <w:nsid w:val="0CC46AED"/>
     <w:multiLevelType w:val="hybridMultilevel"/>
     <w:tmpl w:val="880E002C"/>
@@ -3231,7 +3400,7 @@
       </w:rPr>
     </w:lvl>
   </w:abstractNum>
-  <w:abstractNum w:abstractNumId="3">
+  <w:abstractNum w:abstractNumId="4">
     <w:nsid w:val="0F9C7938"/>
     <w:multiLevelType w:val="hybridMultilevel"/>
     <w:tmpl w:val="62D4BAF0"/>
@@ -3344,7 +3513,7 @@
       </w:rPr>
     </w:lvl>
   </w:abstractNum>
-  <w:abstractNum w:abstractNumId="4">
+  <w:abstractNum w:abstractNumId="5">
     <w:nsid w:val="1CC26705"/>
     <w:multiLevelType w:val="hybridMultilevel"/>
     <w:tmpl w:val="DA544248"/>
@@ -3457,7 +3626,7 @@
       </w:rPr>
     </w:lvl>
   </w:abstractNum>
-  <w:abstractNum w:abstractNumId="5">
+  <w:abstractNum w:abstractNumId="6">
     <w:nsid w:val="1D2D7DEA"/>
     <w:multiLevelType w:val="hybridMultilevel"/>
     <w:tmpl w:val="982067EA"/>
@@ -3570,7 +3739,7 @@
       </w:rPr>
     </w:lvl>
   </w:abstractNum>
-  <w:abstractNum w:abstractNumId="6">
+  <w:abstractNum w:abstractNumId="7">
     <w:nsid w:val="25EC0C97"/>
     <w:multiLevelType w:val="hybridMultilevel"/>
     <w:tmpl w:val="7CFA2312"/>
@@ -3683,7 +3852,7 @@
       </w:rPr>
     </w:lvl>
   </w:abstractNum>
-  <w:abstractNum w:abstractNumId="7">
+  <w:abstractNum w:abstractNumId="8">
     <w:nsid w:val="2AAF2FD4"/>
     <w:multiLevelType w:val="hybridMultilevel"/>
     <w:tmpl w:val="42BEF858"/>
@@ -3796,7 +3965,7 @@
       </w:rPr>
     </w:lvl>
   </w:abstractNum>
-  <w:abstractNum w:abstractNumId="8">
+  <w:abstractNum w:abstractNumId="9">
     <w:nsid w:val="2D6D6283"/>
     <w:multiLevelType w:val="hybridMultilevel"/>
     <w:tmpl w:val="F0905B64"/>
@@ -3909,7 +4078,7 @@
       </w:rPr>
     </w:lvl>
   </w:abstractNum>
-  <w:abstractNum w:abstractNumId="9">
+  <w:abstractNum w:abstractNumId="10">
     <w:nsid w:val="356D52C9"/>
     <w:multiLevelType w:val="hybridMultilevel"/>
     <w:tmpl w:val="78048C36"/>
@@ -4022,7 +4191,7 @@
       </w:rPr>
     </w:lvl>
   </w:abstractNum>
-  <w:abstractNum w:abstractNumId="10">
+  <w:abstractNum w:abstractNumId="11">
     <w:nsid w:val="35BC3856"/>
     <w:multiLevelType w:val="hybridMultilevel"/>
     <w:tmpl w:val="FE4E9986"/>
@@ -4135,7 +4304,233 @@
       </w:rPr>
     </w:lvl>
   </w:abstractNum>
-  <w:abstractNum w:abstractNumId="11">
+  <w:abstractNum w:abstractNumId="12">
+    <w:nsid w:val="385D7455"/>
+    <w:multiLevelType w:val="hybridMultilevel"/>
+    <w:tmpl w:val="524EDE18"/>
+    <w:lvl w:ilvl="0" w:tplc="04090001">
+      <w:start w:val="1"/>
+      <w:numFmt w:val="bullet"/>
+      <w:lvlText w:val=""/>
+      <w:lvlJc w:val="left"/>
+      <w:pPr>
+        <w:ind w:left="720" w:hanging="360"/>
+      </w:pPr>
+      <w:rPr>
+        <w:rFonts w:ascii="Symbol" w:hAnsi="Symbol" w:hint="default"/>
+      </w:rPr>
+    </w:lvl>
+    <w:lvl w:ilvl="1" w:tplc="04090003" w:tentative="1">
+      <w:start w:val="1"/>
+      <w:numFmt w:val="bullet"/>
+      <w:lvlText w:val="o"/>
+      <w:lvlJc w:val="left"/>
+      <w:pPr>
+        <w:ind w:left="1440" w:hanging="360"/>
+      </w:pPr>
+      <w:rPr>
+        <w:rFonts w:ascii="Courier New" w:hAnsi="Courier New" w:cs="Courier New" w:hint="default"/>
+      </w:rPr>
+    </w:lvl>
+    <w:lvl w:ilvl="2" w:tplc="04090005" w:tentative="1">
+      <w:start w:val="1"/>
+      <w:numFmt w:val="bullet"/>
+      <w:lvlText w:val=""/>
+      <w:lvlJc w:val="left"/>
+      <w:pPr>
+        <w:ind w:left="2160" w:hanging="360"/>
+      </w:pPr>
+      <w:rPr>
+        <w:rFonts w:ascii="Wingdings" w:hAnsi="Wingdings" w:hint="default"/>
+      </w:rPr>
+    </w:lvl>
+    <w:lvl w:ilvl="3" w:tplc="04090001" w:tentative="1">
+      <w:start w:val="1"/>
+      <w:numFmt w:val="bullet"/>
+      <w:lvlText w:val=""/>
+      <w:lvlJc w:val="left"/>
+      <w:pPr>
+        <w:ind w:left="2880" w:hanging="360"/>
+      </w:pPr>
+      <w:rPr>
+        <w:rFonts w:ascii="Symbol" w:hAnsi="Symbol" w:hint="default"/>
+      </w:rPr>
+    </w:lvl>
+    <w:lvl w:ilvl="4" w:tplc="04090003" w:tentative="1">
+      <w:start w:val="1"/>
+      <w:numFmt w:val="bullet"/>
+      <w:lvlText w:val="o"/>
+      <w:lvlJc w:val="left"/>
+      <w:pPr>
+        <w:ind w:left="3600" w:hanging="360"/>
+      </w:pPr>
+      <w:rPr>
+        <w:rFonts w:ascii="Courier New" w:hAnsi="Courier New" w:cs="Courier New" w:hint="default"/>
+      </w:rPr>
+    </w:lvl>
+    <w:lvl w:ilvl="5" w:tplc="04090005" w:tentative="1">
+      <w:start w:val="1"/>
+      <w:numFmt w:val="bullet"/>
+      <w:lvlText w:val=""/>
+      <w:lvlJc w:val="left"/>
+      <w:pPr>
+        <w:ind w:left="4320" w:hanging="360"/>
+      </w:pPr>
+      <w:rPr>
+        <w:rFonts w:ascii="Wingdings" w:hAnsi="Wingdings" w:hint="default"/>
+      </w:rPr>
+    </w:lvl>
+    <w:lvl w:ilvl="6" w:tplc="04090001" w:tentative="1">
+      <w:start w:val="1"/>
+      <w:numFmt w:val="bullet"/>
+      <w:lvlText w:val=""/>
+      <w:lvlJc w:val="left"/>
+      <w:pPr>
+        <w:ind w:left="5040" w:hanging="360"/>
+      </w:pPr>
+      <w:rPr>
+        <w:rFonts w:ascii="Symbol" w:hAnsi="Symbol" w:hint="default"/>
+      </w:rPr>
+    </w:lvl>
+    <w:lvl w:ilvl="7" w:tplc="04090003" w:tentative="1">
+      <w:start w:val="1"/>
+      <w:numFmt w:val="bullet"/>
+      <w:lvlText w:val="o"/>
+      <w:lvlJc w:val="left"/>
+      <w:pPr>
+        <w:ind w:left="5760" w:hanging="360"/>
+      </w:pPr>
+      <w:rPr>
+        <w:rFonts w:ascii="Courier New" w:hAnsi="Courier New" w:cs="Courier New" w:hint="default"/>
+      </w:rPr>
+    </w:lvl>
+    <w:lvl w:ilvl="8" w:tplc="04090005" w:tentative="1">
+      <w:start w:val="1"/>
+      <w:numFmt w:val="bullet"/>
+      <w:lvlText w:val=""/>
+      <w:lvlJc w:val="left"/>
+      <w:pPr>
+        <w:ind w:left="6480" w:hanging="360"/>
+      </w:pPr>
+      <w:rPr>
+        <w:rFonts w:ascii="Wingdings" w:hAnsi="Wingdings" w:hint="default"/>
+      </w:rPr>
+    </w:lvl>
+  </w:abstractNum>
+  <w:abstractNum w:abstractNumId="13">
+    <w:nsid w:val="42101E1B"/>
+    <w:multiLevelType w:val="hybridMultilevel"/>
+    <w:tmpl w:val="6588A6AE"/>
+    <w:lvl w:ilvl="0" w:tplc="04090001">
+      <w:start w:val="1"/>
+      <w:numFmt w:val="bullet"/>
+      <w:lvlText w:val=""/>
+      <w:lvlJc w:val="left"/>
+      <w:pPr>
+        <w:ind w:left="2496" w:hanging="360"/>
+      </w:pPr>
+      <w:rPr>
+        <w:rFonts w:ascii="Symbol" w:hAnsi="Symbol" w:hint="default"/>
+      </w:rPr>
+    </w:lvl>
+    <w:lvl w:ilvl="1" w:tplc="04090003" w:tentative="1">
+      <w:start w:val="1"/>
+      <w:numFmt w:val="bullet"/>
+      <w:lvlText w:val="o"/>
+      <w:lvlJc w:val="left"/>
+      <w:pPr>
+        <w:ind w:left="3216" w:hanging="360"/>
+      </w:pPr>
+      <w:rPr>
+        <w:rFonts w:ascii="Courier New" w:hAnsi="Courier New" w:cs="Courier New" w:hint="default"/>
+      </w:rPr>
+    </w:lvl>
+    <w:lvl w:ilvl="2" w:tplc="04090005" w:tentative="1">
+      <w:start w:val="1"/>
+      <w:numFmt w:val="bullet"/>
+      <w:lvlText w:val=""/>
+      <w:lvlJc w:val="left"/>
+      <w:pPr>
+        <w:ind w:left="3936" w:hanging="360"/>
+      </w:pPr>
+      <w:rPr>
+        <w:rFonts w:ascii="Wingdings" w:hAnsi="Wingdings" w:hint="default"/>
+      </w:rPr>
+    </w:lvl>
+    <w:lvl w:ilvl="3" w:tplc="04090001" w:tentative="1">
+      <w:start w:val="1"/>
+      <w:numFmt w:val="bullet"/>
+      <w:lvlText w:val=""/>
+      <w:lvlJc w:val="left"/>
+      <w:pPr>
+        <w:ind w:left="4656" w:hanging="360"/>
+      </w:pPr>
+      <w:rPr>
+        <w:rFonts w:ascii="Symbol" w:hAnsi="Symbol" w:hint="default"/>
+      </w:rPr>
+    </w:lvl>
+    <w:lvl w:ilvl="4" w:tplc="04090003" w:tentative="1">
+      <w:start w:val="1"/>
+      <w:numFmt w:val="bullet"/>
+      <w:lvlText w:val="o"/>
+      <w:lvlJc w:val="left"/>
+      <w:pPr>
+        <w:ind w:left="5376" w:hanging="360"/>
+      </w:pPr>
+      <w:rPr>
+        <w:rFonts w:ascii="Courier New" w:hAnsi="Courier New" w:cs="Courier New" w:hint="default"/>
+      </w:rPr>
+    </w:lvl>
+    <w:lvl w:ilvl="5" w:tplc="04090005" w:tentative="1">
+      <w:start w:val="1"/>
+      <w:numFmt w:val="bullet"/>
+      <w:lvlText w:val=""/>
+      <w:lvlJc w:val="left"/>
+      <w:pPr>
+        <w:ind w:left="6096" w:hanging="360"/>
+      </w:pPr>
+      <w:rPr>
+        <w:rFonts w:ascii="Wingdings" w:hAnsi="Wingdings" w:hint="default"/>
+      </w:rPr>
+    </w:lvl>
+    <w:lvl w:ilvl="6" w:tplc="04090001" w:tentative="1">
+      <w:start w:val="1"/>
+      <w:numFmt w:val="bullet"/>
+      <w:lvlText w:val=""/>
+      <w:lvlJc w:val="left"/>
+      <w:pPr>
+        <w:ind w:left="6816" w:hanging="360"/>
+      </w:pPr>
+      <w:rPr>
+        <w:rFonts w:ascii="Symbol" w:hAnsi="Symbol" w:hint="default"/>
+      </w:rPr>
+    </w:lvl>
+    <w:lvl w:ilvl="7" w:tplc="04090003" w:tentative="1">
+      <w:start w:val="1"/>
+      <w:numFmt w:val="bullet"/>
+      <w:lvlText w:val="o"/>
+      <w:lvlJc w:val="left"/>
+      <w:pPr>
+        <w:ind w:left="7536" w:hanging="360"/>
+      </w:pPr>
+      <w:rPr>
+        <w:rFonts w:ascii="Courier New" w:hAnsi="Courier New" w:cs="Courier New" w:hint="default"/>
+      </w:rPr>
+    </w:lvl>
+    <w:lvl w:ilvl="8" w:tplc="04090005" w:tentative="1">
+      <w:start w:val="1"/>
+      <w:numFmt w:val="bullet"/>
+      <w:lvlText w:val=""/>
+      <w:lvlJc w:val="left"/>
+      <w:pPr>
+        <w:ind w:left="8256" w:hanging="360"/>
+      </w:pPr>
+      <w:rPr>
+        <w:rFonts w:ascii="Wingdings" w:hAnsi="Wingdings" w:hint="default"/>
+      </w:rPr>
+    </w:lvl>
+  </w:abstractNum>
+  <w:abstractNum w:abstractNumId="14">
     <w:nsid w:val="44C6164A"/>
     <w:multiLevelType w:val="hybridMultilevel"/>
     <w:tmpl w:val="7056076A"/>
@@ -4248,7 +4643,7 @@
       </w:rPr>
     </w:lvl>
   </w:abstractNum>
-  <w:abstractNum w:abstractNumId="12">
+  <w:abstractNum w:abstractNumId="15">
     <w:nsid w:val="44FC34F7"/>
     <w:multiLevelType w:val="hybridMultilevel"/>
     <w:tmpl w:val="2884D448"/>
@@ -4361,7 +4756,7 @@
       </w:rPr>
     </w:lvl>
   </w:abstractNum>
-  <w:abstractNum w:abstractNumId="13">
+  <w:abstractNum w:abstractNumId="16">
     <w:nsid w:val="46283041"/>
     <w:multiLevelType w:val="hybridMultilevel"/>
     <w:tmpl w:val="C01EC17C"/>
@@ -4474,7 +4869,7 @@
       </w:rPr>
     </w:lvl>
   </w:abstractNum>
-  <w:abstractNum w:abstractNumId="14">
+  <w:abstractNum w:abstractNumId="17">
     <w:nsid w:val="47DC015A"/>
     <w:multiLevelType w:val="hybridMultilevel"/>
     <w:tmpl w:val="02666FDA"/>
@@ -4587,7 +4982,7 @@
       </w:rPr>
     </w:lvl>
   </w:abstractNum>
-  <w:abstractNum w:abstractNumId="15">
+  <w:abstractNum w:abstractNumId="18">
     <w:nsid w:val="5AF53607"/>
     <w:multiLevelType w:val="hybridMultilevel"/>
     <w:tmpl w:val="CAA6ED8E"/>
@@ -4700,7 +5095,7 @@
       </w:rPr>
     </w:lvl>
   </w:abstractNum>
-  <w:abstractNum w:abstractNumId="16">
+  <w:abstractNum w:abstractNumId="19">
     <w:nsid w:val="5E1C20B8"/>
     <w:multiLevelType w:val="hybridMultilevel"/>
     <w:tmpl w:val="B810CEC4"/>
@@ -4813,7 +5208,120 @@
       </w:rPr>
     </w:lvl>
   </w:abstractNum>
-  <w:abstractNum w:abstractNumId="17">
+  <w:abstractNum w:abstractNumId="20">
+    <w:nsid w:val="6F1419F5"/>
+    <w:multiLevelType w:val="hybridMultilevel"/>
+    <w:tmpl w:val="0052846C"/>
+    <w:lvl w:ilvl="0" w:tplc="04090001">
+      <w:start w:val="1"/>
+      <w:numFmt w:val="bullet"/>
+      <w:lvlText w:val=""/>
+      <w:lvlJc w:val="left"/>
+      <w:pPr>
+        <w:ind w:left="720" w:hanging="360"/>
+      </w:pPr>
+      <w:rPr>
+        <w:rFonts w:ascii="Symbol" w:hAnsi="Symbol" w:hint="default"/>
+      </w:rPr>
+    </w:lvl>
+    <w:lvl w:ilvl="1" w:tplc="04090003" w:tentative="1">
+      <w:start w:val="1"/>
+      <w:numFmt w:val="bullet"/>
+      <w:lvlText w:val="o"/>
+      <w:lvlJc w:val="left"/>
+      <w:pPr>
+        <w:ind w:left="1440" w:hanging="360"/>
+      </w:pPr>
+      <w:rPr>
+        <w:rFonts w:ascii="Courier New" w:hAnsi="Courier New" w:cs="Courier New" w:hint="default"/>
+      </w:rPr>
+    </w:lvl>
+    <w:lvl w:ilvl="2" w:tplc="04090005" w:tentative="1">
+      <w:start w:val="1"/>
+      <w:numFmt w:val="bullet"/>
+      <w:lvlText w:val=""/>
+      <w:lvlJc w:val="left"/>
+      <w:pPr>
+        <w:ind w:left="2160" w:hanging="360"/>
+      </w:pPr>
+      <w:rPr>
+        <w:rFonts w:ascii="Wingdings" w:hAnsi="Wingdings" w:hint="default"/>
+      </w:rPr>
+    </w:lvl>
+    <w:lvl w:ilvl="3" w:tplc="04090001" w:tentative="1">
+      <w:start w:val="1"/>
+      <w:numFmt w:val="bullet"/>
+      <w:lvlText w:val=""/>
+      <w:lvlJc w:val="left"/>
+      <w:pPr>
+        <w:ind w:left="2880" w:hanging="360"/>
+      </w:pPr>
+      <w:rPr>
+        <w:rFonts w:ascii="Symbol" w:hAnsi="Symbol" w:hint="default"/>
+      </w:rPr>
+    </w:lvl>
+    <w:lvl w:ilvl="4" w:tplc="04090003" w:tentative="1">
+      <w:start w:val="1"/>
+      <w:numFmt w:val="bullet"/>
+      <w:lvlText w:val="o"/>
+      <w:lvlJc w:val="left"/>
+      <w:pPr>
+        <w:ind w:left="3600" w:hanging="360"/>
+      </w:pPr>
+      <w:rPr>
+        <w:rFonts w:ascii="Courier New" w:hAnsi="Courier New" w:cs="Courier New" w:hint="default"/>
+      </w:rPr>
+    </w:lvl>
+    <w:lvl w:ilvl="5" w:tplc="04090005" w:tentative="1">
+      <w:start w:val="1"/>
+      <w:numFmt w:val="bullet"/>
+      <w:lvlText w:val=""/>
+      <w:lvlJc w:val="left"/>
+      <w:pPr>
+        <w:ind w:left="4320" w:hanging="360"/>
+      </w:pPr>
+      <w:rPr>
+        <w:rFonts w:ascii="Wingdings" w:hAnsi="Wingdings" w:hint="default"/>
+      </w:rPr>
+    </w:lvl>
+    <w:lvl w:ilvl="6" w:tplc="04090001" w:tentative="1">
+      <w:start w:val="1"/>
+      <w:numFmt w:val="bullet"/>
+      <w:lvlText w:val=""/>
+      <w:lvlJc w:val="left"/>
+      <w:pPr>
+        <w:ind w:left="5040" w:hanging="360"/>
+      </w:pPr>
+      <w:rPr>
+        <w:rFonts w:ascii="Symbol" w:hAnsi="Symbol" w:hint="default"/>
+      </w:rPr>
+    </w:lvl>
+    <w:lvl w:ilvl="7" w:tplc="04090003" w:tentative="1">
+      <w:start w:val="1"/>
+      <w:numFmt w:val="bullet"/>
+      <w:lvlText w:val="o"/>
+      <w:lvlJc w:val="left"/>
+      <w:pPr>
+        <w:ind w:left="5760" w:hanging="360"/>
+      </w:pPr>
+      <w:rPr>
+        <w:rFonts w:ascii="Courier New" w:hAnsi="Courier New" w:cs="Courier New" w:hint="default"/>
+      </w:rPr>
+    </w:lvl>
+    <w:lvl w:ilvl="8" w:tplc="04090005" w:tentative="1">
+      <w:start w:val="1"/>
+      <w:numFmt w:val="bullet"/>
+      <w:lvlText w:val=""/>
+      <w:lvlJc w:val="left"/>
+      <w:pPr>
+        <w:ind w:left="6480" w:hanging="360"/>
+      </w:pPr>
+      <w:rPr>
+        <w:rFonts w:ascii="Wingdings" w:hAnsi="Wingdings" w:hint="default"/>
+      </w:rPr>
+    </w:lvl>
+  </w:abstractNum>
+  <w:abstractNum w:abstractNumId="21">
     <w:nsid w:val="745D6F23"/>
     <w:multiLevelType w:val="hybridMultilevel"/>
     <w:tmpl w:val="C0286388"/>
@@ -4926,7 +5434,7 @@
       </w:rPr>
     </w:lvl>
   </w:abstractNum>
-  <w:abstractNum w:abstractNumId="18">
+  <w:abstractNum w:abstractNumId="22">
     <w:nsid w:val="7D4F23A9"/>
     <w:multiLevelType w:val="hybridMultilevel"/>
     <w:tmpl w:val="797C157C"/>
@@ -5040,61 +5548,73 @@
     </w:lvl>
   </w:abstractNum>
   <w:num w:numId="1">
-    <w:abstractNumId w:val="11"/>
+    <w:abstractNumId w:val="14"/>
   </w:num>
   <w:num w:numId="2">
     <w:abstractNumId w:val="0"/>
   </w:num>
   <w:num w:numId="3">
+    <w:abstractNumId w:val="5"/>
+  </w:num>
+  <w:num w:numId="4">
+    <w:abstractNumId w:val="3"/>
+  </w:num>
+  <w:num w:numId="5">
+    <w:abstractNumId w:val="7"/>
+  </w:num>
+  <w:num w:numId="6">
+    <w:abstractNumId w:val="22"/>
+  </w:num>
+  <w:num w:numId="7">
+    <w:abstractNumId w:val="18"/>
+  </w:num>
+  <w:num w:numId="8">
+    <w:abstractNumId w:val="6"/>
+  </w:num>
+  <w:num w:numId="9">
+    <w:abstractNumId w:val="11"/>
+  </w:num>
+  <w:num w:numId="10">
+    <w:abstractNumId w:val="19"/>
+  </w:num>
+  <w:num w:numId="11">
+    <w:abstractNumId w:val="17"/>
+  </w:num>
+  <w:num w:numId="12">
+    <w:abstractNumId w:val="9"/>
+  </w:num>
+  <w:num w:numId="13">
+    <w:abstractNumId w:val="8"/>
+  </w:num>
+  <w:num w:numId="14">
+    <w:abstractNumId w:val="16"/>
+  </w:num>
+  <w:num w:numId="15">
+    <w:abstractNumId w:val="21"/>
+  </w:num>
+  <w:num w:numId="16">
+    <w:abstractNumId w:val="10"/>
+  </w:num>
+  <w:num w:numId="17">
+    <w:abstractNumId w:val="2"/>
+  </w:num>
+  <w:num w:numId="18">
+    <w:abstractNumId w:val="15"/>
+  </w:num>
+  <w:num w:numId="19">
     <w:abstractNumId w:val="4"/>
   </w:num>
-  <w:num w:numId="4">
-    <w:abstractNumId w:val="2"/>
-  </w:num>
-  <w:num w:numId="5">
-    <w:abstractNumId w:val="6"/>
-  </w:num>
-  <w:num w:numId="6">
-    <w:abstractNumId w:val="18"/>
-  </w:num>
-  <w:num w:numId="7">
-    <w:abstractNumId w:val="15"/>
-  </w:num>
-  <w:num w:numId="8">
-    <w:abstractNumId w:val="5"/>
-  </w:num>
-  <w:num w:numId="9">
-    <w:abstractNumId w:val="10"/>
-  </w:num>
-  <w:num w:numId="10">
-    <w:abstractNumId w:val="16"/>
-  </w:num>
-  <w:num w:numId="11">
-    <w:abstractNumId w:val="14"/>
-  </w:num>
-  <w:num w:numId="12">
-    <w:abstractNumId w:val="8"/>
-  </w:num>
-  <w:num w:numId="13">
-    <w:abstractNumId w:val="7"/>
-  </w:num>
-  <w:num w:numId="14">
+  <w:num w:numId="20">
     <w:abstractNumId w:val="13"/>
   </w:num>
-  <w:num w:numId="15">
-    <w:abstractNumId w:val="17"/>
-  </w:num>
-  <w:num w:numId="16">
-    <w:abstractNumId w:val="9"/>
-  </w:num>
-  <w:num w:numId="17">
+  <w:num w:numId="21">
     <w:abstractNumId w:val="1"/>
   </w:num>
-  <w:num w:numId="18">
+  <w:num w:numId="22">
+    <w:abstractNumId w:val="20"/>
+  </w:num>
+  <w:num w:numId="23">
     <w:abstractNumId w:val="12"/>
-  </w:num>
-  <w:num w:numId="19">
-    <w:abstractNumId w:val="3"/>
   </w:num>
   <w:numIdMacAtCleanup w:val="9"/>
 </w:numbering>

</xml_diff>

<commit_message>
some more formatting changes
</commit_message>
<xml_diff>
--- a/Srinivasan Rajappa.docx
+++ b/Srinivasan Rajappa.docx
@@ -457,8 +457,6 @@
         </w:rPr>
         <w:t xml:space="preserve">        </w:t>
       </w:r>
-      <w:bookmarkStart w:id="0" w:name="_GoBack"/>
-      <w:bookmarkEnd w:id="0"/>
     </w:p>
     <w:p>
       <w:pPr>
@@ -748,26 +746,6 @@
         <w:jc w:val="both"/>
         <w:rPr>
           <w:rFonts w:ascii="CMU Bright" w:hAnsi="CMU Bright" w:cs="CMU Bright"/>
-          <w:b/>
-          <w:sz w:val="20"/>
-          <w:szCs w:val="20"/>
-          <w:u w:val="single"/>
-        </w:rPr>
-      </w:pPr>
-    </w:p>
-    <w:p>
-      <w:pPr>
-        <w:pBdr>
-          <w:bottom w:val="single" w:sz="12" w:space="1" w:color="auto"/>
-        </w:pBdr>
-        <w:tabs>
-          <w:tab w:val="left" w:pos="1260"/>
-          <w:tab w:val="left" w:pos="8364"/>
-        </w:tabs>
-        <w:ind w:right="180"/>
-        <w:jc w:val="both"/>
-        <w:rPr>
-          <w:rFonts w:ascii="CMU Bright" w:hAnsi="CMU Bright" w:cs="CMU Bright"/>
           <w:sz w:val="18"/>
           <w:szCs w:val="20"/>
         </w:rPr>
@@ -817,7 +795,7 @@
         </w:rPr>
         <w:t xml:space="preserve">Teaching Assistant of </w:t>
       </w:r>
-      <w:hyperlink r:id="rId7" w:history="1">
+      <w:hyperlink r:id="rId8" w:history="1">
         <w:r>
           <w:rPr>
             <w:rStyle w:val="Hyperlink"/>
@@ -1607,26 +1585,6 @@
         <w:rPr>
           <w:rFonts w:ascii="CMU Bright" w:hAnsi="CMU Bright" w:cs="CMU Bright"/>
           <w:b/>
-          <w:sz w:val="20"/>
-          <w:szCs w:val="20"/>
-          <w:u w:val="single"/>
-        </w:rPr>
-      </w:pPr>
-    </w:p>
-    <w:p>
-      <w:pPr>
-        <w:pBdr>
-          <w:bottom w:val="single" w:sz="12" w:space="1" w:color="auto"/>
-        </w:pBdr>
-        <w:tabs>
-          <w:tab w:val="left" w:pos="1260"/>
-          <w:tab w:val="left" w:pos="8364"/>
-        </w:tabs>
-        <w:ind w:right="180"/>
-        <w:jc w:val="both"/>
-        <w:rPr>
-          <w:rFonts w:ascii="CMU Bright" w:hAnsi="CMU Bright" w:cs="CMU Bright"/>
-          <w:b/>
           <w:sz w:val="18"/>
           <w:szCs w:val="20"/>
         </w:rPr>
@@ -1668,7 +1626,7 @@
         </w:rPr>
         <w:t xml:space="preserve"> - </w:t>
       </w:r>
-      <w:hyperlink r:id="rId8" w:history="1">
+      <w:hyperlink r:id="rId9" w:history="1">
         <w:r>
           <w:rPr>
             <w:rStyle w:val="Hyperlink"/>
@@ -1711,7 +1669,7 @@
           <w:szCs w:val="20"/>
         </w:rPr>
       </w:pPr>
-      <w:hyperlink r:id="rId9" w:history="1">
+      <w:hyperlink r:id="rId10" w:history="1">
         <w:r>
           <w:rPr>
             <w:rStyle w:val="Hyperlink"/>
@@ -1899,7 +1857,7 @@
           <w:szCs w:val="20"/>
         </w:rPr>
       </w:pPr>
-      <w:hyperlink r:id="rId10" w:history="1">
+      <w:hyperlink r:id="rId11" w:history="1">
         <w:r>
           <w:rPr>
             <w:rStyle w:val="Hyperlink"/>
@@ -2077,7 +2035,7 @@
           <w:szCs w:val="20"/>
         </w:rPr>
       </w:pPr>
-      <w:hyperlink r:id="rId11" w:history="1">
+      <w:hyperlink r:id="rId12" w:history="1">
         <w:r>
           <w:rPr>
             <w:rStyle w:val="Hyperlink"/>
@@ -2265,7 +2223,7 @@
         </w:rPr>
         <w:t xml:space="preserve">(Software Engineering) </w:t>
       </w:r>
-      <w:hyperlink r:id="rId12" w:history="1">
+      <w:hyperlink r:id="rId13" w:history="1">
         <w:r>
           <w:rPr>
             <w:rStyle w:val="Hyperlink"/>
@@ -2419,7 +2377,7 @@
           <w:szCs w:val="20"/>
         </w:rPr>
       </w:pPr>
-      <w:hyperlink r:id="rId13" w:history="1">
+      <w:hyperlink r:id="rId14" w:history="1">
         <w:r>
           <w:rPr>
             <w:rStyle w:val="Hyperlink"/>
@@ -2642,6 +2600,22 @@
         <w:rPr>
           <w:rFonts w:ascii="CMU Bright" w:hAnsi="CMU Bright" w:cs="CMU Bright"/>
           <w:b/>
+          <w:sz w:val="18"/>
+          <w:szCs w:val="20"/>
+          <w:u w:val="single"/>
+        </w:rPr>
+      </w:pPr>
+    </w:p>
+    <w:p>
+      <w:pPr>
+        <w:pBdr>
+          <w:bottom w:val="single" w:sz="12" w:space="1" w:color="auto"/>
+        </w:pBdr>
+        <w:ind w:right="180"/>
+        <w:jc w:val="both"/>
+        <w:rPr>
+          <w:rFonts w:ascii="CMU Bright" w:hAnsi="CMU Bright" w:cs="CMU Bright"/>
+          <w:b/>
           <w:i/>
           <w:sz w:val="18"/>
           <w:szCs w:val="20"/>
@@ -2725,8 +2699,12 @@
       </w:r>
     </w:p>
     <w:sectPr>
-      <w:footerReference w:type="even" r:id="rId14"/>
-      <w:footerReference w:type="default" r:id="rId15"/>
+      <w:headerReference w:type="even" r:id="rId15"/>
+      <w:headerReference w:type="default" r:id="rId16"/>
+      <w:footerReference w:type="even" r:id="rId17"/>
+      <w:footerReference w:type="default" r:id="rId18"/>
+      <w:headerReference w:type="first" r:id="rId19"/>
+      <w:footerReference w:type="first" r:id="rId20"/>
       <w:pgSz w:w="12240" w:h="15840" w:code="1"/>
       <w:pgMar w:top="446" w:right="720" w:bottom="86" w:left="720" w:header="0" w:footer="720" w:gutter="0"/>
       <w:cols w:space="720"/>
@@ -2800,11 +2778,13 @@
       <w:pStyle w:val="Footer"/>
       <w:ind w:right="360"/>
       <w:rPr>
+        <w:rFonts w:asciiTheme="majorHAnsi" w:hAnsiTheme="majorHAnsi"/>
         <w:b/>
       </w:rPr>
     </w:pPr>
     <w:r>
       <w:rPr>
+        <w:rFonts w:asciiTheme="majorHAnsi" w:hAnsiTheme="majorHAnsi"/>
         <w:b/>
         <w:sz w:val="20"/>
         <w:szCs w:val="20"/>
@@ -2813,6 +2793,7 @@
     </w:r>
     <w:r>
       <w:rPr>
+        <w:rFonts w:asciiTheme="majorHAnsi" w:hAnsiTheme="majorHAnsi"/>
         <w:b/>
         <w:sz w:val="20"/>
         <w:szCs w:val="20"/>
@@ -2823,6 +2804,7 @@
       <w:r>
         <w:rPr>
           <w:rStyle w:val="Hyperlink"/>
+          <w:rFonts w:asciiTheme="majorHAnsi" w:hAnsiTheme="majorHAnsi"/>
           <w:b/>
           <w:color w:val="auto"/>
           <w:sz w:val="20"/>
@@ -2833,12 +2815,25 @@
     </w:hyperlink>
     <w:r>
       <w:rPr>
+        <w:rFonts w:asciiTheme="majorHAnsi" w:hAnsiTheme="majorHAnsi"/>
         <w:b/>
         <w:sz w:val="20"/>
         <w:szCs w:val="20"/>
       </w:rPr>
       <w:t xml:space="preserve"> </w:t>
     </w:r>
+    <w:bookmarkStart w:id="0" w:name="_GoBack"/>
+    <w:bookmarkEnd w:id="0"/>
+  </w:p>
+</w:ftr>
+</file>
+
+<file path=word/footer3.xml><?xml version="1.0" encoding="utf-8"?>
+<w:ftr xmlns:wpc="http://schemas.microsoft.com/office/word/2010/wordprocessingCanvas" xmlns:mc="http://schemas.openxmlformats.org/markup-compatibility/2006" xmlns:o="urn:schemas-microsoft-com:office:office" xmlns:r="http://schemas.openxmlformats.org/officeDocument/2006/relationships" xmlns:m="http://schemas.openxmlformats.org/officeDocument/2006/math" xmlns:v="urn:schemas-microsoft-com:vml" xmlns:wp14="http://schemas.microsoft.com/office/word/2010/wordprocessingDrawing" xmlns:wp="http://schemas.openxmlformats.org/drawingml/2006/wordprocessingDrawing" xmlns:w10="urn:schemas-microsoft-com:office:word" xmlns:w="http://schemas.openxmlformats.org/wordprocessingml/2006/main" xmlns:w14="http://schemas.microsoft.com/office/word/2010/wordml" xmlns:w15="http://schemas.microsoft.com/office/word/2012/wordml" xmlns:wpg="http://schemas.microsoft.com/office/word/2010/wordprocessingGroup" xmlns:wpi="http://schemas.microsoft.com/office/word/2010/wordprocessingInk" xmlns:wne="http://schemas.microsoft.com/office/word/2006/wordml" xmlns:wps="http://schemas.microsoft.com/office/word/2010/wordprocessingShape" mc:Ignorable="w14 w15 wp14">
+  <w:p>
+    <w:pPr>
+      <w:pStyle w:val="Footer"/>
+    </w:pPr>
   </w:p>
 </w:ftr>
 </file>
@@ -2860,6 +2855,36 @@
     </w:p>
   </w:footnote>
 </w:footnotes>
+</file>
+
+<file path=word/header1.xml><?xml version="1.0" encoding="utf-8"?>
+<w:hdr xmlns:wpc="http://schemas.microsoft.com/office/word/2010/wordprocessingCanvas" xmlns:mc="http://schemas.openxmlformats.org/markup-compatibility/2006" xmlns:o="urn:schemas-microsoft-com:office:office" xmlns:r="http://schemas.openxmlformats.org/officeDocument/2006/relationships" xmlns:m="http://schemas.openxmlformats.org/officeDocument/2006/math" xmlns:v="urn:schemas-microsoft-com:vml" xmlns:wp14="http://schemas.microsoft.com/office/word/2010/wordprocessingDrawing" xmlns:wp="http://schemas.openxmlformats.org/drawingml/2006/wordprocessingDrawing" xmlns:w10="urn:schemas-microsoft-com:office:word" xmlns:w="http://schemas.openxmlformats.org/wordprocessingml/2006/main" xmlns:w14="http://schemas.microsoft.com/office/word/2010/wordml" xmlns:w15="http://schemas.microsoft.com/office/word/2012/wordml" xmlns:wpg="http://schemas.microsoft.com/office/word/2010/wordprocessingGroup" xmlns:wpi="http://schemas.microsoft.com/office/word/2010/wordprocessingInk" xmlns:wne="http://schemas.microsoft.com/office/word/2006/wordml" xmlns:wps="http://schemas.microsoft.com/office/word/2010/wordprocessingShape" mc:Ignorable="w14 w15 wp14">
+  <w:p>
+    <w:pPr>
+      <w:pStyle w:val="Header"/>
+    </w:pPr>
+  </w:p>
+</w:hdr>
+</file>
+
+<file path=word/header2.xml><?xml version="1.0" encoding="utf-8"?>
+<w:hdr xmlns:wpc="http://schemas.microsoft.com/office/word/2010/wordprocessingCanvas" xmlns:mc="http://schemas.openxmlformats.org/markup-compatibility/2006" xmlns:o="urn:schemas-microsoft-com:office:office" xmlns:r="http://schemas.openxmlformats.org/officeDocument/2006/relationships" xmlns:m="http://schemas.openxmlformats.org/officeDocument/2006/math" xmlns:v="urn:schemas-microsoft-com:vml" xmlns:wp14="http://schemas.microsoft.com/office/word/2010/wordprocessingDrawing" xmlns:wp="http://schemas.openxmlformats.org/drawingml/2006/wordprocessingDrawing" xmlns:w10="urn:schemas-microsoft-com:office:word" xmlns:w="http://schemas.openxmlformats.org/wordprocessingml/2006/main" xmlns:w14="http://schemas.microsoft.com/office/word/2010/wordml" xmlns:w15="http://schemas.microsoft.com/office/word/2012/wordml" xmlns:wpg="http://schemas.microsoft.com/office/word/2010/wordprocessingGroup" xmlns:wpi="http://schemas.microsoft.com/office/word/2010/wordprocessingInk" xmlns:wne="http://schemas.microsoft.com/office/word/2006/wordml" xmlns:wps="http://schemas.microsoft.com/office/word/2010/wordprocessingShape" mc:Ignorable="w14 w15 wp14">
+  <w:p>
+    <w:pPr>
+      <w:pStyle w:val="Header"/>
+    </w:pPr>
+  </w:p>
+</w:hdr>
+</file>
+
+<file path=word/header3.xml><?xml version="1.0" encoding="utf-8"?>
+<w:hdr xmlns:wpc="http://schemas.microsoft.com/office/word/2010/wordprocessingCanvas" xmlns:mc="http://schemas.openxmlformats.org/markup-compatibility/2006" xmlns:o="urn:schemas-microsoft-com:office:office" xmlns:r="http://schemas.openxmlformats.org/officeDocument/2006/relationships" xmlns:m="http://schemas.openxmlformats.org/officeDocument/2006/math" xmlns:v="urn:schemas-microsoft-com:vml" xmlns:wp14="http://schemas.microsoft.com/office/word/2010/wordprocessingDrawing" xmlns:wp="http://schemas.openxmlformats.org/drawingml/2006/wordprocessingDrawing" xmlns:w10="urn:schemas-microsoft-com:office:word" xmlns:w="http://schemas.openxmlformats.org/wordprocessingml/2006/main" xmlns:w14="http://schemas.microsoft.com/office/word/2010/wordml" xmlns:w15="http://schemas.microsoft.com/office/word/2012/wordml" xmlns:wpg="http://schemas.microsoft.com/office/word/2010/wordprocessingGroup" xmlns:wpi="http://schemas.microsoft.com/office/word/2010/wordprocessingInk" xmlns:wne="http://schemas.microsoft.com/office/word/2006/wordml" xmlns:wps="http://schemas.microsoft.com/office/word/2010/wordprocessingShape" mc:Ignorable="w14 w15 wp14">
+  <w:p>
+    <w:pPr>
+      <w:pStyle w:val="Header"/>
+    </w:pPr>
+  </w:p>
+</w:hdr>
 </file>
 
 <file path=word/numbering.xml><?xml version="1.0" encoding="utf-8"?>
@@ -6179,4 +6204,16 @@
   <a:objectDefaults/>
   <a:extraClrSchemeLst/>
 </a:theme>
+</file>
+
+<file path=customXml/item1.xml><?xml version="1.0" encoding="utf-8"?>
+<b:Sources xmlns:b="http://schemas.openxmlformats.org/officeDocument/2006/bibliography" xmlns="http://schemas.openxmlformats.org/officeDocument/2006/bibliography" SelectedStyle="\APASixthEditionOfficeOnline.xsl" StyleName="APA" Version="6"/>
+</file>
+
+<file path=customXml/itemProps1.xml><?xml version="1.0" encoding="utf-8"?>
+<ds:datastoreItem xmlns:ds="http://schemas.openxmlformats.org/officeDocument/2006/customXml" ds:itemID="{183CDB93-AAA1-428E-AE8A-3459E5116D2B}">
+  <ds:schemaRefs>
+    <ds:schemaRef ds:uri="http://schemas.openxmlformats.org/officeDocument/2006/bibliography"/>
+  </ds:schemaRefs>
+</ds:datastoreItem>
 </file>
</xml_diff>

<commit_message>
Commit after change in font and added facebook video agg
</commit_message>
<xml_diff>
--- a/Srinivasan Rajappa.docx
+++ b/Srinivasan Rajappa.docx
@@ -10,18 +10,18 @@
         <w:adjustRightInd w:val="0"/>
         <w:jc w:val="center"/>
         <w:rPr>
-          <w:rFonts w:ascii="CMU Bright" w:hAnsi="CMU Bright" w:cs="CMU Bright"/>
-          <w:b/>
-          <w:sz w:val="28"/>
+          <w:rFonts w:ascii="Bell MT" w:hAnsi="Bell MT" w:cs="Courier New"/>
+          <w:b/>
+          <w:sz w:val="32"/>
           <w:szCs w:val="28"/>
           <w:lang w:val="fi-FI"/>
         </w:rPr>
       </w:pPr>
       <w:r>
         <w:rPr>
-          <w:rFonts w:ascii="CMU Bright" w:hAnsi="CMU Bright" w:cs="CMU Bright"/>
-          <w:b/>
-          <w:sz w:val="28"/>
+          <w:rFonts w:ascii="Bell MT" w:hAnsi="Bell MT" w:cs="Courier New"/>
+          <w:b/>
+          <w:sz w:val="32"/>
           <w:szCs w:val="28"/>
           <w:lang w:val="fi-FI"/>
         </w:rPr>
@@ -37,40 +37,49 @@
         <w:spacing w:line="239" w:lineRule="auto"/>
         <w:ind w:left="3400" w:firstLine="200"/>
         <w:rPr>
-          <w:rFonts w:ascii="CMU Bright" w:hAnsi="CMU Bright" w:cs="CMU Bright"/>
-          <w:sz w:val="21"/>
+          <w:rFonts w:ascii="Bell MT" w:hAnsi="Bell MT" w:cs="Courier New"/>
+          <w:sz w:val="22"/>
           <w:szCs w:val="21"/>
           <w:lang w:val="fi-FI"/>
         </w:rPr>
       </w:pPr>
       <w:r>
         <w:rPr>
-          <w:rFonts w:ascii="CMU Bright" w:hAnsi="CMU Bright" w:cs="CMU Bright"/>
-          <w:sz w:val="21"/>
+          <w:rFonts w:ascii="Bell MT" w:hAnsi="Bell MT" w:cs="Courier New"/>
+          <w:sz w:val="22"/>
           <w:szCs w:val="21"/>
           <w:lang w:val="fi-FI"/>
         </w:rPr>
         <w:t xml:space="preserve">(716) 907-2239 | </w:t>
       </w:r>
       <w:r>
+        <w:rPr>
+          <w:rFonts w:ascii="Bell MT" w:hAnsi="Bell MT" w:cs="Courier New"/>
+          <w:sz w:val="28"/>
+        </w:rPr>
         <w:fldChar w:fldCharType="begin"/>
       </w:r>
       <w:r>
         <w:rPr>
-          <w:rFonts w:ascii="CMU Bright" w:hAnsi="CMU Bright" w:cs="CMU Bright"/>
+          <w:rFonts w:ascii="Bell MT" w:hAnsi="Bell MT" w:cs="Courier New"/>
+          <w:sz w:val="28"/>
         </w:rPr>
         <w:instrText xml:space="preserve"> HYPERLINK "mailto:srajappa@buffalo.edu" </w:instrText>
       </w:r>
       <w:r>
+        <w:rPr>
+          <w:rFonts w:ascii="Bell MT" w:hAnsi="Bell MT" w:cs="Courier New"/>
+          <w:sz w:val="28"/>
+        </w:rPr>
         <w:fldChar w:fldCharType="separate"/>
       </w:r>
       <w:r>
         <w:rPr>
           <w:rStyle w:val="Hyperlink"/>
-          <w:rFonts w:ascii="CMU Bright" w:hAnsi="CMU Bright" w:cs="CMU Bright"/>
+          <w:rFonts w:ascii="Bell MT" w:hAnsi="Bell MT" w:cs="Courier New"/>
           <w:b/>
           <w:color w:val="auto"/>
-          <w:sz w:val="21"/>
+          <w:sz w:val="22"/>
           <w:szCs w:val="21"/>
           <w:lang w:val="fi-FI"/>
         </w:rPr>
@@ -79,10 +88,10 @@
       <w:r>
         <w:rPr>
           <w:rStyle w:val="Hyperlink"/>
-          <w:rFonts w:ascii="CMU Bright" w:hAnsi="CMU Bright" w:cs="CMU Bright"/>
+          <w:rFonts w:ascii="Bell MT" w:hAnsi="Bell MT" w:cs="Courier New"/>
           <w:b/>
           <w:color w:val="auto"/>
-          <w:sz w:val="21"/>
+          <w:sz w:val="22"/>
           <w:szCs w:val="21"/>
           <w:lang w:val="fi-FI"/>
         </w:rPr>
@@ -91,10 +100,10 @@
       <w:r>
         <w:rPr>
           <w:rStyle w:val="Hyperlink"/>
-          <w:rFonts w:ascii="CMU Bright" w:hAnsi="CMU Bright" w:cs="CMU Bright"/>
+          <w:rFonts w:ascii="Bell MT" w:hAnsi="Bell MT" w:cs="Courier New"/>
           <w:b/>
           <w:color w:val="auto"/>
-          <w:sz w:val="21"/>
+          <w:sz w:val="22"/>
           <w:szCs w:val="21"/>
           <w:lang w:val="fi-FI"/>
         </w:rPr>
@@ -105,9 +114,9 @@
       <w:pPr>
         <w:ind w:right="180"/>
         <w:rPr>
-          <w:rFonts w:ascii="CMU Bright" w:hAnsi="CMU Bright" w:cs="CMU Bright"/>
-          <w:b/>
-          <w:sz w:val="18"/>
+          <w:rFonts w:ascii="Bell MT" w:hAnsi="Bell MT" w:cs="Courier New"/>
+          <w:b/>
+          <w:sz w:val="20"/>
           <w:szCs w:val="20"/>
           <w:u w:val="single"/>
           <w:lang w:val="fi-FI"/>
@@ -115,9 +124,9 @@
       </w:pPr>
       <w:r>
         <w:rPr>
-          <w:rFonts w:ascii="CMU Bright" w:hAnsi="CMU Bright" w:cs="CMU Bright"/>
-          <w:b/>
-          <w:sz w:val="20"/>
+          <w:rFonts w:ascii="Bell MT" w:hAnsi="Bell MT" w:cs="Courier New"/>
+          <w:b/>
+          <w:sz w:val="22"/>
           <w:szCs w:val="20"/>
           <w:u w:val="single"/>
           <w:lang w:val="fi-FI"/>
@@ -126,9 +135,9 @@
       </w:r>
       <w:r>
         <w:rPr>
-          <w:rFonts w:ascii="CMU Bright" w:hAnsi="CMU Bright" w:cs="CMU Bright"/>
-          <w:b/>
-          <w:sz w:val="18"/>
+          <w:rFonts w:ascii="Bell MT" w:hAnsi="Bell MT" w:cs="Courier New"/>
+          <w:b/>
+          <w:sz w:val="20"/>
           <w:szCs w:val="20"/>
           <w:u w:val="single"/>
           <w:lang w:val="fi-FI"/>
@@ -147,40 +156,40 @@
         <w:ind w:right="180"/>
         <w:jc w:val="both"/>
         <w:rPr>
-          <w:rFonts w:ascii="CMU Bright" w:hAnsi="CMU Bright" w:cs="CMU Bright"/>
-          <w:sz w:val="18"/>
-          <w:szCs w:val="20"/>
-        </w:rPr>
-      </w:pPr>
-      <w:r>
-        <w:rPr>
-          <w:rFonts w:ascii="CMU Bright" w:hAnsi="CMU Bright" w:cs="CMU Bright"/>
-          <w:b/>
-          <w:sz w:val="18"/>
+          <w:rFonts w:ascii="Bell MT" w:hAnsi="Bell MT" w:cs="Courier New"/>
+          <w:sz w:val="20"/>
+          <w:szCs w:val="20"/>
+        </w:rPr>
+      </w:pPr>
+      <w:r>
+        <w:rPr>
+          <w:rFonts w:ascii="Bell MT" w:hAnsi="Bell MT" w:cs="Courier New"/>
+          <w:b/>
+          <w:sz w:val="20"/>
           <w:szCs w:val="20"/>
         </w:rPr>
         <w:t>Master of Science</w:t>
       </w:r>
       <w:r>
         <w:rPr>
-          <w:rFonts w:ascii="CMU Bright" w:hAnsi="CMU Bright" w:cs="CMU Bright"/>
-          <w:sz w:val="18"/>
+          <w:rFonts w:ascii="Bell MT" w:hAnsi="Bell MT" w:cs="Courier New"/>
+          <w:sz w:val="20"/>
           <w:szCs w:val="20"/>
         </w:rPr>
         <w:t xml:space="preserve">, Computer Science, </w:t>
       </w:r>
       <w:r>
         <w:rPr>
-          <w:rFonts w:ascii="CMU Bright" w:hAnsi="CMU Bright" w:cs="CMU Bright"/>
-          <w:sz w:val="18"/>
+          <w:rFonts w:ascii="Bell MT" w:hAnsi="Bell MT" w:cs="Courier New"/>
+          <w:sz w:val="20"/>
           <w:szCs w:val="20"/>
         </w:rPr>
         <w:tab/>
       </w:r>
       <w:r>
         <w:rPr>
-          <w:rFonts w:ascii="CMU Bright" w:hAnsi="CMU Bright" w:cs="CMU Bright"/>
-          <w:sz w:val="18"/>
+          <w:rFonts w:ascii="Bell MT" w:hAnsi="Bell MT" w:cs="Courier New"/>
+          <w:sz w:val="20"/>
           <w:szCs w:val="20"/>
         </w:rPr>
         <w:tab/>
@@ -188,8 +197,8 @@
       </w:r>
       <w:r>
         <w:rPr>
-          <w:rFonts w:ascii="CMU Bright" w:hAnsi="CMU Bright" w:cs="CMU Bright"/>
-          <w:sz w:val="18"/>
+          <w:rFonts w:ascii="Bell MT" w:hAnsi="Bell MT" w:cs="Courier New"/>
+          <w:sz w:val="20"/>
           <w:szCs w:val="20"/>
         </w:rPr>
         <w:tab/>
@@ -197,8 +206,8 @@
       </w:r>
       <w:r>
         <w:rPr>
-          <w:rFonts w:ascii="CMU Bright" w:hAnsi="CMU Bright" w:cs="CMU Bright"/>
-          <w:sz w:val="18"/>
+          <w:rFonts w:ascii="Bell MT" w:hAnsi="Bell MT" w:cs="Courier New"/>
+          <w:sz w:val="20"/>
           <w:szCs w:val="20"/>
         </w:rPr>
         <w:t xml:space="preserve">(June 2016)                           </w:t>
@@ -215,49 +224,49 @@
         <w:ind w:right="180"/>
         <w:jc w:val="both"/>
         <w:rPr>
-          <w:rFonts w:ascii="CMU Bright" w:hAnsi="CMU Bright" w:cs="CMU Bright"/>
-          <w:sz w:val="20"/>
-          <w:szCs w:val="20"/>
-        </w:rPr>
-      </w:pPr>
-      <w:r>
-        <w:rPr>
-          <w:rFonts w:ascii="CMU Bright" w:hAnsi="CMU Bright" w:cs="CMU Bright"/>
-          <w:b/>
-          <w:sz w:val="18"/>
+          <w:rFonts w:ascii="Bell MT" w:hAnsi="Bell MT" w:cs="Courier New"/>
+          <w:sz w:val="22"/>
+          <w:szCs w:val="20"/>
+        </w:rPr>
+      </w:pPr>
+      <w:r>
+        <w:rPr>
+          <w:rFonts w:ascii="Bell MT" w:hAnsi="Bell MT" w:cs="Courier New"/>
+          <w:b/>
+          <w:sz w:val="20"/>
           <w:szCs w:val="20"/>
         </w:rPr>
         <w:t>University at Buffalo</w:t>
       </w:r>
       <w:r>
         <w:rPr>
-          <w:rFonts w:ascii="CMU Bright" w:hAnsi="CMU Bright" w:cs="CMU Bright"/>
-          <w:sz w:val="18"/>
+          <w:rFonts w:ascii="Bell MT" w:hAnsi="Bell MT" w:cs="Courier New"/>
+          <w:sz w:val="20"/>
           <w:szCs w:val="20"/>
         </w:rPr>
         <w:t xml:space="preserve">, </w:t>
       </w:r>
       <w:r>
         <w:rPr>
-          <w:rFonts w:ascii="CMU Bright" w:hAnsi="CMU Bright" w:cs="CMU Bright"/>
-          <w:b/>
-          <w:sz w:val="18"/>
+          <w:rFonts w:ascii="Bell MT" w:hAnsi="Bell MT" w:cs="Courier New"/>
+          <w:b/>
+          <w:sz w:val="20"/>
           <w:szCs w:val="20"/>
         </w:rPr>
         <w:t>State University of New York, Buffalo</w:t>
       </w:r>
       <w:r>
         <w:rPr>
-          <w:rFonts w:ascii="CMU Bright" w:hAnsi="CMU Bright" w:cs="CMU Bright"/>
-          <w:sz w:val="18"/>
+          <w:rFonts w:ascii="Bell MT" w:hAnsi="Bell MT" w:cs="Courier New"/>
+          <w:sz w:val="20"/>
           <w:szCs w:val="20"/>
         </w:rPr>
         <w:t>, NY</w:t>
       </w:r>
       <w:r>
         <w:rPr>
-          <w:rFonts w:ascii="CMU Bright" w:hAnsi="CMU Bright" w:cs="CMU Bright"/>
-          <w:sz w:val="20"/>
+          <w:rFonts w:ascii="Bell MT" w:hAnsi="Bell MT" w:cs="Courier New"/>
+          <w:sz w:val="22"/>
           <w:szCs w:val="20"/>
         </w:rPr>
         <w:tab/>
@@ -265,8 +274,8 @@
       </w:r>
       <w:r>
         <w:rPr>
-          <w:rFonts w:ascii="CMU Bright" w:hAnsi="CMU Bright" w:cs="CMU Bright"/>
-          <w:sz w:val="20"/>
+          <w:rFonts w:ascii="Bell MT" w:hAnsi="Bell MT" w:cs="Courier New"/>
+          <w:sz w:val="22"/>
           <w:szCs w:val="20"/>
         </w:rPr>
         <w:tab/>
@@ -281,40 +290,48 @@
         <w:ind w:right="180"/>
         <w:jc w:val="both"/>
         <w:rPr>
-          <w:rFonts w:ascii="CMU Bright" w:hAnsi="CMU Bright" w:cs="CMU Bright"/>
-          <w:sz w:val="18"/>
-          <w:szCs w:val="20"/>
-        </w:rPr>
-      </w:pPr>
-      <w:r>
-        <w:rPr>
-          <w:rFonts w:ascii="CMU Bright" w:hAnsi="CMU Bright" w:cs="CMU Bright"/>
-          <w:b/>
-          <w:sz w:val="18"/>
+          <w:rFonts w:ascii="Bell MT" w:hAnsi="Bell MT" w:cs="Courier New"/>
+          <w:sz w:val="20"/>
+          <w:szCs w:val="20"/>
+        </w:rPr>
+      </w:pPr>
+      <w:r>
+        <w:rPr>
+          <w:rFonts w:ascii="Bell MT" w:hAnsi="Bell MT" w:cs="Courier New"/>
+          <w:b/>
+          <w:sz w:val="20"/>
           <w:szCs w:val="20"/>
         </w:rPr>
         <w:t>Bachelor of Technology</w:t>
       </w:r>
       <w:r>
         <w:rPr>
-          <w:rFonts w:ascii="CMU Bright" w:hAnsi="CMU Bright" w:cs="CMU Bright"/>
-          <w:sz w:val="18"/>
+          <w:rFonts w:ascii="Bell MT" w:hAnsi="Bell MT" w:cs="Courier New"/>
+          <w:sz w:val="20"/>
           <w:szCs w:val="20"/>
         </w:rPr>
         <w:t xml:space="preserve">, Computer Science and Engineering,                                                                </w:t>
       </w:r>
       <w:r>
         <w:rPr>
-          <w:rFonts w:ascii="CMU Bright" w:hAnsi="CMU Bright" w:cs="CMU Bright"/>
-          <w:sz w:val="18"/>
+          <w:rFonts w:ascii="Bell MT" w:hAnsi="Bell MT" w:cs="Courier New"/>
+          <w:sz w:val="20"/>
           <w:szCs w:val="20"/>
         </w:rPr>
         <w:t xml:space="preserve">                     </w:t>
       </w:r>
       <w:r>
         <w:rPr>
-          <w:rFonts w:ascii="CMU Bright" w:hAnsi="CMU Bright" w:cs="CMU Bright"/>
-          <w:sz w:val="18"/>
+          <w:rFonts w:ascii="Bell MT" w:hAnsi="Bell MT" w:cs="Courier New"/>
+          <w:sz w:val="20"/>
+          <w:szCs w:val="20"/>
+        </w:rPr>
+        <w:t xml:space="preserve">     </w:t>
+      </w:r>
+      <w:r>
+        <w:rPr>
+          <w:rFonts w:ascii="Bell MT" w:hAnsi="Bell MT" w:cs="Courier New"/>
+          <w:sz w:val="20"/>
           <w:szCs w:val="20"/>
         </w:rPr>
         <w:t>(May 2012)</w:t>
@@ -331,18 +348,18 @@
         <w:ind w:right="180"/>
         <w:jc w:val="both"/>
         <w:rPr>
-          <w:rFonts w:ascii="CMU Bright" w:hAnsi="CMU Bright" w:cs="CMU Bright"/>
-          <w:b/>
-          <w:sz w:val="18"/>
+          <w:rFonts w:ascii="Bell MT" w:hAnsi="Bell MT" w:cs="Courier New"/>
+          <w:b/>
+          <w:sz w:val="20"/>
           <w:szCs w:val="20"/>
         </w:rPr>
       </w:pPr>
       <w:proofErr w:type="spellStart"/>
       <w:r>
         <w:rPr>
-          <w:rFonts w:ascii="CMU Bright" w:hAnsi="CMU Bright" w:cs="CMU Bright"/>
-          <w:b/>
-          <w:sz w:val="18"/>
+          <w:rFonts w:ascii="Bell MT" w:hAnsi="Bell MT" w:cs="Courier New"/>
+          <w:b/>
+          <w:sz w:val="20"/>
           <w:szCs w:val="20"/>
         </w:rPr>
         <w:t>Jaypee</w:t>
@@ -350,71 +367,71 @@
       <w:proofErr w:type="spellEnd"/>
       <w:r>
         <w:rPr>
-          <w:rFonts w:ascii="CMU Bright" w:hAnsi="CMU Bright" w:cs="CMU Bright"/>
-          <w:b/>
-          <w:sz w:val="18"/>
+          <w:rFonts w:ascii="Bell MT" w:hAnsi="Bell MT" w:cs="Courier New"/>
+          <w:b/>
+          <w:sz w:val="20"/>
           <w:szCs w:val="20"/>
         </w:rPr>
         <w:t xml:space="preserve"> University of Eng. and Tech, </w:t>
       </w:r>
       <w:r>
         <w:rPr>
-          <w:rFonts w:ascii="CMU Bright" w:hAnsi="CMU Bright" w:cs="CMU Bright"/>
-          <w:sz w:val="18"/>
+          <w:rFonts w:ascii="Bell MT" w:hAnsi="Bell MT" w:cs="Courier New"/>
+          <w:sz w:val="20"/>
           <w:szCs w:val="20"/>
         </w:rPr>
         <w:t>Madhya Pradesh, India</w:t>
       </w:r>
       <w:r>
         <w:rPr>
-          <w:rFonts w:ascii="CMU Bright" w:hAnsi="CMU Bright" w:cs="CMU Bright"/>
-          <w:b/>
-          <w:sz w:val="18"/>
+          <w:rFonts w:ascii="Bell MT" w:hAnsi="Bell MT" w:cs="Courier New"/>
+          <w:b/>
+          <w:sz w:val="20"/>
           <w:szCs w:val="20"/>
         </w:rPr>
         <w:tab/>
       </w:r>
       <w:r>
         <w:rPr>
-          <w:rFonts w:ascii="CMU Bright" w:hAnsi="CMU Bright" w:cs="CMU Bright"/>
-          <w:b/>
-          <w:sz w:val="18"/>
+          <w:rFonts w:ascii="Bell MT" w:hAnsi="Bell MT" w:cs="Courier New"/>
+          <w:b/>
+          <w:sz w:val="20"/>
           <w:szCs w:val="20"/>
         </w:rPr>
         <w:tab/>
       </w:r>
       <w:r>
         <w:rPr>
-          <w:rFonts w:ascii="CMU Bright" w:hAnsi="CMU Bright" w:cs="CMU Bright"/>
-          <w:b/>
-          <w:sz w:val="18"/>
+          <w:rFonts w:ascii="Bell MT" w:hAnsi="Bell MT" w:cs="Courier New"/>
+          <w:b/>
+          <w:sz w:val="20"/>
           <w:szCs w:val="20"/>
         </w:rPr>
         <w:tab/>
       </w:r>
       <w:r>
         <w:rPr>
-          <w:rFonts w:ascii="CMU Bright" w:hAnsi="CMU Bright" w:cs="CMU Bright"/>
-          <w:b/>
-          <w:sz w:val="18"/>
+          <w:rFonts w:ascii="Bell MT" w:hAnsi="Bell MT" w:cs="Courier New"/>
+          <w:b/>
+          <w:sz w:val="20"/>
           <w:szCs w:val="20"/>
         </w:rPr>
         <w:tab/>
       </w:r>
       <w:r>
         <w:rPr>
-          <w:rFonts w:ascii="CMU Bright" w:hAnsi="CMU Bright" w:cs="CMU Bright"/>
-          <w:b/>
-          <w:sz w:val="18"/>
+          <w:rFonts w:ascii="Bell MT" w:hAnsi="Bell MT" w:cs="Courier New"/>
+          <w:b/>
+          <w:sz w:val="20"/>
           <w:szCs w:val="20"/>
         </w:rPr>
         <w:tab/>
       </w:r>
       <w:r>
         <w:rPr>
-          <w:rFonts w:ascii="CMU Bright" w:hAnsi="CMU Bright" w:cs="CMU Bright"/>
-          <w:b/>
-          <w:sz w:val="18"/>
+          <w:rFonts w:ascii="Bell MT" w:hAnsi="Bell MT" w:cs="Courier New"/>
+          <w:b/>
+          <w:sz w:val="20"/>
           <w:szCs w:val="20"/>
         </w:rPr>
         <w:tab/>
@@ -432,17 +449,17 @@
         <w:ind w:right="180"/>
         <w:jc w:val="both"/>
         <w:rPr>
-          <w:rFonts w:ascii="CMU Bright" w:hAnsi="CMU Bright" w:cs="CMU Bright"/>
-          <w:b/>
-          <w:sz w:val="18"/>
-          <w:szCs w:val="20"/>
-        </w:rPr>
-      </w:pPr>
-      <w:r>
-        <w:rPr>
-          <w:rFonts w:ascii="CMU Bright" w:hAnsi="CMU Bright" w:cs="CMU Bright"/>
-          <w:b/>
-          <w:sz w:val="20"/>
+          <w:rFonts w:ascii="Bell MT" w:hAnsi="Bell MT" w:cs="Courier New"/>
+          <w:b/>
+          <w:sz w:val="20"/>
+          <w:szCs w:val="20"/>
+        </w:rPr>
+      </w:pPr>
+      <w:r>
+        <w:rPr>
+          <w:rFonts w:ascii="Bell MT" w:hAnsi="Bell MT" w:cs="Courier New"/>
+          <w:b/>
+          <w:sz w:val="22"/>
           <w:szCs w:val="20"/>
           <w:u w:val="single"/>
         </w:rPr>
@@ -450,9 +467,9 @@
       </w:r>
       <w:r>
         <w:rPr>
-          <w:rFonts w:ascii="CMU Bright" w:hAnsi="CMU Bright" w:cs="CMU Bright"/>
-          <w:b/>
-          <w:sz w:val="20"/>
+          <w:rFonts w:ascii="Bell MT" w:hAnsi="Bell MT" w:cs="Courier New"/>
+          <w:b/>
+          <w:sz w:val="22"/>
           <w:szCs w:val="20"/>
         </w:rPr>
         <w:t xml:space="preserve">        </w:t>
@@ -472,25 +489,25 @@
         <w:ind w:right="180"/>
         <w:jc w:val="both"/>
         <w:rPr>
-          <w:rFonts w:ascii="CMU Bright" w:hAnsi="CMU Bright" w:cs="CMU Bright"/>
-          <w:sz w:val="18"/>
-          <w:szCs w:val="20"/>
-        </w:rPr>
-      </w:pPr>
-      <w:r>
-        <w:rPr>
-          <w:rFonts w:ascii="CMU Bright" w:hAnsi="CMU Bright" w:cs="CMU Bright"/>
+          <w:rFonts w:ascii="Bell MT" w:hAnsi="Bell MT" w:cs="Courier New"/>
+          <w:sz w:val="20"/>
+          <w:szCs w:val="20"/>
+        </w:rPr>
+      </w:pPr>
+      <w:r>
+        <w:rPr>
+          <w:rFonts w:ascii="Bell MT" w:hAnsi="Bell MT" w:cs="Courier New"/>
           <w:b/>
           <w:i/>
-          <w:sz w:val="18"/>
+          <w:sz w:val="20"/>
           <w:szCs w:val="20"/>
         </w:rPr>
         <w:t>Software Languages</w:t>
       </w:r>
       <w:r>
         <w:rPr>
-          <w:rFonts w:ascii="CMU Bright" w:hAnsi="CMU Bright" w:cs="CMU Bright"/>
-          <w:sz w:val="18"/>
+          <w:rFonts w:ascii="Bell MT" w:hAnsi="Bell MT" w:cs="Courier New"/>
+          <w:sz w:val="20"/>
           <w:szCs w:val="20"/>
         </w:rPr>
         <w:t>: C/C++, Java, Python, PL/SQL, R, Elixir, MATLAB</w:t>
@@ -510,25 +527,25 @@
         <w:ind w:right="180"/>
         <w:jc w:val="both"/>
         <w:rPr>
-          <w:rFonts w:ascii="CMU Bright" w:hAnsi="CMU Bright" w:cs="CMU Bright"/>
-          <w:sz w:val="18"/>
-          <w:szCs w:val="20"/>
-        </w:rPr>
-      </w:pPr>
-      <w:r>
-        <w:rPr>
-          <w:rFonts w:ascii="CMU Bright" w:hAnsi="CMU Bright" w:cs="CMU Bright"/>
+          <w:rFonts w:ascii="Bell MT" w:hAnsi="Bell MT" w:cs="Courier New"/>
+          <w:sz w:val="20"/>
+          <w:szCs w:val="20"/>
+        </w:rPr>
+      </w:pPr>
+      <w:r>
+        <w:rPr>
+          <w:rFonts w:ascii="Bell MT" w:hAnsi="Bell MT" w:cs="Courier New"/>
           <w:b/>
           <w:i/>
-          <w:sz w:val="18"/>
+          <w:sz w:val="20"/>
           <w:szCs w:val="20"/>
         </w:rPr>
         <w:t>Database</w:t>
       </w:r>
       <w:r>
         <w:rPr>
-          <w:rFonts w:ascii="CMU Bright" w:hAnsi="CMU Bright" w:cs="CMU Bright"/>
-          <w:sz w:val="18"/>
+          <w:rFonts w:ascii="Bell MT" w:hAnsi="Bell MT" w:cs="Courier New"/>
+          <w:sz w:val="20"/>
           <w:szCs w:val="20"/>
         </w:rPr>
         <w:t xml:space="preserve">: </w:t>
@@ -536,8 +553,8 @@
       <w:proofErr w:type="spellStart"/>
       <w:r>
         <w:rPr>
-          <w:rFonts w:ascii="CMU Bright" w:hAnsi="CMU Bright" w:cs="CMU Bright"/>
-          <w:sz w:val="18"/>
+          <w:rFonts w:ascii="Bell MT" w:hAnsi="Bell MT" w:cs="Courier New"/>
+          <w:sz w:val="20"/>
           <w:szCs w:val="20"/>
         </w:rPr>
         <w:t>PostgreSQL</w:t>
@@ -545,8 +562,8 @@
       <w:proofErr w:type="spellEnd"/>
       <w:r>
         <w:rPr>
-          <w:rFonts w:ascii="CMU Bright" w:hAnsi="CMU Bright" w:cs="CMU Bright"/>
-          <w:sz w:val="18"/>
+          <w:rFonts w:ascii="Bell MT" w:hAnsi="Bell MT" w:cs="Courier New"/>
+          <w:sz w:val="20"/>
           <w:szCs w:val="20"/>
         </w:rPr>
         <w:t xml:space="preserve">, MySQL, </w:t>
@@ -554,8 +571,8 @@
       <w:proofErr w:type="spellStart"/>
       <w:r>
         <w:rPr>
-          <w:rFonts w:ascii="CMU Bright" w:hAnsi="CMU Bright" w:cs="CMU Bright"/>
-          <w:sz w:val="18"/>
+          <w:rFonts w:ascii="Bell MT" w:hAnsi="Bell MT" w:cs="Courier New"/>
+          <w:sz w:val="20"/>
           <w:szCs w:val="20"/>
         </w:rPr>
         <w:t>MongoDB</w:t>
@@ -563,8 +580,8 @@
       <w:proofErr w:type="spellEnd"/>
       <w:r>
         <w:rPr>
-          <w:rFonts w:ascii="CMU Bright" w:hAnsi="CMU Bright" w:cs="CMU Bright"/>
-          <w:sz w:val="18"/>
+          <w:rFonts w:ascii="Bell MT" w:hAnsi="Bell MT" w:cs="Courier New"/>
+          <w:sz w:val="20"/>
           <w:szCs w:val="20"/>
         </w:rPr>
         <w:t>, Oracle 9i/11c</w:t>
@@ -584,28 +601,60 @@
         <w:ind w:right="180"/>
         <w:jc w:val="both"/>
         <w:rPr>
-          <w:rFonts w:ascii="CMU Bright" w:hAnsi="CMU Bright" w:cs="CMU Bright"/>
-          <w:sz w:val="18"/>
-          <w:szCs w:val="20"/>
-        </w:rPr>
-      </w:pPr>
-      <w:r>
-        <w:rPr>
-          <w:rFonts w:ascii="CMU Bright" w:hAnsi="CMU Bright" w:cs="CMU Bright"/>
+          <w:rFonts w:ascii="Bell MT" w:hAnsi="Bell MT" w:cs="Courier New"/>
+          <w:sz w:val="20"/>
+          <w:szCs w:val="20"/>
+        </w:rPr>
+      </w:pPr>
+      <w:r>
+        <w:rPr>
+          <w:rFonts w:ascii="Bell MT" w:hAnsi="Bell MT" w:cs="Courier New"/>
           <w:b/>
           <w:i/>
-          <w:sz w:val="18"/>
+          <w:sz w:val="20"/>
           <w:szCs w:val="20"/>
         </w:rPr>
         <w:t>Web &amp; Other Technologies</w:t>
       </w:r>
       <w:r>
         <w:rPr>
-          <w:rFonts w:ascii="CMU Bright" w:hAnsi="CMU Bright" w:cs="CMU Bright"/>
-          <w:sz w:val="18"/>
-          <w:szCs w:val="20"/>
-        </w:rPr>
-        <w:t>: JavaScript, HTML, CSS, JSP, AJAX, JSON, XML, TCP/IP</w:t>
+          <w:rFonts w:ascii="Bell MT" w:hAnsi="Bell MT" w:cs="Courier New"/>
+          <w:sz w:val="20"/>
+          <w:szCs w:val="20"/>
+        </w:rPr>
+        <w:t>: JavaScript,</w:t>
+      </w:r>
+      <w:r>
+        <w:rPr>
+          <w:rFonts w:ascii="Bell MT" w:hAnsi="Bell MT" w:cs="Courier New"/>
+          <w:sz w:val="20"/>
+          <w:szCs w:val="20"/>
+        </w:rPr>
+        <w:t xml:space="preserve"> Underscore.js, </w:t>
+      </w:r>
+      <w:r>
+        <w:rPr>
+          <w:rFonts w:ascii="Bell MT" w:hAnsi="Bell MT" w:cs="Courier New"/>
+          <w:sz w:val="20"/>
+          <w:szCs w:val="20"/>
+        </w:rPr>
+        <w:t>HTML, CSS,</w:t>
+      </w:r>
+      <w:r>
+        <w:rPr>
+          <w:rFonts w:ascii="Bell MT" w:hAnsi="Bell MT" w:cs="Courier New"/>
+          <w:sz w:val="20"/>
+          <w:szCs w:val="20"/>
+        </w:rPr>
+        <w:t xml:space="preserve"> Modal, Bootstrap</w:t>
+      </w:r>
+      <w:r>
+        <w:rPr>
+          <w:rFonts w:ascii="Bell MT" w:hAnsi="Bell MT" w:cs="Courier New"/>
+          <w:sz w:val="20"/>
+          <w:szCs w:val="20"/>
+        </w:rPr>
+        <w:t>, AJAX, JSON, XML, TCP/IP</w:t>
       </w:r>
     </w:p>
     <w:p>
@@ -622,25 +671,25 @@
         <w:ind w:right="180"/>
         <w:jc w:val="both"/>
         <w:rPr>
-          <w:rFonts w:ascii="CMU Bright" w:hAnsi="CMU Bright" w:cs="CMU Bright"/>
-          <w:sz w:val="18"/>
-          <w:szCs w:val="20"/>
-        </w:rPr>
-      </w:pPr>
-      <w:r>
-        <w:rPr>
-          <w:rFonts w:ascii="CMU Bright" w:hAnsi="CMU Bright" w:cs="CMU Bright"/>
+          <w:rFonts w:ascii="Bell MT" w:hAnsi="Bell MT" w:cs="Courier New"/>
+          <w:sz w:val="20"/>
+          <w:szCs w:val="20"/>
+        </w:rPr>
+      </w:pPr>
+      <w:r>
+        <w:rPr>
+          <w:rFonts w:ascii="Bell MT" w:hAnsi="Bell MT" w:cs="Courier New"/>
           <w:b/>
           <w:i/>
-          <w:sz w:val="18"/>
+          <w:sz w:val="20"/>
           <w:szCs w:val="20"/>
         </w:rPr>
         <w:t>Frameworks</w:t>
       </w:r>
       <w:r>
         <w:rPr>
-          <w:rFonts w:ascii="CMU Bright" w:hAnsi="CMU Bright" w:cs="CMU Bright"/>
-          <w:sz w:val="18"/>
+          <w:rFonts w:ascii="Bell MT" w:hAnsi="Bell MT" w:cs="Courier New"/>
+          <w:sz w:val="20"/>
           <w:szCs w:val="20"/>
         </w:rPr>
         <w:t xml:space="preserve">: Phoenix Web-framework, </w:t>
@@ -648,8 +697,8 @@
       <w:proofErr w:type="spellStart"/>
       <w:r>
         <w:rPr>
-          <w:rFonts w:ascii="CMU Bright" w:hAnsi="CMU Bright" w:cs="CMU Bright"/>
-          <w:sz w:val="18"/>
+          <w:rFonts w:ascii="Bell MT" w:hAnsi="Bell MT" w:cs="Courier New"/>
+          <w:sz w:val="20"/>
           <w:szCs w:val="20"/>
         </w:rPr>
         <w:t>Hadoop</w:t>
@@ -657,8 +706,8 @@
       <w:proofErr w:type="spellEnd"/>
       <w:r>
         <w:rPr>
-          <w:rFonts w:ascii="CMU Bright" w:hAnsi="CMU Bright" w:cs="CMU Bright"/>
-          <w:sz w:val="18"/>
+          <w:rFonts w:ascii="Bell MT" w:hAnsi="Bell MT" w:cs="Courier New"/>
+          <w:sz w:val="20"/>
           <w:szCs w:val="20"/>
         </w:rPr>
         <w:t xml:space="preserve"> Framework, Python </w:t>
@@ -666,8 +715,8 @@
       <w:proofErr w:type="spellStart"/>
       <w:r>
         <w:rPr>
-          <w:rFonts w:ascii="CMU Bright" w:hAnsi="CMU Bright" w:cs="CMU Bright"/>
-          <w:sz w:val="18"/>
+          <w:rFonts w:ascii="Bell MT" w:hAnsi="Bell MT" w:cs="Courier New"/>
+          <w:sz w:val="20"/>
           <w:szCs w:val="20"/>
         </w:rPr>
         <w:t>Django</w:t>
@@ -691,25 +740,25 @@
         <w:ind w:right="180"/>
         <w:jc w:val="both"/>
         <w:rPr>
-          <w:rFonts w:ascii="CMU Bright" w:hAnsi="CMU Bright" w:cs="CMU Bright"/>
-          <w:sz w:val="18"/>
-          <w:szCs w:val="20"/>
-        </w:rPr>
-      </w:pPr>
-      <w:r>
-        <w:rPr>
-          <w:rFonts w:ascii="CMU Bright" w:hAnsi="CMU Bright" w:cs="CMU Bright"/>
+          <w:rFonts w:ascii="Bell MT" w:hAnsi="Bell MT" w:cs="Courier New"/>
+          <w:sz w:val="20"/>
+          <w:szCs w:val="20"/>
+        </w:rPr>
+      </w:pPr>
+      <w:r>
+        <w:rPr>
+          <w:rFonts w:ascii="Bell MT" w:hAnsi="Bell MT" w:cs="Courier New"/>
           <w:b/>
           <w:i/>
-          <w:sz w:val="18"/>
+          <w:sz w:val="20"/>
           <w:szCs w:val="20"/>
         </w:rPr>
         <w:t>Tools and Operating Systems</w:t>
       </w:r>
       <w:r>
         <w:rPr>
-          <w:rFonts w:ascii="CMU Bright" w:hAnsi="CMU Bright" w:cs="CMU Bright"/>
-          <w:sz w:val="18"/>
+          <w:rFonts w:ascii="Bell MT" w:hAnsi="Bell MT" w:cs="Courier New"/>
+          <w:sz w:val="20"/>
           <w:szCs w:val="20"/>
         </w:rPr>
         <w:t xml:space="preserve">: </w:t>
@@ -717,8 +766,8 @@
       <w:proofErr w:type="spellStart"/>
       <w:r>
         <w:rPr>
-          <w:rFonts w:ascii="CMU Bright" w:hAnsi="CMU Bright" w:cs="CMU Bright"/>
-          <w:sz w:val="18"/>
+          <w:rFonts w:ascii="Bell MT" w:hAnsi="Bell MT" w:cs="Courier New"/>
+          <w:sz w:val="20"/>
           <w:szCs w:val="20"/>
         </w:rPr>
         <w:t>Git</w:t>
@@ -726,8 +775,8 @@
       <w:proofErr w:type="spellEnd"/>
       <w:r>
         <w:rPr>
-          <w:rFonts w:ascii="CMU Bright" w:hAnsi="CMU Bright" w:cs="CMU Bright"/>
-          <w:sz w:val="18"/>
+          <w:rFonts w:ascii="Bell MT" w:hAnsi="Bell MT" w:cs="Courier New"/>
+          <w:sz w:val="20"/>
           <w:szCs w:val="20"/>
         </w:rPr>
         <w:t xml:space="preserve">, Eclipse, Linux, Windows, Mac  </w:t>
@@ -745,16 +794,16 @@
         <w:ind w:right="180"/>
         <w:jc w:val="both"/>
         <w:rPr>
-          <w:rFonts w:ascii="CMU Bright" w:hAnsi="CMU Bright" w:cs="CMU Bright"/>
-          <w:sz w:val="18"/>
-          <w:szCs w:val="20"/>
-        </w:rPr>
-      </w:pPr>
-      <w:r>
-        <w:rPr>
-          <w:rFonts w:ascii="CMU Bright" w:hAnsi="CMU Bright" w:cs="CMU Bright"/>
-          <w:b/>
-          <w:sz w:val="20"/>
+          <w:rFonts w:ascii="Bell MT" w:hAnsi="Bell MT" w:cs="Courier New"/>
+          <w:sz w:val="20"/>
+          <w:szCs w:val="20"/>
+        </w:rPr>
+      </w:pPr>
+      <w:r>
+        <w:rPr>
+          <w:rFonts w:ascii="Bell MT" w:hAnsi="Bell MT" w:cs="Courier New"/>
+          <w:b/>
+          <w:sz w:val="22"/>
           <w:szCs w:val="20"/>
           <w:u w:val="single"/>
         </w:rPr>
@@ -762,9 +811,9 @@
       </w:r>
       <w:r>
         <w:rPr>
-          <w:rFonts w:ascii="CMU Bright" w:hAnsi="CMU Bright" w:cs="CMU Bright"/>
-          <w:b/>
-          <w:sz w:val="20"/>
+          <w:rFonts w:ascii="Bell MT" w:hAnsi="Bell MT" w:cs="Courier New"/>
+          <w:b/>
+          <w:sz w:val="22"/>
           <w:szCs w:val="20"/>
           <w:u w:val="single"/>
         </w:rPr>
@@ -780,17 +829,17 @@
         <w:ind w:right="180"/>
         <w:jc w:val="both"/>
         <w:rPr>
-          <w:rFonts w:ascii="CMU Bright" w:hAnsi="CMU Bright" w:cs="CMU Bright"/>
-          <w:sz w:val="18"/>
-          <w:szCs w:val="20"/>
-        </w:rPr>
-      </w:pPr>
-      <w:r>
-        <w:rPr>
-          <w:rFonts w:ascii="CMU Bright" w:hAnsi="CMU Bright" w:cs="CMU Bright"/>
+          <w:rFonts w:ascii="Bell MT" w:hAnsi="Bell MT" w:cs="Courier New"/>
+          <w:sz w:val="20"/>
+          <w:szCs w:val="20"/>
+        </w:rPr>
+      </w:pPr>
+      <w:r>
+        <w:rPr>
+          <w:rFonts w:ascii="Bell MT" w:hAnsi="Bell MT" w:cs="Courier New"/>
           <w:b/>
           <w:i/>
-          <w:sz w:val="18"/>
+          <w:sz w:val="20"/>
           <w:szCs w:val="20"/>
         </w:rPr>
         <w:t xml:space="preserve">Teaching Assistant of </w:t>
@@ -799,11 +848,11 @@
         <w:r>
           <w:rPr>
             <w:rStyle w:val="Hyperlink"/>
-            <w:rFonts w:ascii="CMU Bright" w:hAnsi="CMU Bright" w:cs="CMU Bright"/>
+            <w:rFonts w:ascii="Bell MT" w:hAnsi="Bell MT" w:cs="Courier New"/>
             <w:b/>
             <w:i/>
             <w:color w:val="auto"/>
-            <w:sz w:val="18"/>
+            <w:sz w:val="20"/>
             <w:szCs w:val="20"/>
             <w:u w:val="none"/>
           </w:rPr>
@@ -813,11 +862,11 @@
         <w:r>
           <w:rPr>
             <w:rStyle w:val="Hyperlink"/>
-            <w:rFonts w:ascii="CMU Bright" w:hAnsi="CMU Bright" w:cs="CMU Bright"/>
+            <w:rFonts w:ascii="Bell MT" w:hAnsi="Bell MT" w:cs="Courier New"/>
             <w:b/>
             <w:i/>
             <w:color w:val="auto"/>
-            <w:sz w:val="18"/>
+            <w:sz w:val="20"/>
             <w:szCs w:val="20"/>
             <w:u w:val="none"/>
           </w:rPr>
@@ -827,11 +876,11 @@
         <w:r>
           <w:rPr>
             <w:rStyle w:val="Hyperlink"/>
-            <w:rFonts w:ascii="CMU Bright" w:hAnsi="CMU Bright" w:cs="CMU Bright"/>
+            <w:rFonts w:ascii="Bell MT" w:hAnsi="Bell MT" w:cs="Courier New"/>
             <w:b/>
             <w:i/>
             <w:color w:val="auto"/>
-            <w:sz w:val="18"/>
+            <w:sz w:val="20"/>
             <w:szCs w:val="20"/>
             <w:u w:val="none"/>
           </w:rPr>
@@ -840,34 +889,34 @@
       </w:hyperlink>
       <w:r>
         <w:rPr>
-          <w:rFonts w:ascii="CMU Bright" w:hAnsi="CMU Bright" w:cs="CMU Bright"/>
+          <w:rFonts w:ascii="Bell MT" w:hAnsi="Bell MT" w:cs="Courier New"/>
           <w:b/>
           <w:i/>
-          <w:sz w:val="18"/>
+          <w:sz w:val="20"/>
           <w:szCs w:val="20"/>
         </w:rPr>
         <w:t xml:space="preserve"> (Dept. of Computer Science), University at Buffalo</w:t>
       </w:r>
       <w:r>
         <w:rPr>
-          <w:rFonts w:ascii="CMU Bright" w:hAnsi="CMU Bright" w:cs="CMU Bright"/>
-          <w:sz w:val="18"/>
+          <w:rFonts w:ascii="Bell MT" w:hAnsi="Bell MT" w:cs="Courier New"/>
+          <w:sz w:val="20"/>
           <w:szCs w:val="20"/>
         </w:rPr>
         <w:t xml:space="preserve">    </w:t>
       </w:r>
       <w:r>
         <w:rPr>
-          <w:rFonts w:ascii="CMU Bright" w:hAnsi="CMU Bright" w:cs="CMU Bright"/>
-          <w:sz w:val="18"/>
+          <w:rFonts w:ascii="Bell MT" w:hAnsi="Bell MT" w:cs="Courier New"/>
+          <w:sz w:val="20"/>
           <w:szCs w:val="20"/>
         </w:rPr>
         <w:tab/>
       </w:r>
       <w:r>
         <w:rPr>
-          <w:rFonts w:ascii="CMU Bright" w:hAnsi="CMU Bright" w:cs="CMU Bright"/>
-          <w:sz w:val="18"/>
+          <w:rFonts w:ascii="Bell MT" w:hAnsi="Bell MT" w:cs="Courier New"/>
+          <w:sz w:val="20"/>
           <w:szCs w:val="20"/>
         </w:rPr>
         <w:tab/>
@@ -875,32 +924,32 @@
       </w:r>
       <w:r>
         <w:rPr>
-          <w:rFonts w:ascii="CMU Bright" w:hAnsi="CMU Bright" w:cs="CMU Bright"/>
-          <w:sz w:val="18"/>
+          <w:rFonts w:ascii="Bell MT" w:hAnsi="Bell MT" w:cs="Courier New"/>
+          <w:sz w:val="20"/>
           <w:szCs w:val="20"/>
         </w:rPr>
         <w:t xml:space="preserve">            </w:t>
       </w:r>
       <w:r>
         <w:rPr>
-          <w:rFonts w:ascii="CMU Bright" w:hAnsi="CMU Bright" w:cs="CMU Bright"/>
-          <w:sz w:val="18"/>
+          <w:rFonts w:ascii="Bell MT" w:hAnsi="Bell MT" w:cs="Courier New"/>
+          <w:sz w:val="20"/>
           <w:szCs w:val="20"/>
         </w:rPr>
         <w:t>(</w:t>
       </w:r>
       <w:r>
         <w:rPr>
-          <w:rFonts w:ascii="CMU Bright" w:hAnsi="CMU Bright" w:cs="CMU Bright"/>
-          <w:sz w:val="18"/>
+          <w:rFonts w:ascii="Bell MT" w:hAnsi="Bell MT" w:cs="Courier New"/>
+          <w:sz w:val="20"/>
           <w:szCs w:val="20"/>
         </w:rPr>
         <w:t>Spring 2016</w:t>
       </w:r>
       <w:r>
         <w:rPr>
-          <w:rFonts w:ascii="CMU Bright" w:hAnsi="CMU Bright" w:cs="CMU Bright"/>
-          <w:sz w:val="18"/>
+          <w:rFonts w:ascii="Bell MT" w:hAnsi="Bell MT" w:cs="Courier New"/>
+          <w:sz w:val="20"/>
           <w:szCs w:val="20"/>
         </w:rPr>
         <w:t>)</w:t>
@@ -920,15 +969,15 @@
         <w:ind w:right="180"/>
         <w:jc w:val="both"/>
         <w:rPr>
-          <w:rFonts w:ascii="CMU Bright" w:hAnsi="CMU Bright" w:cs="CMU Bright"/>
-          <w:sz w:val="18"/>
-          <w:szCs w:val="20"/>
-        </w:rPr>
-      </w:pPr>
-      <w:r>
-        <w:rPr>
-          <w:rFonts w:ascii="CMU Bright" w:hAnsi="CMU Bright" w:cs="CMU Bright"/>
-          <w:sz w:val="18"/>
+          <w:rFonts w:ascii="Bell MT" w:hAnsi="Bell MT" w:cs="Courier New"/>
+          <w:sz w:val="20"/>
+          <w:szCs w:val="20"/>
+        </w:rPr>
+      </w:pPr>
+      <w:r>
+        <w:rPr>
+          <w:rFonts w:ascii="Bell MT" w:hAnsi="Bell MT" w:cs="Courier New"/>
+          <w:sz w:val="20"/>
           <w:szCs w:val="20"/>
         </w:rPr>
         <w:t xml:space="preserve">Prepared tutorials and blogs on topics ranging from Pig, </w:t>
@@ -936,8 +985,8 @@
       <w:proofErr w:type="spellStart"/>
       <w:r>
         <w:rPr>
-          <w:rFonts w:ascii="CMU Bright" w:hAnsi="CMU Bright" w:cs="CMU Bright"/>
-          <w:sz w:val="18"/>
+          <w:rFonts w:ascii="Bell MT" w:hAnsi="Bell MT" w:cs="Courier New"/>
+          <w:sz w:val="20"/>
           <w:szCs w:val="20"/>
         </w:rPr>
         <w:t>MapReduce</w:t>
@@ -945,8 +994,8 @@
       <w:proofErr w:type="spellEnd"/>
       <w:r>
         <w:rPr>
-          <w:rFonts w:ascii="CMU Bright" w:hAnsi="CMU Bright" w:cs="CMU Bright"/>
-          <w:sz w:val="18"/>
+          <w:rFonts w:ascii="Bell MT" w:hAnsi="Bell MT" w:cs="Courier New"/>
+          <w:sz w:val="20"/>
           <w:szCs w:val="20"/>
         </w:rPr>
         <w:t xml:space="preserve">, Spark, Ganglia and Hue of the </w:t>
@@ -954,8 +1003,8 @@
       <w:proofErr w:type="spellStart"/>
       <w:r>
         <w:rPr>
-          <w:rFonts w:ascii="CMU Bright" w:hAnsi="CMU Bright" w:cs="CMU Bright"/>
-          <w:sz w:val="18"/>
+          <w:rFonts w:ascii="Bell MT" w:hAnsi="Bell MT" w:cs="Courier New"/>
+          <w:sz w:val="20"/>
           <w:szCs w:val="20"/>
         </w:rPr>
         <w:t>Hadoop</w:t>
@@ -963,8 +1012,8 @@
       <w:proofErr w:type="spellEnd"/>
       <w:r>
         <w:rPr>
-          <w:rFonts w:ascii="CMU Bright" w:hAnsi="CMU Bright" w:cs="CMU Bright"/>
-          <w:sz w:val="18"/>
+          <w:rFonts w:ascii="Bell MT" w:hAnsi="Bell MT" w:cs="Courier New"/>
+          <w:sz w:val="20"/>
           <w:szCs w:val="20"/>
         </w:rPr>
         <w:t xml:space="preserve"> eco-system.  </w:t>
@@ -984,15 +1033,15 @@
         <w:ind w:right="180"/>
         <w:jc w:val="both"/>
         <w:rPr>
-          <w:rFonts w:ascii="CMU Bright" w:hAnsi="CMU Bright" w:cs="CMU Bright"/>
-          <w:sz w:val="18"/>
-          <w:szCs w:val="20"/>
-        </w:rPr>
-      </w:pPr>
-      <w:r>
-        <w:rPr>
-          <w:rFonts w:ascii="CMU Bright" w:hAnsi="CMU Bright" w:cs="CMU Bright"/>
-          <w:sz w:val="18"/>
+          <w:rFonts w:ascii="Bell MT" w:hAnsi="Bell MT" w:cs="Courier New"/>
+          <w:sz w:val="20"/>
+          <w:szCs w:val="20"/>
+        </w:rPr>
+      </w:pPr>
+      <w:r>
+        <w:rPr>
+          <w:rFonts w:ascii="Bell MT" w:hAnsi="Bell MT" w:cs="Courier New"/>
+          <w:sz w:val="20"/>
           <w:szCs w:val="20"/>
         </w:rPr>
         <w:t>Held sessions for students in class rooms and class forums for resolving issues and clearing doubts.</w:t>
@@ -1012,24 +1061,24 @@
         <w:ind w:right="180"/>
         <w:jc w:val="both"/>
         <w:rPr>
-          <w:rFonts w:ascii="CMU Bright" w:hAnsi="CMU Bright" w:cs="CMU Bright"/>
-          <w:sz w:val="18"/>
-          <w:szCs w:val="20"/>
-        </w:rPr>
-      </w:pPr>
-      <w:r>
-        <w:rPr>
-          <w:rFonts w:ascii="CMU Bright" w:hAnsi="CMU Bright" w:cs="CMU Bright"/>
+          <w:rFonts w:ascii="Bell MT" w:hAnsi="Bell MT" w:cs="Courier New"/>
+          <w:sz w:val="20"/>
+          <w:szCs w:val="20"/>
+        </w:rPr>
+      </w:pPr>
+      <w:r>
+        <w:rPr>
+          <w:rFonts w:ascii="Bell MT" w:hAnsi="Bell MT" w:cs="Courier New"/>
           <w:i/>
-          <w:sz w:val="18"/>
+          <w:sz w:val="20"/>
           <w:szCs w:val="20"/>
         </w:rPr>
         <w:t>Skills Gained</w:t>
       </w:r>
       <w:r>
         <w:rPr>
-          <w:rFonts w:ascii="CMU Bright" w:hAnsi="CMU Bright" w:cs="CMU Bright"/>
-          <w:sz w:val="18"/>
+          <w:rFonts w:ascii="Bell MT" w:hAnsi="Bell MT" w:cs="Courier New"/>
+          <w:sz w:val="20"/>
           <w:szCs w:val="20"/>
         </w:rPr>
         <w:t xml:space="preserve">: running applications on large dataset in AWS, data visualizations for large clusters, design implementation.  </w:t>
@@ -1045,49 +1094,49 @@
         <w:ind w:right="180"/>
         <w:jc w:val="both"/>
         <w:rPr>
-          <w:rFonts w:ascii="CMU Bright" w:hAnsi="CMU Bright" w:cs="CMU Bright"/>
-          <w:sz w:val="18"/>
-          <w:szCs w:val="20"/>
-        </w:rPr>
-      </w:pPr>
-      <w:r>
-        <w:rPr>
-          <w:rFonts w:ascii="CMU Bright" w:hAnsi="CMU Bright" w:cs="CMU Bright"/>
+          <w:rFonts w:ascii="Bell MT" w:hAnsi="Bell MT" w:cs="Courier New"/>
+          <w:sz w:val="20"/>
+          <w:szCs w:val="20"/>
+        </w:rPr>
+      </w:pPr>
+      <w:r>
+        <w:rPr>
+          <w:rFonts w:ascii="Bell MT" w:hAnsi="Bell MT" w:cs="Courier New"/>
           <w:b/>
           <w:i/>
-          <w:sz w:val="18"/>
+          <w:sz w:val="20"/>
           <w:szCs w:val="20"/>
         </w:rPr>
         <w:t>Software Engineer Intern at Zappos.com</w:t>
       </w:r>
       <w:r>
         <w:rPr>
-          <w:rFonts w:ascii="CMU Bright" w:hAnsi="CMU Bright" w:cs="CMU Bright"/>
-          <w:sz w:val="18"/>
+          <w:rFonts w:ascii="Bell MT" w:hAnsi="Bell MT" w:cs="Courier New"/>
+          <w:sz w:val="20"/>
           <w:szCs w:val="20"/>
         </w:rPr>
         <w:t xml:space="preserve">, Buffalo, NY                                                             </w:t>
       </w:r>
       <w:r>
         <w:rPr>
-          <w:rFonts w:ascii="CMU Bright" w:hAnsi="CMU Bright" w:cs="CMU Bright"/>
-          <w:sz w:val="18"/>
+          <w:rFonts w:ascii="Bell MT" w:hAnsi="Bell MT" w:cs="Courier New"/>
+          <w:sz w:val="20"/>
           <w:szCs w:val="20"/>
         </w:rPr>
         <w:t xml:space="preserve">                         </w:t>
       </w:r>
       <w:r>
         <w:rPr>
-          <w:rFonts w:ascii="CMU Bright" w:hAnsi="CMU Bright" w:cs="CMU Bright"/>
-          <w:sz w:val="18"/>
+          <w:rFonts w:ascii="Bell MT" w:hAnsi="Bell MT" w:cs="Courier New"/>
+          <w:sz w:val="20"/>
           <w:szCs w:val="20"/>
         </w:rPr>
         <w:t xml:space="preserve"> </w:t>
       </w:r>
       <w:r>
         <w:rPr>
-          <w:rFonts w:ascii="CMU Bright" w:hAnsi="CMU Bright" w:cs="CMU Bright"/>
-          <w:sz w:val="18"/>
+          <w:rFonts w:ascii="Bell MT" w:hAnsi="Bell MT" w:cs="Courier New"/>
+          <w:sz w:val="20"/>
           <w:szCs w:val="20"/>
         </w:rPr>
         <w:t>(Co-op Fall 2015)</w:t>
@@ -1107,16 +1156,16 @@
         <w:ind w:right="180"/>
         <w:jc w:val="both"/>
         <w:rPr>
-          <w:rFonts w:ascii="CMU Bright" w:hAnsi="CMU Bright" w:cs="CMU Bright"/>
-          <w:b/>
-          <w:sz w:val="18"/>
-          <w:szCs w:val="20"/>
-        </w:rPr>
-      </w:pPr>
-      <w:r>
-        <w:rPr>
-          <w:rFonts w:ascii="CMU Bright" w:hAnsi="CMU Bright" w:cs="CMU Bright"/>
-          <w:sz w:val="18"/>
+          <w:rFonts w:ascii="Bell MT" w:hAnsi="Bell MT" w:cs="Courier New"/>
+          <w:b/>
+          <w:sz w:val="20"/>
+          <w:szCs w:val="20"/>
+        </w:rPr>
+      </w:pPr>
+      <w:r>
+        <w:rPr>
+          <w:rFonts w:ascii="Bell MT" w:hAnsi="Bell MT" w:cs="Courier New"/>
+          <w:sz w:val="20"/>
           <w:szCs w:val="20"/>
         </w:rPr>
         <w:t xml:space="preserve">Single handedly migrated the database (from </w:t>
@@ -1124,8 +1173,8 @@
       <w:proofErr w:type="spellStart"/>
       <w:r>
         <w:rPr>
-          <w:rFonts w:ascii="CMU Bright" w:hAnsi="CMU Bright" w:cs="CMU Bright"/>
-          <w:sz w:val="18"/>
+          <w:rFonts w:ascii="Bell MT" w:hAnsi="Bell MT" w:cs="Courier New"/>
+          <w:sz w:val="20"/>
           <w:szCs w:val="20"/>
         </w:rPr>
         <w:t>MongoDB</w:t>
@@ -1133,8 +1182,8 @@
       <w:proofErr w:type="spellEnd"/>
       <w:r>
         <w:rPr>
-          <w:rFonts w:ascii="CMU Bright" w:hAnsi="CMU Bright" w:cs="CMU Bright"/>
-          <w:sz w:val="18"/>
+          <w:rFonts w:ascii="Bell MT" w:hAnsi="Bell MT" w:cs="Courier New"/>
+          <w:sz w:val="20"/>
           <w:szCs w:val="20"/>
         </w:rPr>
         <w:t xml:space="preserve"> to MySQL) of many dashboard applications at </w:t>
@@ -1142,8 +1191,8 @@
       <w:proofErr w:type="spellStart"/>
       <w:r>
         <w:rPr>
-          <w:rFonts w:ascii="CMU Bright" w:hAnsi="CMU Bright" w:cs="CMU Bright"/>
-          <w:sz w:val="18"/>
+          <w:rFonts w:ascii="Bell MT" w:hAnsi="Bell MT" w:cs="Courier New"/>
+          <w:sz w:val="20"/>
           <w:szCs w:val="20"/>
         </w:rPr>
         <w:t>Zappos</w:t>
@@ -1151,8 +1200,8 @@
       <w:proofErr w:type="spellEnd"/>
       <w:r>
         <w:rPr>
-          <w:rFonts w:ascii="CMU Bright" w:hAnsi="CMU Bright" w:cs="CMU Bright"/>
-          <w:sz w:val="18"/>
+          <w:rFonts w:ascii="Bell MT" w:hAnsi="Bell MT" w:cs="Courier New"/>
+          <w:sz w:val="20"/>
           <w:szCs w:val="20"/>
         </w:rPr>
         <w:t xml:space="preserve">. </w:t>
@@ -1172,16 +1221,16 @@
         <w:ind w:right="180"/>
         <w:jc w:val="both"/>
         <w:rPr>
-          <w:rFonts w:ascii="CMU Bright" w:hAnsi="CMU Bright" w:cs="CMU Bright"/>
-          <w:b/>
-          <w:sz w:val="18"/>
-          <w:szCs w:val="20"/>
-        </w:rPr>
-      </w:pPr>
-      <w:r>
-        <w:rPr>
-          <w:rFonts w:ascii="CMU Bright" w:hAnsi="CMU Bright" w:cs="CMU Bright"/>
-          <w:sz w:val="18"/>
+          <w:rFonts w:ascii="Bell MT" w:hAnsi="Bell MT" w:cs="Courier New"/>
+          <w:b/>
+          <w:sz w:val="20"/>
+          <w:szCs w:val="20"/>
+        </w:rPr>
+      </w:pPr>
+      <w:r>
+        <w:rPr>
+          <w:rFonts w:ascii="Bell MT" w:hAnsi="Bell MT" w:cs="Courier New"/>
+          <w:sz w:val="20"/>
           <w:szCs w:val="20"/>
         </w:rPr>
         <w:t xml:space="preserve">Architected and augmented the underlying database for transition to the new relational database. </w:t>
@@ -1201,64 +1250,64 @@
         <w:ind w:right="180"/>
         <w:jc w:val="both"/>
         <w:rPr>
-          <w:rFonts w:ascii="CMU Bright" w:hAnsi="CMU Bright" w:cs="CMU Bright"/>
-          <w:b/>
-          <w:sz w:val="18"/>
-          <w:szCs w:val="20"/>
-        </w:rPr>
-      </w:pPr>
-      <w:r>
-        <w:rPr>
-          <w:rFonts w:ascii="CMU Bright" w:hAnsi="CMU Bright" w:cs="CMU Bright"/>
-          <w:sz w:val="18"/>
+          <w:rFonts w:ascii="Bell MT" w:hAnsi="Bell MT" w:cs="Courier New"/>
+          <w:b/>
+          <w:sz w:val="20"/>
+          <w:szCs w:val="20"/>
+        </w:rPr>
+      </w:pPr>
+      <w:r>
+        <w:rPr>
+          <w:rFonts w:ascii="Bell MT" w:hAnsi="Bell MT" w:cs="Courier New"/>
+          <w:sz w:val="20"/>
           <w:szCs w:val="20"/>
         </w:rPr>
         <w:t>C</w:t>
       </w:r>
       <w:r>
         <w:rPr>
-          <w:rFonts w:ascii="CMU Bright" w:hAnsi="CMU Bright" w:cs="CMU Bright"/>
-          <w:sz w:val="18"/>
+          <w:rFonts w:ascii="Bell MT" w:hAnsi="Bell MT" w:cs="Courier New"/>
+          <w:sz w:val="20"/>
           <w:szCs w:val="20"/>
         </w:rPr>
         <w:t>reated scripts</w:t>
       </w:r>
       <w:r>
         <w:rPr>
-          <w:rFonts w:ascii="CMU Bright" w:hAnsi="CMU Bright" w:cs="CMU Bright"/>
-          <w:sz w:val="18"/>
+          <w:rFonts w:ascii="Bell MT" w:hAnsi="Bell MT" w:cs="Courier New"/>
+          <w:sz w:val="20"/>
           <w:szCs w:val="20"/>
         </w:rPr>
         <w:t xml:space="preserve"> (Python)</w:t>
       </w:r>
       <w:r>
         <w:rPr>
-          <w:rFonts w:ascii="CMU Bright" w:hAnsi="CMU Bright" w:cs="CMU Bright"/>
-          <w:sz w:val="18"/>
+          <w:rFonts w:ascii="Bell MT" w:hAnsi="Bell MT" w:cs="Courier New"/>
+          <w:sz w:val="20"/>
           <w:szCs w:val="20"/>
         </w:rPr>
         <w:t xml:space="preserve"> to </w:t>
       </w:r>
       <w:r>
         <w:rPr>
-          <w:rFonts w:ascii="CMU Bright" w:hAnsi="CMU Bright" w:cs="CMU Bright"/>
-          <w:sz w:val="18"/>
+          <w:rFonts w:ascii="Bell MT" w:hAnsi="Bell MT" w:cs="Courier New"/>
+          <w:sz w:val="20"/>
           <w:szCs w:val="20"/>
         </w:rPr>
         <w:t xml:space="preserve">convert Collections to </w:t>
       </w:r>
       <w:r>
         <w:rPr>
-          <w:rFonts w:ascii="CMU Bright" w:hAnsi="CMU Bright" w:cs="CMU Bright"/>
-          <w:sz w:val="18"/>
+          <w:rFonts w:ascii="Bell MT" w:hAnsi="Bell MT" w:cs="Courier New"/>
+          <w:sz w:val="20"/>
           <w:szCs w:val="20"/>
         </w:rPr>
         <w:t>SQL data dumps.</w:t>
       </w:r>
       <w:r>
         <w:rPr>
-          <w:rFonts w:ascii="CMU Bright" w:hAnsi="CMU Bright" w:cs="CMU Bright"/>
-          <w:sz w:val="18"/>
+          <w:rFonts w:ascii="Bell MT" w:hAnsi="Bell MT" w:cs="Courier New"/>
+          <w:sz w:val="20"/>
           <w:szCs w:val="20"/>
         </w:rPr>
         <w:t xml:space="preserve"> Successfully deployed the applications to production.</w:t>
@@ -1278,42 +1327,42 @@
         <w:ind w:right="180"/>
         <w:jc w:val="both"/>
         <w:rPr>
-          <w:rFonts w:ascii="CMU Bright" w:hAnsi="CMU Bright" w:cs="CMU Bright"/>
+          <w:rFonts w:ascii="Bell MT" w:hAnsi="Bell MT" w:cs="Courier New"/>
           <w:b/>
           <w:i/>
-          <w:sz w:val="18"/>
-          <w:szCs w:val="20"/>
-        </w:rPr>
-      </w:pPr>
-      <w:r>
-        <w:rPr>
-          <w:rFonts w:ascii="CMU Bright" w:hAnsi="CMU Bright" w:cs="CMU Bright"/>
+          <w:sz w:val="20"/>
+          <w:szCs w:val="20"/>
+        </w:rPr>
+      </w:pPr>
+      <w:r>
+        <w:rPr>
+          <w:rFonts w:ascii="Bell MT" w:hAnsi="Bell MT" w:cs="Courier New"/>
           <w:i/>
-          <w:sz w:val="18"/>
+          <w:sz w:val="20"/>
           <w:szCs w:val="20"/>
         </w:rPr>
         <w:t xml:space="preserve">Skills Gained: </w:t>
       </w:r>
       <w:r>
         <w:rPr>
-          <w:rFonts w:ascii="CMU Bright" w:hAnsi="CMU Bright" w:cs="CMU Bright"/>
-          <w:sz w:val="18"/>
+          <w:rFonts w:ascii="Bell MT" w:hAnsi="Bell MT" w:cs="Courier New"/>
+          <w:sz w:val="20"/>
           <w:szCs w:val="20"/>
         </w:rPr>
         <w:t>creating and debugging SOA</w:t>
       </w:r>
       <w:r>
         <w:rPr>
-          <w:rFonts w:ascii="CMU Bright" w:hAnsi="CMU Bright" w:cs="CMU Bright"/>
-          <w:sz w:val="18"/>
+          <w:rFonts w:ascii="Bell MT" w:hAnsi="Bell MT" w:cs="Courier New"/>
+          <w:sz w:val="20"/>
           <w:szCs w:val="20"/>
         </w:rPr>
         <w:t xml:space="preserve"> apps</w:t>
       </w:r>
       <w:r>
         <w:rPr>
-          <w:rFonts w:ascii="CMU Bright" w:hAnsi="CMU Bright" w:cs="CMU Bright"/>
-          <w:sz w:val="18"/>
+          <w:rFonts w:ascii="Bell MT" w:hAnsi="Bell MT" w:cs="Courier New"/>
+          <w:sz w:val="20"/>
           <w:szCs w:val="20"/>
         </w:rPr>
         <w:t xml:space="preserve"> created in MVC (Phoenix </w:t>
@@ -1321,8 +1370,8 @@
       <w:proofErr w:type="spellStart"/>
       <w:r>
         <w:rPr>
-          <w:rFonts w:ascii="CMU Bright" w:hAnsi="CMU Bright" w:cs="CMU Bright"/>
-          <w:sz w:val="18"/>
+          <w:rFonts w:ascii="Bell MT" w:hAnsi="Bell MT" w:cs="Courier New"/>
+          <w:sz w:val="20"/>
           <w:szCs w:val="20"/>
         </w:rPr>
         <w:t>Webframework</w:t>
@@ -1330,8 +1379,8 @@
       <w:proofErr w:type="spellEnd"/>
       <w:r>
         <w:rPr>
-          <w:rFonts w:ascii="CMU Bright" w:hAnsi="CMU Bright" w:cs="CMU Bright"/>
-          <w:sz w:val="18"/>
+          <w:rFonts w:ascii="Bell MT" w:hAnsi="Bell MT" w:cs="Courier New"/>
+          <w:sz w:val="20"/>
           <w:szCs w:val="20"/>
         </w:rPr>
         <w:t xml:space="preserve">), using </w:t>
@@ -1339,8 +1388,8 @@
       <w:proofErr w:type="spellStart"/>
       <w:r>
         <w:rPr>
-          <w:rFonts w:ascii="CMU Bright" w:hAnsi="CMU Bright" w:cs="CMU Bright"/>
-          <w:sz w:val="18"/>
+          <w:rFonts w:ascii="Bell MT" w:hAnsi="Bell MT" w:cs="Courier New"/>
+          <w:sz w:val="20"/>
           <w:szCs w:val="20"/>
         </w:rPr>
         <w:t>NoSQL</w:t>
@@ -1348,8 +1397,8 @@
       <w:proofErr w:type="spellEnd"/>
       <w:r>
         <w:rPr>
-          <w:rFonts w:ascii="CMU Bright" w:hAnsi="CMU Bright" w:cs="CMU Bright"/>
-          <w:sz w:val="18"/>
+          <w:rFonts w:ascii="Bell MT" w:hAnsi="Bell MT" w:cs="Courier New"/>
+          <w:sz w:val="20"/>
           <w:szCs w:val="20"/>
         </w:rPr>
         <w:t xml:space="preserve"> databases. </w:t>
@@ -1364,63 +1413,47 @@
         <w:ind w:right="180"/>
         <w:jc w:val="both"/>
         <w:rPr>
-          <w:rFonts w:ascii="CMU Bright" w:hAnsi="CMU Bright" w:cs="CMU Bright"/>
-          <w:sz w:val="18"/>
-          <w:szCs w:val="20"/>
-        </w:rPr>
-      </w:pPr>
-      <w:r>
-        <w:rPr>
-          <w:rFonts w:ascii="CMU Bright" w:hAnsi="CMU Bright" w:cs="CMU Bright"/>
+          <w:rFonts w:ascii="Bell MT" w:hAnsi="Bell MT" w:cs="Courier New"/>
+          <w:sz w:val="20"/>
+          <w:szCs w:val="20"/>
+        </w:rPr>
+      </w:pPr>
+      <w:r>
+        <w:rPr>
+          <w:rFonts w:ascii="Bell MT" w:hAnsi="Bell MT" w:cs="Courier New"/>
           <w:b/>
           <w:i/>
-          <w:sz w:val="18"/>
+          <w:sz w:val="20"/>
           <w:szCs w:val="20"/>
         </w:rPr>
         <w:t>Software Engineer (Operation Support System) at</w:t>
       </w:r>
       <w:r>
         <w:rPr>
-          <w:rFonts w:ascii="CMU Bright" w:hAnsi="CMU Bright" w:cs="CMU Bright"/>
+          <w:rFonts w:ascii="Bell MT" w:hAnsi="Bell MT" w:cs="Courier New"/>
           <w:i/>
-          <w:sz w:val="18"/>
+          <w:sz w:val="20"/>
           <w:szCs w:val="20"/>
         </w:rPr>
         <w:t xml:space="preserve"> </w:t>
       </w:r>
       <w:r>
         <w:rPr>
-          <w:rFonts w:ascii="CMU Bright" w:hAnsi="CMU Bright" w:cs="CMU Bright"/>
+          <w:rFonts w:ascii="Bell MT" w:hAnsi="Bell MT" w:cs="Courier New"/>
           <w:b/>
           <w:i/>
-          <w:sz w:val="18"/>
+          <w:sz w:val="20"/>
           <w:szCs w:val="20"/>
         </w:rPr>
         <w:t>Accenture Services Pvt. Ltd.</w:t>
       </w:r>
       <w:r>
         <w:rPr>
-          <w:rFonts w:ascii="CMU Bright" w:hAnsi="CMU Bright" w:cs="CMU Bright"/>
-          <w:sz w:val="18"/>
-          <w:szCs w:val="20"/>
-        </w:rPr>
-        <w:t xml:space="preserve">, Bangalore, INDIA            </w:t>
-      </w:r>
-      <w:r>
-        <w:rPr>
-          <w:rFonts w:ascii="CMU Bright" w:hAnsi="CMU Bright" w:cs="CMU Bright"/>
-          <w:sz w:val="18"/>
-          <w:szCs w:val="20"/>
-        </w:rPr>
-        <w:t xml:space="preserve">      </w:t>
-      </w:r>
-      <w:r>
-        <w:rPr>
-          <w:rFonts w:ascii="CMU Bright" w:hAnsi="CMU Bright" w:cs="CMU Bright"/>
-          <w:sz w:val="18"/>
-          <w:szCs w:val="20"/>
-        </w:rPr>
-        <w:t xml:space="preserve"> (March 2013 - July 2014)</w:t>
+          <w:rFonts w:ascii="Bell MT" w:hAnsi="Bell MT" w:cs="Courier New"/>
+          <w:sz w:val="20"/>
+          <w:szCs w:val="20"/>
+        </w:rPr>
+        <w:t>, Bangalore, INDIA    (March 2013 - July 2014)</w:t>
       </w:r>
     </w:p>
     <w:p>
@@ -1437,16 +1470,16 @@
         <w:ind w:right="180"/>
         <w:jc w:val="both"/>
         <w:rPr>
-          <w:rFonts w:ascii="CMU Bright" w:hAnsi="CMU Bright" w:cs="CMU Bright"/>
-          <w:b/>
-          <w:sz w:val="18"/>
-          <w:szCs w:val="20"/>
-        </w:rPr>
-      </w:pPr>
-      <w:r>
-        <w:rPr>
-          <w:rFonts w:ascii="CMU Bright" w:hAnsi="CMU Bright" w:cs="CMU Bright"/>
-          <w:sz w:val="18"/>
+          <w:rFonts w:ascii="Bell MT" w:hAnsi="Bell MT" w:cs="Courier New"/>
+          <w:b/>
+          <w:sz w:val="20"/>
+          <w:szCs w:val="20"/>
+        </w:rPr>
+      </w:pPr>
+      <w:r>
+        <w:rPr>
+          <w:rFonts w:ascii="Bell MT" w:hAnsi="Bell MT" w:cs="Courier New"/>
+          <w:sz w:val="20"/>
           <w:szCs w:val="20"/>
         </w:rPr>
         <w:t>Provisioned new telecom services for Wind Italy viz. Telephone number portability, 4G transition &amp; High-Speed Broadband.</w:t>
@@ -1466,16 +1499,16 @@
         <w:ind w:right="180"/>
         <w:jc w:val="both"/>
         <w:rPr>
-          <w:rFonts w:ascii="CMU Bright" w:hAnsi="CMU Bright" w:cs="CMU Bright"/>
-          <w:b/>
-          <w:sz w:val="18"/>
-          <w:szCs w:val="20"/>
-        </w:rPr>
-      </w:pPr>
-      <w:r>
-        <w:rPr>
-          <w:rFonts w:ascii="CMU Bright" w:hAnsi="CMU Bright" w:cs="CMU Bright"/>
-          <w:sz w:val="18"/>
+          <w:rFonts w:ascii="Bell MT" w:hAnsi="Bell MT" w:cs="Courier New"/>
+          <w:b/>
+          <w:sz w:val="20"/>
+          <w:szCs w:val="20"/>
+        </w:rPr>
+      </w:pPr>
+      <w:r>
+        <w:rPr>
+          <w:rFonts w:ascii="Bell MT" w:hAnsi="Bell MT" w:cs="Courier New"/>
+          <w:sz w:val="20"/>
           <w:szCs w:val="20"/>
         </w:rPr>
         <w:t>Responsibly handled database of the system for provisioning and validation of network services in real time.</w:t>
@@ -1495,16 +1528,16 @@
         <w:ind w:right="180"/>
         <w:jc w:val="both"/>
         <w:rPr>
-          <w:rFonts w:ascii="CMU Bright" w:hAnsi="CMU Bright" w:cs="CMU Bright"/>
-          <w:b/>
-          <w:sz w:val="18"/>
-          <w:szCs w:val="20"/>
-        </w:rPr>
-      </w:pPr>
-      <w:r>
-        <w:rPr>
-          <w:rFonts w:ascii="CMU Bright" w:eastAsiaTheme="minorHAnsi" w:hAnsi="CMU Bright" w:cs="CMU Bright"/>
-          <w:sz w:val="18"/>
+          <w:rFonts w:ascii="Bell MT" w:hAnsi="Bell MT" w:cs="Courier New"/>
+          <w:b/>
+          <w:sz w:val="20"/>
+          <w:szCs w:val="20"/>
+        </w:rPr>
+      </w:pPr>
+      <w:r>
+        <w:rPr>
+          <w:rFonts w:ascii="Bell MT" w:eastAsiaTheme="minorHAnsi" w:hAnsi="Bell MT" w:cs="Courier New"/>
+          <w:sz w:val="20"/>
           <w:szCs w:val="20"/>
         </w:rPr>
         <w:t>Served the role of Database Administrator and stewarded oracle database replications and tune up.</w:t>
@@ -1524,16 +1557,16 @@
         <w:ind w:right="180"/>
         <w:jc w:val="both"/>
         <w:rPr>
-          <w:rFonts w:ascii="CMU Bright" w:hAnsi="CMU Bright" w:cs="CMU Bright"/>
-          <w:b/>
-          <w:sz w:val="18"/>
-          <w:szCs w:val="20"/>
-        </w:rPr>
-      </w:pPr>
-      <w:r>
-        <w:rPr>
-          <w:rFonts w:ascii="CMU Bright" w:eastAsiaTheme="minorHAnsi" w:hAnsi="CMU Bright" w:cs="CMU Bright"/>
-          <w:sz w:val="18"/>
+          <w:rFonts w:ascii="Bell MT" w:hAnsi="Bell MT" w:cs="Courier New"/>
+          <w:b/>
+          <w:sz w:val="20"/>
+          <w:szCs w:val="20"/>
+        </w:rPr>
+      </w:pPr>
+      <w:r>
+        <w:rPr>
+          <w:rFonts w:ascii="Bell MT" w:eastAsiaTheme="minorHAnsi" w:hAnsi="Bell MT" w:cs="Courier New"/>
+          <w:sz w:val="20"/>
           <w:szCs w:val="20"/>
         </w:rPr>
         <w:t>Part of the team that created applications to simulate the end-to-end provisioning by creating stored procedures, triggers etc.</w:t>
@@ -1556,16 +1589,16 @@
         <w:ind w:right="180"/>
         <w:jc w:val="both"/>
         <w:rPr>
-          <w:rFonts w:ascii="CMU Bright" w:hAnsi="CMU Bright" w:cs="CMU Bright"/>
-          <w:b/>
-          <w:sz w:val="18"/>
-          <w:szCs w:val="20"/>
-        </w:rPr>
-      </w:pPr>
-      <w:r>
-        <w:rPr>
-          <w:rFonts w:ascii="CMU Bright" w:eastAsiaTheme="minorHAnsi" w:hAnsi="CMU Bright" w:cs="CMU Bright"/>
-          <w:sz w:val="18"/>
+          <w:rFonts w:ascii="Bell MT" w:hAnsi="Bell MT" w:cs="Courier New"/>
+          <w:b/>
+          <w:sz w:val="20"/>
+          <w:szCs w:val="20"/>
+        </w:rPr>
+      </w:pPr>
+      <w:r>
+        <w:rPr>
+          <w:rFonts w:ascii="Bell MT" w:eastAsiaTheme="minorHAnsi" w:hAnsi="Bell MT" w:cs="Courier New"/>
+          <w:sz w:val="20"/>
           <w:szCs w:val="20"/>
         </w:rPr>
         <w:t>Presented a live seminar on role of Operations Support Systems in Telecom industry. Event attendance ~700.</w:t>
@@ -1583,27 +1616,47 @@
         <w:ind w:right="180"/>
         <w:jc w:val="both"/>
         <w:rPr>
-          <w:rFonts w:ascii="CMU Bright" w:hAnsi="CMU Bright" w:cs="CMU Bright"/>
-          <w:b/>
-          <w:sz w:val="18"/>
-          <w:szCs w:val="20"/>
-        </w:rPr>
-      </w:pPr>
-      <w:r>
-        <w:rPr>
-          <w:rFonts w:ascii="CMU Bright" w:hAnsi="CMU Bright" w:cs="CMU Bright"/>
-          <w:b/>
-          <w:sz w:val="20"/>
+          <w:rFonts w:ascii="Bell MT" w:hAnsi="Bell MT" w:cs="Courier New"/>
+          <w:b/>
+          <w:sz w:val="22"/>
           <w:szCs w:val="20"/>
           <w:u w:val="single"/>
         </w:rPr>
+      </w:pPr>
+    </w:p>
+    <w:p>
+      <w:pPr>
+        <w:pBdr>
+          <w:bottom w:val="single" w:sz="12" w:space="1" w:color="auto"/>
+        </w:pBdr>
+        <w:tabs>
+          <w:tab w:val="left" w:pos="1260"/>
+          <w:tab w:val="left" w:pos="8364"/>
+        </w:tabs>
+        <w:ind w:right="180"/>
+        <w:jc w:val="both"/>
+        <w:rPr>
+          <w:rFonts w:ascii="Bell MT" w:hAnsi="Bell MT" w:cs="Courier New"/>
+          <w:b/>
+          <w:sz w:val="20"/>
+          <w:szCs w:val="20"/>
+        </w:rPr>
+      </w:pPr>
+      <w:r>
+        <w:rPr>
+          <w:rFonts w:ascii="Bell MT" w:hAnsi="Bell MT" w:cs="Courier New"/>
+          <w:b/>
+          <w:sz w:val="22"/>
+          <w:szCs w:val="20"/>
+          <w:u w:val="single"/>
+        </w:rPr>
         <w:t>TECHNICAL PROJECTS</w:t>
       </w:r>
       <w:r>
         <w:rPr>
-          <w:rFonts w:ascii="CMU Bright" w:hAnsi="CMU Bright" w:cs="CMU Bright"/>
-          <w:b/>
-          <w:sz w:val="20"/>
+          <w:rFonts w:ascii="Bell MT" w:hAnsi="Bell MT" w:cs="Courier New"/>
+          <w:b/>
+          <w:sz w:val="22"/>
           <w:szCs w:val="20"/>
         </w:rPr>
         <w:t xml:space="preserve"> [</w:t>
@@ -1611,8 +1664,8 @@
       <w:proofErr w:type="spellStart"/>
       <w:r>
         <w:rPr>
-          <w:rFonts w:ascii="CMU Bright" w:eastAsia="Calibri" w:hAnsi="CMU Bright" w:cs="CMU Bright"/>
-          <w:sz w:val="20"/>
+          <w:rFonts w:ascii="Bell MT" w:eastAsia="Calibri" w:hAnsi="Bell MT" w:cs="Courier New"/>
+          <w:sz w:val="22"/>
           <w:szCs w:val="20"/>
         </w:rPr>
         <w:t>GitHub</w:t>
@@ -1620,8 +1673,8 @@
       <w:proofErr w:type="spellEnd"/>
       <w:r>
         <w:rPr>
-          <w:rFonts w:ascii="CMU Bright" w:eastAsia="Calibri" w:hAnsi="CMU Bright" w:cs="CMU Bright"/>
-          <w:sz w:val="20"/>
+          <w:rFonts w:ascii="Bell MT" w:eastAsia="Calibri" w:hAnsi="Bell MT" w:cs="Courier New"/>
+          <w:sz w:val="22"/>
           <w:szCs w:val="20"/>
         </w:rPr>
         <w:t xml:space="preserve"> - </w:t>
@@ -1630,10 +1683,10 @@
         <w:r>
           <w:rPr>
             <w:rStyle w:val="Hyperlink"/>
-            <w:rFonts w:ascii="CMU Bright" w:hAnsi="CMU Bright" w:cs="CMU Bright"/>
+            <w:rFonts w:ascii="Bell MT" w:hAnsi="Bell MT" w:cs="Courier New"/>
             <w:b/>
             <w:color w:val="auto"/>
-            <w:sz w:val="20"/>
+            <w:sz w:val="22"/>
             <w:szCs w:val="20"/>
           </w:rPr>
           <w:t>https://github.com/srajappa</w:t>
@@ -1641,9 +1694,9 @@
       </w:hyperlink>
       <w:r>
         <w:rPr>
-          <w:rFonts w:ascii="CMU Bright" w:hAnsi="CMU Bright" w:cs="CMU Bright"/>
-          <w:b/>
-          <w:sz w:val="20"/>
+          <w:rFonts w:ascii="Bell MT" w:hAnsi="Bell MT" w:cs="Courier New"/>
+          <w:b/>
+          <w:sz w:val="22"/>
           <w:szCs w:val="20"/>
         </w:rPr>
         <w:t xml:space="preserve"> </w:t>
@@ -1651,9 +1704,9 @@
       <w:r>
         <w:rPr>
           <w:rStyle w:val="Hyperlink"/>
-          <w:rFonts w:ascii="CMU Bright" w:hAnsi="CMU Bright" w:cs="CMU Bright"/>
+          <w:rFonts w:ascii="Bell MT" w:hAnsi="Bell MT" w:cs="Courier New"/>
           <w:color w:val="000000" w:themeColor="text1"/>
-          <w:sz w:val="20"/>
+          <w:sz w:val="22"/>
           <w:szCs w:val="20"/>
           <w:u w:val="none"/>
         </w:rPr>
@@ -1664,8 +1717,8 @@
       <w:pPr>
         <w:ind w:right="180"/>
         <w:rPr>
-          <w:rFonts w:ascii="CMU Bright" w:hAnsi="CMU Bright" w:cs="CMU Bright"/>
-          <w:sz w:val="18"/>
+          <w:rFonts w:ascii="Bell MT" w:hAnsi="Bell MT" w:cs="Courier New"/>
+          <w:sz w:val="20"/>
           <w:szCs w:val="20"/>
         </w:rPr>
       </w:pPr>
@@ -1673,11 +1726,11 @@
         <w:r>
           <w:rPr>
             <w:rStyle w:val="Hyperlink"/>
-            <w:rFonts w:ascii="CMU Bright" w:hAnsi="CMU Bright" w:cs="CMU Bright"/>
+            <w:rFonts w:ascii="Bell MT" w:hAnsi="Bell MT" w:cs="Courier New"/>
             <w:b/>
             <w:i/>
             <w:color w:val="auto"/>
-            <w:sz w:val="18"/>
+            <w:sz w:val="20"/>
             <w:szCs w:val="20"/>
             <w:u w:val="none"/>
           </w:rPr>
@@ -1686,18 +1739,18 @@
       </w:hyperlink>
       <w:r>
         <w:rPr>
-          <w:rFonts w:ascii="CMU Bright" w:hAnsi="CMU Bright" w:cs="CMU Bright"/>
+          <w:rFonts w:ascii="Bell MT" w:hAnsi="Bell MT" w:cs="Courier New"/>
           <w:b/>
           <w:i/>
-          <w:sz w:val="18"/>
+          <w:sz w:val="20"/>
           <w:szCs w:val="20"/>
         </w:rPr>
         <w:t xml:space="preserve"> </w:t>
       </w:r>
       <w:r>
         <w:rPr>
-          <w:rFonts w:ascii="CMU Bright" w:hAnsi="CMU Bright" w:cs="CMU Bright"/>
-          <w:sz w:val="18"/>
+          <w:rFonts w:ascii="Bell MT" w:hAnsi="Bell MT" w:cs="Courier New"/>
+          <w:sz w:val="20"/>
           <w:szCs w:val="20"/>
         </w:rPr>
         <w:t xml:space="preserve">(Computer Networks) </w:t>
@@ -1713,15 +1766,15 @@
         <w:ind w:right="180"/>
         <w:jc w:val="both"/>
         <w:rPr>
-          <w:rFonts w:ascii="CMU Bright" w:hAnsi="CMU Bright" w:cs="CMU Bright"/>
-          <w:sz w:val="18"/>
-          <w:szCs w:val="20"/>
-        </w:rPr>
-      </w:pPr>
-      <w:r>
-        <w:rPr>
-          <w:rFonts w:ascii="CMU Bright" w:hAnsi="CMU Bright" w:cs="CMU Bright"/>
-          <w:sz w:val="18"/>
+          <w:rFonts w:ascii="Bell MT" w:hAnsi="Bell MT" w:cs="Courier New"/>
+          <w:sz w:val="20"/>
+          <w:szCs w:val="20"/>
+        </w:rPr>
+      </w:pPr>
+      <w:r>
+        <w:rPr>
+          <w:rFonts w:ascii="Bell MT" w:hAnsi="Bell MT" w:cs="Courier New"/>
+          <w:sz w:val="20"/>
           <w:szCs w:val="20"/>
         </w:rPr>
         <w:t>POSIX style application that allowed systems to join a P2P network and perform transfer of files and texts.</w:t>
@@ -1737,31 +1790,31 @@
         <w:ind w:right="180"/>
         <w:jc w:val="both"/>
         <w:rPr>
-          <w:rFonts w:ascii="CMU Bright" w:hAnsi="CMU Bright" w:cs="CMU Bright"/>
-          <w:sz w:val="18"/>
-          <w:szCs w:val="20"/>
-        </w:rPr>
-      </w:pPr>
-      <w:r>
-        <w:rPr>
-          <w:rFonts w:ascii="CMU Bright" w:hAnsi="CMU Bright" w:cs="CMU Bright"/>
-          <w:sz w:val="18"/>
+          <w:rFonts w:ascii="Bell MT" w:hAnsi="Bell MT" w:cs="Courier New"/>
+          <w:sz w:val="20"/>
+          <w:szCs w:val="20"/>
+        </w:rPr>
+      </w:pPr>
+      <w:r>
+        <w:rPr>
+          <w:rFonts w:ascii="Bell MT" w:hAnsi="Bell MT" w:cs="Courier New"/>
+          <w:sz w:val="20"/>
           <w:szCs w:val="20"/>
         </w:rPr>
         <w:t xml:space="preserve">Implemented run time TCP socket connections </w:t>
       </w:r>
       <w:r>
         <w:rPr>
-          <w:rFonts w:ascii="CMU Bright" w:hAnsi="CMU Bright" w:cs="CMU Bright"/>
-          <w:sz w:val="18"/>
+          <w:rFonts w:ascii="Bell MT" w:hAnsi="Bell MT" w:cs="Courier New"/>
+          <w:sz w:val="20"/>
           <w:szCs w:val="20"/>
         </w:rPr>
         <w:t xml:space="preserve">among hosts and also console operations </w:t>
       </w:r>
       <w:r>
         <w:rPr>
-          <w:rFonts w:ascii="CMU Bright" w:hAnsi="CMU Bright" w:cs="CMU Bright"/>
-          <w:sz w:val="18"/>
+          <w:rFonts w:ascii="Bell MT" w:hAnsi="Bell MT" w:cs="Courier New"/>
+          <w:sz w:val="20"/>
           <w:szCs w:val="20"/>
         </w:rPr>
         <w:t xml:space="preserve">using </w:t>
@@ -1769,9 +1822,9 @@
       <w:proofErr w:type="gramStart"/>
       <w:r>
         <w:rPr>
-          <w:rFonts w:ascii="CMU Bright" w:hAnsi="CMU Bright" w:cs="CMU Bright"/>
-          <w:b/>
-          <w:sz w:val="18"/>
+          <w:rFonts w:ascii="Bell MT" w:hAnsi="Bell MT" w:cs="Courier New"/>
+          <w:b/>
+          <w:sz w:val="20"/>
           <w:szCs w:val="20"/>
         </w:rPr>
         <w:t>select(</w:t>
@@ -1779,17 +1832,17 @@
       <w:proofErr w:type="gramEnd"/>
       <w:r>
         <w:rPr>
-          <w:rFonts w:ascii="CMU Bright" w:hAnsi="CMU Bright" w:cs="CMU Bright"/>
-          <w:b/>
-          <w:sz w:val="18"/>
+          <w:rFonts w:ascii="Bell MT" w:hAnsi="Bell MT" w:cs="Courier New"/>
+          <w:b/>
+          <w:sz w:val="20"/>
           <w:szCs w:val="20"/>
         </w:rPr>
         <w:t>)</w:t>
       </w:r>
       <w:r>
         <w:rPr>
-          <w:rFonts w:ascii="CMU Bright" w:hAnsi="CMU Bright" w:cs="CMU Bright"/>
-          <w:sz w:val="18"/>
+          <w:rFonts w:ascii="Bell MT" w:hAnsi="Bell MT" w:cs="Courier New"/>
+          <w:sz w:val="20"/>
           <w:szCs w:val="20"/>
         </w:rPr>
         <w:t xml:space="preserve"> call. </w:t>
@@ -1805,24 +1858,24 @@
         <w:ind w:right="180"/>
         <w:jc w:val="both"/>
         <w:rPr>
-          <w:rFonts w:ascii="CMU Bright" w:hAnsi="CMU Bright" w:cs="CMU Bright"/>
-          <w:sz w:val="18"/>
-          <w:szCs w:val="20"/>
-        </w:rPr>
-      </w:pPr>
-      <w:r>
-        <w:rPr>
-          <w:rFonts w:ascii="CMU Bright" w:hAnsi="CMU Bright" w:cs="CMU Bright"/>
-          <w:sz w:val="18"/>
+          <w:rFonts w:ascii="Bell MT" w:hAnsi="Bell MT" w:cs="Courier New"/>
+          <w:sz w:val="20"/>
+          <w:szCs w:val="20"/>
+        </w:rPr>
+      </w:pPr>
+      <w:r>
+        <w:rPr>
+          <w:rFonts w:ascii="Bell MT" w:hAnsi="Bell MT" w:cs="Courier New"/>
+          <w:sz w:val="20"/>
           <w:szCs w:val="20"/>
         </w:rPr>
         <w:t xml:space="preserve">Tested and debugged by deploying application on five servers. The application is scalable for over 10 devices. </w:t>
       </w:r>
       <w:r>
         <w:rPr>
-          <w:rFonts w:ascii="CMU Bright" w:hAnsi="CMU Bright" w:cs="CMU Bright"/>
-          <w:b/>
-          <w:sz w:val="18"/>
+          <w:rFonts w:ascii="Bell MT" w:hAnsi="Bell MT" w:cs="Courier New"/>
+          <w:b/>
+          <w:sz w:val="20"/>
           <w:szCs w:val="20"/>
         </w:rPr>
         <w:t>[C/</w:t>
@@ -1830,9 +1883,9 @@
       <w:proofErr w:type="spellStart"/>
       <w:r>
         <w:rPr>
-          <w:rFonts w:ascii="CMU Bright" w:hAnsi="CMU Bright" w:cs="CMU Bright"/>
-          <w:b/>
-          <w:sz w:val="18"/>
+          <w:rFonts w:ascii="Bell MT" w:hAnsi="Bell MT" w:cs="Courier New"/>
+          <w:b/>
+          <w:sz w:val="20"/>
           <w:szCs w:val="20"/>
         </w:rPr>
         <w:t>gdb</w:t>
@@ -1840,9 +1893,9 @@
       <w:proofErr w:type="spellEnd"/>
       <w:r>
         <w:rPr>
-          <w:rFonts w:ascii="CMU Bright" w:hAnsi="CMU Bright" w:cs="CMU Bright"/>
-          <w:b/>
-          <w:sz w:val="18"/>
+          <w:rFonts w:ascii="Bell MT" w:hAnsi="Bell MT" w:cs="Courier New"/>
+          <w:b/>
+          <w:sz w:val="20"/>
           <w:szCs w:val="20"/>
         </w:rPr>
         <w:t>]</w:t>
@@ -1852,8 +1905,8 @@
       <w:pPr>
         <w:spacing w:line="276" w:lineRule="auto"/>
         <w:rPr>
-          <w:rFonts w:ascii="CMU Bright" w:hAnsi="CMU Bright" w:cs="CMU Bright"/>
-          <w:sz w:val="18"/>
+          <w:rFonts w:ascii="Bell MT" w:hAnsi="Bell MT" w:cs="Courier New"/>
+          <w:sz w:val="20"/>
           <w:szCs w:val="20"/>
         </w:rPr>
       </w:pPr>
@@ -1861,11 +1914,11 @@
         <w:r>
           <w:rPr>
             <w:rStyle w:val="Hyperlink"/>
-            <w:rFonts w:ascii="CMU Bright" w:hAnsi="CMU Bright" w:cs="CMU Bright"/>
+            <w:rFonts w:ascii="Bell MT" w:hAnsi="Bell MT" w:cs="Courier New"/>
             <w:b/>
             <w:i/>
             <w:color w:val="auto"/>
-            <w:sz w:val="18"/>
+            <w:sz w:val="20"/>
             <w:szCs w:val="20"/>
             <w:u w:val="none"/>
           </w:rPr>
@@ -1874,17 +1927,17 @@
       </w:hyperlink>
       <w:r>
         <w:rPr>
-          <w:rFonts w:ascii="CMU Bright" w:hAnsi="CMU Bright" w:cs="CMU Bright"/>
-          <w:b/>
-          <w:sz w:val="18"/>
+          <w:rFonts w:ascii="Bell MT" w:hAnsi="Bell MT" w:cs="Courier New"/>
+          <w:b/>
+          <w:sz w:val="20"/>
           <w:szCs w:val="20"/>
         </w:rPr>
         <w:t xml:space="preserve"> </w:t>
       </w:r>
       <w:r>
         <w:rPr>
-          <w:rFonts w:ascii="CMU Bright" w:hAnsi="CMU Bright" w:cs="CMU Bright"/>
-          <w:sz w:val="18"/>
+          <w:rFonts w:ascii="Bell MT" w:hAnsi="Bell MT" w:cs="Courier New"/>
+          <w:sz w:val="20"/>
           <w:szCs w:val="20"/>
         </w:rPr>
         <w:t xml:space="preserve">(Database Systems)                </w:t>
@@ -1900,15 +1953,15 @@
         <w:ind w:right="180"/>
         <w:jc w:val="both"/>
         <w:rPr>
-          <w:rFonts w:ascii="CMU Bright" w:hAnsi="CMU Bright" w:cs="CMU Bright"/>
-          <w:sz w:val="18"/>
-          <w:szCs w:val="20"/>
-        </w:rPr>
-      </w:pPr>
-      <w:r>
-        <w:rPr>
-          <w:rFonts w:ascii="CMU Bright" w:hAnsi="CMU Bright" w:cs="CMU Bright"/>
-          <w:sz w:val="18"/>
+          <w:rFonts w:ascii="Bell MT" w:hAnsi="Bell MT" w:cs="Courier New"/>
+          <w:sz w:val="20"/>
+          <w:szCs w:val="20"/>
+        </w:rPr>
+      </w:pPr>
+      <w:r>
+        <w:rPr>
+          <w:rFonts w:ascii="Bell MT" w:hAnsi="Bell MT" w:cs="Courier New"/>
+          <w:sz w:val="20"/>
           <w:szCs w:val="20"/>
         </w:rPr>
         <w:t>Console application that could evaluate SQL DDL and DML statements viz. SELECT, PROJECT, JOIN, UNION etc.</w:t>
@@ -1924,15 +1977,15 @@
         <w:ind w:right="180"/>
         <w:jc w:val="both"/>
         <w:rPr>
-          <w:rFonts w:ascii="CMU Bright" w:hAnsi="CMU Bright" w:cs="CMU Bright"/>
-          <w:sz w:val="18"/>
-          <w:szCs w:val="20"/>
-        </w:rPr>
-      </w:pPr>
-      <w:r>
-        <w:rPr>
-          <w:rFonts w:ascii="CMU Bright" w:hAnsi="CMU Bright" w:cs="CMU Bright"/>
-          <w:sz w:val="18"/>
+          <w:rFonts w:ascii="Bell MT" w:hAnsi="Bell MT" w:cs="Courier New"/>
+          <w:sz w:val="20"/>
+          <w:szCs w:val="20"/>
+        </w:rPr>
+      </w:pPr>
+      <w:r>
+        <w:rPr>
+          <w:rFonts w:ascii="Bell MT" w:hAnsi="Bell MT" w:cs="Courier New"/>
+          <w:sz w:val="20"/>
           <w:szCs w:val="20"/>
         </w:rPr>
         <w:t>Added enhancements which enabled the application to run on a constrained memory space.</w:t>
@@ -1948,25 +2001,25 @@
         <w:ind w:right="180"/>
         <w:jc w:val="both"/>
         <w:rPr>
-          <w:rFonts w:ascii="CMU Bright" w:hAnsi="CMU Bright" w:cs="CMU Bright"/>
+          <w:rFonts w:ascii="Bell MT" w:hAnsi="Bell MT" w:cs="Courier New"/>
           <w:i/>
-          <w:sz w:val="18"/>
-          <w:szCs w:val="20"/>
-        </w:rPr>
-      </w:pPr>
-      <w:r>
-        <w:rPr>
-          <w:rFonts w:ascii="CMU Bright" w:hAnsi="CMU Bright" w:cs="CMU Bright"/>
+          <w:sz w:val="20"/>
+          <w:szCs w:val="20"/>
+        </w:rPr>
+      </w:pPr>
+      <w:r>
+        <w:rPr>
+          <w:rFonts w:ascii="Bell MT" w:hAnsi="Bell MT" w:cs="Courier New"/>
           <w:i/>
-          <w:sz w:val="18"/>
+          <w:sz w:val="20"/>
           <w:szCs w:val="20"/>
         </w:rPr>
         <w:t>Skills Gained</w:t>
       </w:r>
       <w:r>
         <w:rPr>
-          <w:rFonts w:ascii="CMU Bright" w:hAnsi="CMU Bright" w:cs="CMU Bright"/>
-          <w:sz w:val="18"/>
+          <w:rFonts w:ascii="Bell MT" w:hAnsi="Bell MT" w:cs="Courier New"/>
+          <w:sz w:val="20"/>
           <w:szCs w:val="20"/>
         </w:rPr>
         <w:t xml:space="preserve">: using design pattern (Visitor Pattern), TPC-H benchmarking, External Sort, </w:t>
@@ -1974,8 +2027,8 @@
       <w:proofErr w:type="spellStart"/>
       <w:r>
         <w:rPr>
-          <w:rFonts w:ascii="CMU Bright" w:hAnsi="CMU Bright" w:cs="CMU Bright"/>
-          <w:sz w:val="18"/>
+          <w:rFonts w:ascii="Bell MT" w:hAnsi="Bell MT" w:cs="Courier New"/>
+          <w:sz w:val="20"/>
           <w:szCs w:val="20"/>
         </w:rPr>
         <w:t>Berkey</w:t>
@@ -1983,8 +2036,8 @@
       <w:proofErr w:type="spellEnd"/>
       <w:r>
         <w:rPr>
-          <w:rFonts w:ascii="CMU Bright" w:hAnsi="CMU Bright" w:cs="CMU Bright"/>
-          <w:sz w:val="18"/>
+          <w:rFonts w:ascii="Bell MT" w:hAnsi="Bell MT" w:cs="Courier New"/>
+          <w:sz w:val="20"/>
           <w:szCs w:val="20"/>
         </w:rPr>
         <w:t xml:space="preserve"> DB, </w:t>
@@ -1992,8 +2045,8 @@
       <w:proofErr w:type="spellStart"/>
       <w:r>
         <w:rPr>
-          <w:rFonts w:ascii="CMU Bright" w:hAnsi="CMU Bright" w:cs="CMU Bright"/>
-          <w:sz w:val="18"/>
+          <w:rFonts w:ascii="Bell MT" w:hAnsi="Bell MT" w:cs="Courier New"/>
+          <w:sz w:val="20"/>
           <w:szCs w:val="20"/>
         </w:rPr>
         <w:t>jsqlparser</w:t>
@@ -2001,25 +2054,25 @@
       <w:proofErr w:type="spellEnd"/>
       <w:r>
         <w:rPr>
-          <w:rFonts w:ascii="CMU Bright" w:hAnsi="CMU Bright" w:cs="CMU Bright"/>
-          <w:sz w:val="18"/>
+          <w:rFonts w:ascii="Bell MT" w:hAnsi="Bell MT" w:cs="Courier New"/>
+          <w:sz w:val="20"/>
           <w:szCs w:val="20"/>
         </w:rPr>
         <w:t xml:space="preserve"> etc.</w:t>
       </w:r>
       <w:r>
         <w:rPr>
-          <w:rFonts w:ascii="CMU Bright" w:hAnsi="CMU Bright" w:cs="CMU Bright"/>
-          <w:b/>
-          <w:sz w:val="18"/>
+          <w:rFonts w:ascii="Bell MT" w:hAnsi="Bell MT" w:cs="Courier New"/>
+          <w:b/>
+          <w:sz w:val="20"/>
           <w:szCs w:val="20"/>
         </w:rPr>
         <w:t>[Java]</w:t>
       </w:r>
       <w:r>
         <w:rPr>
-          <w:rFonts w:ascii="CMU Bright" w:hAnsi="CMU Bright" w:cs="CMU Bright"/>
-          <w:sz w:val="18"/>
+          <w:rFonts w:ascii="Bell MT" w:hAnsi="Bell MT" w:cs="Courier New"/>
+          <w:sz w:val="20"/>
           <w:szCs w:val="20"/>
         </w:rPr>
         <w:t xml:space="preserve"> </w:t>
@@ -2030,8 +2083,8 @@
         <w:spacing w:before="30"/>
         <w:ind w:right="187"/>
         <w:rPr>
-          <w:rFonts w:ascii="CMU Bright" w:hAnsi="CMU Bright" w:cs="CMU Bright"/>
-          <w:sz w:val="18"/>
+          <w:rFonts w:ascii="Bell MT" w:hAnsi="Bell MT" w:cs="Courier New"/>
+          <w:sz w:val="20"/>
           <w:szCs w:val="20"/>
         </w:rPr>
       </w:pPr>
@@ -2039,12 +2092,12 @@
         <w:r>
           <w:rPr>
             <w:rStyle w:val="Hyperlink"/>
-            <w:rFonts w:ascii="CMU Bright" w:hAnsi="CMU Bright" w:cs="CMU Bright"/>
+            <w:rFonts w:ascii="Bell MT" w:hAnsi="Bell MT" w:cs="Courier New"/>
             <w:b/>
             <w:bCs/>
             <w:i/>
             <w:color w:val="auto"/>
-            <w:sz w:val="18"/>
+            <w:sz w:val="20"/>
             <w:szCs w:val="20"/>
             <w:u w:val="none"/>
             <w:shd w:val="clear" w:color="auto" w:fill="FFFFFF"/>
@@ -2055,12 +2108,12 @@
         <w:r>
           <w:rPr>
             <w:rStyle w:val="Hyperlink"/>
-            <w:rFonts w:ascii="CMU Bright" w:hAnsi="CMU Bright" w:cs="CMU Bright"/>
+            <w:rFonts w:ascii="Bell MT" w:hAnsi="Bell MT" w:cs="Courier New"/>
             <w:b/>
             <w:bCs/>
             <w:i/>
             <w:color w:val="auto"/>
-            <w:sz w:val="18"/>
+            <w:sz w:val="20"/>
             <w:szCs w:val="20"/>
             <w:u w:val="none"/>
             <w:shd w:val="clear" w:color="auto" w:fill="FFFFFF"/>
@@ -2071,12 +2124,12 @@
       </w:hyperlink>
       <w:r>
         <w:rPr>
-          <w:rFonts w:ascii="CMU Bright" w:hAnsi="CMU Bright" w:cs="CMU Bright"/>
+          <w:rFonts w:ascii="Bell MT" w:hAnsi="Bell MT" w:cs="Courier New"/>
           <w:b/>
           <w:bCs/>
           <w:i/>
           <w:color w:val="000000"/>
-          <w:sz w:val="18"/>
+          <w:sz w:val="20"/>
           <w:szCs w:val="20"/>
           <w:shd w:val="clear" w:color="auto" w:fill="FFFFFF"/>
         </w:rPr>
@@ -2084,8 +2137,8 @@
       </w:r>
       <w:r>
         <w:rPr>
-          <w:rFonts w:ascii="CMU Bright" w:hAnsi="CMU Bright" w:cs="CMU Bright"/>
-          <w:sz w:val="18"/>
+          <w:rFonts w:ascii="Bell MT" w:hAnsi="Bell MT" w:cs="Courier New"/>
+          <w:sz w:val="20"/>
           <w:szCs w:val="20"/>
         </w:rPr>
         <w:t>(Distributed Systems)</w:t>
@@ -2101,15 +2154,15 @@
         <w:ind w:right="180"/>
         <w:jc w:val="both"/>
         <w:rPr>
-          <w:rFonts w:ascii="CMU Bright" w:hAnsi="CMU Bright" w:cs="CMU Bright"/>
-          <w:sz w:val="18"/>
-          <w:szCs w:val="20"/>
-        </w:rPr>
-      </w:pPr>
-      <w:r>
-        <w:rPr>
-          <w:rFonts w:ascii="CMU Bright" w:hAnsi="CMU Bright" w:cs="CMU Bright"/>
-          <w:sz w:val="18"/>
+          <w:rFonts w:ascii="Bell MT" w:hAnsi="Bell MT" w:cs="Courier New"/>
+          <w:sz w:val="20"/>
+          <w:szCs w:val="20"/>
+        </w:rPr>
+      </w:pPr>
+      <w:r>
+        <w:rPr>
+          <w:rFonts w:ascii="Bell MT" w:hAnsi="Bell MT" w:cs="Courier New"/>
+          <w:sz w:val="20"/>
           <w:szCs w:val="20"/>
         </w:rPr>
         <w:t xml:space="preserve">Implemented Key-value storage system, with the help of several android virtual machines. </w:t>
@@ -2125,18 +2178,28 @@
         <w:ind w:right="180"/>
         <w:jc w:val="both"/>
         <w:rPr>
-          <w:rFonts w:ascii="CMU Bright" w:hAnsi="CMU Bright" w:cs="CMU Bright"/>
-          <w:sz w:val="18"/>
-          <w:szCs w:val="20"/>
-        </w:rPr>
-      </w:pPr>
-      <w:r>
-        <w:rPr>
-          <w:rFonts w:ascii="CMU Bright" w:hAnsi="CMU Bright" w:cs="CMU Bright"/>
-          <w:sz w:val="18"/>
-          <w:szCs w:val="20"/>
-        </w:rPr>
-        <w:t xml:space="preserve">Incorporated data replication for data availability and used Chord protocol for ring based routing and partitioning.  </w:t>
+          <w:rFonts w:ascii="Bell MT" w:hAnsi="Bell MT" w:cs="Courier New"/>
+          <w:sz w:val="20"/>
+          <w:szCs w:val="20"/>
+        </w:rPr>
+      </w:pPr>
+      <w:r>
+        <w:rPr>
+          <w:rFonts w:ascii="Bell MT" w:hAnsi="Bell MT" w:cs="Courier New"/>
+          <w:sz w:val="20"/>
+          <w:szCs w:val="20"/>
+        </w:rPr>
+        <w:t>Incorporated data replication for data availability and used Chord protocol for ring</w:t>
+      </w:r>
+      <w:bookmarkStart w:id="0" w:name="_GoBack"/>
+      <w:bookmarkEnd w:id="0"/>
+      <w:r>
+        <w:rPr>
+          <w:rFonts w:ascii="Bell MT" w:hAnsi="Bell MT" w:cs="Courier New"/>
+          <w:sz w:val="20"/>
+          <w:szCs w:val="20"/>
+        </w:rPr>
+        <w:t xml:space="preserve"> based routing and partitioning.  </w:t>
       </w:r>
     </w:p>
     <w:p>
@@ -2149,34 +2212,34 @@
         <w:ind w:right="180"/>
         <w:jc w:val="both"/>
         <w:rPr>
-          <w:rFonts w:ascii="CMU Bright" w:hAnsi="CMU Bright" w:cs="CMU Bright"/>
+          <w:rFonts w:ascii="Bell MT" w:hAnsi="Bell MT" w:cs="Courier New"/>
           <w:color w:val="000000"/>
-          <w:sz w:val="18"/>
-          <w:szCs w:val="20"/>
-        </w:rPr>
-      </w:pPr>
-      <w:r>
-        <w:rPr>
-          <w:rFonts w:ascii="CMU Bright" w:hAnsi="CMU Bright" w:cs="CMU Bright"/>
-          <w:sz w:val="18"/>
+          <w:sz w:val="20"/>
+          <w:szCs w:val="20"/>
+        </w:rPr>
+      </w:pPr>
+      <w:r>
+        <w:rPr>
+          <w:rFonts w:ascii="Bell MT" w:hAnsi="Bell MT" w:cs="Courier New"/>
+          <w:sz w:val="20"/>
           <w:szCs w:val="20"/>
         </w:rPr>
         <w:t>Application was tested using automated tests and was scalable up to 5 devices</w:t>
       </w:r>
       <w:r>
         <w:rPr>
-          <w:rFonts w:ascii="CMU Bright" w:hAnsi="CMU Bright" w:cs="CMU Bright"/>
+          <w:rFonts w:ascii="Bell MT" w:hAnsi="Bell MT" w:cs="Courier New"/>
           <w:color w:val="000000"/>
-          <w:sz w:val="18"/>
+          <w:sz w:val="20"/>
           <w:szCs w:val="20"/>
         </w:rPr>
         <w:t>.</w:t>
       </w:r>
       <w:r>
         <w:rPr>
-          <w:rFonts w:ascii="CMU Bright" w:hAnsi="CMU Bright" w:cs="CMU Bright"/>
-          <w:b/>
-          <w:sz w:val="18"/>
+          <w:rFonts w:ascii="Bell MT" w:hAnsi="Bell MT" w:cs="Courier New"/>
+          <w:b/>
+          <w:sz w:val="20"/>
           <w:szCs w:val="20"/>
         </w:rPr>
         <w:t xml:space="preserve">[Android, Java]     </w:t>
@@ -2187,38 +2250,38 @@
         <w:ind w:right="180"/>
         <w:jc w:val="both"/>
         <w:rPr>
-          <w:rFonts w:ascii="CMU Bright" w:hAnsi="CMU Bright" w:cs="CMU Bright"/>
+          <w:rFonts w:ascii="Bell MT" w:hAnsi="Bell MT" w:cs="Courier New"/>
           <w:color w:val="000000"/>
-          <w:sz w:val="18"/>
-          <w:szCs w:val="20"/>
-        </w:rPr>
-      </w:pPr>
-      <w:r>
-        <w:rPr>
-          <w:rFonts w:ascii="CMU Bright" w:hAnsi="CMU Bright" w:cs="CMU Bright"/>
+          <w:sz w:val="20"/>
+          <w:szCs w:val="20"/>
+        </w:rPr>
+      </w:pPr>
+      <w:r>
+        <w:rPr>
+          <w:rFonts w:ascii="Bell MT" w:hAnsi="Bell MT" w:cs="Courier New"/>
           <w:b/>
           <w:i/>
           <w:color w:val="000000"/>
-          <w:sz w:val="18"/>
+          <w:sz w:val="20"/>
           <w:szCs w:val="20"/>
         </w:rPr>
         <w:t>Supreme Court-Case Viewer</w:t>
       </w:r>
       <w:r>
         <w:rPr>
-          <w:rFonts w:ascii="CMU Bright" w:hAnsi="CMU Bright" w:cs="CMU Bright"/>
+          <w:rFonts w:ascii="Bell MT" w:hAnsi="Bell MT" w:cs="Courier New"/>
           <w:b/>
           <w:color w:val="000000"/>
-          <w:sz w:val="18"/>
+          <w:sz w:val="20"/>
           <w:szCs w:val="20"/>
         </w:rPr>
         <w:t xml:space="preserve"> </w:t>
       </w:r>
       <w:r>
         <w:rPr>
-          <w:rFonts w:ascii="CMU Bright" w:hAnsi="CMU Bright" w:cs="CMU Bright"/>
+          <w:rFonts w:ascii="Bell MT" w:hAnsi="Bell MT" w:cs="Courier New"/>
           <w:color w:val="000000"/>
-          <w:sz w:val="18"/>
+          <w:sz w:val="20"/>
           <w:szCs w:val="20"/>
         </w:rPr>
         <w:t xml:space="preserve">(Software Engineering) </w:t>
@@ -2227,9 +2290,9 @@
         <w:r>
           <w:rPr>
             <w:rStyle w:val="Hyperlink"/>
-            <w:rFonts w:ascii="CMU Bright" w:hAnsi="CMU Bright" w:cs="CMU Bright"/>
+            <w:rFonts w:ascii="Bell MT" w:hAnsi="Bell MT" w:cs="Courier New"/>
             <w:color w:val="auto"/>
-            <w:sz w:val="18"/>
+            <w:sz w:val="20"/>
             <w:szCs w:val="20"/>
           </w:rPr>
           <w:t>Application</w:t>
@@ -2237,9 +2300,9 @@
       </w:hyperlink>
       <w:r>
         <w:rPr>
-          <w:rFonts w:ascii="CMU Bright" w:hAnsi="CMU Bright" w:cs="CMU Bright"/>
+          <w:rFonts w:ascii="Bell MT" w:hAnsi="Bell MT" w:cs="Courier New"/>
           <w:color w:val="000000"/>
-          <w:sz w:val="18"/>
+          <w:sz w:val="20"/>
           <w:szCs w:val="20"/>
         </w:rPr>
         <w:t xml:space="preserve"> </w:t>
@@ -2255,15 +2318,15 @@
         <w:ind w:right="180"/>
         <w:jc w:val="both"/>
         <w:rPr>
-          <w:rFonts w:ascii="CMU Bright" w:hAnsi="CMU Bright" w:cs="CMU Bright"/>
-          <w:sz w:val="18"/>
-          <w:szCs w:val="20"/>
-        </w:rPr>
-      </w:pPr>
-      <w:r>
-        <w:rPr>
-          <w:rFonts w:ascii="CMU Bright" w:hAnsi="CMU Bright" w:cs="CMU Bright"/>
-          <w:sz w:val="18"/>
+          <w:rFonts w:ascii="Bell MT" w:hAnsi="Bell MT" w:cs="Courier New"/>
+          <w:sz w:val="20"/>
+          <w:szCs w:val="20"/>
+        </w:rPr>
+      </w:pPr>
+      <w:r>
+        <w:rPr>
+          <w:rFonts w:ascii="Bell MT" w:hAnsi="Bell MT" w:cs="Courier New"/>
+          <w:sz w:val="20"/>
           <w:szCs w:val="20"/>
         </w:rPr>
         <w:t>Worked with team members to create an android application for displaying daily cause-list posted in Supreme Court.</w:t>
@@ -2279,15 +2342,15 @@
         <w:ind w:right="180"/>
         <w:jc w:val="both"/>
         <w:rPr>
-          <w:rFonts w:ascii="CMU Bright" w:hAnsi="CMU Bright" w:cs="CMU Bright"/>
-          <w:sz w:val="18"/>
-          <w:szCs w:val="20"/>
-        </w:rPr>
-      </w:pPr>
-      <w:r>
-        <w:rPr>
-          <w:rFonts w:ascii="CMU Bright" w:hAnsi="CMU Bright" w:cs="CMU Bright"/>
-          <w:sz w:val="18"/>
+          <w:rFonts w:ascii="Bell MT" w:hAnsi="Bell MT" w:cs="Courier New"/>
+          <w:sz w:val="20"/>
+          <w:szCs w:val="20"/>
+        </w:rPr>
+      </w:pPr>
+      <w:r>
+        <w:rPr>
+          <w:rFonts w:ascii="Bell MT" w:hAnsi="Bell MT" w:cs="Courier New"/>
+          <w:sz w:val="20"/>
           <w:szCs w:val="20"/>
         </w:rPr>
         <w:t xml:space="preserve">Responsible for the front-end section of the application, which was created using </w:t>
@@ -2295,8 +2358,8 @@
       <w:proofErr w:type="spellStart"/>
       <w:r>
         <w:rPr>
-          <w:rFonts w:ascii="CMU Bright" w:hAnsi="CMU Bright" w:cs="CMU Bright"/>
-          <w:sz w:val="18"/>
+          <w:rFonts w:ascii="Bell MT" w:hAnsi="Bell MT" w:cs="Courier New"/>
+          <w:sz w:val="20"/>
           <w:szCs w:val="20"/>
         </w:rPr>
         <w:t>PhoneGap</w:t>
@@ -2304,16 +2367,16 @@
       <w:proofErr w:type="spellEnd"/>
       <w:r>
         <w:rPr>
-          <w:rFonts w:ascii="CMU Bright" w:hAnsi="CMU Bright" w:cs="CMU Bright"/>
-          <w:sz w:val="18"/>
+          <w:rFonts w:ascii="Bell MT" w:hAnsi="Bell MT" w:cs="Courier New"/>
+          <w:sz w:val="20"/>
           <w:szCs w:val="20"/>
         </w:rPr>
         <w:t xml:space="preserve"> mobile application framework.</w:t>
       </w:r>
       <w:r>
         <w:rPr>
-          <w:rFonts w:ascii="CMU Bright" w:hAnsi="CMU Bright" w:cs="CMU Bright"/>
-          <w:sz w:val="18"/>
+          <w:rFonts w:ascii="Bell MT" w:hAnsi="Bell MT" w:cs="Courier New"/>
+          <w:sz w:val="20"/>
           <w:szCs w:val="20"/>
         </w:rPr>
         <w:t xml:space="preserve"> </w:t>
@@ -2329,39 +2392,39 @@
         <w:ind w:right="180"/>
         <w:jc w:val="both"/>
         <w:rPr>
-          <w:rFonts w:ascii="CMU Bright" w:hAnsi="CMU Bright" w:cs="CMU Bright"/>
-          <w:sz w:val="18"/>
-          <w:szCs w:val="20"/>
-        </w:rPr>
-      </w:pPr>
-      <w:r>
-        <w:rPr>
-          <w:rFonts w:ascii="CMU Bright" w:hAnsi="CMU Bright" w:cs="CMU Bright"/>
-          <w:sz w:val="18"/>
+          <w:rFonts w:ascii="Bell MT" w:hAnsi="Bell MT" w:cs="Courier New"/>
+          <w:sz w:val="20"/>
+          <w:szCs w:val="20"/>
+        </w:rPr>
+      </w:pPr>
+      <w:r>
+        <w:rPr>
+          <w:rFonts w:ascii="Bell MT" w:hAnsi="Bell MT" w:cs="Courier New"/>
+          <w:sz w:val="20"/>
           <w:szCs w:val="20"/>
         </w:rPr>
         <w:t>Worked on</w:t>
       </w:r>
       <w:r>
         <w:rPr>
-          <w:rFonts w:ascii="CMU Bright" w:hAnsi="CMU Bright" w:cs="CMU Bright"/>
-          <w:sz w:val="18"/>
+          <w:rFonts w:ascii="Bell MT" w:hAnsi="Bell MT" w:cs="Courier New"/>
+          <w:sz w:val="20"/>
           <w:szCs w:val="20"/>
         </w:rPr>
         <w:t xml:space="preserve"> web-scraping scripts</w:t>
       </w:r>
       <w:r>
         <w:rPr>
-          <w:rFonts w:ascii="CMU Bright" w:hAnsi="CMU Bright" w:cs="CMU Bright"/>
-          <w:sz w:val="18"/>
+          <w:rFonts w:ascii="Bell MT" w:hAnsi="Bell MT" w:cs="Courier New"/>
+          <w:sz w:val="20"/>
           <w:szCs w:val="20"/>
         </w:rPr>
         <w:t xml:space="preserve"> (PHP) </w:t>
       </w:r>
       <w:r>
         <w:rPr>
-          <w:rFonts w:ascii="CMU Bright" w:hAnsi="CMU Bright" w:cs="CMU Bright"/>
-          <w:sz w:val="18"/>
+          <w:rFonts w:ascii="Bell MT" w:hAnsi="Bell MT" w:cs="Courier New"/>
+          <w:sz w:val="20"/>
           <w:szCs w:val="20"/>
         </w:rPr>
         <w:t xml:space="preserve">to download data from the Supreme Court websites. </w:t>
@@ -2372,43 +2435,55 @@
         <w:ind w:right="180"/>
         <w:jc w:val="both"/>
         <w:rPr>
-          <w:rFonts w:ascii="CMU Bright" w:hAnsi="CMU Bright" w:cs="CMU Bright"/>
-          <w:sz w:val="18"/>
-          <w:szCs w:val="20"/>
-        </w:rPr>
-      </w:pPr>
-      <w:hyperlink r:id="rId14" w:history="1">
-        <w:r>
-          <w:rPr>
-            <w:rStyle w:val="Hyperlink"/>
-            <w:rFonts w:ascii="CMU Bright" w:hAnsi="CMU Bright" w:cs="CMU Bright"/>
-            <w:b/>
-            <w:i/>
-            <w:color w:val="auto"/>
-            <w:sz w:val="18"/>
-            <w:szCs w:val="20"/>
-            <w:u w:val="none"/>
-          </w:rPr>
-          <w:t>University at Buffalo class room Enrollment</w:t>
-        </w:r>
-      </w:hyperlink>
-      <w:r>
-        <w:rPr>
-          <w:rFonts w:ascii="CMU Bright" w:hAnsi="CMU Bright" w:cs="CMU Bright"/>
+          <w:rFonts w:ascii="Bell MT" w:hAnsi="Bell MT" w:cs="Courier New"/>
+          <w:sz w:val="20"/>
+          <w:szCs w:val="20"/>
+        </w:rPr>
+      </w:pPr>
+      <w:r>
+        <w:rPr>
+          <w:rFonts w:ascii="Bell MT" w:hAnsi="Bell MT" w:cs="Courier New"/>
           <w:b/>
           <w:i/>
-          <w:sz w:val="18"/>
+          <w:sz w:val="20"/>
+          <w:szCs w:val="18"/>
+        </w:rPr>
+        <w:t>Facebook Public Page’s video aggregator</w:t>
+      </w:r>
+      <w:hyperlink r:id="rId14" w:history="1"/>
+      <w:r>
+        <w:rPr>
+          <w:rFonts w:ascii="Bell MT" w:hAnsi="Bell MT" w:cs="Courier New"/>
+          <w:b/>
+          <w:i/>
+          <w:sz w:val="20"/>
           <w:szCs w:val="20"/>
         </w:rPr>
         <w:t xml:space="preserve"> </w:t>
       </w:r>
       <w:r>
         <w:rPr>
-          <w:rFonts w:ascii="CMU Bright" w:hAnsi="CMU Bright" w:cs="CMU Bright"/>
-          <w:sz w:val="18"/>
-          <w:szCs w:val="20"/>
-        </w:rPr>
-        <w:t>(Teaching Assistant)</w:t>
+          <w:rFonts w:ascii="Bell MT" w:hAnsi="Bell MT" w:cs="Courier New"/>
+          <w:sz w:val="20"/>
+          <w:szCs w:val="20"/>
+        </w:rPr>
+        <w:t>(</w:t>
+      </w:r>
+      <w:r>
+        <w:rPr>
+          <w:rFonts w:ascii="Bell MT" w:hAnsi="Bell MT" w:cs="Courier New"/>
+          <w:sz w:val="20"/>
+          <w:szCs w:val="20"/>
+        </w:rPr>
+        <w:t>Hobby Project</w:t>
+      </w:r>
+      <w:r>
+        <w:rPr>
+          <w:rFonts w:ascii="Bell MT" w:hAnsi="Bell MT" w:cs="Courier New"/>
+          <w:sz w:val="20"/>
+          <w:szCs w:val="20"/>
+        </w:rPr>
+        <w:t>)</w:t>
       </w:r>
     </w:p>
     <w:p>
@@ -2421,34 +2496,18 @@
         <w:ind w:right="180"/>
         <w:jc w:val="both"/>
         <w:rPr>
-          <w:rFonts w:ascii="CMU Bright" w:hAnsi="CMU Bright" w:cs="CMU Bright"/>
-          <w:sz w:val="18"/>
-          <w:szCs w:val="20"/>
-        </w:rPr>
-      </w:pPr>
-      <w:r>
-        <w:rPr>
-          <w:rFonts w:ascii="CMU Bright" w:hAnsi="CMU Bright" w:cs="CMU Bright"/>
-          <w:sz w:val="18"/>
-          <w:szCs w:val="20"/>
-        </w:rPr>
-        <w:t>Performed data analysis on the class enrollments data at UB since the year 1920. Data</w:t>
-      </w:r>
-      <w:r>
-        <w:rPr>
-          <w:rFonts w:ascii="CMU Bright" w:hAnsi="CMU Bright" w:cs="CMU Bright"/>
-          <w:sz w:val="18"/>
-          <w:szCs w:val="20"/>
-        </w:rPr>
-        <w:t>set</w:t>
-      </w:r>
-      <w:r>
-        <w:rPr>
-          <w:rFonts w:ascii="CMU Bright" w:hAnsi="CMU Bright" w:cs="CMU Bright"/>
-          <w:sz w:val="18"/>
-          <w:szCs w:val="20"/>
-        </w:rPr>
-        <w:t xml:space="preserve"> size ~ 45MB.</w:t>
+          <w:rFonts w:ascii="Bell MT" w:hAnsi="Bell MT" w:cs="Courier New"/>
+          <w:sz w:val="20"/>
+          <w:szCs w:val="20"/>
+        </w:rPr>
+      </w:pPr>
+      <w:r>
+        <w:rPr>
+          <w:rFonts w:ascii="Bell MT" w:hAnsi="Bell MT" w:cs="Courier New"/>
+          <w:sz w:val="20"/>
+          <w:szCs w:val="20"/>
+        </w:rPr>
+        <w:t>Created web application that displays video of a public Facebook page. Metadata related to the particular video is also shown.</w:t>
       </w:r>
     </w:p>
     <w:p>
@@ -2461,54 +2520,54 @@
         <w:ind w:right="180"/>
         <w:jc w:val="both"/>
         <w:rPr>
-          <w:rFonts w:ascii="CMU Bright" w:hAnsi="CMU Bright" w:cs="CMU Bright"/>
+          <w:rFonts w:ascii="Bell MT" w:hAnsi="Bell MT" w:cs="Courier New"/>
           <w:b/>
           <w:i/>
-          <w:sz w:val="18"/>
-          <w:szCs w:val="20"/>
-        </w:rPr>
-      </w:pPr>
-      <w:r>
-        <w:rPr>
-          <w:rFonts w:ascii="CMU Bright" w:hAnsi="CMU Bright" w:cs="CMU Bright"/>
-          <w:sz w:val="18"/>
-          <w:szCs w:val="20"/>
-        </w:rPr>
-        <w:t>Wrote</w:t>
-      </w:r>
-      <w:r>
-        <w:rPr>
-          <w:rFonts w:ascii="CMU Bright" w:hAnsi="CMU Bright" w:cs="CMU Bright"/>
-          <w:sz w:val="18"/>
-          <w:szCs w:val="20"/>
-        </w:rPr>
-        <w:t xml:space="preserve"> </w:t>
+          <w:sz w:val="20"/>
+          <w:szCs w:val="20"/>
+        </w:rPr>
+      </w:pPr>
+      <w:r>
+        <w:rPr>
+          <w:rFonts w:ascii="Bell MT" w:hAnsi="Bell MT" w:cs="Courier New"/>
+          <w:sz w:val="20"/>
+          <w:szCs w:val="20"/>
+        </w:rPr>
+        <w:t xml:space="preserve">The application requires a user </w:t>
+      </w:r>
+      <w:r>
+        <w:rPr>
+          <w:rFonts w:ascii="Bell MT" w:hAnsi="Bell MT" w:cs="Courier New"/>
+          <w:sz w:val="20"/>
+          <w:szCs w:val="20"/>
+        </w:rPr>
+        <w:t xml:space="preserve">to login via </w:t>
       </w:r>
       <w:proofErr w:type="spellStart"/>
       <w:r>
         <w:rPr>
-          <w:rFonts w:ascii="CMU Bright" w:hAnsi="CMU Bright" w:cs="CMU Bright"/>
-          <w:sz w:val="18"/>
-          <w:szCs w:val="20"/>
-        </w:rPr>
-        <w:t>MapReduce</w:t>
+          <w:rFonts w:ascii="Bell MT" w:hAnsi="Bell MT" w:cs="Courier New"/>
+          <w:sz w:val="20"/>
+          <w:szCs w:val="20"/>
+        </w:rPr>
+        <w:t>facebook</w:t>
       </w:r>
       <w:proofErr w:type="spellEnd"/>
       <w:r>
         <w:rPr>
-          <w:rFonts w:ascii="CMU Bright" w:hAnsi="CMU Bright" w:cs="CMU Bright"/>
-          <w:sz w:val="18"/>
-          <w:szCs w:val="20"/>
-        </w:rPr>
-        <w:t xml:space="preserve">, Pig and Spark programs to perform computations. </w:t>
-      </w:r>
-      <w:r>
-        <w:rPr>
-          <w:rFonts w:ascii="CMU Bright" w:hAnsi="CMU Bright" w:cs="CMU Bright"/>
-          <w:sz w:val="18"/>
-          <w:szCs w:val="20"/>
-        </w:rPr>
-        <w:t>Computations included finding the rate of change of enrollments per year, finding classrooms that are available any given time etc.</w:t>
+          <w:rFonts w:ascii="Bell MT" w:hAnsi="Bell MT" w:cs="Courier New"/>
+          <w:sz w:val="20"/>
+          <w:szCs w:val="20"/>
+        </w:rPr>
+        <w:t>, in turn making Graph API requests for videos of a particular page</w:t>
+      </w:r>
+      <w:r>
+        <w:rPr>
+          <w:rFonts w:ascii="Bell MT" w:hAnsi="Bell MT" w:cs="Courier New"/>
+          <w:sz w:val="20"/>
+          <w:szCs w:val="20"/>
+        </w:rPr>
+        <w:t>.</w:t>
       </w:r>
     </w:p>
     <w:p>
@@ -2524,178 +2583,97 @@
         <w:ind w:right="180"/>
         <w:jc w:val="both"/>
         <w:rPr>
-          <w:rFonts w:ascii="CMU Bright" w:hAnsi="CMU Bright" w:cs="CMU Bright"/>
+          <w:rFonts w:ascii="Bell MT" w:hAnsi="Bell MT" w:cs="Courier New"/>
           <w:b/>
           <w:i/>
-          <w:sz w:val="18"/>
-          <w:szCs w:val="20"/>
-        </w:rPr>
-      </w:pPr>
-      <w:r>
-        <w:rPr>
-          <w:rFonts w:ascii="CMU Bright" w:hAnsi="CMU Bright" w:cs="CMU Bright"/>
-          <w:sz w:val="18"/>
-          <w:szCs w:val="20"/>
-        </w:rPr>
-        <w:t>Create</w:t>
-      </w:r>
-      <w:r>
-        <w:rPr>
-          <w:rFonts w:ascii="CMU Bright" w:hAnsi="CMU Bright" w:cs="CMU Bright"/>
-          <w:sz w:val="18"/>
-          <w:szCs w:val="20"/>
-        </w:rPr>
-        <w:t>d</w:t>
-      </w:r>
-      <w:r>
-        <w:rPr>
-          <w:rFonts w:ascii="CMU Bright" w:hAnsi="CMU Bright" w:cs="CMU Bright"/>
-          <w:sz w:val="18"/>
-          <w:szCs w:val="20"/>
-        </w:rPr>
-        <w:t xml:space="preserve"> Elastic </w:t>
+          <w:sz w:val="20"/>
+          <w:szCs w:val="20"/>
+        </w:rPr>
+      </w:pPr>
+      <w:r>
+        <w:rPr>
+          <w:rFonts w:ascii="Bell MT" w:hAnsi="Bell MT" w:cs="Courier New"/>
+          <w:sz w:val="20"/>
+          <w:szCs w:val="20"/>
+        </w:rPr>
+        <w:t xml:space="preserve">Videos will be </w:t>
+      </w:r>
+      <w:r>
+        <w:rPr>
+          <w:rFonts w:ascii="Bell MT" w:hAnsi="Bell MT" w:cs="Courier New"/>
+          <w:sz w:val="20"/>
+          <w:szCs w:val="20"/>
+        </w:rPr>
+        <w:t>append</w:t>
+      </w:r>
+      <w:r>
+        <w:rPr>
+          <w:rFonts w:ascii="Bell MT" w:hAnsi="Bell MT" w:cs="Courier New"/>
+          <w:sz w:val="20"/>
+          <w:szCs w:val="20"/>
+        </w:rPr>
+        <w:t>ed</w:t>
+      </w:r>
+      <w:r>
+        <w:rPr>
+          <w:rFonts w:ascii="Bell MT" w:hAnsi="Bell MT" w:cs="Courier New"/>
+          <w:sz w:val="20"/>
+          <w:szCs w:val="20"/>
+        </w:rPr>
+        <w:t xml:space="preserve"> as the user scroll</w:t>
+      </w:r>
+      <w:r>
+        <w:rPr>
+          <w:rFonts w:ascii="Bell MT" w:hAnsi="Bell MT" w:cs="Courier New"/>
+          <w:sz w:val="20"/>
+          <w:szCs w:val="20"/>
+        </w:rPr>
+        <w:t>s</w:t>
+      </w:r>
+      <w:r>
+        <w:rPr>
+          <w:rFonts w:ascii="Bell MT" w:hAnsi="Bell MT" w:cs="Courier New"/>
+          <w:sz w:val="20"/>
+          <w:szCs w:val="20"/>
+        </w:rPr>
+        <w:t xml:space="preserve"> to the end of the page</w:t>
+      </w:r>
+      <w:r>
+        <w:rPr>
+          <w:rFonts w:ascii="Bell MT" w:hAnsi="Bell MT" w:cs="Courier New"/>
+          <w:sz w:val="20"/>
+          <w:szCs w:val="20"/>
+        </w:rPr>
+        <w:t>.</w:t>
+      </w:r>
+      <w:r>
+        <w:rPr>
+          <w:rFonts w:ascii="Bell MT" w:hAnsi="Bell MT" w:cs="Courier New"/>
+          <w:b/>
+          <w:sz w:val="20"/>
+          <w:szCs w:val="20"/>
+        </w:rPr>
+        <w:t xml:space="preserve">[Graph API, </w:t>
       </w:r>
       <w:proofErr w:type="spellStart"/>
       <w:r>
         <w:rPr>
-          <w:rFonts w:ascii="CMU Bright" w:hAnsi="CMU Bright" w:cs="CMU Bright"/>
-          <w:sz w:val="18"/>
-          <w:szCs w:val="20"/>
-        </w:rPr>
-        <w:t>MapReduce</w:t>
+          <w:rFonts w:ascii="Bell MT" w:hAnsi="Bell MT" w:cs="Courier New"/>
+          <w:b/>
+          <w:sz w:val="20"/>
+          <w:szCs w:val="20"/>
+        </w:rPr>
+        <w:t>Javascript</w:t>
       </w:r>
       <w:proofErr w:type="spellEnd"/>
       <w:r>
         <w:rPr>
-          <w:rFonts w:ascii="CMU Bright" w:hAnsi="CMU Bright" w:cs="CMU Bright"/>
-          <w:sz w:val="18"/>
-          <w:szCs w:val="20"/>
-        </w:rPr>
-        <w:t xml:space="preserve"> clusters to run the jobs of these programs. Recorded my findings in form of </w:t>
-      </w:r>
-      <w:r>
-        <w:rPr>
-          <w:rFonts w:ascii="CMU Bright" w:hAnsi="CMU Bright" w:cs="CMU Bright"/>
-          <w:sz w:val="18"/>
-          <w:szCs w:val="20"/>
-        </w:rPr>
-        <w:t xml:space="preserve">a </w:t>
-      </w:r>
-      <w:r>
-        <w:rPr>
-          <w:rFonts w:ascii="CMU Bright" w:hAnsi="CMU Bright" w:cs="CMU Bright"/>
-          <w:sz w:val="18"/>
-          <w:szCs w:val="20"/>
-        </w:rPr>
-        <w:t>report.</w:t>
-      </w:r>
-    </w:p>
-    <w:p>
-      <w:pPr>
-        <w:pBdr>
-          <w:bottom w:val="single" w:sz="12" w:space="1" w:color="auto"/>
-        </w:pBdr>
-        <w:ind w:right="180"/>
-        <w:jc w:val="both"/>
-        <w:rPr>
-          <w:rFonts w:ascii="CMU Bright" w:hAnsi="CMU Bright" w:cs="CMU Bright"/>
-          <w:b/>
-          <w:sz w:val="18"/>
-          <w:szCs w:val="20"/>
-          <w:u w:val="single"/>
-        </w:rPr>
-      </w:pPr>
-    </w:p>
-    <w:p>
-      <w:pPr>
-        <w:pBdr>
-          <w:bottom w:val="single" w:sz="12" w:space="1" w:color="auto"/>
-        </w:pBdr>
-        <w:ind w:right="180"/>
-        <w:jc w:val="both"/>
-        <w:rPr>
-          <w:rFonts w:ascii="CMU Bright" w:hAnsi="CMU Bright" w:cs="CMU Bright"/>
-          <w:b/>
-          <w:i/>
-          <w:sz w:val="18"/>
-          <w:szCs w:val="20"/>
-        </w:rPr>
-      </w:pPr>
-      <w:r>
-        <w:rPr>
-          <w:rFonts w:ascii="CMU Bright" w:hAnsi="CMU Bright" w:cs="CMU Bright"/>
-          <w:b/>
-          <w:sz w:val="18"/>
-          <w:szCs w:val="20"/>
-          <w:u w:val="single"/>
-        </w:rPr>
-        <w:t>ACHIEVEMENTS AND AWARDS</w:t>
-      </w:r>
-    </w:p>
-    <w:p>
-      <w:pPr>
-        <w:pStyle w:val="ListParagraph"/>
-        <w:numPr>
-          <w:ilvl w:val="0"/>
-          <w:numId w:val="20"/>
-        </w:numPr>
-        <w:ind w:right="180"/>
-        <w:jc w:val="both"/>
-        <w:rPr>
-          <w:rFonts w:ascii="CMU Bright" w:hAnsi="CMU Bright" w:cs="CMU Bright"/>
-          <w:sz w:val="18"/>
-          <w:szCs w:val="20"/>
-        </w:rPr>
-      </w:pPr>
-      <w:r>
-        <w:rPr>
-          <w:rFonts w:ascii="CMU Bright" w:hAnsi="CMU Bright" w:cs="CMU Bright"/>
-          <w:sz w:val="18"/>
-          <w:szCs w:val="20"/>
-        </w:rPr>
-        <w:t xml:space="preserve">Bronze medalist at Counter Code 2015 hosted by </w:t>
-      </w:r>
-      <w:proofErr w:type="spellStart"/>
-      <w:r>
-        <w:rPr>
-          <w:rFonts w:ascii="CMU Bright" w:hAnsi="CMU Bright" w:cs="CMU Bright"/>
-          <w:sz w:val="18"/>
-          <w:szCs w:val="20"/>
-        </w:rPr>
-        <w:t>Hackerrank</w:t>
-      </w:r>
-      <w:proofErr w:type="spellEnd"/>
-      <w:r>
-        <w:rPr>
-          <w:rFonts w:ascii="CMU Bright" w:hAnsi="CMU Bright" w:cs="CMU Bright"/>
-          <w:sz w:val="18"/>
-          <w:szCs w:val="20"/>
-        </w:rPr>
-        <w:t>.</w:t>
-      </w:r>
-    </w:p>
-    <w:p>
-      <w:pPr>
-        <w:pStyle w:val="ListParagraph"/>
-        <w:numPr>
-          <w:ilvl w:val="0"/>
-          <w:numId w:val="20"/>
-        </w:numPr>
-        <w:ind w:right="180"/>
-        <w:jc w:val="both"/>
-        <w:rPr>
-          <w:rFonts w:ascii="CMU Bright" w:hAnsi="CMU Bright" w:cs="CMU Bright"/>
-          <w:sz w:val="18"/>
-          <w:szCs w:val="20"/>
-        </w:rPr>
-      </w:pPr>
-      <w:r>
-        <w:rPr>
-          <w:rFonts w:ascii="CMU Bright" w:hAnsi="CMU Bright" w:cs="CMU Bright"/>
-          <w:sz w:val="18"/>
-          <w:szCs w:val="20"/>
-        </w:rPr>
-        <w:t>Accenture Stellar award for innovative and exceptional performance for the quarter Jan-March 2014.</w:t>
+          <w:rFonts w:ascii="Bell MT" w:hAnsi="Bell MT" w:cs="Courier New"/>
+          <w:b/>
+          <w:sz w:val="20"/>
+          <w:szCs w:val="20"/>
+        </w:rPr>
+        <w:t>, Underscore.js, Modal]</w:t>
       </w:r>
     </w:p>
     <w:sectPr>
@@ -2822,8 +2800,6 @@
       </w:rPr>
       <w:t xml:space="preserve"> </w:t>
     </w:r>
-    <w:bookmarkStart w:id="0" w:name="_GoBack"/>
-    <w:bookmarkEnd w:id="0"/>
   </w:p>
 </w:ftr>
 </file>
@@ -6211,7 +6187,7 @@
 </file>
 
 <file path=customXml/itemProps1.xml><?xml version="1.0" encoding="utf-8"?>
-<ds:datastoreItem xmlns:ds="http://schemas.openxmlformats.org/officeDocument/2006/customXml" ds:itemID="{183CDB93-AAA1-428E-AE8A-3459E5116D2B}">
+<ds:datastoreItem xmlns:ds="http://schemas.openxmlformats.org/officeDocument/2006/customXml" ds:itemID="{BBF4EFED-4BF4-4ADF-99CE-21541249D395}">
   <ds:schemaRefs>
     <ds:schemaRef ds:uri="http://schemas.openxmlformats.org/officeDocument/2006/bibliography"/>
   </ds:schemaRefs>

</xml_diff>

<commit_message>
Chef projects, Add-ons, Github Issues
</commit_message>
<xml_diff>
--- a/Srinivasan Rajappa.docx
+++ b/Srinivasan Rajappa.docx
@@ -1,6 +1,6 @@
 
 <file path=word/document.xml><?xml version="1.0" encoding="utf-8"?>
-<w:document xmlns:wpc="http://schemas.microsoft.com/office/word/2010/wordprocessingCanvas" xmlns:mc="http://schemas.openxmlformats.org/markup-compatibility/2006" xmlns:o="urn:schemas-microsoft-com:office:office" xmlns:r="http://schemas.openxmlformats.org/officeDocument/2006/relationships" xmlns:m="http://schemas.openxmlformats.org/officeDocument/2006/math" xmlns:v="urn:schemas-microsoft-com:vml" xmlns:wp14="http://schemas.microsoft.com/office/word/2010/wordprocessingDrawing" xmlns:wp="http://schemas.openxmlformats.org/drawingml/2006/wordprocessingDrawing" xmlns:w10="urn:schemas-microsoft-com:office:word" xmlns:w="http://schemas.openxmlformats.org/wordprocessingml/2006/main" xmlns:w14="http://schemas.microsoft.com/office/word/2010/wordml" xmlns:w15="http://schemas.microsoft.com/office/word/2012/wordml" xmlns:wpg="http://schemas.microsoft.com/office/word/2010/wordprocessingGroup" xmlns:wpi="http://schemas.microsoft.com/office/word/2010/wordprocessingInk" xmlns:wne="http://schemas.microsoft.com/office/word/2006/wordml" xmlns:wps="http://schemas.microsoft.com/office/word/2010/wordprocessingShape" mc:Ignorable="w14 w15 wp14">
+<w:document xmlns:wpc="http://schemas.microsoft.com/office/word/2010/wordprocessingCanvas" xmlns:mo="http://schemas.microsoft.com/office/mac/office/2008/main" xmlns:mc="http://schemas.openxmlformats.org/markup-compatibility/2006" xmlns:mv="urn:schemas-microsoft-com:mac:vml" xmlns:o="urn:schemas-microsoft-com:office:office" xmlns:r="http://schemas.openxmlformats.org/officeDocument/2006/relationships" xmlns:m="http://schemas.openxmlformats.org/officeDocument/2006/math" xmlns:v="urn:schemas-microsoft-com:vml" xmlns:wp14="http://schemas.microsoft.com/office/word/2010/wordprocessingDrawing" xmlns:wp="http://schemas.openxmlformats.org/drawingml/2006/wordprocessingDrawing" xmlns:w10="urn:schemas-microsoft-com:office:word" xmlns:w="http://schemas.openxmlformats.org/wordprocessingml/2006/main" xmlns:w14="http://schemas.microsoft.com/office/word/2010/wordml" xmlns:wpg="http://schemas.microsoft.com/office/word/2010/wordprocessingGroup" xmlns:wpi="http://schemas.microsoft.com/office/word/2010/wordprocessingInk" xmlns:wne="http://schemas.microsoft.com/office/word/2006/wordml" xmlns:wps="http://schemas.microsoft.com/office/word/2010/wordprocessingShape" mc:Ignorable="w14 wp14">
   <w:body>
     <w:p>
       <w:pPr>
@@ -52,51 +52,20 @@
         </w:rPr>
         <w:t xml:space="preserve">(716) 907-2239 | </w:t>
       </w:r>
-      <w:r>
-        <w:rPr>
-          <w:rFonts w:ascii="Bell MT" w:hAnsi="Bell MT" w:cs="Courier New"/>
-          <w:sz w:val="28"/>
-        </w:rPr>
-        <w:fldChar w:fldCharType="begin"/>
-      </w:r>
-      <w:r>
-        <w:rPr>
-          <w:rFonts w:ascii="Bell MT" w:hAnsi="Bell MT" w:cs="Courier New"/>
-          <w:sz w:val="28"/>
-        </w:rPr>
-        <w:instrText xml:space="preserve"> HYPERLINK "mailto:srajappa@buffalo.edu" </w:instrText>
-      </w:r>
-      <w:r>
-        <w:rPr>
-          <w:rFonts w:ascii="Bell MT" w:hAnsi="Bell MT" w:cs="Courier New"/>
-          <w:sz w:val="28"/>
-        </w:rPr>
-        <w:fldChar w:fldCharType="separate"/>
-      </w:r>
-      <w:r>
-        <w:rPr>
-          <w:rStyle w:val="Hyperlink"/>
-          <w:rFonts w:ascii="Bell MT" w:hAnsi="Bell MT" w:cs="Courier New"/>
-          <w:b/>
-          <w:color w:val="auto"/>
-          <w:sz w:val="22"/>
-          <w:szCs w:val="21"/>
-          <w:lang w:val="fi-FI"/>
-        </w:rPr>
-        <w:t>srajappa@buffalo.edu</w:t>
-      </w:r>
-      <w:r>
-        <w:rPr>
-          <w:rStyle w:val="Hyperlink"/>
-          <w:rFonts w:ascii="Bell MT" w:hAnsi="Bell MT" w:cs="Courier New"/>
-          <w:b/>
-          <w:color w:val="auto"/>
-          <w:sz w:val="22"/>
-          <w:szCs w:val="21"/>
-          <w:lang w:val="fi-FI"/>
-        </w:rPr>
-        <w:fldChar w:fldCharType="end"/>
-      </w:r>
+      <w:hyperlink r:id="rId9" w:history="1">
+        <w:r>
+          <w:rPr>
+            <w:rStyle w:val="Hyperlink"/>
+            <w:rFonts w:ascii="Bell MT" w:hAnsi="Bell MT" w:cs="Courier New"/>
+            <w:b/>
+            <w:color w:val="auto"/>
+            <w:sz w:val="22"/>
+            <w:szCs w:val="21"/>
+            <w:lang w:val="fi-FI"/>
+          </w:rPr>
+          <w:t>srajappa@buffalo.edu</w:t>
+        </w:r>
+      </w:hyperlink>
       <w:r>
         <w:rPr>
           <w:rStyle w:val="Hyperlink"/>
@@ -510,7 +479,31 @@
           <w:sz w:val="20"/>
           <w:szCs w:val="20"/>
         </w:rPr>
-        <w:t>: C/C++, Java, Python, PL/SQL, R, Elixir, MATLAB</w:t>
+        <w:t xml:space="preserve">: C/C++, Java, </w:t>
+      </w:r>
+      <w:r>
+        <w:rPr>
+          <w:rFonts w:ascii="Bell MT" w:hAnsi="Bell MT" w:cs="Courier New"/>
+          <w:sz w:val="20"/>
+          <w:szCs w:val="20"/>
+        </w:rPr>
+        <w:t xml:space="preserve">Ruby, </w:t>
+      </w:r>
+      <w:r>
+        <w:rPr>
+          <w:rFonts w:ascii="Bell MT" w:hAnsi="Bell MT" w:cs="Courier New"/>
+          <w:sz w:val="20"/>
+          <w:szCs w:val="20"/>
+        </w:rPr>
+        <w:t>Python,</w:t>
+      </w:r>
+      <w:r>
+        <w:rPr>
+          <w:rFonts w:ascii="Bell MT" w:hAnsi="Bell MT" w:cs="Courier New"/>
+          <w:sz w:val="20"/>
+          <w:szCs w:val="20"/>
+        </w:rPr>
+        <w:t xml:space="preserve"> Elixir</w:t>
       </w:r>
     </w:p>
     <w:p>
@@ -540,51 +533,47 @@
           <w:sz w:val="20"/>
           <w:szCs w:val="20"/>
         </w:rPr>
-        <w:t>Database</w:t>
-      </w:r>
-      <w:r>
-        <w:rPr>
-          <w:rFonts w:ascii="Bell MT" w:hAnsi="Bell MT" w:cs="Courier New"/>
-          <w:sz w:val="20"/>
-          <w:szCs w:val="20"/>
-        </w:rPr>
-        <w:t xml:space="preserve">: </w:t>
-      </w:r>
-      <w:proofErr w:type="spellStart"/>
-      <w:r>
-        <w:rPr>
-          <w:rFonts w:ascii="Bell MT" w:hAnsi="Bell MT" w:cs="Courier New"/>
-          <w:sz w:val="20"/>
-          <w:szCs w:val="20"/>
-        </w:rPr>
-        <w:t>PostgreSQL</w:t>
-      </w:r>
-      <w:proofErr w:type="spellEnd"/>
-      <w:r>
-        <w:rPr>
-          <w:rFonts w:ascii="Bell MT" w:hAnsi="Bell MT" w:cs="Courier New"/>
-          <w:sz w:val="20"/>
-          <w:szCs w:val="20"/>
-        </w:rPr>
-        <w:t xml:space="preserve">, MySQL, </w:t>
-      </w:r>
-      <w:proofErr w:type="spellStart"/>
-      <w:r>
-        <w:rPr>
-          <w:rFonts w:ascii="Bell MT" w:hAnsi="Bell MT" w:cs="Courier New"/>
-          <w:sz w:val="20"/>
-          <w:szCs w:val="20"/>
-        </w:rPr>
-        <w:t>MongoDB</w:t>
-      </w:r>
-      <w:proofErr w:type="spellEnd"/>
-      <w:r>
-        <w:rPr>
-          <w:rFonts w:ascii="Bell MT" w:hAnsi="Bell MT" w:cs="Courier New"/>
-          <w:sz w:val="20"/>
-          <w:szCs w:val="20"/>
-        </w:rPr>
-        <w:t>, Oracle 9i/11c</w:t>
+        <w:t>Web &amp; Other Technologies</w:t>
+      </w:r>
+      <w:r>
+        <w:rPr>
+          <w:rFonts w:ascii="Bell MT" w:hAnsi="Bell MT" w:cs="Courier New"/>
+          <w:sz w:val="20"/>
+          <w:szCs w:val="20"/>
+        </w:rPr>
+        <w:t>: JavaScript,</w:t>
+      </w:r>
+      <w:r>
+        <w:rPr>
+          <w:rFonts w:ascii="Bell MT" w:hAnsi="Bell MT" w:cs="Courier New"/>
+          <w:sz w:val="20"/>
+          <w:szCs w:val="20"/>
+        </w:rPr>
+        <w:t xml:space="preserve"> Underscore.js, </w:t>
+      </w:r>
+      <w:r>
+        <w:rPr>
+          <w:rFonts w:ascii="Bell MT" w:hAnsi="Bell MT" w:cs="Courier New"/>
+          <w:sz w:val="20"/>
+          <w:szCs w:val="20"/>
+        </w:rPr>
+        <w:t>HTML, CSS,</w:t>
+      </w:r>
+      <w:r>
+        <w:rPr>
+          <w:rFonts w:ascii="Bell MT" w:hAnsi="Bell MT" w:cs="Courier New"/>
+          <w:sz w:val="20"/>
+          <w:szCs w:val="20"/>
+        </w:rPr>
+        <w:t xml:space="preserve"> Modal, Bootstrap</w:t>
+      </w:r>
+      <w:r>
+        <w:rPr>
+          <w:rFonts w:ascii="Bell MT" w:hAnsi="Bell MT" w:cs="Courier New"/>
+          <w:sz w:val="20"/>
+          <w:szCs w:val="20"/>
+        </w:rPr>
+        <w:t>, AJAX</w:t>
       </w:r>
     </w:p>
     <w:p>
@@ -614,47 +603,41 @@
           <w:sz w:val="20"/>
           <w:szCs w:val="20"/>
         </w:rPr>
-        <w:t>Web &amp; Other Technologies</w:t>
-      </w:r>
-      <w:r>
-        <w:rPr>
-          <w:rFonts w:ascii="Bell MT" w:hAnsi="Bell MT" w:cs="Courier New"/>
-          <w:sz w:val="20"/>
-          <w:szCs w:val="20"/>
-        </w:rPr>
-        <w:t>: JavaScript,</w:t>
-      </w:r>
-      <w:r>
-        <w:rPr>
-          <w:rFonts w:ascii="Bell MT" w:hAnsi="Bell MT" w:cs="Courier New"/>
-          <w:sz w:val="20"/>
-          <w:szCs w:val="20"/>
-        </w:rPr>
-        <w:t xml:space="preserve"> Underscore.js, </w:t>
-      </w:r>
-      <w:r>
-        <w:rPr>
-          <w:rFonts w:ascii="Bell MT" w:hAnsi="Bell MT" w:cs="Courier New"/>
-          <w:sz w:val="20"/>
-          <w:szCs w:val="20"/>
-        </w:rPr>
-        <w:t>HTML, CSS,</w:t>
-      </w:r>
-      <w:r>
-        <w:rPr>
-          <w:rFonts w:ascii="Bell MT" w:hAnsi="Bell MT" w:cs="Courier New"/>
-          <w:sz w:val="20"/>
-          <w:szCs w:val="20"/>
-        </w:rPr>
-        <w:t xml:space="preserve"> Modal, Bootstrap</w:t>
-      </w:r>
-      <w:r>
-        <w:rPr>
-          <w:rFonts w:ascii="Bell MT" w:hAnsi="Bell MT" w:cs="Courier New"/>
-          <w:sz w:val="20"/>
-          <w:szCs w:val="20"/>
-        </w:rPr>
-        <w:t>, AJAX, JSON, XML, TCP/IP</w:t>
+        <w:t>Frameworks</w:t>
+      </w:r>
+      <w:r>
+        <w:rPr>
+          <w:rFonts w:ascii="Bell MT" w:hAnsi="Bell MT" w:cs="Courier New"/>
+          <w:sz w:val="20"/>
+          <w:szCs w:val="20"/>
+        </w:rPr>
+        <w:t>: Phoenix W</w:t>
+      </w:r>
+      <w:r>
+        <w:rPr>
+          <w:rFonts w:ascii="Bell MT" w:hAnsi="Bell MT" w:cs="Courier New"/>
+          <w:sz w:val="20"/>
+          <w:szCs w:val="20"/>
+        </w:rPr>
+        <w:t xml:space="preserve">eb-framework, </w:t>
+      </w:r>
+      <w:proofErr w:type="spellStart"/>
+      <w:r>
+        <w:rPr>
+          <w:rFonts w:ascii="Bell MT" w:hAnsi="Bell MT" w:cs="Courier New"/>
+          <w:sz w:val="20"/>
+          <w:szCs w:val="20"/>
+        </w:rPr>
+        <w:t>Hadoop</w:t>
+      </w:r>
+      <w:proofErr w:type="spellEnd"/>
+      <w:r>
+        <w:rPr>
+          <w:rFonts w:ascii="Bell MT" w:hAnsi="Bell MT" w:cs="Courier New"/>
+          <w:sz w:val="20"/>
+          <w:szCs w:val="20"/>
+        </w:rPr>
+        <w:t xml:space="preserve"> Framework</w:t>
       </w:r>
     </w:p>
     <w:p>
@@ -684,52 +667,37 @@
           <w:sz w:val="20"/>
           <w:szCs w:val="20"/>
         </w:rPr>
-        <w:t>Frameworks</w:t>
-      </w:r>
-      <w:r>
-        <w:rPr>
-          <w:rFonts w:ascii="Bell MT" w:hAnsi="Bell MT" w:cs="Courier New"/>
-          <w:sz w:val="20"/>
-          <w:szCs w:val="20"/>
-        </w:rPr>
-        <w:t xml:space="preserve">: Phoenix Web-framework, </w:t>
-      </w:r>
-      <w:proofErr w:type="spellStart"/>
-      <w:r>
-        <w:rPr>
-          <w:rFonts w:ascii="Bell MT" w:hAnsi="Bell MT" w:cs="Courier New"/>
-          <w:sz w:val="20"/>
-          <w:szCs w:val="20"/>
-        </w:rPr>
-        <w:t>Hadoop</w:t>
-      </w:r>
-      <w:proofErr w:type="spellEnd"/>
-      <w:r>
-        <w:rPr>
-          <w:rFonts w:ascii="Bell MT" w:hAnsi="Bell MT" w:cs="Courier New"/>
-          <w:sz w:val="20"/>
-          <w:szCs w:val="20"/>
-        </w:rPr>
-        <w:t xml:space="preserve"> Framework, Python </w:t>
-      </w:r>
-      <w:proofErr w:type="spellStart"/>
-      <w:r>
-        <w:rPr>
-          <w:rFonts w:ascii="Bell MT" w:hAnsi="Bell MT" w:cs="Courier New"/>
-          <w:sz w:val="20"/>
-          <w:szCs w:val="20"/>
-        </w:rPr>
-        <w:t>Django</w:t>
-      </w:r>
-      <w:proofErr w:type="spellEnd"/>
+        <w:t>Tools</w:t>
+      </w:r>
+      <w:r>
+        <w:rPr>
+          <w:rFonts w:ascii="Bell MT" w:hAnsi="Bell MT" w:cs="Courier New"/>
+          <w:sz w:val="20"/>
+          <w:szCs w:val="20"/>
+        </w:rPr>
+        <w:t xml:space="preserve">: </w:t>
+      </w:r>
+      <w:r>
+        <w:rPr>
+          <w:rFonts w:ascii="Bell MT" w:hAnsi="Bell MT" w:cs="Courier New"/>
+          <w:sz w:val="20"/>
+          <w:szCs w:val="20"/>
+        </w:rPr>
+        <w:t>Chef, Chef Automate</w:t>
+      </w:r>
+      <w:r>
+        <w:rPr>
+          <w:rFonts w:ascii="Bell MT" w:hAnsi="Bell MT" w:cs="Courier New"/>
+          <w:sz w:val="20"/>
+          <w:szCs w:val="20"/>
+        </w:rPr>
+        <w:t xml:space="preserve">  </w:t>
+      </w:r>
+      <w:bookmarkStart w:id="0" w:name="_GoBack"/>
+      <w:bookmarkEnd w:id="0"/>
     </w:p>
     <w:p>
       <w:pPr>
-        <w:pStyle w:val="ListParagraph"/>
-        <w:numPr>
-          <w:ilvl w:val="0"/>
-          <w:numId w:val="18"/>
-        </w:numPr>
         <w:pBdr>
           <w:bottom w:val="single" w:sz="12" w:space="1" w:color="auto"/>
         </w:pBdr>
@@ -749,60 +717,6 @@
         <w:rPr>
           <w:rFonts w:ascii="Bell MT" w:hAnsi="Bell MT" w:cs="Courier New"/>
           <w:b/>
-          <w:i/>
-          <w:sz w:val="20"/>
-          <w:szCs w:val="20"/>
-        </w:rPr>
-        <w:t>Tools and Operating Systems</w:t>
-      </w:r>
-      <w:r>
-        <w:rPr>
-          <w:rFonts w:ascii="Bell MT" w:hAnsi="Bell MT" w:cs="Courier New"/>
-          <w:sz w:val="20"/>
-          <w:szCs w:val="20"/>
-        </w:rPr>
-        <w:t xml:space="preserve">: </w:t>
-      </w:r>
-      <w:proofErr w:type="spellStart"/>
-      <w:r>
-        <w:rPr>
-          <w:rFonts w:ascii="Bell MT" w:hAnsi="Bell MT" w:cs="Courier New"/>
-          <w:sz w:val="20"/>
-          <w:szCs w:val="20"/>
-        </w:rPr>
-        <w:t>Git</w:t>
-      </w:r>
-      <w:proofErr w:type="spellEnd"/>
-      <w:r>
-        <w:rPr>
-          <w:rFonts w:ascii="Bell MT" w:hAnsi="Bell MT" w:cs="Courier New"/>
-          <w:sz w:val="20"/>
-          <w:szCs w:val="20"/>
-        </w:rPr>
-        <w:t xml:space="preserve">, Eclipse, Linux, Windows, Mac  </w:t>
-      </w:r>
-    </w:p>
-    <w:p>
-      <w:pPr>
-        <w:pBdr>
-          <w:bottom w:val="single" w:sz="12" w:space="1" w:color="auto"/>
-        </w:pBdr>
-        <w:tabs>
-          <w:tab w:val="left" w:pos="1260"/>
-          <w:tab w:val="left" w:pos="8364"/>
-        </w:tabs>
-        <w:ind w:right="180"/>
-        <w:jc w:val="both"/>
-        <w:rPr>
-          <w:rFonts w:ascii="Bell MT" w:hAnsi="Bell MT" w:cs="Courier New"/>
-          <w:sz w:val="20"/>
-          <w:szCs w:val="20"/>
-        </w:rPr>
-      </w:pPr>
-      <w:r>
-        <w:rPr>
-          <w:rFonts w:ascii="Bell MT" w:hAnsi="Bell MT" w:cs="Courier New"/>
-          <w:b/>
           <w:sz w:val="22"/>
           <w:szCs w:val="20"/>
           <w:u w:val="single"/>
@@ -842,9 +756,287 @@
           <w:sz w:val="20"/>
           <w:szCs w:val="20"/>
         </w:rPr>
+        <w:t xml:space="preserve">Software Developer Intern at Relevance Lab, </w:t>
+      </w:r>
+      <w:r>
+        <w:rPr>
+          <w:rFonts w:ascii="Bell MT" w:hAnsi="Bell MT" w:cs="Courier New"/>
+          <w:sz w:val="20"/>
+          <w:szCs w:val="20"/>
+        </w:rPr>
+        <w:t>San Jose, CA</w:t>
+      </w:r>
+    </w:p>
+    <w:p>
+      <w:pPr>
+        <w:pStyle w:val="ListParagraph"/>
+        <w:numPr>
+          <w:ilvl w:val="0"/>
+          <w:numId w:val="22"/>
+        </w:numPr>
+        <w:tabs>
+          <w:tab w:val="left" w:pos="1260"/>
+        </w:tabs>
+        <w:spacing w:line="276" w:lineRule="auto"/>
+        <w:ind w:right="180"/>
+        <w:jc w:val="both"/>
+        <w:rPr>
+          <w:rFonts w:ascii="Bell MT" w:hAnsi="Bell MT" w:cs="Courier New"/>
+          <w:sz w:val="20"/>
+          <w:szCs w:val="20"/>
+        </w:rPr>
+      </w:pPr>
+      <w:r>
+        <w:rPr>
+          <w:rFonts w:ascii="Bell MT" w:hAnsi="Bell MT" w:cs="Courier New"/>
+          <w:sz w:val="20"/>
+          <w:szCs w:val="20"/>
+        </w:rPr>
+        <w:t xml:space="preserve">Worked on projects to aid the process of Continuous Integration/Continuous Deployment (CICD) </w:t>
+      </w:r>
+    </w:p>
+    <w:p>
+      <w:pPr>
+        <w:pStyle w:val="ListParagraph"/>
+        <w:numPr>
+          <w:ilvl w:val="0"/>
+          <w:numId w:val="22"/>
+        </w:numPr>
+        <w:tabs>
+          <w:tab w:val="left" w:pos="1260"/>
+        </w:tabs>
+        <w:spacing w:line="276" w:lineRule="auto"/>
+        <w:ind w:right="180"/>
+        <w:jc w:val="both"/>
+        <w:rPr>
+          <w:rFonts w:ascii="Bell MT" w:hAnsi="Bell MT" w:cs="Courier New"/>
+          <w:sz w:val="20"/>
+          <w:szCs w:val="20"/>
+        </w:rPr>
+      </w:pPr>
+      <w:r>
+        <w:rPr>
+          <w:rFonts w:ascii="Bell MT" w:hAnsi="Bell MT" w:cs="Courier New"/>
+          <w:sz w:val="20"/>
+          <w:szCs w:val="20"/>
+        </w:rPr>
+        <w:t>Developed Chef cookbooks</w:t>
+      </w:r>
+      <w:r>
+        <w:rPr>
+          <w:rFonts w:ascii="Bell MT" w:hAnsi="Bell MT" w:cs="Courier New"/>
+          <w:sz w:val="20"/>
+          <w:szCs w:val="20"/>
+        </w:rPr>
+        <w:t xml:space="preserve"> and </w:t>
+      </w:r>
+      <w:proofErr w:type="spellStart"/>
+      <w:r>
+        <w:rPr>
+          <w:rFonts w:ascii="Bell MT" w:hAnsi="Bell MT" w:cs="Courier New"/>
+          <w:sz w:val="20"/>
+          <w:szCs w:val="20"/>
+        </w:rPr>
+        <w:t>Terraform</w:t>
+      </w:r>
+      <w:proofErr w:type="spellEnd"/>
+      <w:r>
+        <w:rPr>
+          <w:rFonts w:ascii="Bell MT" w:hAnsi="Bell MT" w:cs="Courier New"/>
+          <w:sz w:val="20"/>
+          <w:szCs w:val="20"/>
+        </w:rPr>
+        <w:t xml:space="preserve"> plans </w:t>
+      </w:r>
+      <w:r>
+        <w:rPr>
+          <w:rFonts w:ascii="Bell MT" w:hAnsi="Bell MT" w:cs="Courier New"/>
+          <w:sz w:val="20"/>
+          <w:szCs w:val="20"/>
+        </w:rPr>
+        <w:t>for Linux and Windows target nodes.</w:t>
+      </w:r>
+      <w:r>
+        <w:rPr>
+          <w:rFonts w:ascii="Bell MT" w:hAnsi="Bell MT" w:cs="Courier New"/>
+          <w:sz w:val="20"/>
+          <w:szCs w:val="20"/>
+        </w:rPr>
+        <w:t xml:space="preserve"> </w:t>
+      </w:r>
+    </w:p>
+    <w:p>
+      <w:pPr>
+        <w:pStyle w:val="ListParagraph"/>
+        <w:numPr>
+          <w:ilvl w:val="0"/>
+          <w:numId w:val="22"/>
+        </w:numPr>
+        <w:tabs>
+          <w:tab w:val="left" w:pos="1260"/>
+        </w:tabs>
+        <w:spacing w:line="276" w:lineRule="auto"/>
+        <w:ind w:right="180"/>
+        <w:jc w:val="both"/>
+        <w:rPr>
+          <w:rFonts w:ascii="Bell MT" w:hAnsi="Bell MT" w:cs="Courier New"/>
+          <w:sz w:val="20"/>
+          <w:szCs w:val="20"/>
+        </w:rPr>
+      </w:pPr>
+      <w:r>
+        <w:rPr>
+          <w:rFonts w:ascii="Bell MT" w:hAnsi="Bell MT" w:cs="Courier New"/>
+          <w:sz w:val="20"/>
+          <w:szCs w:val="20"/>
+        </w:rPr>
+        <w:t>Practiced and followed Test Driven Development (TDD) to complete projects.</w:t>
+      </w:r>
+    </w:p>
+    <w:p>
+      <w:pPr>
+        <w:pStyle w:val="ListParagraph"/>
+        <w:numPr>
+          <w:ilvl w:val="0"/>
+          <w:numId w:val="22"/>
+        </w:numPr>
+        <w:tabs>
+          <w:tab w:val="left" w:pos="1260"/>
+        </w:tabs>
+        <w:spacing w:line="276" w:lineRule="auto"/>
+        <w:ind w:right="180"/>
+        <w:jc w:val="both"/>
+        <w:rPr>
+          <w:rFonts w:ascii="Bell MT" w:hAnsi="Bell MT" w:cs="Courier New"/>
+          <w:sz w:val="20"/>
+          <w:szCs w:val="20"/>
+        </w:rPr>
+      </w:pPr>
+      <w:r>
+        <w:rPr>
+          <w:rFonts w:ascii="Bell MT" w:hAnsi="Bell MT" w:cs="Courier New"/>
+          <w:sz w:val="20"/>
+          <w:szCs w:val="20"/>
+        </w:rPr>
+        <w:t xml:space="preserve">Wrote scripts and applications to identify components and thus help in the CICD process. </w:t>
+      </w:r>
+      <w:r>
+        <w:rPr>
+          <w:rFonts w:ascii="Bell MT" w:hAnsi="Bell MT" w:cs="Courier New"/>
+          <w:sz w:val="20"/>
+          <w:szCs w:val="20"/>
+        </w:rPr>
+        <w:t xml:space="preserve"> </w:t>
+      </w:r>
+    </w:p>
+    <w:p>
+      <w:pPr>
+        <w:pStyle w:val="ListParagraph"/>
+        <w:numPr>
+          <w:ilvl w:val="0"/>
+          <w:numId w:val="22"/>
+        </w:numPr>
+        <w:tabs>
+          <w:tab w:val="left" w:pos="1260"/>
+        </w:tabs>
+        <w:spacing w:line="276" w:lineRule="auto"/>
+        <w:ind w:right="180"/>
+        <w:jc w:val="both"/>
+        <w:rPr>
+          <w:rFonts w:ascii="Bell MT" w:hAnsi="Bell MT" w:cs="Courier New"/>
+          <w:sz w:val="20"/>
+          <w:szCs w:val="20"/>
+        </w:rPr>
+      </w:pPr>
+      <w:r>
+        <w:rPr>
+          <w:rFonts w:ascii="Bell MT" w:hAnsi="Bell MT" w:cs="Courier New"/>
+          <w:i/>
+          <w:sz w:val="20"/>
+          <w:szCs w:val="20"/>
+        </w:rPr>
+        <w:t>Skills Gained</w:t>
+      </w:r>
+      <w:r>
+        <w:rPr>
+          <w:rFonts w:ascii="Bell MT" w:hAnsi="Bell MT" w:cs="Courier New"/>
+          <w:sz w:val="20"/>
+          <w:szCs w:val="20"/>
+        </w:rPr>
+        <w:t xml:space="preserve">: working with </w:t>
+      </w:r>
+      <w:proofErr w:type="spellStart"/>
+      <w:r>
+        <w:rPr>
+          <w:rFonts w:ascii="Bell MT" w:hAnsi="Bell MT" w:cs="Courier New"/>
+          <w:sz w:val="20"/>
+          <w:szCs w:val="20"/>
+        </w:rPr>
+        <w:t>DevOps</w:t>
+      </w:r>
+      <w:proofErr w:type="spellEnd"/>
+      <w:r>
+        <w:rPr>
+          <w:rFonts w:ascii="Bell MT" w:hAnsi="Bell MT" w:cs="Courier New"/>
+          <w:sz w:val="20"/>
+          <w:szCs w:val="20"/>
+        </w:rPr>
+        <w:t xml:space="preserve"> tools, familiarized with various Linux environments viz. </w:t>
+      </w:r>
+      <w:proofErr w:type="spellStart"/>
+      <w:r>
+        <w:rPr>
+          <w:rFonts w:ascii="Bell MT" w:hAnsi="Bell MT" w:cs="Courier New"/>
+          <w:sz w:val="20"/>
+          <w:szCs w:val="20"/>
+        </w:rPr>
+        <w:t>Suse</w:t>
+      </w:r>
+      <w:proofErr w:type="spellEnd"/>
+      <w:r>
+        <w:rPr>
+          <w:rFonts w:ascii="Bell MT" w:hAnsi="Bell MT" w:cs="Courier New"/>
+          <w:sz w:val="20"/>
+          <w:szCs w:val="20"/>
+        </w:rPr>
+        <w:t xml:space="preserve">, </w:t>
+      </w:r>
+      <w:proofErr w:type="spellStart"/>
+      <w:r>
+        <w:rPr>
+          <w:rFonts w:ascii="Bell MT" w:hAnsi="Bell MT" w:cs="Courier New"/>
+          <w:sz w:val="20"/>
+          <w:szCs w:val="20"/>
+        </w:rPr>
+        <w:t>Redhat</w:t>
+      </w:r>
+      <w:proofErr w:type="spellEnd"/>
+    </w:p>
+    <w:p>
+      <w:pPr>
+        <w:tabs>
+          <w:tab w:val="left" w:pos="1260"/>
+        </w:tabs>
+        <w:spacing w:line="276" w:lineRule="auto"/>
+        <w:ind w:right="180"/>
+        <w:jc w:val="both"/>
+        <w:rPr>
+          <w:rFonts w:ascii="Bell MT" w:hAnsi="Bell MT" w:cs="Courier New"/>
+          <w:sz w:val="20"/>
+          <w:szCs w:val="20"/>
+        </w:rPr>
+      </w:pPr>
+      <w:r>
+        <w:rPr>
+          <w:rFonts w:ascii="Bell MT" w:hAnsi="Bell MT" w:cs="Courier New"/>
+          <w:b/>
+          <w:i/>
+          <w:sz w:val="20"/>
+          <w:szCs w:val="20"/>
+        </w:rPr>
         <w:t xml:space="preserve">Teaching Assistant of </w:t>
       </w:r>
-      <w:hyperlink r:id="rId8" w:history="1">
+      <w:hyperlink r:id="rId10" w:history="1">
         <w:r>
           <w:rPr>
             <w:rStyle w:val="Hyperlink"/>
@@ -1406,179 +1598,6 @@
     </w:p>
     <w:p>
       <w:pPr>
-        <w:tabs>
-          <w:tab w:val="left" w:pos="1260"/>
-          <w:tab w:val="left" w:pos="8364"/>
-        </w:tabs>
-        <w:ind w:right="180"/>
-        <w:jc w:val="both"/>
-        <w:rPr>
-          <w:rFonts w:ascii="Bell MT" w:hAnsi="Bell MT" w:cs="Courier New"/>
-          <w:sz w:val="20"/>
-          <w:szCs w:val="20"/>
-        </w:rPr>
-      </w:pPr>
-      <w:r>
-        <w:rPr>
-          <w:rFonts w:ascii="Bell MT" w:hAnsi="Bell MT" w:cs="Courier New"/>
-          <w:b/>
-          <w:i/>
-          <w:sz w:val="20"/>
-          <w:szCs w:val="20"/>
-        </w:rPr>
-        <w:t>Software Engineer (Operation Support System) at</w:t>
-      </w:r>
-      <w:r>
-        <w:rPr>
-          <w:rFonts w:ascii="Bell MT" w:hAnsi="Bell MT" w:cs="Courier New"/>
-          <w:i/>
-          <w:sz w:val="20"/>
-          <w:szCs w:val="20"/>
-        </w:rPr>
-        <w:t xml:space="preserve"> </w:t>
-      </w:r>
-      <w:r>
-        <w:rPr>
-          <w:rFonts w:ascii="Bell MT" w:hAnsi="Bell MT" w:cs="Courier New"/>
-          <w:b/>
-          <w:i/>
-          <w:sz w:val="20"/>
-          <w:szCs w:val="20"/>
-        </w:rPr>
-        <w:t>Accenture Services Pvt. Ltd.</w:t>
-      </w:r>
-      <w:r>
-        <w:rPr>
-          <w:rFonts w:ascii="Bell MT" w:hAnsi="Bell MT" w:cs="Courier New"/>
-          <w:sz w:val="20"/>
-          <w:szCs w:val="20"/>
-        </w:rPr>
-        <w:t>, Bangalore, INDIA    (March 2013 - July 2014)</w:t>
-      </w:r>
-    </w:p>
-    <w:p>
-      <w:pPr>
-        <w:pStyle w:val="ListParagraph"/>
-        <w:numPr>
-          <w:ilvl w:val="0"/>
-          <w:numId w:val="2"/>
-        </w:numPr>
-        <w:tabs>
-          <w:tab w:val="left" w:pos="1260"/>
-          <w:tab w:val="left" w:pos="8364"/>
-        </w:tabs>
-        <w:ind w:right="180"/>
-        <w:jc w:val="both"/>
-        <w:rPr>
-          <w:rFonts w:ascii="Bell MT" w:hAnsi="Bell MT" w:cs="Courier New"/>
-          <w:b/>
-          <w:sz w:val="20"/>
-          <w:szCs w:val="20"/>
-        </w:rPr>
-      </w:pPr>
-      <w:r>
-        <w:rPr>
-          <w:rFonts w:ascii="Bell MT" w:hAnsi="Bell MT" w:cs="Courier New"/>
-          <w:sz w:val="20"/>
-          <w:szCs w:val="20"/>
-        </w:rPr>
-        <w:t>Provisioned new telecom services for Wind Italy viz. Telephone number portability, 4G transition &amp; High-Speed Broadband.</w:t>
-      </w:r>
-    </w:p>
-    <w:p>
-      <w:pPr>
-        <w:pStyle w:val="ListParagraph"/>
-        <w:numPr>
-          <w:ilvl w:val="0"/>
-          <w:numId w:val="2"/>
-        </w:numPr>
-        <w:tabs>
-          <w:tab w:val="left" w:pos="1260"/>
-          <w:tab w:val="left" w:pos="8364"/>
-        </w:tabs>
-        <w:ind w:right="180"/>
-        <w:jc w:val="both"/>
-        <w:rPr>
-          <w:rFonts w:ascii="Bell MT" w:hAnsi="Bell MT" w:cs="Courier New"/>
-          <w:b/>
-          <w:sz w:val="20"/>
-          <w:szCs w:val="20"/>
-        </w:rPr>
-      </w:pPr>
-      <w:r>
-        <w:rPr>
-          <w:rFonts w:ascii="Bell MT" w:hAnsi="Bell MT" w:cs="Courier New"/>
-          <w:sz w:val="20"/>
-          <w:szCs w:val="20"/>
-        </w:rPr>
-        <w:t>Responsibly handled database of the system for provisioning and validation of network services in real time.</w:t>
-      </w:r>
-    </w:p>
-    <w:p>
-      <w:pPr>
-        <w:pStyle w:val="ListParagraph"/>
-        <w:numPr>
-          <w:ilvl w:val="0"/>
-          <w:numId w:val="2"/>
-        </w:numPr>
-        <w:tabs>
-          <w:tab w:val="left" w:pos="1260"/>
-          <w:tab w:val="left" w:pos="8364"/>
-        </w:tabs>
-        <w:ind w:right="180"/>
-        <w:jc w:val="both"/>
-        <w:rPr>
-          <w:rFonts w:ascii="Bell MT" w:hAnsi="Bell MT" w:cs="Courier New"/>
-          <w:b/>
-          <w:sz w:val="20"/>
-          <w:szCs w:val="20"/>
-        </w:rPr>
-      </w:pPr>
-      <w:r>
-        <w:rPr>
-          <w:rFonts w:ascii="Bell MT" w:eastAsiaTheme="minorHAnsi" w:hAnsi="Bell MT" w:cs="Courier New"/>
-          <w:sz w:val="20"/>
-          <w:szCs w:val="20"/>
-        </w:rPr>
-        <w:t>Served the role of Database Administrator and stewarded oracle database replications and tune up.</w:t>
-      </w:r>
-    </w:p>
-    <w:p>
-      <w:pPr>
-        <w:pStyle w:val="ListParagraph"/>
-        <w:numPr>
-          <w:ilvl w:val="0"/>
-          <w:numId w:val="2"/>
-        </w:numPr>
-        <w:tabs>
-          <w:tab w:val="left" w:pos="1260"/>
-          <w:tab w:val="left" w:pos="8364"/>
-        </w:tabs>
-        <w:ind w:right="180"/>
-        <w:jc w:val="both"/>
-        <w:rPr>
-          <w:rFonts w:ascii="Bell MT" w:hAnsi="Bell MT" w:cs="Courier New"/>
-          <w:b/>
-          <w:sz w:val="20"/>
-          <w:szCs w:val="20"/>
-        </w:rPr>
-      </w:pPr>
-      <w:r>
-        <w:rPr>
-          <w:rFonts w:ascii="Bell MT" w:eastAsiaTheme="minorHAnsi" w:hAnsi="Bell MT" w:cs="Courier New"/>
-          <w:sz w:val="20"/>
-          <w:szCs w:val="20"/>
-        </w:rPr>
-        <w:t>Part of the team that created applications to simulate the end-to-end provisioning by creating stored procedures, triggers etc.</w:t>
-      </w:r>
-    </w:p>
-    <w:p>
-      <w:pPr>
-        <w:pStyle w:val="ListParagraph"/>
-        <w:numPr>
-          <w:ilvl w:val="0"/>
-          <w:numId w:val="2"/>
-        </w:numPr>
         <w:pBdr>
           <w:bottom w:val="single" w:sz="12" w:space="1" w:color="auto"/>
         </w:pBdr>
@@ -1597,60 +1616,22 @@
       </w:pPr>
       <w:r>
         <w:rPr>
-          <w:rFonts w:ascii="Bell MT" w:eastAsiaTheme="minorHAnsi" w:hAnsi="Bell MT" w:cs="Courier New"/>
-          <w:sz w:val="20"/>
-          <w:szCs w:val="20"/>
-        </w:rPr>
-        <w:t>Presented a live seminar on role of Operations Support Systems in Telecom industry. Event attendance ~700.</w:t>
-      </w:r>
-    </w:p>
-    <w:p>
-      <w:pPr>
-        <w:pBdr>
-          <w:bottom w:val="single" w:sz="12" w:space="1" w:color="auto"/>
-        </w:pBdr>
-        <w:tabs>
-          <w:tab w:val="left" w:pos="1260"/>
-          <w:tab w:val="left" w:pos="8364"/>
-        </w:tabs>
-        <w:ind w:right="180"/>
-        <w:jc w:val="both"/>
-        <w:rPr>
           <w:rFonts w:ascii="Bell MT" w:hAnsi="Bell MT" w:cs="Courier New"/>
           <w:b/>
           <w:sz w:val="22"/>
           <w:szCs w:val="20"/>
           <w:u w:val="single"/>
         </w:rPr>
-      </w:pPr>
-    </w:p>
-    <w:p>
-      <w:pPr>
-        <w:pBdr>
-          <w:bottom w:val="single" w:sz="12" w:space="1" w:color="auto"/>
-        </w:pBdr>
-        <w:tabs>
-          <w:tab w:val="left" w:pos="1260"/>
-          <w:tab w:val="left" w:pos="8364"/>
-        </w:tabs>
-        <w:ind w:right="180"/>
-        <w:jc w:val="both"/>
-        <w:rPr>
-          <w:rFonts w:ascii="Bell MT" w:hAnsi="Bell MT" w:cs="Courier New"/>
-          <w:b/>
-          <w:sz w:val="20"/>
-          <w:szCs w:val="20"/>
-        </w:rPr>
-      </w:pPr>
+        <w:t>PROJECTS</w:t>
+      </w:r>
       <w:r>
         <w:rPr>
           <w:rFonts w:ascii="Bell MT" w:hAnsi="Bell MT" w:cs="Courier New"/>
           <w:b/>
           <w:sz w:val="22"/>
           <w:szCs w:val="20"/>
-          <w:u w:val="single"/>
-        </w:rPr>
-        <w:t>TECHNICAL PROJECTS</w:t>
+        </w:rPr>
+        <w:t xml:space="preserve"> </w:t>
       </w:r>
       <w:r>
         <w:rPr>
@@ -1659,7 +1640,7 @@
           <w:sz w:val="22"/>
           <w:szCs w:val="20"/>
         </w:rPr>
-        <w:t xml:space="preserve"> [</w:t>
+        <w:t>[</w:t>
       </w:r>
       <w:proofErr w:type="spellStart"/>
       <w:r>
@@ -1679,7 +1660,7 @@
         </w:rPr>
         <w:t xml:space="preserve"> - </w:t>
       </w:r>
-      <w:hyperlink r:id="rId9" w:history="1">
+      <w:hyperlink r:id="rId11" w:history="1">
         <w:r>
           <w:rPr>
             <w:rStyle w:val="Hyperlink"/>
@@ -1694,17 +1675,9 @@
       </w:hyperlink>
       <w:r>
         <w:rPr>
-          <w:rFonts w:ascii="Bell MT" w:hAnsi="Bell MT" w:cs="Courier New"/>
-          <w:b/>
-          <w:sz w:val="22"/>
-          <w:szCs w:val="20"/>
-        </w:rPr>
-        <w:t xml:space="preserve"> </w:t>
-      </w:r>
-      <w:r>
-        <w:rPr>
           <w:rStyle w:val="Hyperlink"/>
           <w:rFonts w:ascii="Bell MT" w:hAnsi="Bell MT" w:cs="Courier New"/>
+          <w:b/>
           <w:color w:val="000000" w:themeColor="text1"/>
           <w:sz w:val="22"/>
           <w:szCs w:val="20"/>
@@ -1712,31 +1685,41 @@
         </w:rPr>
         <w:t>]</w:t>
       </w:r>
+      <w:r>
+        <w:rPr>
+          <w:rStyle w:val="Hyperlink"/>
+          <w:rFonts w:ascii="Bell MT" w:hAnsi="Bell MT" w:cs="Courier New"/>
+          <w:color w:val="000000" w:themeColor="text1"/>
+          <w:sz w:val="22"/>
+          <w:szCs w:val="20"/>
+          <w:u w:val="none"/>
+        </w:rPr>
+        <w:t xml:space="preserve"> Also </w:t>
+      </w:r>
+      <w:r>
+        <w:rPr>
+          <w:rStyle w:val="Hyperlink"/>
+          <w:rFonts w:ascii="Bell MT" w:hAnsi="Bell MT" w:cs="Courier New"/>
+          <w:b/>
+          <w:color w:val="000000" w:themeColor="text1"/>
+          <w:sz w:val="22"/>
+          <w:szCs w:val="20"/>
+          <w:u w:val="none"/>
+        </w:rPr>
+        <w:t>[https://github.com/srajappaRL]</w:t>
+      </w:r>
     </w:p>
     <w:p>
       <w:pPr>
         <w:ind w:right="180"/>
-        <w:rPr>
-          <w:rFonts w:ascii="Bell MT" w:hAnsi="Bell MT" w:cs="Courier New"/>
-          <w:sz w:val="20"/>
-          <w:szCs w:val="20"/>
-        </w:rPr>
-      </w:pPr>
-      <w:hyperlink r:id="rId10" w:history="1">
-        <w:r>
-          <w:rPr>
-            <w:rStyle w:val="Hyperlink"/>
-            <w:rFonts w:ascii="Bell MT" w:hAnsi="Bell MT" w:cs="Courier New"/>
-            <w:b/>
-            <w:i/>
-            <w:color w:val="auto"/>
-            <w:sz w:val="20"/>
-            <w:szCs w:val="20"/>
-            <w:u w:val="none"/>
-          </w:rPr>
-          <w:t>Remote File sharing Application</w:t>
-        </w:r>
-      </w:hyperlink>
+        <w:jc w:val="both"/>
+        <w:rPr>
+          <w:rFonts w:ascii="Bell MT" w:hAnsi="Bell MT" w:cs="Courier New"/>
+          <w:b/>
+          <w:sz w:val="20"/>
+          <w:szCs w:val="20"/>
+        </w:rPr>
+      </w:pPr>
       <w:r>
         <w:rPr>
           <w:rFonts w:ascii="Bell MT" w:hAnsi="Bell MT" w:cs="Courier New"/>
@@ -1745,6 +1728,15 @@
           <w:sz w:val="20"/>
           <w:szCs w:val="20"/>
         </w:rPr>
+        <w:t>Migrated Puppet Manifests to Chef Cookbooks [Johnson and Johnson]</w:t>
+      </w:r>
+      <w:r>
+        <w:rPr>
+          <w:rFonts w:ascii="Bell MT" w:hAnsi="Bell MT" w:cs="Courier New"/>
+          <w:b/>
+          <w:sz w:val="20"/>
+          <w:szCs w:val="20"/>
+        </w:rPr>
         <w:t xml:space="preserve"> </w:t>
       </w:r>
       <w:r>
@@ -1753,7 +1745,16 @@
           <w:sz w:val="20"/>
           <w:szCs w:val="20"/>
         </w:rPr>
-        <w:t xml:space="preserve">(Computer Networks) </w:t>
+        <w:t>(Relevance Lab)</w:t>
+      </w:r>
+      <w:r>
+        <w:rPr>
+          <w:rFonts w:ascii="Bell MT" w:hAnsi="Bell MT" w:cs="Courier New"/>
+          <w:b/>
+          <w:sz w:val="20"/>
+          <w:szCs w:val="20"/>
+        </w:rPr>
+        <w:t xml:space="preserve"> </w:t>
       </w:r>
     </w:p>
     <w:p>
@@ -1767,17 +1768,18 @@
         <w:jc w:val="both"/>
         <w:rPr>
           <w:rFonts w:ascii="Bell MT" w:hAnsi="Bell MT" w:cs="Courier New"/>
-          <w:sz w:val="20"/>
-          <w:szCs w:val="20"/>
-        </w:rPr>
-      </w:pPr>
-      <w:r>
-        <w:rPr>
-          <w:rFonts w:ascii="Bell MT" w:hAnsi="Bell MT" w:cs="Courier New"/>
-          <w:sz w:val="20"/>
-          <w:szCs w:val="20"/>
-        </w:rPr>
-        <w:t>POSIX style application that allowed systems to join a P2P network and perform transfer of files and texts.</w:t>
+          <w:color w:val="000000"/>
+          <w:sz w:val="20"/>
+          <w:szCs w:val="20"/>
+        </w:rPr>
+      </w:pPr>
+      <w:r>
+        <w:rPr>
+          <w:rFonts w:ascii="Bell MT" w:hAnsi="Bell MT" w:cs="Courier New"/>
+          <w:sz w:val="20"/>
+          <w:szCs w:val="20"/>
+        </w:rPr>
+        <w:t>Wrote custom recipes and resources for both Linux and Windows systems. Also wrote few libraries/resources.</w:t>
       </w:r>
     </w:p>
     <w:p>
@@ -1791,61 +1793,18 @@
         <w:jc w:val="both"/>
         <w:rPr>
           <w:rFonts w:ascii="Bell MT" w:hAnsi="Bell MT" w:cs="Courier New"/>
-          <w:sz w:val="20"/>
-          <w:szCs w:val="20"/>
-        </w:rPr>
-      </w:pPr>
-      <w:r>
-        <w:rPr>
-          <w:rFonts w:ascii="Bell MT" w:hAnsi="Bell MT" w:cs="Courier New"/>
-          <w:sz w:val="20"/>
-          <w:szCs w:val="20"/>
-        </w:rPr>
-        <w:t xml:space="preserve">Implemented run time TCP socket connections </w:t>
-      </w:r>
-      <w:r>
-        <w:rPr>
-          <w:rFonts w:ascii="Bell MT" w:hAnsi="Bell MT" w:cs="Courier New"/>
-          <w:sz w:val="20"/>
-          <w:szCs w:val="20"/>
-        </w:rPr>
-        <w:t xml:space="preserve">among hosts and also console operations </w:t>
-      </w:r>
-      <w:r>
-        <w:rPr>
-          <w:rFonts w:ascii="Bell MT" w:hAnsi="Bell MT" w:cs="Courier New"/>
-          <w:sz w:val="20"/>
-          <w:szCs w:val="20"/>
-        </w:rPr>
-        <w:t xml:space="preserve">using </w:t>
-      </w:r>
-      <w:proofErr w:type="gramStart"/>
-      <w:r>
-        <w:rPr>
-          <w:rFonts w:ascii="Bell MT" w:hAnsi="Bell MT" w:cs="Courier New"/>
-          <w:b/>
-          <w:sz w:val="20"/>
-          <w:szCs w:val="20"/>
-        </w:rPr>
-        <w:t>select(</w:t>
-      </w:r>
-      <w:proofErr w:type="gramEnd"/>
-      <w:r>
-        <w:rPr>
-          <w:rFonts w:ascii="Bell MT" w:hAnsi="Bell MT" w:cs="Courier New"/>
-          <w:b/>
-          <w:sz w:val="20"/>
-          <w:szCs w:val="20"/>
-        </w:rPr>
-        <w:t>)</w:t>
-      </w:r>
-      <w:r>
-        <w:rPr>
-          <w:rFonts w:ascii="Bell MT" w:hAnsi="Bell MT" w:cs="Courier New"/>
-          <w:sz w:val="20"/>
-          <w:szCs w:val="20"/>
-        </w:rPr>
-        <w:t xml:space="preserve"> call. </w:t>
+          <w:color w:val="000000"/>
+          <w:sz w:val="20"/>
+          <w:szCs w:val="20"/>
+        </w:rPr>
+      </w:pPr>
+      <w:r>
+        <w:rPr>
+          <w:rFonts w:ascii="Bell MT" w:hAnsi="Bell MT" w:cs="Courier New"/>
+          <w:sz w:val="20"/>
+          <w:szCs w:val="20"/>
+        </w:rPr>
+        <w:t>Exposed myself to the practice of TDD by using testing tools like Kitchen, Vagrant and AWS instances.</w:t>
       </w:r>
     </w:p>
     <w:p>
@@ -1859,88 +1818,104 @@
         <w:jc w:val="both"/>
         <w:rPr>
           <w:rFonts w:ascii="Bell MT" w:hAnsi="Bell MT" w:cs="Courier New"/>
-          <w:sz w:val="20"/>
-          <w:szCs w:val="20"/>
-        </w:rPr>
-      </w:pPr>
-      <w:r>
-        <w:rPr>
-          <w:rFonts w:ascii="Bell MT" w:hAnsi="Bell MT" w:cs="Courier New"/>
-          <w:sz w:val="20"/>
-          <w:szCs w:val="20"/>
-        </w:rPr>
-        <w:t xml:space="preserve">Tested and debugged by deploying application on five servers. The application is scalable for over 10 devices. </w:t>
-      </w:r>
-      <w:r>
-        <w:rPr>
-          <w:rFonts w:ascii="Bell MT" w:hAnsi="Bell MT" w:cs="Courier New"/>
-          <w:b/>
-          <w:sz w:val="20"/>
-          <w:szCs w:val="20"/>
-        </w:rPr>
-        <w:t>[C/</w:t>
-      </w:r>
-      <w:proofErr w:type="spellStart"/>
-      <w:r>
-        <w:rPr>
-          <w:rFonts w:ascii="Bell MT" w:hAnsi="Bell MT" w:cs="Courier New"/>
-          <w:b/>
-          <w:sz w:val="20"/>
-          <w:szCs w:val="20"/>
-        </w:rPr>
-        <w:t>gdb</w:t>
-      </w:r>
-      <w:proofErr w:type="spellEnd"/>
-      <w:r>
-        <w:rPr>
-          <w:rFonts w:ascii="Bell MT" w:hAnsi="Bell MT" w:cs="Courier New"/>
-          <w:b/>
-          <w:sz w:val="20"/>
-          <w:szCs w:val="20"/>
-        </w:rPr>
-        <w:t>]</w:t>
-      </w:r>
-    </w:p>
-    <w:p>
-      <w:pPr>
-        <w:spacing w:line="276" w:lineRule="auto"/>
-        <w:rPr>
-          <w:rFonts w:ascii="Bell MT" w:hAnsi="Bell MT" w:cs="Courier New"/>
-          <w:sz w:val="20"/>
-          <w:szCs w:val="20"/>
-        </w:rPr>
-      </w:pPr>
-      <w:hyperlink r:id="rId11" w:history="1">
+          <w:color w:val="000000"/>
+          <w:sz w:val="20"/>
+          <w:szCs w:val="20"/>
+        </w:rPr>
+      </w:pPr>
+      <w:r>
+        <w:rPr>
+          <w:rFonts w:ascii="Bell MT" w:hAnsi="Bell MT" w:cs="Courier New"/>
+          <w:sz w:val="20"/>
+          <w:szCs w:val="20"/>
+        </w:rPr>
+        <w:t xml:space="preserve">Created wrapper cookbooks, also debugged many community cookbooks. Identified and raised issues on </w:t>
+      </w:r>
+      <w:hyperlink r:id="rId12" w:history="1">
+        <w:proofErr w:type="spellStart"/>
         <w:r>
           <w:rPr>
             <w:rStyle w:val="Hyperlink"/>
             <w:rFonts w:ascii="Bell MT" w:hAnsi="Bell MT" w:cs="Courier New"/>
-            <w:b/>
-            <w:i/>
-            <w:color w:val="auto"/>
+            <w:color w:val="000000" w:themeColor="text1"/>
             <w:sz w:val="20"/>
             <w:szCs w:val="20"/>
             <w:u w:val="none"/>
           </w:rPr>
-          <w:t>Implementing SQL Query evaluator</w:t>
+          <w:t>G</w:t>
         </w:r>
+        <w:r>
+          <w:rPr>
+            <w:rStyle w:val="Hyperlink"/>
+            <w:rFonts w:ascii="Bell MT" w:hAnsi="Bell MT" w:cs="Courier New"/>
+            <w:color w:val="000000" w:themeColor="text1"/>
+            <w:sz w:val="20"/>
+            <w:szCs w:val="20"/>
+            <w:u w:val="none"/>
+          </w:rPr>
+          <w:t>i</w:t>
+        </w:r>
+        <w:r>
+          <w:rPr>
+            <w:rStyle w:val="Hyperlink"/>
+            <w:rFonts w:ascii="Bell MT" w:hAnsi="Bell MT" w:cs="Courier New"/>
+            <w:color w:val="000000" w:themeColor="text1"/>
+            <w:sz w:val="20"/>
+            <w:szCs w:val="20"/>
+            <w:u w:val="none"/>
+          </w:rPr>
+          <w:t>thub</w:t>
+        </w:r>
+        <w:proofErr w:type="spellEnd"/>
       </w:hyperlink>
       <w:r>
         <w:rPr>
           <w:rFonts w:ascii="Bell MT" w:hAnsi="Bell MT" w:cs="Courier New"/>
-          <w:b/>
-          <w:sz w:val="20"/>
-          <w:szCs w:val="20"/>
-        </w:rPr>
-        <w:t xml:space="preserve"> </w:t>
-      </w:r>
-      <w:r>
-        <w:rPr>
-          <w:rFonts w:ascii="Bell MT" w:hAnsi="Bell MT" w:cs="Courier New"/>
-          <w:sz w:val="20"/>
-          <w:szCs w:val="20"/>
-        </w:rPr>
-        <w:t xml:space="preserve">(Database Systems)                </w:t>
+          <w:sz w:val="20"/>
+          <w:szCs w:val="20"/>
+        </w:rPr>
+        <w:t xml:space="preserve">. </w:t>
+      </w:r>
+      <w:r>
+        <w:rPr>
+          <w:rFonts w:ascii="Bell MT" w:hAnsi="Bell MT" w:cs="Courier New"/>
+          <w:b/>
+          <w:sz w:val="20"/>
+          <w:szCs w:val="20"/>
+        </w:rPr>
+        <w:t>[Ruby]</w:t>
+      </w:r>
+    </w:p>
+    <w:p>
+      <w:pPr>
+        <w:ind w:right="180"/>
+        <w:jc w:val="both"/>
+        <w:rPr>
+          <w:rFonts w:ascii="Bell MT" w:hAnsi="Bell MT" w:cs="Courier New"/>
+          <w:color w:val="000000"/>
+          <w:sz w:val="20"/>
+          <w:szCs w:val="20"/>
+        </w:rPr>
+      </w:pPr>
+      <w:r>
+        <w:rPr>
+          <w:rFonts w:ascii="Bell MT" w:hAnsi="Bell MT" w:cs="Courier New"/>
+          <w:b/>
+          <w:i/>
+          <w:color w:val="000000"/>
+          <w:sz w:val="20"/>
+          <w:szCs w:val="20"/>
+        </w:rPr>
+        <w:t>Add-ons</w:t>
+      </w:r>
+      <w:r>
+        <w:rPr>
+          <w:rFonts w:ascii="Bell MT" w:hAnsi="Bell MT" w:cs="Courier New"/>
+          <w:color w:val="000000"/>
+          <w:sz w:val="20"/>
+          <w:szCs w:val="20"/>
+        </w:rPr>
+        <w:t xml:space="preserve"> (Relevance Lab)</w:t>
       </w:r>
     </w:p>
     <w:p>
@@ -1964,7 +1939,25 @@
           <w:sz w:val="20"/>
           <w:szCs w:val="20"/>
         </w:rPr>
-        <w:t>Console application that could evaluate SQL DDL and DML statements viz. SELECT, PROJECT, JOIN, UNION etc.</w:t>
+        <w:t xml:space="preserve">Created Slack bots and </w:t>
+      </w:r>
+      <w:proofErr w:type="spellStart"/>
+      <w:r>
+        <w:rPr>
+          <w:rFonts w:ascii="Bell MT" w:hAnsi="Bell MT" w:cs="Courier New"/>
+          <w:sz w:val="20"/>
+          <w:szCs w:val="20"/>
+        </w:rPr>
+        <w:t>Github</w:t>
+      </w:r>
+      <w:proofErr w:type="spellEnd"/>
+      <w:r>
+        <w:rPr>
+          <w:rFonts w:ascii="Bell MT" w:hAnsi="Bell MT" w:cs="Courier New"/>
+          <w:sz w:val="20"/>
+          <w:szCs w:val="20"/>
+        </w:rPr>
+        <w:t xml:space="preserve"> chat bots to deliver the status of builds of the Chef cookbooks. </w:t>
       </w:r>
     </w:p>
     <w:p>
@@ -1988,7 +1981,25 @@
           <w:sz w:val="20"/>
           <w:szCs w:val="20"/>
         </w:rPr>
-        <w:t>Added enhancements which enabled the application to run on a constrained memory space.</w:t>
+        <w:t xml:space="preserve">Utilized Jenkins </w:t>
+      </w:r>
+      <w:proofErr w:type="spellStart"/>
+      <w:r>
+        <w:rPr>
+          <w:rFonts w:ascii="Bell MT" w:hAnsi="Bell MT" w:cs="Courier New"/>
+          <w:sz w:val="20"/>
+          <w:szCs w:val="20"/>
+        </w:rPr>
+        <w:t>multibranch</w:t>
+      </w:r>
+      <w:proofErr w:type="spellEnd"/>
+      <w:r>
+        <w:rPr>
+          <w:rFonts w:ascii="Bell MT" w:hAnsi="Bell MT" w:cs="Courier New"/>
+          <w:sz w:val="20"/>
+          <w:szCs w:val="20"/>
+        </w:rPr>
+        <w:t xml:space="preserve"> pipelines and AWS services respectively. [AWS SNS, AWS Lambda]</w:t>
       </w:r>
     </w:p>
     <w:p>
@@ -2002,84 +2013,244 @@
         <w:jc w:val="both"/>
         <w:rPr>
           <w:rFonts w:ascii="Bell MT" w:hAnsi="Bell MT" w:cs="Courier New"/>
-          <w:i/>
-          <w:sz w:val="20"/>
-          <w:szCs w:val="20"/>
-        </w:rPr>
-      </w:pPr>
-      <w:r>
-        <w:rPr>
-          <w:rFonts w:ascii="Bell MT" w:hAnsi="Bell MT" w:cs="Courier New"/>
-          <w:i/>
-          <w:sz w:val="20"/>
-          <w:szCs w:val="20"/>
-        </w:rPr>
-        <w:t>Skills Gained</w:t>
-      </w:r>
-      <w:r>
-        <w:rPr>
-          <w:rFonts w:ascii="Bell MT" w:hAnsi="Bell MT" w:cs="Courier New"/>
-          <w:sz w:val="20"/>
-          <w:szCs w:val="20"/>
-        </w:rPr>
-        <w:t xml:space="preserve">: using design pattern (Visitor Pattern), TPC-H benchmarking, External Sort, </w:t>
-      </w:r>
-      <w:proofErr w:type="spellStart"/>
-      <w:r>
-        <w:rPr>
-          <w:rFonts w:ascii="Bell MT" w:hAnsi="Bell MT" w:cs="Courier New"/>
-          <w:sz w:val="20"/>
-          <w:szCs w:val="20"/>
-        </w:rPr>
-        <w:t>Berkey</w:t>
-      </w:r>
-      <w:proofErr w:type="spellEnd"/>
-      <w:r>
-        <w:rPr>
-          <w:rFonts w:ascii="Bell MT" w:hAnsi="Bell MT" w:cs="Courier New"/>
-          <w:sz w:val="20"/>
-          <w:szCs w:val="20"/>
-        </w:rPr>
-        <w:t xml:space="preserve"> DB, </w:t>
-      </w:r>
-      <w:proofErr w:type="spellStart"/>
-      <w:r>
-        <w:rPr>
-          <w:rFonts w:ascii="Bell MT" w:hAnsi="Bell MT" w:cs="Courier New"/>
-          <w:sz w:val="20"/>
-          <w:szCs w:val="20"/>
-        </w:rPr>
-        <w:t>jsqlparser</w:t>
-      </w:r>
-      <w:proofErr w:type="spellEnd"/>
-      <w:r>
-        <w:rPr>
-          <w:rFonts w:ascii="Bell MT" w:hAnsi="Bell MT" w:cs="Courier New"/>
-          <w:sz w:val="20"/>
-          <w:szCs w:val="20"/>
-        </w:rPr>
-        <w:t xml:space="preserve"> etc.</w:t>
-      </w:r>
-      <w:r>
-        <w:rPr>
-          <w:rFonts w:ascii="Bell MT" w:hAnsi="Bell MT" w:cs="Courier New"/>
-          <w:b/>
-          <w:sz w:val="20"/>
-          <w:szCs w:val="20"/>
-        </w:rPr>
-        <w:t>[Java]</w:t>
-      </w:r>
-      <w:r>
-        <w:rPr>
-          <w:rFonts w:ascii="Bell MT" w:hAnsi="Bell MT" w:cs="Courier New"/>
-          <w:sz w:val="20"/>
-          <w:szCs w:val="20"/>
-        </w:rPr>
-        <w:t xml:space="preserve"> </w:t>
+          <w:color w:val="000000"/>
+          <w:sz w:val="20"/>
+          <w:szCs w:val="20"/>
+        </w:rPr>
+      </w:pPr>
+      <w:r>
+        <w:rPr>
+          <w:rFonts w:ascii="Bell MT" w:hAnsi="Bell MT" w:cs="Courier New"/>
+          <w:sz w:val="20"/>
+          <w:szCs w:val="20"/>
+        </w:rPr>
+        <w:t>Wrote scripts</w:t>
+      </w:r>
+      <w:r>
+        <w:rPr>
+          <w:rFonts w:ascii="Bell MT" w:hAnsi="Bell MT" w:cs="Courier New"/>
+          <w:color w:val="000000"/>
+          <w:sz w:val="20"/>
+          <w:szCs w:val="20"/>
+        </w:rPr>
+        <w:t xml:space="preserve"> in Python to understand a huge JSON dump and create YML </w:t>
+      </w:r>
+      <w:hyperlink r:id="rId13" w:history="1">
+        <w:r>
+          <w:rPr>
+            <w:rStyle w:val="Hyperlink"/>
+            <w:rFonts w:ascii="Bell MT" w:hAnsi="Bell MT" w:cs="Courier New"/>
+            <w:color w:val="000000" w:themeColor="text1"/>
+            <w:sz w:val="20"/>
+            <w:szCs w:val="20"/>
+            <w:u w:val="none"/>
+          </w:rPr>
+          <w:t>Heat Orchestration Templates</w:t>
+        </w:r>
+      </w:hyperlink>
+      <w:r>
+        <w:rPr>
+          <w:rFonts w:ascii="Bell MT" w:hAnsi="Bell MT" w:cs="Courier New"/>
+          <w:color w:val="000000"/>
+          <w:sz w:val="20"/>
+          <w:szCs w:val="20"/>
+        </w:rPr>
+        <w:t xml:space="preserve">. </w:t>
+      </w:r>
+      <w:r>
+        <w:rPr>
+          <w:rFonts w:ascii="Bell MT" w:hAnsi="Bell MT" w:cs="Courier New"/>
+          <w:b/>
+          <w:color w:val="000000"/>
+          <w:sz w:val="20"/>
+          <w:szCs w:val="20"/>
+        </w:rPr>
+        <w:t>[Python]</w:t>
       </w:r>
     </w:p>
     <w:p>
       <w:pPr>
+        <w:ind w:right="180"/>
+        <w:jc w:val="both"/>
+        <w:rPr>
+          <w:rFonts w:ascii="Bell MT" w:hAnsi="Bell MT" w:cs="Courier New"/>
+          <w:sz w:val="20"/>
+          <w:szCs w:val="20"/>
+        </w:rPr>
+      </w:pPr>
+      <w:r>
+        <w:rPr>
+          <w:rFonts w:ascii="Bell MT" w:hAnsi="Bell MT" w:cs="Courier New"/>
+          <w:b/>
+          <w:i/>
+          <w:sz w:val="20"/>
+          <w:szCs w:val="18"/>
+        </w:rPr>
+        <w:t>Facebook Public Page’s video aggregator</w:t>
+      </w:r>
+      <w:r>
+        <w:rPr>
+          <w:rFonts w:ascii="Bell MT" w:hAnsi="Bell MT" w:cs="Courier New"/>
+          <w:b/>
+          <w:i/>
+          <w:sz w:val="20"/>
+          <w:szCs w:val="20"/>
+        </w:rPr>
+        <w:t xml:space="preserve"> </w:t>
+      </w:r>
+      <w:r>
+        <w:rPr>
+          <w:rFonts w:ascii="Bell MT" w:hAnsi="Bell MT" w:cs="Courier New"/>
+          <w:sz w:val="20"/>
+          <w:szCs w:val="20"/>
+        </w:rPr>
+        <w:t>(Hobby Project)</w:t>
+      </w:r>
+    </w:p>
+    <w:p>
+      <w:pPr>
+        <w:pStyle w:val="ListParagraph"/>
+        <w:numPr>
+          <w:ilvl w:val="0"/>
+          <w:numId w:val="12"/>
+        </w:numPr>
+        <w:ind w:right="180"/>
+        <w:jc w:val="both"/>
+        <w:rPr>
+          <w:rFonts w:ascii="Bell MT" w:hAnsi="Bell MT" w:cs="Courier New"/>
+          <w:sz w:val="20"/>
+          <w:szCs w:val="20"/>
+        </w:rPr>
+      </w:pPr>
+      <w:r>
+        <w:rPr>
+          <w:rFonts w:ascii="Bell MT" w:hAnsi="Bell MT" w:cs="Courier New"/>
+          <w:sz w:val="20"/>
+          <w:szCs w:val="20"/>
+        </w:rPr>
+        <w:t>Created web application that displays video of a public Facebook page. Metadata related to the particular video is also shown.</w:t>
+      </w:r>
+    </w:p>
+    <w:p>
+      <w:pPr>
+        <w:pStyle w:val="ListParagraph"/>
+        <w:numPr>
+          <w:ilvl w:val="0"/>
+          <w:numId w:val="12"/>
+        </w:numPr>
+        <w:ind w:right="180"/>
+        <w:jc w:val="both"/>
+        <w:rPr>
+          <w:rFonts w:ascii="Bell MT" w:hAnsi="Bell MT" w:cs="Courier New"/>
+          <w:b/>
+          <w:i/>
+          <w:sz w:val="20"/>
+          <w:szCs w:val="20"/>
+        </w:rPr>
+      </w:pPr>
+      <w:r>
+        <w:rPr>
+          <w:rFonts w:ascii="Bell MT" w:hAnsi="Bell MT" w:cs="Courier New"/>
+          <w:sz w:val="20"/>
+          <w:szCs w:val="20"/>
+        </w:rPr>
+        <w:t xml:space="preserve">The application requires a user to login via </w:t>
+      </w:r>
+      <w:proofErr w:type="spellStart"/>
+      <w:r>
+        <w:rPr>
+          <w:rFonts w:ascii="Bell MT" w:hAnsi="Bell MT" w:cs="Courier New"/>
+          <w:sz w:val="20"/>
+          <w:szCs w:val="20"/>
+        </w:rPr>
+        <w:t>facebook</w:t>
+      </w:r>
+      <w:proofErr w:type="spellEnd"/>
+      <w:r>
+        <w:rPr>
+          <w:rFonts w:ascii="Bell MT" w:hAnsi="Bell MT" w:cs="Courier New"/>
+          <w:sz w:val="20"/>
+          <w:szCs w:val="20"/>
+        </w:rPr>
+        <w:t>, in turn making Graph API requests for videos of a particular page.</w:t>
+      </w:r>
+    </w:p>
+    <w:p>
+      <w:pPr>
+        <w:pStyle w:val="ListParagraph"/>
+        <w:numPr>
+          <w:ilvl w:val="0"/>
+          <w:numId w:val="12"/>
+        </w:numPr>
+        <w:ind w:right="180"/>
+        <w:jc w:val="both"/>
+        <w:rPr>
+          <w:rFonts w:ascii="Bell MT" w:hAnsi="Bell MT" w:cs="Courier New"/>
+          <w:b/>
+          <w:i/>
+          <w:sz w:val="20"/>
+          <w:szCs w:val="20"/>
+        </w:rPr>
+      </w:pPr>
+      <w:r>
+        <w:rPr>
+          <w:rFonts w:ascii="Bell MT" w:hAnsi="Bell MT" w:cs="Courier New"/>
+          <w:sz w:val="20"/>
+          <w:szCs w:val="20"/>
+        </w:rPr>
+        <w:t>Videos will be appended as the user scrolls to the end of the page</w:t>
+      </w:r>
+      <w:proofErr w:type="gramStart"/>
+      <w:r>
+        <w:rPr>
+          <w:rFonts w:ascii="Bell MT" w:hAnsi="Bell MT" w:cs="Courier New"/>
+          <w:sz w:val="20"/>
+          <w:szCs w:val="20"/>
+        </w:rPr>
+        <w:t>.</w:t>
+      </w:r>
+      <w:r>
+        <w:rPr>
+          <w:rFonts w:ascii="Bell MT" w:hAnsi="Bell MT" w:cs="Courier New"/>
+          <w:b/>
+          <w:sz w:val="20"/>
+          <w:szCs w:val="20"/>
+        </w:rPr>
+        <w:t>[</w:t>
+      </w:r>
+      <w:proofErr w:type="gramEnd"/>
+      <w:r>
+        <w:rPr>
+          <w:rFonts w:ascii="Bell MT" w:hAnsi="Bell MT" w:cs="Courier New"/>
+          <w:b/>
+          <w:sz w:val="20"/>
+          <w:szCs w:val="20"/>
+        </w:rPr>
+        <w:t xml:space="preserve">Graph API, </w:t>
+      </w:r>
+      <w:proofErr w:type="spellStart"/>
+      <w:r>
+        <w:rPr>
+          <w:rFonts w:ascii="Bell MT" w:hAnsi="Bell MT" w:cs="Courier New"/>
+          <w:b/>
+          <w:sz w:val="20"/>
+          <w:szCs w:val="20"/>
+        </w:rPr>
+        <w:t>Javascript</w:t>
+      </w:r>
+      <w:proofErr w:type="spellEnd"/>
+      <w:r>
+        <w:rPr>
+          <w:rFonts w:ascii="Bell MT" w:hAnsi="Bell MT" w:cs="Courier New"/>
+          <w:b/>
+          <w:sz w:val="20"/>
+          <w:szCs w:val="20"/>
+        </w:rPr>
+        <w:t>, Underscore.js, Modal]</w:t>
+      </w:r>
+    </w:p>
+    <w:p>
+      <w:pPr>
         <w:spacing w:before="30"/>
         <w:ind w:right="187"/>
         <w:rPr>
@@ -2088,7 +2259,7 @@
           <w:szCs w:val="20"/>
         </w:rPr>
       </w:pPr>
-      <w:hyperlink r:id="rId12" w:history="1">
+      <w:hyperlink r:id="rId14" w:history="1">
         <w:r>
           <w:rPr>
             <w:rStyle w:val="Hyperlink"/>
@@ -2189,17 +2360,7 @@
           <w:sz w:val="20"/>
           <w:szCs w:val="20"/>
         </w:rPr>
-        <w:t>Incorporated data replication for data availability and used Chord protocol for ring</w:t>
-      </w:r>
-      <w:bookmarkStart w:id="0" w:name="_GoBack"/>
-      <w:bookmarkEnd w:id="0"/>
-      <w:r>
-        <w:rPr>
-          <w:rFonts w:ascii="Bell MT" w:hAnsi="Bell MT" w:cs="Courier New"/>
-          <w:sz w:val="20"/>
-          <w:szCs w:val="20"/>
-        </w:rPr>
-        <w:t xml:space="preserve"> based routing and partitioning.  </w:t>
+        <w:t xml:space="preserve">Incorporated data replication for data availability and used Chord protocol for ring based routing and partitioning.  </w:t>
       </w:r>
     </w:p>
     <w:p>
@@ -2226,6 +2387,7 @@
         </w:rPr>
         <w:t>Application was tested using automated tests and was scalable up to 5 devices</w:t>
       </w:r>
+      <w:proofErr w:type="gramStart"/>
       <w:r>
         <w:rPr>
           <w:rFonts w:ascii="Bell MT" w:hAnsi="Bell MT" w:cs="Courier New"/>
@@ -2242,70 +2404,59 @@
           <w:sz w:val="20"/>
           <w:szCs w:val="20"/>
         </w:rPr>
-        <w:t xml:space="preserve">[Android, Java]     </w:t>
+        <w:t>[</w:t>
+      </w:r>
+      <w:proofErr w:type="gramEnd"/>
+      <w:r>
+        <w:rPr>
+          <w:rFonts w:ascii="Bell MT" w:hAnsi="Bell MT" w:cs="Courier New"/>
+          <w:b/>
+          <w:sz w:val="20"/>
+          <w:szCs w:val="20"/>
+        </w:rPr>
+        <w:t xml:space="preserve">Android, Java]  </w:t>
       </w:r>
     </w:p>
     <w:p>
       <w:pPr>
-        <w:ind w:right="180"/>
-        <w:jc w:val="both"/>
-        <w:rPr>
-          <w:rFonts w:ascii="Bell MT" w:hAnsi="Bell MT" w:cs="Courier New"/>
-          <w:color w:val="000000"/>
-          <w:sz w:val="20"/>
-          <w:szCs w:val="20"/>
-        </w:rPr>
-      </w:pPr>
-      <w:r>
-        <w:rPr>
-          <w:rFonts w:ascii="Bell MT" w:hAnsi="Bell MT" w:cs="Courier New"/>
-          <w:b/>
-          <w:i/>
-          <w:color w:val="000000"/>
-          <w:sz w:val="20"/>
-          <w:szCs w:val="20"/>
-        </w:rPr>
-        <w:t>Supreme Court-Case Viewer</w:t>
-      </w:r>
-      <w:r>
-        <w:rPr>
-          <w:rFonts w:ascii="Bell MT" w:hAnsi="Bell MT" w:cs="Courier New"/>
-          <w:b/>
-          <w:color w:val="000000"/>
-          <w:sz w:val="20"/>
-          <w:szCs w:val="20"/>
-        </w:rPr>
-        <w:t xml:space="preserve"> </w:t>
-      </w:r>
-      <w:r>
-        <w:rPr>
-          <w:rFonts w:ascii="Bell MT" w:hAnsi="Bell MT" w:cs="Courier New"/>
-          <w:color w:val="000000"/>
-          <w:sz w:val="20"/>
-          <w:szCs w:val="20"/>
-        </w:rPr>
-        <w:t xml:space="preserve">(Software Engineering) </w:t>
-      </w:r>
-      <w:hyperlink r:id="rId13" w:history="1">
+        <w:spacing w:line="276" w:lineRule="auto"/>
+        <w:rPr>
+          <w:rFonts w:ascii="Bell MT" w:hAnsi="Bell MT" w:cs="Courier New"/>
+          <w:sz w:val="20"/>
+          <w:szCs w:val="20"/>
+        </w:rPr>
+      </w:pPr>
+      <w:hyperlink r:id="rId15" w:history="1">
         <w:r>
           <w:rPr>
             <w:rStyle w:val="Hyperlink"/>
             <w:rFonts w:ascii="Bell MT" w:hAnsi="Bell MT" w:cs="Courier New"/>
+            <w:b/>
+            <w:i/>
             <w:color w:val="auto"/>
             <w:sz w:val="20"/>
             <w:szCs w:val="20"/>
+            <w:u w:val="none"/>
           </w:rPr>
-          <w:t>Application</w:t>
+          <w:t>Implementing SQL Query evaluator</w:t>
         </w:r>
       </w:hyperlink>
       <w:r>
         <w:rPr>
           <w:rFonts w:ascii="Bell MT" w:hAnsi="Bell MT" w:cs="Courier New"/>
-          <w:color w:val="000000"/>
+          <w:b/>
           <w:sz w:val="20"/>
           <w:szCs w:val="20"/>
         </w:rPr>
         <w:t xml:space="preserve"> </w:t>
+      </w:r>
+      <w:r>
+        <w:rPr>
+          <w:rFonts w:ascii="Bell MT" w:hAnsi="Bell MT" w:cs="Courier New"/>
+          <w:sz w:val="20"/>
+          <w:szCs w:val="20"/>
+        </w:rPr>
+        <w:t xml:space="preserve">(Database Systems)                </w:t>
       </w:r>
     </w:p>
     <w:p>
@@ -2329,7 +2480,7 @@
           <w:sz w:val="20"/>
           <w:szCs w:val="20"/>
         </w:rPr>
-        <w:t>Worked with team members to create an android application for displaying daily cause-list posted in Supreme Court.</w:t>
+        <w:t>Console application that could evaluate SQL DDL and DML statements viz. SELECT, PROJECT, JOIN, UNION etc.</w:t>
       </w:r>
     </w:p>
     <w:p>
@@ -2353,33 +2504,25 @@
           <w:sz w:val="20"/>
           <w:szCs w:val="20"/>
         </w:rPr>
-        <w:t xml:space="preserve">Responsible for the front-end section of the application, which was created using </w:t>
-      </w:r>
-      <w:proofErr w:type="spellStart"/>
-      <w:r>
-        <w:rPr>
-          <w:rFonts w:ascii="Bell MT" w:hAnsi="Bell MT" w:cs="Courier New"/>
-          <w:sz w:val="20"/>
-          <w:szCs w:val="20"/>
-        </w:rPr>
-        <w:t>PhoneGap</w:t>
-      </w:r>
-      <w:proofErr w:type="spellEnd"/>
-      <w:r>
-        <w:rPr>
-          <w:rFonts w:ascii="Bell MT" w:hAnsi="Bell MT" w:cs="Courier New"/>
-          <w:sz w:val="20"/>
-          <w:szCs w:val="20"/>
-        </w:rPr>
-        <w:t xml:space="preserve"> mobile application framework.</w:t>
-      </w:r>
-      <w:r>
-        <w:rPr>
-          <w:rFonts w:ascii="Bell MT" w:hAnsi="Bell MT" w:cs="Courier New"/>
-          <w:sz w:val="20"/>
-          <w:szCs w:val="20"/>
-        </w:rPr>
-        <w:t xml:space="preserve"> </w:t>
+        <w:t xml:space="preserve">Added </w:t>
+      </w:r>
+      <w:proofErr w:type="gramStart"/>
+      <w:r>
+        <w:rPr>
+          <w:rFonts w:ascii="Bell MT" w:hAnsi="Bell MT" w:cs="Courier New"/>
+          <w:sz w:val="20"/>
+          <w:szCs w:val="20"/>
+        </w:rPr>
+        <w:t>enhancements which</w:t>
+      </w:r>
+      <w:proofErr w:type="gramEnd"/>
+      <w:r>
+        <w:rPr>
+          <w:rFonts w:ascii="Bell MT" w:hAnsi="Bell MT" w:cs="Courier New"/>
+          <w:sz w:val="20"/>
+          <w:szCs w:val="20"/>
+        </w:rPr>
+        <w:t xml:space="preserve"> enabled the application to run on a constrained memory space.</w:t>
       </w:r>
     </w:p>
     <w:p>
@@ -2393,70 +2536,131 @@
         <w:jc w:val="both"/>
         <w:rPr>
           <w:rFonts w:ascii="Bell MT" w:hAnsi="Bell MT" w:cs="Courier New"/>
-          <w:sz w:val="20"/>
-          <w:szCs w:val="20"/>
-        </w:rPr>
-      </w:pPr>
-      <w:r>
-        <w:rPr>
-          <w:rFonts w:ascii="Bell MT" w:hAnsi="Bell MT" w:cs="Courier New"/>
-          <w:sz w:val="20"/>
-          <w:szCs w:val="20"/>
-        </w:rPr>
-        <w:t>Worked on</w:t>
-      </w:r>
-      <w:r>
-        <w:rPr>
-          <w:rFonts w:ascii="Bell MT" w:hAnsi="Bell MT" w:cs="Courier New"/>
-          <w:sz w:val="20"/>
-          <w:szCs w:val="20"/>
-        </w:rPr>
-        <w:t xml:space="preserve"> web-scraping scripts</w:t>
-      </w:r>
-      <w:r>
-        <w:rPr>
-          <w:rFonts w:ascii="Bell MT" w:hAnsi="Bell MT" w:cs="Courier New"/>
-          <w:sz w:val="20"/>
-          <w:szCs w:val="20"/>
-        </w:rPr>
-        <w:t xml:space="preserve"> (PHP) </w:t>
-      </w:r>
-      <w:r>
-        <w:rPr>
-          <w:rFonts w:ascii="Bell MT" w:hAnsi="Bell MT" w:cs="Courier New"/>
-          <w:sz w:val="20"/>
-          <w:szCs w:val="20"/>
-        </w:rPr>
-        <w:t xml:space="preserve">to download data from the Supreme Court websites. </w:t>
+          <w:i/>
+          <w:sz w:val="20"/>
+          <w:szCs w:val="20"/>
+        </w:rPr>
+      </w:pPr>
+      <w:r>
+        <w:rPr>
+          <w:rFonts w:ascii="Bell MT" w:hAnsi="Bell MT" w:cs="Courier New"/>
+          <w:i/>
+          <w:sz w:val="20"/>
+          <w:szCs w:val="20"/>
+        </w:rPr>
+        <w:t>Skills Gained</w:t>
+      </w:r>
+      <w:r>
+        <w:rPr>
+          <w:rFonts w:ascii="Bell MT" w:hAnsi="Bell MT" w:cs="Courier New"/>
+          <w:sz w:val="20"/>
+          <w:szCs w:val="20"/>
+        </w:rPr>
+        <w:t xml:space="preserve">: using design pattern (Visitor Pattern), TPC-H benchmarking, External Sort, </w:t>
+      </w:r>
+      <w:proofErr w:type="spellStart"/>
+      <w:r>
+        <w:rPr>
+          <w:rFonts w:ascii="Bell MT" w:hAnsi="Bell MT" w:cs="Courier New"/>
+          <w:sz w:val="20"/>
+          <w:szCs w:val="20"/>
+        </w:rPr>
+        <w:t>Berkey</w:t>
+      </w:r>
+      <w:proofErr w:type="spellEnd"/>
+      <w:r>
+        <w:rPr>
+          <w:rFonts w:ascii="Bell MT" w:hAnsi="Bell MT" w:cs="Courier New"/>
+          <w:sz w:val="20"/>
+          <w:szCs w:val="20"/>
+        </w:rPr>
+        <w:t xml:space="preserve"> DB, </w:t>
+      </w:r>
+      <w:proofErr w:type="spellStart"/>
+      <w:r>
+        <w:rPr>
+          <w:rFonts w:ascii="Bell MT" w:hAnsi="Bell MT" w:cs="Courier New"/>
+          <w:sz w:val="20"/>
+          <w:szCs w:val="20"/>
+        </w:rPr>
+        <w:t>jsqlparser</w:t>
+      </w:r>
+      <w:proofErr w:type="spellEnd"/>
+      <w:r>
+        <w:rPr>
+          <w:rFonts w:ascii="Bell MT" w:hAnsi="Bell MT" w:cs="Courier New"/>
+          <w:sz w:val="20"/>
+          <w:szCs w:val="20"/>
+        </w:rPr>
+        <w:t xml:space="preserve"> etc</w:t>
+      </w:r>
+      <w:proofErr w:type="gramStart"/>
+      <w:r>
+        <w:rPr>
+          <w:rFonts w:ascii="Bell MT" w:hAnsi="Bell MT" w:cs="Courier New"/>
+          <w:sz w:val="20"/>
+          <w:szCs w:val="20"/>
+        </w:rPr>
+        <w:t>.</w:t>
+      </w:r>
+      <w:r>
+        <w:rPr>
+          <w:rFonts w:ascii="Bell MT" w:hAnsi="Bell MT" w:cs="Courier New"/>
+          <w:b/>
+          <w:sz w:val="20"/>
+          <w:szCs w:val="20"/>
+        </w:rPr>
+        <w:t>[</w:t>
+      </w:r>
+      <w:proofErr w:type="gramEnd"/>
+      <w:r>
+        <w:rPr>
+          <w:rFonts w:ascii="Bell MT" w:hAnsi="Bell MT" w:cs="Courier New"/>
+          <w:b/>
+          <w:sz w:val="20"/>
+          <w:szCs w:val="20"/>
+        </w:rPr>
+        <w:t>Java]</w:t>
+      </w:r>
+      <w:r>
+        <w:rPr>
+          <w:rFonts w:ascii="Bell MT" w:hAnsi="Bell MT" w:cs="Courier New"/>
+          <w:sz w:val="20"/>
+          <w:szCs w:val="20"/>
+        </w:rPr>
+        <w:t xml:space="preserve"> </w:t>
       </w:r>
     </w:p>
     <w:p>
       <w:pPr>
         <w:ind w:right="180"/>
-        <w:jc w:val="both"/>
-        <w:rPr>
-          <w:rFonts w:ascii="Bell MT" w:hAnsi="Bell MT" w:cs="Courier New"/>
-          <w:sz w:val="20"/>
-          <w:szCs w:val="20"/>
-        </w:rPr>
-      </w:pPr>
+        <w:rPr>
+          <w:rFonts w:ascii="Bell MT" w:hAnsi="Bell MT" w:cs="Courier New"/>
+          <w:sz w:val="20"/>
+          <w:szCs w:val="20"/>
+        </w:rPr>
+      </w:pPr>
+      <w:hyperlink r:id="rId16" w:history="1">
+        <w:r>
+          <w:rPr>
+            <w:rStyle w:val="Hyperlink"/>
+            <w:rFonts w:ascii="Bell MT" w:hAnsi="Bell MT" w:cs="Courier New"/>
+            <w:b/>
+            <w:i/>
+            <w:color w:val="auto"/>
+            <w:sz w:val="20"/>
+            <w:szCs w:val="20"/>
+            <w:u w:val="none"/>
+          </w:rPr>
+          <w:t>Remote File sharing Application</w:t>
+        </w:r>
+      </w:hyperlink>
       <w:r>
         <w:rPr>
           <w:rFonts w:ascii="Bell MT" w:hAnsi="Bell MT" w:cs="Courier New"/>
           <w:b/>
           <w:i/>
           <w:sz w:val="20"/>
-          <w:szCs w:val="18"/>
-        </w:rPr>
-        <w:t>Facebook Public Page’s video aggregator</w:t>
-      </w:r>
-      <w:hyperlink r:id="rId14" w:history="1"/>
-      <w:r>
-        <w:rPr>
-          <w:rFonts w:ascii="Bell MT" w:hAnsi="Bell MT" w:cs="Courier New"/>
-          <w:b/>
-          <w:i/>
-          <w:sz w:val="20"/>
           <w:szCs w:val="20"/>
         </w:rPr>
         <w:t xml:space="preserve"> </w:t>
@@ -2467,23 +2671,7 @@
           <w:sz w:val="20"/>
           <w:szCs w:val="20"/>
         </w:rPr>
-        <w:t>(</w:t>
-      </w:r>
-      <w:r>
-        <w:rPr>
-          <w:rFonts w:ascii="Bell MT" w:hAnsi="Bell MT" w:cs="Courier New"/>
-          <w:sz w:val="20"/>
-          <w:szCs w:val="20"/>
-        </w:rPr>
-        <w:t>Hobby Project</w:t>
-      </w:r>
-      <w:r>
-        <w:rPr>
-          <w:rFonts w:ascii="Bell MT" w:hAnsi="Bell MT" w:cs="Courier New"/>
-          <w:sz w:val="20"/>
-          <w:szCs w:val="20"/>
-        </w:rPr>
-        <w:t>)</w:t>
+        <w:t xml:space="preserve">(Computer Networks) </w:t>
       </w:r>
     </w:p>
     <w:p>
@@ -2507,7 +2695,7 @@
           <w:sz w:val="20"/>
           <w:szCs w:val="20"/>
         </w:rPr>
-        <w:t>Created web application that displays video of a public Facebook page. Metadata related to the particular video is also shown.</w:t>
+        <w:t>POSIX style application that allowed systems to join a P2P network and perform transfer of files and texts.</w:t>
       </w:r>
     </w:p>
     <w:p>
@@ -2521,53 +2709,61 @@
         <w:jc w:val="both"/>
         <w:rPr>
           <w:rFonts w:ascii="Bell MT" w:hAnsi="Bell MT" w:cs="Courier New"/>
-          <w:b/>
-          <w:i/>
-          <w:sz w:val="20"/>
-          <w:szCs w:val="20"/>
-        </w:rPr>
-      </w:pPr>
-      <w:r>
-        <w:rPr>
-          <w:rFonts w:ascii="Bell MT" w:hAnsi="Bell MT" w:cs="Courier New"/>
-          <w:sz w:val="20"/>
-          <w:szCs w:val="20"/>
-        </w:rPr>
-        <w:t xml:space="preserve">The application requires a user </w:t>
-      </w:r>
-      <w:r>
-        <w:rPr>
-          <w:rFonts w:ascii="Bell MT" w:hAnsi="Bell MT" w:cs="Courier New"/>
-          <w:sz w:val="20"/>
-          <w:szCs w:val="20"/>
-        </w:rPr>
-        <w:t xml:space="preserve">to login via </w:t>
-      </w:r>
-      <w:proofErr w:type="spellStart"/>
-      <w:r>
-        <w:rPr>
-          <w:rFonts w:ascii="Bell MT" w:hAnsi="Bell MT" w:cs="Courier New"/>
-          <w:sz w:val="20"/>
-          <w:szCs w:val="20"/>
-        </w:rPr>
-        <w:t>facebook</w:t>
-      </w:r>
-      <w:proofErr w:type="spellEnd"/>
-      <w:r>
-        <w:rPr>
-          <w:rFonts w:ascii="Bell MT" w:hAnsi="Bell MT" w:cs="Courier New"/>
-          <w:sz w:val="20"/>
-          <w:szCs w:val="20"/>
-        </w:rPr>
-        <w:t>, in turn making Graph API requests for videos of a particular page</w:t>
-      </w:r>
-      <w:r>
-        <w:rPr>
-          <w:rFonts w:ascii="Bell MT" w:hAnsi="Bell MT" w:cs="Courier New"/>
-          <w:sz w:val="20"/>
-          <w:szCs w:val="20"/>
-        </w:rPr>
-        <w:t>.</w:t>
+          <w:sz w:val="20"/>
+          <w:szCs w:val="20"/>
+        </w:rPr>
+      </w:pPr>
+      <w:r>
+        <w:rPr>
+          <w:rFonts w:ascii="Bell MT" w:hAnsi="Bell MT" w:cs="Courier New"/>
+          <w:sz w:val="20"/>
+          <w:szCs w:val="20"/>
+        </w:rPr>
+        <w:t xml:space="preserve">Implemented run time TCP socket connections </w:t>
+      </w:r>
+      <w:r>
+        <w:rPr>
+          <w:rFonts w:ascii="Bell MT" w:hAnsi="Bell MT" w:cs="Courier New"/>
+          <w:sz w:val="20"/>
+          <w:szCs w:val="20"/>
+        </w:rPr>
+        <w:t xml:space="preserve">among hosts and also console operations </w:t>
+      </w:r>
+      <w:r>
+        <w:rPr>
+          <w:rFonts w:ascii="Bell MT" w:hAnsi="Bell MT" w:cs="Courier New"/>
+          <w:sz w:val="20"/>
+          <w:szCs w:val="20"/>
+        </w:rPr>
+        <w:t xml:space="preserve">using </w:t>
+      </w:r>
+      <w:proofErr w:type="gramStart"/>
+      <w:r>
+        <w:rPr>
+          <w:rFonts w:ascii="Bell MT" w:hAnsi="Bell MT" w:cs="Courier New"/>
+          <w:b/>
+          <w:sz w:val="20"/>
+          <w:szCs w:val="20"/>
+        </w:rPr>
+        <w:t>select(</w:t>
+      </w:r>
+      <w:proofErr w:type="gramEnd"/>
+      <w:r>
+        <w:rPr>
+          <w:rFonts w:ascii="Bell MT" w:hAnsi="Bell MT" w:cs="Courier New"/>
+          <w:b/>
+          <w:sz w:val="20"/>
+          <w:szCs w:val="20"/>
+        </w:rPr>
+        <w:t>)</w:t>
+      </w:r>
+      <w:r>
+        <w:rPr>
+          <w:rFonts w:ascii="Bell MT" w:hAnsi="Bell MT" w:cs="Courier New"/>
+          <w:sz w:val="20"/>
+          <w:szCs w:val="20"/>
+        </w:rPr>
+        <w:t xml:space="preserve"> call. </w:t>
       </w:r>
     </w:p>
     <w:p>
@@ -2577,83 +2773,30 @@
           <w:ilvl w:val="0"/>
           <w:numId w:val="12"/>
         </w:numPr>
-        <w:pBdr>
-          <w:bottom w:val="single" w:sz="12" w:space="1" w:color="auto"/>
-        </w:pBdr>
         <w:ind w:right="180"/>
         <w:jc w:val="both"/>
         <w:rPr>
           <w:rFonts w:ascii="Bell MT" w:hAnsi="Bell MT" w:cs="Courier New"/>
-          <w:b/>
-          <w:i/>
-          <w:sz w:val="20"/>
-          <w:szCs w:val="20"/>
-        </w:rPr>
-      </w:pPr>
-      <w:r>
-        <w:rPr>
-          <w:rFonts w:ascii="Bell MT" w:hAnsi="Bell MT" w:cs="Courier New"/>
-          <w:sz w:val="20"/>
-          <w:szCs w:val="20"/>
-        </w:rPr>
-        <w:t xml:space="preserve">Videos will be </w:t>
-      </w:r>
-      <w:r>
-        <w:rPr>
-          <w:rFonts w:ascii="Bell MT" w:hAnsi="Bell MT" w:cs="Courier New"/>
-          <w:sz w:val="20"/>
-          <w:szCs w:val="20"/>
-        </w:rPr>
-        <w:t>append</w:t>
-      </w:r>
-      <w:r>
-        <w:rPr>
-          <w:rFonts w:ascii="Bell MT" w:hAnsi="Bell MT" w:cs="Courier New"/>
-          <w:sz w:val="20"/>
-          <w:szCs w:val="20"/>
-        </w:rPr>
-        <w:t>ed</w:t>
-      </w:r>
-      <w:r>
-        <w:rPr>
-          <w:rFonts w:ascii="Bell MT" w:hAnsi="Bell MT" w:cs="Courier New"/>
-          <w:sz w:val="20"/>
-          <w:szCs w:val="20"/>
-        </w:rPr>
-        <w:t xml:space="preserve"> as the user scroll</w:t>
-      </w:r>
-      <w:r>
-        <w:rPr>
-          <w:rFonts w:ascii="Bell MT" w:hAnsi="Bell MT" w:cs="Courier New"/>
-          <w:sz w:val="20"/>
-          <w:szCs w:val="20"/>
-        </w:rPr>
-        <w:t>s</w:t>
-      </w:r>
-      <w:r>
-        <w:rPr>
-          <w:rFonts w:ascii="Bell MT" w:hAnsi="Bell MT" w:cs="Courier New"/>
-          <w:sz w:val="20"/>
-          <w:szCs w:val="20"/>
-        </w:rPr>
-        <w:t xml:space="preserve"> to the end of the page</w:t>
-      </w:r>
-      <w:r>
-        <w:rPr>
-          <w:rFonts w:ascii="Bell MT" w:hAnsi="Bell MT" w:cs="Courier New"/>
-          <w:sz w:val="20"/>
-          <w:szCs w:val="20"/>
-        </w:rPr>
-        <w:t>.</w:t>
-      </w:r>
-      <w:r>
-        <w:rPr>
-          <w:rFonts w:ascii="Bell MT" w:hAnsi="Bell MT" w:cs="Courier New"/>
-          <w:b/>
-          <w:sz w:val="20"/>
-          <w:szCs w:val="20"/>
-        </w:rPr>
-        <w:t xml:space="preserve">[Graph API, </w:t>
+          <w:sz w:val="20"/>
+          <w:szCs w:val="20"/>
+        </w:rPr>
+      </w:pPr>
+      <w:r>
+        <w:rPr>
+          <w:rFonts w:ascii="Bell MT" w:hAnsi="Bell MT" w:cs="Courier New"/>
+          <w:sz w:val="20"/>
+          <w:szCs w:val="20"/>
+        </w:rPr>
+        <w:t xml:space="preserve">Tested and debugged by deploying application on five servers. The application is scalable for over 10 devices. </w:t>
+      </w:r>
+      <w:r>
+        <w:rPr>
+          <w:rFonts w:ascii="Bell MT" w:hAnsi="Bell MT" w:cs="Courier New"/>
+          <w:b/>
+          <w:sz w:val="20"/>
+          <w:szCs w:val="20"/>
+        </w:rPr>
+        <w:t>[C/</w:t>
       </w:r>
       <w:proofErr w:type="spellStart"/>
       <w:r>
@@ -2663,7 +2806,7 @@
           <w:sz w:val="20"/>
           <w:szCs w:val="20"/>
         </w:rPr>
-        <w:t>Javascript</w:t>
+        <w:t>gdb</w:t>
       </w:r>
       <w:proofErr w:type="spellEnd"/>
       <w:r>
@@ -2673,16 +2816,12 @@
           <w:sz w:val="20"/>
           <w:szCs w:val="20"/>
         </w:rPr>
-        <w:t>, Underscore.js, Modal]</w:t>
+        <w:t>]</w:t>
       </w:r>
     </w:p>
     <w:sectPr>
-      <w:headerReference w:type="even" r:id="rId15"/>
-      <w:headerReference w:type="default" r:id="rId16"/>
       <w:footerReference w:type="even" r:id="rId17"/>
       <w:footerReference w:type="default" r:id="rId18"/>
-      <w:headerReference w:type="first" r:id="rId19"/>
-      <w:footerReference w:type="first" r:id="rId20"/>
       <w:pgSz w:w="12240" w:h="15840" w:code="1"/>
       <w:pgMar w:top="446" w:right="720" w:bottom="86" w:left="720" w:header="0" w:footer="720" w:gutter="0"/>
       <w:cols w:space="720"/>
@@ -2693,7 +2832,7 @@
 </file>
 
 <file path=word/endnotes.xml><?xml version="1.0" encoding="utf-8"?>
-<w:endnotes xmlns:wpc="http://schemas.microsoft.com/office/word/2010/wordprocessingCanvas" xmlns:mc="http://schemas.openxmlformats.org/markup-compatibility/2006" xmlns:o="urn:schemas-microsoft-com:office:office" xmlns:r="http://schemas.openxmlformats.org/officeDocument/2006/relationships" xmlns:m="http://schemas.openxmlformats.org/officeDocument/2006/math" xmlns:v="urn:schemas-microsoft-com:vml" xmlns:wp14="http://schemas.microsoft.com/office/word/2010/wordprocessingDrawing" xmlns:wp="http://schemas.openxmlformats.org/drawingml/2006/wordprocessingDrawing" xmlns:w10="urn:schemas-microsoft-com:office:word" xmlns:w="http://schemas.openxmlformats.org/wordprocessingml/2006/main" xmlns:w14="http://schemas.microsoft.com/office/word/2010/wordml" xmlns:w15="http://schemas.microsoft.com/office/word/2012/wordml" xmlns:wpg="http://schemas.microsoft.com/office/word/2010/wordprocessingGroup" xmlns:wpi="http://schemas.microsoft.com/office/word/2010/wordprocessingInk" xmlns:wne="http://schemas.microsoft.com/office/word/2006/wordml" xmlns:wps="http://schemas.microsoft.com/office/word/2010/wordprocessingShape" mc:Ignorable="w14 w15 wp14">
+<w:endnotes xmlns:wpc="http://schemas.microsoft.com/office/word/2010/wordprocessingCanvas" xmlns:mo="http://schemas.microsoft.com/office/mac/office/2008/main" xmlns:mc="http://schemas.openxmlformats.org/markup-compatibility/2006" xmlns:mv="urn:schemas-microsoft-com:mac:vml" xmlns:o="urn:schemas-microsoft-com:office:office" xmlns:r="http://schemas.openxmlformats.org/officeDocument/2006/relationships" xmlns:m="http://schemas.openxmlformats.org/officeDocument/2006/math" xmlns:v="urn:schemas-microsoft-com:vml" xmlns:wp14="http://schemas.microsoft.com/office/word/2010/wordprocessingDrawing" xmlns:wp="http://schemas.openxmlformats.org/drawingml/2006/wordprocessingDrawing" xmlns:w10="urn:schemas-microsoft-com:office:word" xmlns:w="http://schemas.openxmlformats.org/wordprocessingml/2006/main" xmlns:w14="http://schemas.microsoft.com/office/word/2010/wordml" xmlns:wpg="http://schemas.microsoft.com/office/word/2010/wordprocessingGroup" xmlns:wpi="http://schemas.microsoft.com/office/word/2010/wordprocessingInk" xmlns:wne="http://schemas.microsoft.com/office/word/2006/wordml" xmlns:wps="http://schemas.microsoft.com/office/word/2010/wordprocessingShape" mc:Ignorable="w14 wp14">
   <w:endnote w:type="separator" w:id="-1">
     <w:p>
       <w:r>
@@ -2712,7 +2851,7 @@
 </file>
 
 <file path=word/footer1.xml><?xml version="1.0" encoding="utf-8"?>
-<w:ftr xmlns:wpc="http://schemas.microsoft.com/office/word/2010/wordprocessingCanvas" xmlns:mc="http://schemas.openxmlformats.org/markup-compatibility/2006" xmlns:o="urn:schemas-microsoft-com:office:office" xmlns:r="http://schemas.openxmlformats.org/officeDocument/2006/relationships" xmlns:m="http://schemas.openxmlformats.org/officeDocument/2006/math" xmlns:v="urn:schemas-microsoft-com:vml" xmlns:wp14="http://schemas.microsoft.com/office/word/2010/wordprocessingDrawing" xmlns:wp="http://schemas.openxmlformats.org/drawingml/2006/wordprocessingDrawing" xmlns:w10="urn:schemas-microsoft-com:office:word" xmlns:w="http://schemas.openxmlformats.org/wordprocessingml/2006/main" xmlns:w14="http://schemas.microsoft.com/office/word/2010/wordml" xmlns:w15="http://schemas.microsoft.com/office/word/2012/wordml" xmlns:wpg="http://schemas.microsoft.com/office/word/2010/wordprocessingGroup" xmlns:wpi="http://schemas.microsoft.com/office/word/2010/wordprocessingInk" xmlns:wne="http://schemas.microsoft.com/office/word/2006/wordml" xmlns:wps="http://schemas.microsoft.com/office/word/2010/wordprocessingShape" mc:Ignorable="w14 w15 wp14">
+<w:ftr xmlns:wpc="http://schemas.microsoft.com/office/word/2010/wordprocessingCanvas" xmlns:mo="http://schemas.microsoft.com/office/mac/office/2008/main" xmlns:mc="http://schemas.openxmlformats.org/markup-compatibility/2006" xmlns:mv="urn:schemas-microsoft-com:mac:vml" xmlns:o="urn:schemas-microsoft-com:office:office" xmlns:r="http://schemas.openxmlformats.org/officeDocument/2006/relationships" xmlns:m="http://schemas.openxmlformats.org/officeDocument/2006/math" xmlns:v="urn:schemas-microsoft-com:vml" xmlns:wp14="http://schemas.microsoft.com/office/word/2010/wordprocessingDrawing" xmlns:wp="http://schemas.openxmlformats.org/drawingml/2006/wordprocessingDrawing" xmlns:w10="urn:schemas-microsoft-com:office:word" xmlns:w="http://schemas.openxmlformats.org/wordprocessingml/2006/main" xmlns:w14="http://schemas.microsoft.com/office/word/2010/wordml" xmlns:wpg="http://schemas.microsoft.com/office/word/2010/wordprocessingGroup" xmlns:wpi="http://schemas.microsoft.com/office/word/2010/wordprocessingInk" xmlns:wne="http://schemas.microsoft.com/office/word/2006/wordml" xmlns:wps="http://schemas.microsoft.com/office/word/2010/wordprocessingShape" mc:Ignorable="w14 wp14">
   <w:p>
     <w:pPr>
       <w:pStyle w:val="Footer"/>
@@ -2750,15 +2889,11 @@
 </file>
 
 <file path=word/footer2.xml><?xml version="1.0" encoding="utf-8"?>
-<w:ftr xmlns:wpc="http://schemas.microsoft.com/office/word/2010/wordprocessingCanvas" xmlns:mc="http://schemas.openxmlformats.org/markup-compatibility/2006" xmlns:o="urn:schemas-microsoft-com:office:office" xmlns:r="http://schemas.openxmlformats.org/officeDocument/2006/relationships" xmlns:m="http://schemas.openxmlformats.org/officeDocument/2006/math" xmlns:v="urn:schemas-microsoft-com:vml" xmlns:wp14="http://schemas.microsoft.com/office/word/2010/wordprocessingDrawing" xmlns:wp="http://schemas.openxmlformats.org/drawingml/2006/wordprocessingDrawing" xmlns:w10="urn:schemas-microsoft-com:office:word" xmlns:w="http://schemas.openxmlformats.org/wordprocessingml/2006/main" xmlns:w14="http://schemas.microsoft.com/office/word/2010/wordml" xmlns:w15="http://schemas.microsoft.com/office/word/2012/wordml" xmlns:wpg="http://schemas.microsoft.com/office/word/2010/wordprocessingGroup" xmlns:wpi="http://schemas.microsoft.com/office/word/2010/wordprocessingInk" xmlns:wne="http://schemas.microsoft.com/office/word/2006/wordml" xmlns:wps="http://schemas.microsoft.com/office/word/2010/wordprocessingShape" mc:Ignorable="w14 w15 wp14">
+<w:ftr xmlns:wpc="http://schemas.microsoft.com/office/word/2010/wordprocessingCanvas" xmlns:mo="http://schemas.microsoft.com/office/mac/office/2008/main" xmlns:mc="http://schemas.openxmlformats.org/markup-compatibility/2006" xmlns:mv="urn:schemas-microsoft-com:mac:vml" xmlns:o="urn:schemas-microsoft-com:office:office" xmlns:r="http://schemas.openxmlformats.org/officeDocument/2006/relationships" xmlns:m="http://schemas.openxmlformats.org/officeDocument/2006/math" xmlns:v="urn:schemas-microsoft-com:vml" xmlns:wp14="http://schemas.microsoft.com/office/word/2010/wordprocessingDrawing" xmlns:wp="http://schemas.openxmlformats.org/drawingml/2006/wordprocessingDrawing" xmlns:w10="urn:schemas-microsoft-com:office:word" xmlns:w="http://schemas.openxmlformats.org/wordprocessingml/2006/main" xmlns:w14="http://schemas.microsoft.com/office/word/2010/wordml" xmlns:wpg="http://schemas.microsoft.com/office/word/2010/wordprocessingGroup" xmlns:wpi="http://schemas.microsoft.com/office/word/2010/wordprocessingInk" xmlns:wne="http://schemas.microsoft.com/office/word/2006/wordml" xmlns:wps="http://schemas.microsoft.com/office/word/2010/wordprocessingShape" mc:Ignorable="w14 wp14">
   <w:p>
     <w:pPr>
       <w:pStyle w:val="Footer"/>
-      <w:ind w:right="360"/>
-      <w:rPr>
-        <w:rFonts w:asciiTheme="majorHAnsi" w:hAnsiTheme="majorHAnsi"/>
-        <w:b/>
-      </w:rPr>
+      <w:jc w:val="center"/>
     </w:pPr>
     <w:r>
       <w:rPr>
@@ -2767,55 +2902,14 @@
         <w:sz w:val="20"/>
         <w:szCs w:val="20"/>
       </w:rPr>
-      <w:t xml:space="preserve">             </w:t>
-    </w:r>
-    <w:r>
-      <w:rPr>
-        <w:rFonts w:asciiTheme="majorHAnsi" w:hAnsiTheme="majorHAnsi"/>
-        <w:b/>
-        <w:sz w:val="20"/>
-        <w:szCs w:val="20"/>
-      </w:rPr>
-      <w:t xml:space="preserve">                                    </w:t>
-    </w:r>
-    <w:hyperlink r:id="rId1" w:history="1">
-      <w:r>
-        <w:rPr>
-          <w:rStyle w:val="Hyperlink"/>
-          <w:rFonts w:asciiTheme="majorHAnsi" w:hAnsiTheme="majorHAnsi"/>
-          <w:b/>
-          <w:color w:val="auto"/>
-          <w:sz w:val="20"/>
-          <w:szCs w:val="20"/>
-        </w:rPr>
-        <w:t>https://www.linkedin.com/pub/srinivasan-rajappa/27/438/602</w:t>
-      </w:r>
-    </w:hyperlink>
-    <w:r>
-      <w:rPr>
-        <w:rFonts w:asciiTheme="majorHAnsi" w:hAnsiTheme="majorHAnsi"/>
-        <w:b/>
-        <w:sz w:val="20"/>
-        <w:szCs w:val="20"/>
-      </w:rPr>
-      <w:t xml:space="preserve"> </w:t>
+      <w:t>https://www.linkedin.com/in/srinivasan-rajappa</w:t>
     </w:r>
   </w:p>
 </w:ftr>
 </file>
 
-<file path=word/footer3.xml><?xml version="1.0" encoding="utf-8"?>
-<w:ftr xmlns:wpc="http://schemas.microsoft.com/office/word/2010/wordprocessingCanvas" xmlns:mc="http://schemas.openxmlformats.org/markup-compatibility/2006" xmlns:o="urn:schemas-microsoft-com:office:office" xmlns:r="http://schemas.openxmlformats.org/officeDocument/2006/relationships" xmlns:m="http://schemas.openxmlformats.org/officeDocument/2006/math" xmlns:v="urn:schemas-microsoft-com:vml" xmlns:wp14="http://schemas.microsoft.com/office/word/2010/wordprocessingDrawing" xmlns:wp="http://schemas.openxmlformats.org/drawingml/2006/wordprocessingDrawing" xmlns:w10="urn:schemas-microsoft-com:office:word" xmlns:w="http://schemas.openxmlformats.org/wordprocessingml/2006/main" xmlns:w14="http://schemas.microsoft.com/office/word/2010/wordml" xmlns:w15="http://schemas.microsoft.com/office/word/2012/wordml" xmlns:wpg="http://schemas.microsoft.com/office/word/2010/wordprocessingGroup" xmlns:wpi="http://schemas.microsoft.com/office/word/2010/wordprocessingInk" xmlns:wne="http://schemas.microsoft.com/office/word/2006/wordml" xmlns:wps="http://schemas.microsoft.com/office/word/2010/wordprocessingShape" mc:Ignorable="w14 w15 wp14">
-  <w:p>
-    <w:pPr>
-      <w:pStyle w:val="Footer"/>
-    </w:pPr>
-  </w:p>
-</w:ftr>
-</file>
-
 <file path=word/footnotes.xml><?xml version="1.0" encoding="utf-8"?>
-<w:footnotes xmlns:wpc="http://schemas.microsoft.com/office/word/2010/wordprocessingCanvas" xmlns:mc="http://schemas.openxmlformats.org/markup-compatibility/2006" xmlns:o="urn:schemas-microsoft-com:office:office" xmlns:r="http://schemas.openxmlformats.org/officeDocument/2006/relationships" xmlns:m="http://schemas.openxmlformats.org/officeDocument/2006/math" xmlns:v="urn:schemas-microsoft-com:vml" xmlns:wp14="http://schemas.microsoft.com/office/word/2010/wordprocessingDrawing" xmlns:wp="http://schemas.openxmlformats.org/drawingml/2006/wordprocessingDrawing" xmlns:w10="urn:schemas-microsoft-com:office:word" xmlns:w="http://schemas.openxmlformats.org/wordprocessingml/2006/main" xmlns:w14="http://schemas.microsoft.com/office/word/2010/wordml" xmlns:w15="http://schemas.microsoft.com/office/word/2012/wordml" xmlns:wpg="http://schemas.microsoft.com/office/word/2010/wordprocessingGroup" xmlns:wpi="http://schemas.microsoft.com/office/word/2010/wordprocessingInk" xmlns:wne="http://schemas.microsoft.com/office/word/2006/wordml" xmlns:wps="http://schemas.microsoft.com/office/word/2010/wordprocessingShape" mc:Ignorable="w14 w15 wp14">
+<w:footnotes xmlns:wpc="http://schemas.microsoft.com/office/word/2010/wordprocessingCanvas" xmlns:mo="http://schemas.microsoft.com/office/mac/office/2008/main" xmlns:mc="http://schemas.openxmlformats.org/markup-compatibility/2006" xmlns:mv="urn:schemas-microsoft-com:mac:vml" xmlns:o="urn:schemas-microsoft-com:office:office" xmlns:r="http://schemas.openxmlformats.org/officeDocument/2006/relationships" xmlns:m="http://schemas.openxmlformats.org/officeDocument/2006/math" xmlns:v="urn:schemas-microsoft-com:vml" xmlns:wp14="http://schemas.microsoft.com/office/word/2010/wordprocessingDrawing" xmlns:wp="http://schemas.openxmlformats.org/drawingml/2006/wordprocessingDrawing" xmlns:w10="urn:schemas-microsoft-com:office:word" xmlns:w="http://schemas.openxmlformats.org/wordprocessingml/2006/main" xmlns:w14="http://schemas.microsoft.com/office/word/2010/wordml" xmlns:wpg="http://schemas.microsoft.com/office/word/2010/wordprocessingGroup" xmlns:wpi="http://schemas.microsoft.com/office/word/2010/wordprocessingInk" xmlns:wne="http://schemas.microsoft.com/office/word/2006/wordml" xmlns:wps="http://schemas.microsoft.com/office/word/2010/wordprocessingShape" mc:Ignorable="w14 wp14">
   <w:footnote w:type="separator" w:id="-1">
     <w:p>
       <w:r>
@@ -2833,38 +2927,8 @@
 </w:footnotes>
 </file>
 
-<file path=word/header1.xml><?xml version="1.0" encoding="utf-8"?>
-<w:hdr xmlns:wpc="http://schemas.microsoft.com/office/word/2010/wordprocessingCanvas" xmlns:mc="http://schemas.openxmlformats.org/markup-compatibility/2006" xmlns:o="urn:schemas-microsoft-com:office:office" xmlns:r="http://schemas.openxmlformats.org/officeDocument/2006/relationships" xmlns:m="http://schemas.openxmlformats.org/officeDocument/2006/math" xmlns:v="urn:schemas-microsoft-com:vml" xmlns:wp14="http://schemas.microsoft.com/office/word/2010/wordprocessingDrawing" xmlns:wp="http://schemas.openxmlformats.org/drawingml/2006/wordprocessingDrawing" xmlns:w10="urn:schemas-microsoft-com:office:word" xmlns:w="http://schemas.openxmlformats.org/wordprocessingml/2006/main" xmlns:w14="http://schemas.microsoft.com/office/word/2010/wordml" xmlns:w15="http://schemas.microsoft.com/office/word/2012/wordml" xmlns:wpg="http://schemas.microsoft.com/office/word/2010/wordprocessingGroup" xmlns:wpi="http://schemas.microsoft.com/office/word/2010/wordprocessingInk" xmlns:wne="http://schemas.microsoft.com/office/word/2006/wordml" xmlns:wps="http://schemas.microsoft.com/office/word/2010/wordprocessingShape" mc:Ignorable="w14 w15 wp14">
-  <w:p>
-    <w:pPr>
-      <w:pStyle w:val="Header"/>
-    </w:pPr>
-  </w:p>
-</w:hdr>
-</file>
-
-<file path=word/header2.xml><?xml version="1.0" encoding="utf-8"?>
-<w:hdr xmlns:wpc="http://schemas.microsoft.com/office/word/2010/wordprocessingCanvas" xmlns:mc="http://schemas.openxmlformats.org/markup-compatibility/2006" xmlns:o="urn:schemas-microsoft-com:office:office" xmlns:r="http://schemas.openxmlformats.org/officeDocument/2006/relationships" xmlns:m="http://schemas.openxmlformats.org/officeDocument/2006/math" xmlns:v="urn:schemas-microsoft-com:vml" xmlns:wp14="http://schemas.microsoft.com/office/word/2010/wordprocessingDrawing" xmlns:wp="http://schemas.openxmlformats.org/drawingml/2006/wordprocessingDrawing" xmlns:w10="urn:schemas-microsoft-com:office:word" xmlns:w="http://schemas.openxmlformats.org/wordprocessingml/2006/main" xmlns:w14="http://schemas.microsoft.com/office/word/2010/wordml" xmlns:w15="http://schemas.microsoft.com/office/word/2012/wordml" xmlns:wpg="http://schemas.microsoft.com/office/word/2010/wordprocessingGroup" xmlns:wpi="http://schemas.microsoft.com/office/word/2010/wordprocessingInk" xmlns:wne="http://schemas.microsoft.com/office/word/2006/wordml" xmlns:wps="http://schemas.microsoft.com/office/word/2010/wordprocessingShape" mc:Ignorable="w14 w15 wp14">
-  <w:p>
-    <w:pPr>
-      <w:pStyle w:val="Header"/>
-    </w:pPr>
-  </w:p>
-</w:hdr>
-</file>
-
-<file path=word/header3.xml><?xml version="1.0" encoding="utf-8"?>
-<w:hdr xmlns:wpc="http://schemas.microsoft.com/office/word/2010/wordprocessingCanvas" xmlns:mc="http://schemas.openxmlformats.org/markup-compatibility/2006" xmlns:o="urn:schemas-microsoft-com:office:office" xmlns:r="http://schemas.openxmlformats.org/officeDocument/2006/relationships" xmlns:m="http://schemas.openxmlformats.org/officeDocument/2006/math" xmlns:v="urn:schemas-microsoft-com:vml" xmlns:wp14="http://schemas.microsoft.com/office/word/2010/wordprocessingDrawing" xmlns:wp="http://schemas.openxmlformats.org/drawingml/2006/wordprocessingDrawing" xmlns:w10="urn:schemas-microsoft-com:office:word" xmlns:w="http://schemas.openxmlformats.org/wordprocessingml/2006/main" xmlns:w14="http://schemas.microsoft.com/office/word/2010/wordml" xmlns:w15="http://schemas.microsoft.com/office/word/2012/wordml" xmlns:wpg="http://schemas.microsoft.com/office/word/2010/wordprocessingGroup" xmlns:wpi="http://schemas.microsoft.com/office/word/2010/wordprocessingInk" xmlns:wne="http://schemas.microsoft.com/office/word/2006/wordml" xmlns:wps="http://schemas.microsoft.com/office/word/2010/wordprocessingShape" mc:Ignorable="w14 w15 wp14">
-  <w:p>
-    <w:pPr>
-      <w:pStyle w:val="Header"/>
-    </w:pPr>
-  </w:p>
-</w:hdr>
-</file>
-
 <file path=word/numbering.xml><?xml version="1.0" encoding="utf-8"?>
-<w:numbering xmlns:wpc="http://schemas.microsoft.com/office/word/2010/wordprocessingCanvas" xmlns:mc="http://schemas.openxmlformats.org/markup-compatibility/2006" xmlns:o="urn:schemas-microsoft-com:office:office" xmlns:r="http://schemas.openxmlformats.org/officeDocument/2006/relationships" xmlns:m="http://schemas.openxmlformats.org/officeDocument/2006/math" xmlns:v="urn:schemas-microsoft-com:vml" xmlns:wp14="http://schemas.microsoft.com/office/word/2010/wordprocessingDrawing" xmlns:wp="http://schemas.openxmlformats.org/drawingml/2006/wordprocessingDrawing" xmlns:w10="urn:schemas-microsoft-com:office:word" xmlns:w="http://schemas.openxmlformats.org/wordprocessingml/2006/main" xmlns:w14="http://schemas.microsoft.com/office/word/2010/wordml" xmlns:w15="http://schemas.microsoft.com/office/word/2012/wordml" xmlns:wpg="http://schemas.microsoft.com/office/word/2010/wordprocessingGroup" xmlns:wpi="http://schemas.microsoft.com/office/word/2010/wordprocessingInk" xmlns:wne="http://schemas.microsoft.com/office/word/2006/wordml" xmlns:wps="http://schemas.microsoft.com/office/word/2010/wordprocessingShape" mc:Ignorable="w14 w15 wp14">
+<w:numbering xmlns:wpc="http://schemas.microsoft.com/office/word/2010/wordprocessingCanvas" xmlns:mo="http://schemas.microsoft.com/office/mac/office/2008/main" xmlns:mc="http://schemas.openxmlformats.org/markup-compatibility/2006" xmlns:mv="urn:schemas-microsoft-com:mac:vml" xmlns:o="urn:schemas-microsoft-com:office:office" xmlns:r="http://schemas.openxmlformats.org/officeDocument/2006/relationships" xmlns:m="http://schemas.openxmlformats.org/officeDocument/2006/math" xmlns:v="urn:schemas-microsoft-com:vml" xmlns:wp14="http://schemas.microsoft.com/office/word/2010/wordprocessingDrawing" xmlns:wp="http://schemas.openxmlformats.org/drawingml/2006/wordprocessingDrawing" xmlns:w10="urn:schemas-microsoft-com:office:word" xmlns:w="http://schemas.openxmlformats.org/wordprocessingml/2006/main" xmlns:w14="http://schemas.microsoft.com/office/word/2010/wordml" xmlns:wpg="http://schemas.microsoft.com/office/word/2010/wordprocessingGroup" xmlns:wpi="http://schemas.microsoft.com/office/word/2010/wordprocessingInk" xmlns:wne="http://schemas.microsoft.com/office/word/2006/wordml" xmlns:wps="http://schemas.microsoft.com/office/word/2010/wordprocessingShape" mc:Ignorable="w14 wp14">
   <w:abstractNum w:abstractNumId="0">
     <w:nsid w:val="005D0E8C"/>
     <w:multiLevelType w:val="hybridMultilevel"/>
@@ -5126,6 +5190,119 @@
     </w:lvl>
   </w:abstractNum>
   <w:abstractNum w:abstractNumId="20">
+    <w:nsid w:val="79143ADB"/>
+    <w:multiLevelType w:val="hybridMultilevel"/>
+    <w:tmpl w:val="3CC0ED72"/>
+    <w:lvl w:ilvl="0" w:tplc="04090001">
+      <w:start w:val="1"/>
+      <w:numFmt w:val="bullet"/>
+      <w:lvlText w:val=""/>
+      <w:lvlJc w:val="left"/>
+      <w:pPr>
+        <w:ind w:left="720" w:hanging="360"/>
+      </w:pPr>
+      <w:rPr>
+        <w:rFonts w:ascii="Symbol" w:hAnsi="Symbol" w:hint="default"/>
+      </w:rPr>
+    </w:lvl>
+    <w:lvl w:ilvl="1" w:tplc="04090003" w:tentative="1">
+      <w:start w:val="1"/>
+      <w:numFmt w:val="bullet"/>
+      <w:lvlText w:val="o"/>
+      <w:lvlJc w:val="left"/>
+      <w:pPr>
+        <w:ind w:left="1440" w:hanging="360"/>
+      </w:pPr>
+      <w:rPr>
+        <w:rFonts w:ascii="Courier New" w:hAnsi="Courier New" w:hint="default"/>
+      </w:rPr>
+    </w:lvl>
+    <w:lvl w:ilvl="2" w:tplc="04090005" w:tentative="1">
+      <w:start w:val="1"/>
+      <w:numFmt w:val="bullet"/>
+      <w:lvlText w:val=""/>
+      <w:lvlJc w:val="left"/>
+      <w:pPr>
+        <w:ind w:left="2160" w:hanging="360"/>
+      </w:pPr>
+      <w:rPr>
+        <w:rFonts w:ascii="Wingdings" w:hAnsi="Wingdings" w:hint="default"/>
+      </w:rPr>
+    </w:lvl>
+    <w:lvl w:ilvl="3" w:tplc="04090001" w:tentative="1">
+      <w:start w:val="1"/>
+      <w:numFmt w:val="bullet"/>
+      <w:lvlText w:val=""/>
+      <w:lvlJc w:val="left"/>
+      <w:pPr>
+        <w:ind w:left="2880" w:hanging="360"/>
+      </w:pPr>
+      <w:rPr>
+        <w:rFonts w:ascii="Symbol" w:hAnsi="Symbol" w:hint="default"/>
+      </w:rPr>
+    </w:lvl>
+    <w:lvl w:ilvl="4" w:tplc="04090003" w:tentative="1">
+      <w:start w:val="1"/>
+      <w:numFmt w:val="bullet"/>
+      <w:lvlText w:val="o"/>
+      <w:lvlJc w:val="left"/>
+      <w:pPr>
+        <w:ind w:left="3600" w:hanging="360"/>
+      </w:pPr>
+      <w:rPr>
+        <w:rFonts w:ascii="Courier New" w:hAnsi="Courier New" w:hint="default"/>
+      </w:rPr>
+    </w:lvl>
+    <w:lvl w:ilvl="5" w:tplc="04090005" w:tentative="1">
+      <w:start w:val="1"/>
+      <w:numFmt w:val="bullet"/>
+      <w:lvlText w:val=""/>
+      <w:lvlJc w:val="left"/>
+      <w:pPr>
+        <w:ind w:left="4320" w:hanging="360"/>
+      </w:pPr>
+      <w:rPr>
+        <w:rFonts w:ascii="Wingdings" w:hAnsi="Wingdings" w:hint="default"/>
+      </w:rPr>
+    </w:lvl>
+    <w:lvl w:ilvl="6" w:tplc="04090001" w:tentative="1">
+      <w:start w:val="1"/>
+      <w:numFmt w:val="bullet"/>
+      <w:lvlText w:val=""/>
+      <w:lvlJc w:val="left"/>
+      <w:pPr>
+        <w:ind w:left="5040" w:hanging="360"/>
+      </w:pPr>
+      <w:rPr>
+        <w:rFonts w:ascii="Symbol" w:hAnsi="Symbol" w:hint="default"/>
+      </w:rPr>
+    </w:lvl>
+    <w:lvl w:ilvl="7" w:tplc="04090003" w:tentative="1">
+      <w:start w:val="1"/>
+      <w:numFmt w:val="bullet"/>
+      <w:lvlText w:val="o"/>
+      <w:lvlJc w:val="left"/>
+      <w:pPr>
+        <w:ind w:left="5760" w:hanging="360"/>
+      </w:pPr>
+      <w:rPr>
+        <w:rFonts w:ascii="Courier New" w:hAnsi="Courier New" w:hint="default"/>
+      </w:rPr>
+    </w:lvl>
+    <w:lvl w:ilvl="8" w:tplc="04090005" w:tentative="1">
+      <w:start w:val="1"/>
+      <w:numFmt w:val="bullet"/>
+      <w:lvlText w:val=""/>
+      <w:lvlJc w:val="left"/>
+      <w:pPr>
+        <w:ind w:left="6480" w:hanging="360"/>
+      </w:pPr>
+      <w:rPr>
+        <w:rFonts w:ascii="Wingdings" w:hAnsi="Wingdings" w:hint="default"/>
+      </w:rPr>
+    </w:lvl>
+  </w:abstractNum>
+  <w:abstractNum w:abstractNumId="21">
     <w:nsid w:val="7D4F23A9"/>
     <w:multiLevelType w:val="hybridMultilevel"/>
     <w:tmpl w:val="797C157C"/>
@@ -5254,7 +5431,7 @@
     <w:abstractNumId w:val="6"/>
   </w:num>
   <w:num w:numId="6">
-    <w:abstractNumId w:val="20"/>
+    <w:abstractNumId w:val="21"/>
   </w:num>
   <w:num w:numId="7">
     <w:abstractNumId w:val="16"/>
@@ -5301,12 +5478,15 @@
   <w:num w:numId="21">
     <w:abstractNumId w:val="7"/>
   </w:num>
+  <w:num w:numId="22">
+    <w:abstractNumId w:val="20"/>
+  </w:num>
   <w:numIdMacAtCleanup w:val="9"/>
 </w:numbering>
 </file>
 
 <file path=word/styles.xml><?xml version="1.0" encoding="utf-8"?>
-<w:styles xmlns:mc="http://schemas.openxmlformats.org/markup-compatibility/2006" xmlns:r="http://schemas.openxmlformats.org/officeDocument/2006/relationships" xmlns:w="http://schemas.openxmlformats.org/wordprocessingml/2006/main" xmlns:w14="http://schemas.microsoft.com/office/word/2010/wordml" xmlns:w15="http://schemas.microsoft.com/office/word/2012/wordml" mc:Ignorable="w14 w15">
+<w:styles xmlns:mc="http://schemas.openxmlformats.org/markup-compatibility/2006" xmlns:r="http://schemas.openxmlformats.org/officeDocument/2006/relationships" xmlns:w="http://schemas.openxmlformats.org/wordprocessingml/2006/main" xmlns:w14="http://schemas.microsoft.com/office/word/2010/wordml" mc:Ignorable="w14">
   <w:docDefaults>
     <w:rPrDefault>
       <w:rPr>
@@ -5322,378 +5502,526 @@
       </w:pPr>
     </w:pPrDefault>
   </w:docDefaults>
-  <w:latentStyles w:defLockedState="0" w:defUIPriority="99" w:defSemiHidden="0" w:defUnhideWhenUsed="0" w:defQFormat="0" w:count="371">
-    <w:lsdException w:name="Normal" w:uiPriority="0" w:qFormat="1"/>
-    <w:lsdException w:name="heading 1" w:uiPriority="9" w:qFormat="1"/>
-    <w:lsdException w:name="heading 2" w:semiHidden="1" w:uiPriority="9" w:unhideWhenUsed="1" w:qFormat="1"/>
-    <w:lsdException w:name="heading 3" w:semiHidden="1" w:uiPriority="9" w:unhideWhenUsed="1" w:qFormat="1"/>
-    <w:lsdException w:name="heading 4" w:semiHidden="1" w:uiPriority="9" w:unhideWhenUsed="1" w:qFormat="1"/>
-    <w:lsdException w:name="heading 5" w:semiHidden="1" w:uiPriority="9" w:unhideWhenUsed="1" w:qFormat="1"/>
-    <w:lsdException w:name="heading 6" w:semiHidden="1" w:uiPriority="9" w:unhideWhenUsed="1" w:qFormat="1"/>
-    <w:lsdException w:name="heading 7" w:semiHidden="1" w:uiPriority="9" w:unhideWhenUsed="1" w:qFormat="1"/>
-    <w:lsdException w:name="heading 8" w:semiHidden="1" w:uiPriority="9" w:unhideWhenUsed="1" w:qFormat="1"/>
-    <w:lsdException w:name="heading 9" w:semiHidden="1" w:uiPriority="9" w:unhideWhenUsed="1" w:qFormat="1"/>
-    <w:lsdException w:name="index 1" w:semiHidden="1" w:unhideWhenUsed="1"/>
-    <w:lsdException w:name="index 2" w:semiHidden="1" w:unhideWhenUsed="1"/>
-    <w:lsdException w:name="index 3" w:semiHidden="1" w:unhideWhenUsed="1"/>
-    <w:lsdException w:name="index 4" w:semiHidden="1" w:unhideWhenUsed="1"/>
-    <w:lsdException w:name="index 5" w:semiHidden="1" w:unhideWhenUsed="1"/>
-    <w:lsdException w:name="index 6" w:semiHidden="1" w:unhideWhenUsed="1"/>
-    <w:lsdException w:name="index 7" w:semiHidden="1" w:unhideWhenUsed="1"/>
-    <w:lsdException w:name="index 8" w:semiHidden="1" w:unhideWhenUsed="1"/>
-    <w:lsdException w:name="index 9" w:semiHidden="1" w:unhideWhenUsed="1"/>
-    <w:lsdException w:name="toc 1" w:semiHidden="1" w:uiPriority="39" w:unhideWhenUsed="1"/>
-    <w:lsdException w:name="toc 2" w:semiHidden="1" w:uiPriority="39" w:unhideWhenUsed="1"/>
-    <w:lsdException w:name="toc 3" w:semiHidden="1" w:uiPriority="39" w:unhideWhenUsed="1"/>
-    <w:lsdException w:name="toc 4" w:semiHidden="1" w:uiPriority="39" w:unhideWhenUsed="1"/>
-    <w:lsdException w:name="toc 5" w:semiHidden="1" w:uiPriority="39" w:unhideWhenUsed="1"/>
-    <w:lsdException w:name="toc 6" w:semiHidden="1" w:uiPriority="39" w:unhideWhenUsed="1"/>
-    <w:lsdException w:name="toc 7" w:semiHidden="1" w:uiPriority="39" w:unhideWhenUsed="1"/>
-    <w:lsdException w:name="toc 8" w:semiHidden="1" w:uiPriority="39" w:unhideWhenUsed="1"/>
-    <w:lsdException w:name="toc 9" w:semiHidden="1" w:uiPriority="39" w:unhideWhenUsed="1"/>
-    <w:lsdException w:name="Normal Indent" w:semiHidden="1" w:unhideWhenUsed="1"/>
-    <w:lsdException w:name="footnote text" w:semiHidden="1" w:unhideWhenUsed="1"/>
-    <w:lsdException w:name="annotation text" w:semiHidden="1" w:unhideWhenUsed="1"/>
-    <w:lsdException w:name="header" w:semiHidden="1" w:unhideWhenUsed="1"/>
-    <w:lsdException w:name="footer" w:semiHidden="1" w:uiPriority="0" w:unhideWhenUsed="1"/>
-    <w:lsdException w:name="index heading" w:semiHidden="1" w:unhideWhenUsed="1"/>
-    <w:lsdException w:name="caption" w:semiHidden="1" w:uiPriority="35" w:unhideWhenUsed="1" w:qFormat="1"/>
-    <w:lsdException w:name="table of figures" w:semiHidden="1" w:unhideWhenUsed="1"/>
-    <w:lsdException w:name="envelope address" w:semiHidden="1" w:unhideWhenUsed="1"/>
-    <w:lsdException w:name="envelope return" w:semiHidden="1" w:unhideWhenUsed="1"/>
-    <w:lsdException w:name="footnote reference" w:semiHidden="1" w:unhideWhenUsed="1"/>
-    <w:lsdException w:name="annotation reference" w:semiHidden="1" w:unhideWhenUsed="1"/>
-    <w:lsdException w:name="line number" w:semiHidden="1" w:unhideWhenUsed="1"/>
-    <w:lsdException w:name="page number" w:semiHidden="1" w:uiPriority="0" w:unhideWhenUsed="1"/>
-    <w:lsdException w:name="endnote reference" w:semiHidden="1" w:unhideWhenUsed="1"/>
-    <w:lsdException w:name="endnote text" w:semiHidden="1" w:unhideWhenUsed="1"/>
-    <w:lsdException w:name="table of authorities" w:semiHidden="1" w:unhideWhenUsed="1"/>
-    <w:lsdException w:name="macro" w:semiHidden="1" w:unhideWhenUsed="1"/>
-    <w:lsdException w:name="toa heading" w:semiHidden="1" w:unhideWhenUsed="1"/>
-    <w:lsdException w:name="List" w:semiHidden="1" w:unhideWhenUsed="1"/>
-    <w:lsdException w:name="List Bullet" w:semiHidden="1" w:unhideWhenUsed="1"/>
-    <w:lsdException w:name="List Number" w:semiHidden="1" w:unhideWhenUsed="1"/>
-    <w:lsdException w:name="List 2" w:semiHidden="1" w:unhideWhenUsed="1"/>
-    <w:lsdException w:name="List 3" w:semiHidden="1" w:unhideWhenUsed="1"/>
-    <w:lsdException w:name="List 4" w:semiHidden="1" w:unhideWhenUsed="1"/>
-    <w:lsdException w:name="List 5" w:semiHidden="1" w:unhideWhenUsed="1"/>
-    <w:lsdException w:name="List Bullet 2" w:semiHidden="1" w:unhideWhenUsed="1"/>
-    <w:lsdException w:name="List Bullet 3" w:semiHidden="1" w:unhideWhenUsed="1"/>
-    <w:lsdException w:name="List Bullet 4" w:semiHidden="1" w:unhideWhenUsed="1"/>
-    <w:lsdException w:name="List Bullet 5" w:semiHidden="1" w:unhideWhenUsed="1"/>
-    <w:lsdException w:name="List Number 2" w:semiHidden="1" w:unhideWhenUsed="1"/>
-    <w:lsdException w:name="List Number 3" w:semiHidden="1" w:unhideWhenUsed="1"/>
-    <w:lsdException w:name="List Number 4" w:semiHidden="1" w:unhideWhenUsed="1"/>
-    <w:lsdException w:name="List Number 5" w:semiHidden="1" w:unhideWhenUsed="1"/>
-    <w:lsdException w:name="Title" w:uiPriority="10" w:qFormat="1"/>
-    <w:lsdException w:name="Closing" w:semiHidden="1" w:unhideWhenUsed="1"/>
-    <w:lsdException w:name="Signature" w:semiHidden="1" w:unhideWhenUsed="1"/>
-    <w:lsdException w:name="Default Paragraph Font" w:semiHidden="1" w:uiPriority="1" w:unhideWhenUsed="1"/>
-    <w:lsdException w:name="Body Text" w:semiHidden="1" w:unhideWhenUsed="1"/>
-    <w:lsdException w:name="Body Text Indent" w:semiHidden="1" w:unhideWhenUsed="1"/>
-    <w:lsdException w:name="List Continue" w:semiHidden="1" w:unhideWhenUsed="1"/>
-    <w:lsdException w:name="List Continue 2" w:semiHidden="1" w:unhideWhenUsed="1"/>
-    <w:lsdException w:name="List Continue 3" w:semiHidden="1" w:unhideWhenUsed="1"/>
-    <w:lsdException w:name="List Continue 4" w:semiHidden="1" w:unhideWhenUsed="1"/>
-    <w:lsdException w:name="List Continue 5" w:semiHidden="1" w:unhideWhenUsed="1"/>
-    <w:lsdException w:name="Message Header" w:semiHidden="1" w:unhideWhenUsed="1"/>
-    <w:lsdException w:name="Subtitle" w:uiPriority="11" w:qFormat="1"/>
-    <w:lsdException w:name="Salutation" w:semiHidden="1" w:unhideWhenUsed="1"/>
-    <w:lsdException w:name="Date" w:semiHidden="1" w:unhideWhenUsed="1"/>
-    <w:lsdException w:name="Body Text First Indent" w:semiHidden="1" w:unhideWhenUsed="1"/>
-    <w:lsdException w:name="Body Text First Indent 2" w:semiHidden="1" w:unhideWhenUsed="1"/>
-    <w:lsdException w:name="Note Heading" w:semiHidden="1" w:unhideWhenUsed="1"/>
-    <w:lsdException w:name="Body Text 2" w:semiHidden="1" w:unhideWhenUsed="1"/>
-    <w:lsdException w:name="Body Text 3" w:semiHidden="1" w:unhideWhenUsed="1"/>
-    <w:lsdException w:name="Body Text Indent 2" w:semiHidden="1" w:unhideWhenUsed="1"/>
-    <w:lsdException w:name="Body Text Indent 3" w:semiHidden="1" w:unhideWhenUsed="1"/>
-    <w:lsdException w:name="Block Text" w:semiHidden="1" w:unhideWhenUsed="1"/>
-    <w:lsdException w:name="Hyperlink" w:semiHidden="1" w:uiPriority="0" w:unhideWhenUsed="1"/>
-    <w:lsdException w:name="FollowedHyperlink" w:semiHidden="1" w:unhideWhenUsed="1"/>
-    <w:lsdException w:name="Strong" w:uiPriority="22" w:qFormat="1"/>
-    <w:lsdException w:name="Emphasis" w:uiPriority="20" w:qFormat="1"/>
-    <w:lsdException w:name="Document Map" w:semiHidden="1" w:unhideWhenUsed="1"/>
-    <w:lsdException w:name="Plain Text" w:semiHidden="1" w:unhideWhenUsed="1"/>
-    <w:lsdException w:name="E-mail Signature" w:semiHidden="1" w:unhideWhenUsed="1"/>
-    <w:lsdException w:name="HTML Top of Form" w:semiHidden="1" w:unhideWhenUsed="1"/>
-    <w:lsdException w:name="HTML Bottom of Form" w:semiHidden="1" w:unhideWhenUsed="1"/>
-    <w:lsdException w:name="Normal (Web)" w:semiHidden="1" w:unhideWhenUsed="1"/>
-    <w:lsdException w:name="HTML Acronym" w:semiHidden="1" w:unhideWhenUsed="1"/>
-    <w:lsdException w:name="HTML Address" w:semiHidden="1" w:unhideWhenUsed="1"/>
-    <w:lsdException w:name="HTML Cite" w:semiHidden="1" w:unhideWhenUsed="1"/>
-    <w:lsdException w:name="HTML Code" w:semiHidden="1" w:unhideWhenUsed="1"/>
-    <w:lsdException w:name="HTML Definition" w:semiHidden="1" w:unhideWhenUsed="1"/>
-    <w:lsdException w:name="HTML Keyboard" w:semiHidden="1" w:unhideWhenUsed="1"/>
-    <w:lsdException w:name="HTML Preformatted" w:semiHidden="1" w:unhideWhenUsed="1"/>
-    <w:lsdException w:name="HTML Sample" w:semiHidden="1" w:unhideWhenUsed="1"/>
-    <w:lsdException w:name="HTML Typewriter" w:semiHidden="1" w:unhideWhenUsed="1"/>
-    <w:lsdException w:name="HTML Variable" w:semiHidden="1" w:unhideWhenUsed="1"/>
-    <w:lsdException w:name="Normal Table" w:semiHidden="1" w:unhideWhenUsed="1"/>
-    <w:lsdException w:name="annotation subject" w:semiHidden="1" w:unhideWhenUsed="1"/>
-    <w:lsdException w:name="No List" w:semiHidden="1" w:unhideWhenUsed="1"/>
-    <w:lsdException w:name="Outline List 1" w:semiHidden="1" w:unhideWhenUsed="1"/>
-    <w:lsdException w:name="Outline List 2" w:semiHidden="1" w:unhideWhenUsed="1"/>
-    <w:lsdException w:name="Outline List 3" w:semiHidden="1" w:unhideWhenUsed="1"/>
-    <w:lsdException w:name="Table Simple 1" w:semiHidden="1" w:unhideWhenUsed="1"/>
-    <w:lsdException w:name="Table Simple 2" w:semiHidden="1" w:unhideWhenUsed="1"/>
-    <w:lsdException w:name="Table Simple 3" w:semiHidden="1" w:unhideWhenUsed="1"/>
-    <w:lsdException w:name="Table Classic 1" w:semiHidden="1" w:unhideWhenUsed="1"/>
-    <w:lsdException w:name="Table Classic 2" w:semiHidden="1" w:unhideWhenUsed="1"/>
-    <w:lsdException w:name="Table Classic 3" w:semiHidden="1" w:unhideWhenUsed="1"/>
-    <w:lsdException w:name="Table Classic 4" w:semiHidden="1" w:unhideWhenUsed="1"/>
-    <w:lsdException w:name="Table Colorful 1" w:semiHidden="1" w:unhideWhenUsed="1"/>
-    <w:lsdException w:name="Table Colorful 2" w:semiHidden="1" w:unhideWhenUsed="1"/>
-    <w:lsdException w:name="Table Colorful 3" w:semiHidden="1" w:unhideWhenUsed="1"/>
-    <w:lsdException w:name="Table Columns 1" w:semiHidden="1" w:unhideWhenUsed="1"/>
-    <w:lsdException w:name="Table Columns 2" w:semiHidden="1" w:unhideWhenUsed="1"/>
-    <w:lsdException w:name="Table Columns 3" w:semiHidden="1" w:unhideWhenUsed="1"/>
-    <w:lsdException w:name="Table Columns 4" w:semiHidden="1" w:unhideWhenUsed="1"/>
-    <w:lsdException w:name="Table Columns 5" w:semiHidden="1" w:unhideWhenUsed="1"/>
-    <w:lsdException w:name="Table Grid 1" w:semiHidden="1" w:unhideWhenUsed="1"/>
-    <w:lsdException w:name="Table Grid 2" w:semiHidden="1" w:unhideWhenUsed="1"/>
-    <w:lsdException w:name="Table Grid 3" w:semiHidden="1" w:unhideWhenUsed="1"/>
-    <w:lsdException w:name="Table Grid 4" w:semiHidden="1" w:unhideWhenUsed="1"/>
-    <w:lsdException w:name="Table Grid 5" w:semiHidden="1" w:unhideWhenUsed="1"/>
-    <w:lsdException w:name="Table Grid 6" w:semiHidden="1" w:unhideWhenUsed="1"/>
-    <w:lsdException w:name="Table Grid 7" w:semiHidden="1" w:unhideWhenUsed="1"/>
-    <w:lsdException w:name="Table Grid 8" w:semiHidden="1" w:unhideWhenUsed="1"/>
-    <w:lsdException w:name="Table List 1" w:semiHidden="1" w:unhideWhenUsed="1"/>
-    <w:lsdException w:name="Table List 2" w:semiHidden="1" w:unhideWhenUsed="1"/>
-    <w:lsdException w:name="Table List 3" w:semiHidden="1" w:unhideWhenUsed="1"/>
-    <w:lsdException w:name="Table List 4" w:semiHidden="1" w:unhideWhenUsed="1"/>
-    <w:lsdException w:name="Table List 5" w:semiHidden="1" w:unhideWhenUsed="1"/>
-    <w:lsdException w:name="Table List 6" w:semiHidden="1" w:unhideWhenUsed="1"/>
-    <w:lsdException w:name="Table List 7" w:semiHidden="1" w:unhideWhenUsed="1"/>
-    <w:lsdException w:name="Table List 8" w:semiHidden="1" w:unhideWhenUsed="1"/>
-    <w:lsdException w:name="Table 3D effects 1" w:semiHidden="1" w:unhideWhenUsed="1"/>
-    <w:lsdException w:name="Table 3D effects 2" w:semiHidden="1" w:unhideWhenUsed="1"/>
-    <w:lsdException w:name="Table 3D effects 3" w:semiHidden="1" w:unhideWhenUsed="1"/>
-    <w:lsdException w:name="Table Contemporary" w:semiHidden="1" w:unhideWhenUsed="1"/>
-    <w:lsdException w:name="Table Elegant" w:semiHidden="1" w:unhideWhenUsed="1"/>
-    <w:lsdException w:name="Table Professional" w:semiHidden="1" w:unhideWhenUsed="1"/>
-    <w:lsdException w:name="Table Subtle 1" w:semiHidden="1" w:unhideWhenUsed="1"/>
-    <w:lsdException w:name="Table Subtle 2" w:semiHidden="1" w:unhideWhenUsed="1"/>
-    <w:lsdException w:name="Table Web 1" w:semiHidden="1" w:unhideWhenUsed="1"/>
-    <w:lsdException w:name="Table Web 2" w:semiHidden="1" w:unhideWhenUsed="1"/>
-    <w:lsdException w:name="Table Web 3" w:semiHidden="1" w:unhideWhenUsed="1"/>
-    <w:lsdException w:name="Balloon Text" w:semiHidden="1" w:unhideWhenUsed="1"/>
-    <w:lsdException w:name="Table Grid" w:uiPriority="59"/>
-    <w:lsdException w:name="Table Theme" w:semiHidden="1" w:unhideWhenUsed="1"/>
-    <w:lsdException w:name="Placeholder Text" w:semiHidden="1"/>
-    <w:lsdException w:name="No Spacing" w:uiPriority="1" w:qFormat="1"/>
-    <w:lsdException w:name="Light Shading" w:uiPriority="60"/>
-    <w:lsdException w:name="Light List" w:uiPriority="61"/>
-    <w:lsdException w:name="Light Grid" w:uiPriority="62"/>
-    <w:lsdException w:name="Medium Shading 1" w:uiPriority="63"/>
-    <w:lsdException w:name="Medium Shading 2" w:uiPriority="64"/>
-    <w:lsdException w:name="Medium List 1" w:uiPriority="65"/>
-    <w:lsdException w:name="Medium List 2" w:uiPriority="66"/>
-    <w:lsdException w:name="Medium Grid 1" w:uiPriority="67"/>
-    <w:lsdException w:name="Medium Grid 2" w:uiPriority="68"/>
-    <w:lsdException w:name="Medium Grid 3" w:uiPriority="69"/>
-    <w:lsdException w:name="Dark List" w:uiPriority="70"/>
-    <w:lsdException w:name="Colorful Shading" w:uiPriority="71"/>
-    <w:lsdException w:name="Colorful List" w:uiPriority="72"/>
-    <w:lsdException w:name="Colorful Grid" w:uiPriority="73"/>
-    <w:lsdException w:name="Light Shading Accent 1" w:uiPriority="60"/>
-    <w:lsdException w:name="Light List Accent 1" w:uiPriority="61"/>
-    <w:lsdException w:name="Light Grid Accent 1" w:uiPriority="62"/>
-    <w:lsdException w:name="Medium Shading 1 Accent 1" w:uiPriority="63"/>
-    <w:lsdException w:name="Medium Shading 2 Accent 1" w:uiPriority="64"/>
-    <w:lsdException w:name="Medium List 1 Accent 1" w:uiPriority="65"/>
-    <w:lsdException w:name="Revision" w:semiHidden="1"/>
-    <w:lsdException w:name="List Paragraph" w:uiPriority="34" w:qFormat="1"/>
-    <w:lsdException w:name="Quote" w:uiPriority="29" w:qFormat="1"/>
-    <w:lsdException w:name="Intense Quote" w:uiPriority="30" w:qFormat="1"/>
-    <w:lsdException w:name="Medium List 2 Accent 1" w:uiPriority="66"/>
-    <w:lsdException w:name="Medium Grid 1 Accent 1" w:uiPriority="67"/>
-    <w:lsdException w:name="Medium Grid 2 Accent 1" w:uiPriority="68"/>
-    <w:lsdException w:name="Medium Grid 3 Accent 1" w:uiPriority="69"/>
-    <w:lsdException w:name="Dark List Accent 1" w:uiPriority="70"/>
-    <w:lsdException w:name="Colorful Shading Accent 1" w:uiPriority="71"/>
-    <w:lsdException w:name="Colorful List Accent 1" w:uiPriority="72"/>
-    <w:lsdException w:name="Colorful Grid Accent 1" w:uiPriority="73"/>
-    <w:lsdException w:name="Light Shading Accent 2" w:uiPriority="60"/>
-    <w:lsdException w:name="Light List Accent 2" w:uiPriority="61"/>
-    <w:lsdException w:name="Light Grid Accent 2" w:uiPriority="62"/>
-    <w:lsdException w:name="Medium Shading 1 Accent 2" w:uiPriority="63"/>
-    <w:lsdException w:name="Medium Shading 2 Accent 2" w:uiPriority="64"/>
-    <w:lsdException w:name="Medium List 1 Accent 2" w:uiPriority="65"/>
-    <w:lsdException w:name="Medium List 2 Accent 2" w:uiPriority="66"/>
-    <w:lsdException w:name="Medium Grid 1 Accent 2" w:uiPriority="67"/>
-    <w:lsdException w:name="Medium Grid 2 Accent 2" w:uiPriority="68"/>
-    <w:lsdException w:name="Medium Grid 3 Accent 2" w:uiPriority="69"/>
-    <w:lsdException w:name="Dark List Accent 2" w:uiPriority="70"/>
-    <w:lsdException w:name="Colorful Shading Accent 2" w:uiPriority="71"/>
-    <w:lsdException w:name="Colorful List Accent 2" w:uiPriority="72"/>
-    <w:lsdException w:name="Colorful Grid Accent 2" w:uiPriority="73"/>
-    <w:lsdException w:name="Light Shading Accent 3" w:uiPriority="60"/>
-    <w:lsdException w:name="Light List Accent 3" w:uiPriority="61"/>
-    <w:lsdException w:name="Light Grid Accent 3" w:uiPriority="62"/>
-    <w:lsdException w:name="Medium Shading 1 Accent 3" w:uiPriority="63"/>
-    <w:lsdException w:name="Medium Shading 2 Accent 3" w:uiPriority="64"/>
-    <w:lsdException w:name="Medium List 1 Accent 3" w:uiPriority="65"/>
-    <w:lsdException w:name="Medium List 2 Accent 3" w:uiPriority="66"/>
-    <w:lsdException w:name="Medium Grid 1 Accent 3" w:uiPriority="67"/>
-    <w:lsdException w:name="Medium Grid 2 Accent 3" w:uiPriority="68"/>
-    <w:lsdException w:name="Medium Grid 3 Accent 3" w:uiPriority="69"/>
-    <w:lsdException w:name="Dark List Accent 3" w:uiPriority="70"/>
-    <w:lsdException w:name="Colorful Shading Accent 3" w:uiPriority="71"/>
-    <w:lsdException w:name="Colorful List Accent 3" w:uiPriority="72"/>
-    <w:lsdException w:name="Colorful Grid Accent 3" w:uiPriority="73"/>
-    <w:lsdException w:name="Light Shading Accent 4" w:uiPriority="60"/>
-    <w:lsdException w:name="Light List Accent 4" w:uiPriority="61"/>
-    <w:lsdException w:name="Light Grid Accent 4" w:uiPriority="62"/>
-    <w:lsdException w:name="Medium Shading 1 Accent 4" w:uiPriority="63"/>
-    <w:lsdException w:name="Medium Shading 2 Accent 4" w:uiPriority="64"/>
-    <w:lsdException w:name="Medium List 1 Accent 4" w:uiPriority="65"/>
-    <w:lsdException w:name="Medium List 2 Accent 4" w:uiPriority="66"/>
-    <w:lsdException w:name="Medium Grid 1 Accent 4" w:uiPriority="67"/>
-    <w:lsdException w:name="Medium Grid 2 Accent 4" w:uiPriority="68"/>
-    <w:lsdException w:name="Medium Grid 3 Accent 4" w:uiPriority="69"/>
-    <w:lsdException w:name="Dark List Accent 4" w:uiPriority="70"/>
-    <w:lsdException w:name="Colorful Shading Accent 4" w:uiPriority="71"/>
-    <w:lsdException w:name="Colorful List Accent 4" w:uiPriority="72"/>
-    <w:lsdException w:name="Colorful Grid Accent 4" w:uiPriority="73"/>
-    <w:lsdException w:name="Light Shading Accent 5" w:uiPriority="60"/>
-    <w:lsdException w:name="Light List Accent 5" w:uiPriority="61"/>
-    <w:lsdException w:name="Light Grid Accent 5" w:uiPriority="62"/>
-    <w:lsdException w:name="Medium Shading 1 Accent 5" w:uiPriority="63"/>
-    <w:lsdException w:name="Medium Shading 2 Accent 5" w:uiPriority="64"/>
-    <w:lsdException w:name="Medium List 1 Accent 5" w:uiPriority="65"/>
-    <w:lsdException w:name="Medium List 2 Accent 5" w:uiPriority="66"/>
-    <w:lsdException w:name="Medium Grid 1 Accent 5" w:uiPriority="67"/>
-    <w:lsdException w:name="Medium Grid 2 Accent 5" w:uiPriority="68"/>
-    <w:lsdException w:name="Medium Grid 3 Accent 5" w:uiPriority="69"/>
-    <w:lsdException w:name="Dark List Accent 5" w:uiPriority="70"/>
-    <w:lsdException w:name="Colorful Shading Accent 5" w:uiPriority="71"/>
-    <w:lsdException w:name="Colorful List Accent 5" w:uiPriority="72"/>
-    <w:lsdException w:name="Colorful Grid Accent 5" w:uiPriority="73"/>
-    <w:lsdException w:name="Light Shading Accent 6" w:uiPriority="60"/>
-    <w:lsdException w:name="Light List Accent 6" w:uiPriority="61"/>
-    <w:lsdException w:name="Light Grid Accent 6" w:uiPriority="62"/>
-    <w:lsdException w:name="Medium Shading 1 Accent 6" w:uiPriority="63"/>
-    <w:lsdException w:name="Medium Shading 2 Accent 6" w:uiPriority="64"/>
-    <w:lsdException w:name="Medium List 1 Accent 6" w:uiPriority="65"/>
-    <w:lsdException w:name="Medium List 2 Accent 6" w:uiPriority="66"/>
-    <w:lsdException w:name="Medium Grid 1 Accent 6" w:uiPriority="67"/>
-    <w:lsdException w:name="Medium Grid 2 Accent 6" w:uiPriority="68"/>
-    <w:lsdException w:name="Medium Grid 3 Accent 6" w:uiPriority="69"/>
-    <w:lsdException w:name="Dark List Accent 6" w:uiPriority="70"/>
-    <w:lsdException w:name="Colorful Shading Accent 6" w:uiPriority="71"/>
-    <w:lsdException w:name="Colorful List Accent 6" w:uiPriority="72"/>
-    <w:lsdException w:name="Colorful Grid Accent 6" w:uiPriority="73"/>
-    <w:lsdException w:name="Subtle Emphasis" w:uiPriority="19" w:qFormat="1"/>
-    <w:lsdException w:name="Intense Emphasis" w:uiPriority="21" w:qFormat="1"/>
-    <w:lsdException w:name="Subtle Reference" w:uiPriority="31" w:qFormat="1"/>
-    <w:lsdException w:name="Intense Reference" w:uiPriority="32" w:qFormat="1"/>
-    <w:lsdException w:name="Book Title" w:uiPriority="33" w:qFormat="1"/>
-    <w:lsdException w:name="Bibliography" w:semiHidden="1" w:uiPriority="37" w:unhideWhenUsed="1"/>
-    <w:lsdException w:name="TOC Heading" w:semiHidden="1" w:uiPriority="39" w:unhideWhenUsed="1" w:qFormat="1"/>
-    <w:lsdException w:name="Plain Table 1" w:uiPriority="41"/>
-    <w:lsdException w:name="Plain Table 2" w:uiPriority="42"/>
-    <w:lsdException w:name="Plain Table 3" w:uiPriority="43"/>
-    <w:lsdException w:name="Plain Table 4" w:uiPriority="44"/>
-    <w:lsdException w:name="Plain Table 5" w:uiPriority="45"/>
-    <w:lsdException w:name="Grid Table Light" w:uiPriority="40"/>
-    <w:lsdException w:name="Grid Table 1 Light" w:uiPriority="46"/>
-    <w:lsdException w:name="Grid Table 2" w:uiPriority="47"/>
-    <w:lsdException w:name="Grid Table 3" w:uiPriority="48"/>
-    <w:lsdException w:name="Grid Table 4" w:uiPriority="49"/>
-    <w:lsdException w:name="Grid Table 5 Dark" w:uiPriority="50"/>
-    <w:lsdException w:name="Grid Table 6 Colorful" w:uiPriority="51"/>
-    <w:lsdException w:name="Grid Table 7 Colorful" w:uiPriority="52"/>
-    <w:lsdException w:name="Grid Table 1 Light Accent 1" w:uiPriority="46"/>
-    <w:lsdException w:name="Grid Table 2 Accent 1" w:uiPriority="47"/>
-    <w:lsdException w:name="Grid Table 3 Accent 1" w:uiPriority="48"/>
-    <w:lsdException w:name="Grid Table 4 Accent 1" w:uiPriority="49"/>
-    <w:lsdException w:name="Grid Table 5 Dark Accent 1" w:uiPriority="50"/>
-    <w:lsdException w:name="Grid Table 6 Colorful Accent 1" w:uiPriority="51"/>
-    <w:lsdException w:name="Grid Table 7 Colorful Accent 1" w:uiPriority="52"/>
-    <w:lsdException w:name="Grid Table 1 Light Accent 2" w:uiPriority="46"/>
-    <w:lsdException w:name="Grid Table 2 Accent 2" w:uiPriority="47"/>
-    <w:lsdException w:name="Grid Table 3 Accent 2" w:uiPriority="48"/>
-    <w:lsdException w:name="Grid Table 4 Accent 2" w:uiPriority="49"/>
-    <w:lsdException w:name="Grid Table 5 Dark Accent 2" w:uiPriority="50"/>
-    <w:lsdException w:name="Grid Table 6 Colorful Accent 2" w:uiPriority="51"/>
-    <w:lsdException w:name="Grid Table 7 Colorful Accent 2" w:uiPriority="52"/>
-    <w:lsdException w:name="Grid Table 1 Light Accent 3" w:uiPriority="46"/>
-    <w:lsdException w:name="Grid Table 2 Accent 3" w:uiPriority="47"/>
-    <w:lsdException w:name="Grid Table 3 Accent 3" w:uiPriority="48"/>
-    <w:lsdException w:name="Grid Table 4 Accent 3" w:uiPriority="49"/>
-    <w:lsdException w:name="Grid Table 5 Dark Accent 3" w:uiPriority="50"/>
-    <w:lsdException w:name="Grid Table 6 Colorful Accent 3" w:uiPriority="51"/>
-    <w:lsdException w:name="Grid Table 7 Colorful Accent 3" w:uiPriority="52"/>
-    <w:lsdException w:name="Grid Table 1 Light Accent 4" w:uiPriority="46"/>
-    <w:lsdException w:name="Grid Table 2 Accent 4" w:uiPriority="47"/>
-    <w:lsdException w:name="Grid Table 3 Accent 4" w:uiPriority="48"/>
-    <w:lsdException w:name="Grid Table 4 Accent 4" w:uiPriority="49"/>
-    <w:lsdException w:name="Grid Table 5 Dark Accent 4" w:uiPriority="50"/>
-    <w:lsdException w:name="Grid Table 6 Colorful Accent 4" w:uiPriority="51"/>
-    <w:lsdException w:name="Grid Table 7 Colorful Accent 4" w:uiPriority="52"/>
-    <w:lsdException w:name="Grid Table 1 Light Accent 5" w:uiPriority="46"/>
-    <w:lsdException w:name="Grid Table 2 Accent 5" w:uiPriority="47"/>
-    <w:lsdException w:name="Grid Table 3 Accent 5" w:uiPriority="48"/>
-    <w:lsdException w:name="Grid Table 4 Accent 5" w:uiPriority="49"/>
-    <w:lsdException w:name="Grid Table 5 Dark Accent 5" w:uiPriority="50"/>
-    <w:lsdException w:name="Grid Table 6 Colorful Accent 5" w:uiPriority="51"/>
-    <w:lsdException w:name="Grid Table 7 Colorful Accent 5" w:uiPriority="52"/>
-    <w:lsdException w:name="Grid Table 1 Light Accent 6" w:uiPriority="46"/>
-    <w:lsdException w:name="Grid Table 2 Accent 6" w:uiPriority="47"/>
-    <w:lsdException w:name="Grid Table 3 Accent 6" w:uiPriority="48"/>
-    <w:lsdException w:name="Grid Table 4 Accent 6" w:uiPriority="49"/>
-    <w:lsdException w:name="Grid Table 5 Dark Accent 6" w:uiPriority="50"/>
-    <w:lsdException w:name="Grid Table 6 Colorful Accent 6" w:uiPriority="51"/>
-    <w:lsdException w:name="Grid Table 7 Colorful Accent 6" w:uiPriority="52"/>
-    <w:lsdException w:name="List Table 1 Light" w:uiPriority="46"/>
-    <w:lsdException w:name="List Table 2" w:uiPriority="47"/>
-    <w:lsdException w:name="List Table 3" w:uiPriority="48"/>
-    <w:lsdException w:name="List Table 4" w:uiPriority="49"/>
-    <w:lsdException w:name="List Table 5 Dark" w:uiPriority="50"/>
-    <w:lsdException w:name="List Table 6 Colorful" w:uiPriority="51"/>
-    <w:lsdException w:name="List Table 7 Colorful" w:uiPriority="52"/>
-    <w:lsdException w:name="List Table 1 Light Accent 1" w:uiPriority="46"/>
-    <w:lsdException w:name="List Table 2 Accent 1" w:uiPriority="47"/>
-    <w:lsdException w:name="List Table 3 Accent 1" w:uiPriority="48"/>
-    <w:lsdException w:name="List Table 4 Accent 1" w:uiPriority="49"/>
-    <w:lsdException w:name="List Table 5 Dark Accent 1" w:uiPriority="50"/>
-    <w:lsdException w:name="List Table 6 Colorful Accent 1" w:uiPriority="51"/>
-    <w:lsdException w:name="List Table 7 Colorful Accent 1" w:uiPriority="52"/>
-    <w:lsdException w:name="List Table 1 Light Accent 2" w:uiPriority="46"/>
-    <w:lsdException w:name="List Table 2 Accent 2" w:uiPriority="47"/>
-    <w:lsdException w:name="List Table 3 Accent 2" w:uiPriority="48"/>
-    <w:lsdException w:name="List Table 4 Accent 2" w:uiPriority="49"/>
-    <w:lsdException w:name="List Table 5 Dark Accent 2" w:uiPriority="50"/>
-    <w:lsdException w:name="List Table 6 Colorful Accent 2" w:uiPriority="51"/>
-    <w:lsdException w:name="List Table 7 Colorful Accent 2" w:uiPriority="52"/>
-    <w:lsdException w:name="List Table 1 Light Accent 3" w:uiPriority="46"/>
-    <w:lsdException w:name="List Table 2 Accent 3" w:uiPriority="47"/>
-    <w:lsdException w:name="List Table 3 Accent 3" w:uiPriority="48"/>
-    <w:lsdException w:name="List Table 4 Accent 3" w:uiPriority="49"/>
-    <w:lsdException w:name="List Table 5 Dark Accent 3" w:uiPriority="50"/>
-    <w:lsdException w:name="List Table 6 Colorful Accent 3" w:uiPriority="51"/>
-    <w:lsdException w:name="List Table 7 Colorful Accent 3" w:uiPriority="52"/>
-    <w:lsdException w:name="List Table 1 Light Accent 4" w:uiPriority="46"/>
-    <w:lsdException w:name="List Table 2 Accent 4" w:uiPriority="47"/>
-    <w:lsdException w:name="List Table 3 Accent 4" w:uiPriority="48"/>
-    <w:lsdException w:name="List Table 4 Accent 4" w:uiPriority="49"/>
-    <w:lsdException w:name="List Table 5 Dark Accent 4" w:uiPriority="50"/>
-    <w:lsdException w:name="List Table 6 Colorful Accent 4" w:uiPriority="51"/>
-    <w:lsdException w:name="List Table 7 Colorful Accent 4" w:uiPriority="52"/>
-    <w:lsdException w:name="List Table 1 Light Accent 5" w:uiPriority="46"/>
-    <w:lsdException w:name="List Table 2 Accent 5" w:uiPriority="47"/>
-    <w:lsdException w:name="List Table 3 Accent 5" w:uiPriority="48"/>
-    <w:lsdException w:name="List Table 4 Accent 5" w:uiPriority="49"/>
-    <w:lsdException w:name="List Table 5 Dark Accent 5" w:uiPriority="50"/>
-    <w:lsdException w:name="List Table 6 Colorful Accent 5" w:uiPriority="51"/>
-    <w:lsdException w:name="List Table 7 Colorful Accent 5" w:uiPriority="52"/>
-    <w:lsdException w:name="List Table 1 Light Accent 6" w:uiPriority="46"/>
-    <w:lsdException w:name="List Table 2 Accent 6" w:uiPriority="47"/>
-    <w:lsdException w:name="List Table 3 Accent 6" w:uiPriority="48"/>
-    <w:lsdException w:name="List Table 4 Accent 6" w:uiPriority="49"/>
-    <w:lsdException w:name="List Table 5 Dark Accent 6" w:uiPriority="50"/>
-    <w:lsdException w:name="List Table 6 Colorful Accent 6" w:uiPriority="51"/>
-    <w:lsdException w:name="List Table 7 Colorful Accent 6" w:uiPriority="52"/>
+  <w:latentStyles w:defLockedState="0" w:defUIPriority="99" w:defSemiHidden="1" w:defUnhideWhenUsed="1" w:defQFormat="0" w:count="276">
+    <w:lsdException w:name="Normal" w:semiHidden="0" w:uiPriority="0" w:unhideWhenUsed="0" w:qFormat="1"/>
+    <w:lsdException w:name="heading 1" w:semiHidden="0" w:uiPriority="9" w:unhideWhenUsed="0" w:qFormat="1"/>
+    <w:lsdException w:name="heading 2" w:uiPriority="9" w:qFormat="1"/>
+    <w:lsdException w:name="heading 3" w:uiPriority="9" w:qFormat="1"/>
+    <w:lsdException w:name="heading 4" w:uiPriority="9" w:qFormat="1"/>
+    <w:lsdException w:name="heading 5" w:uiPriority="9" w:qFormat="1"/>
+    <w:lsdException w:name="heading 6" w:uiPriority="9" w:qFormat="1"/>
+    <w:lsdException w:name="heading 7" w:uiPriority="9" w:qFormat="1"/>
+    <w:lsdException w:name="heading 8" w:uiPriority="9" w:qFormat="1"/>
+    <w:lsdException w:name="heading 9" w:uiPriority="9" w:qFormat="1"/>
+    <w:lsdException w:name="toc 1" w:uiPriority="39"/>
+    <w:lsdException w:name="toc 2" w:uiPriority="39"/>
+    <w:lsdException w:name="toc 3" w:uiPriority="39"/>
+    <w:lsdException w:name="toc 4" w:uiPriority="39"/>
+    <w:lsdException w:name="toc 5" w:uiPriority="39"/>
+    <w:lsdException w:name="toc 6" w:uiPriority="39"/>
+    <w:lsdException w:name="toc 7" w:uiPriority="39"/>
+    <w:lsdException w:name="toc 8" w:uiPriority="39"/>
+    <w:lsdException w:name="toc 9" w:uiPriority="39"/>
+    <w:lsdException w:name="footer" w:uiPriority="0"/>
+    <w:lsdException w:name="caption" w:uiPriority="35" w:qFormat="1"/>
+    <w:lsdException w:name="page number" w:uiPriority="0"/>
+    <w:lsdException w:name="Title" w:semiHidden="0" w:uiPriority="10" w:unhideWhenUsed="0" w:qFormat="1"/>
+    <w:lsdException w:name="Default Paragraph Font" w:uiPriority="1"/>
+    <w:lsdException w:name="Subtitle" w:semiHidden="0" w:uiPriority="11" w:unhideWhenUsed="0" w:qFormat="1"/>
+    <w:lsdException w:name="Hyperlink" w:uiPriority="0"/>
+    <w:lsdException w:name="Strong" w:semiHidden="0" w:uiPriority="22" w:unhideWhenUsed="0" w:qFormat="1"/>
+    <w:lsdException w:name="Emphasis" w:semiHidden="0" w:uiPriority="20" w:unhideWhenUsed="0" w:qFormat="1"/>
+    <w:lsdException w:name="Table Grid" w:semiHidden="0" w:uiPriority="59" w:unhideWhenUsed="0"/>
+    <w:lsdException w:name="Note Level 1" w:semiHidden="0" w:unhideWhenUsed="0"/>
+    <w:lsdException w:name="Note Level 2" w:semiHidden="0" w:unhideWhenUsed="0"/>
+    <w:lsdException w:name="Note Level 3" w:semiHidden="0" w:unhideWhenUsed="0"/>
+    <w:lsdException w:name="Note Level 4" w:semiHidden="0" w:unhideWhenUsed="0"/>
+    <w:lsdException w:name="Note Level 5" w:semiHidden="0" w:unhideWhenUsed="0"/>
+    <w:lsdException w:name="Note Level 6" w:semiHidden="0" w:unhideWhenUsed="0"/>
+    <w:lsdException w:name="Note Level 7" w:semiHidden="0" w:unhideWhenUsed="0"/>
+    <w:lsdException w:name="Note Level 8" w:semiHidden="0" w:unhideWhenUsed="0"/>
+    <w:lsdException w:name="Note Level 9" w:semiHidden="0" w:unhideWhenUsed="0"/>
+    <w:lsdException w:name="Placeholder Text" w:unhideWhenUsed="0"/>
+    <w:lsdException w:name="No Spacing" w:semiHidden="0" w:uiPriority="1" w:unhideWhenUsed="0" w:qFormat="1"/>
+    <w:lsdException w:name="Light Shading" w:semiHidden="0" w:uiPriority="60" w:unhideWhenUsed="0"/>
+    <w:lsdException w:name="Light List" w:semiHidden="0" w:uiPriority="61" w:unhideWhenUsed="0"/>
+    <w:lsdException w:name="Light Grid" w:semiHidden="0" w:uiPriority="62" w:unhideWhenUsed="0"/>
+    <w:lsdException w:name="Medium Shading 1" w:semiHidden="0" w:uiPriority="63" w:unhideWhenUsed="0"/>
+    <w:lsdException w:name="Medium Shading 2" w:semiHidden="0" w:uiPriority="64" w:unhideWhenUsed="0"/>
+    <w:lsdException w:name="Medium List 1" w:semiHidden="0" w:uiPriority="65" w:unhideWhenUsed="0"/>
+    <w:lsdException w:name="Medium List 2" w:semiHidden="0" w:uiPriority="66" w:unhideWhenUsed="0"/>
+    <w:lsdException w:name="Medium Grid 1" w:semiHidden="0" w:uiPriority="67" w:unhideWhenUsed="0"/>
+    <w:lsdException w:name="Medium Grid 2" w:semiHidden="0" w:uiPriority="68" w:unhideWhenUsed="0"/>
+    <w:lsdException w:name="Medium Grid 3" w:semiHidden="0" w:uiPriority="69" w:unhideWhenUsed="0"/>
+    <w:lsdException w:name="Dark List" w:semiHidden="0" w:uiPriority="70" w:unhideWhenUsed="0"/>
+    <w:lsdException w:name="Colorful Shading" w:semiHidden="0" w:uiPriority="71" w:unhideWhenUsed="0"/>
+    <w:lsdException w:name="Colorful List" w:semiHidden="0" w:uiPriority="72" w:unhideWhenUsed="0"/>
+    <w:lsdException w:name="Colorful Grid" w:semiHidden="0" w:uiPriority="73" w:unhideWhenUsed="0"/>
+    <w:lsdException w:name="Light Shading Accent 1" w:semiHidden="0" w:uiPriority="60" w:unhideWhenUsed="0"/>
+    <w:lsdException w:name="Light List Accent 1" w:semiHidden="0" w:uiPriority="61" w:unhideWhenUsed="0"/>
+    <w:lsdException w:name="Light Grid Accent 1" w:semiHidden="0" w:uiPriority="62" w:unhideWhenUsed="0"/>
+    <w:lsdException w:name="Medium Shading 1 Accent 1" w:semiHidden="0" w:uiPriority="63" w:unhideWhenUsed="0"/>
+    <w:lsdException w:name="Medium Shading 2 Accent 1" w:semiHidden="0" w:uiPriority="64" w:unhideWhenUsed="0"/>
+    <w:lsdException w:name="Medium List 1 Accent 1" w:semiHidden="0" w:uiPriority="65" w:unhideWhenUsed="0"/>
+    <w:lsdException w:name="Revision" w:unhideWhenUsed="0"/>
+    <w:lsdException w:name="List Paragraph" w:semiHidden="0" w:uiPriority="34" w:unhideWhenUsed="0" w:qFormat="1"/>
+    <w:lsdException w:name="Quote" w:semiHidden="0" w:uiPriority="29" w:unhideWhenUsed="0" w:qFormat="1"/>
+    <w:lsdException w:name="Intense Quote" w:semiHidden="0" w:uiPriority="30" w:unhideWhenUsed="0" w:qFormat="1"/>
+    <w:lsdException w:name="Medium List 2 Accent 1" w:semiHidden="0" w:uiPriority="66" w:unhideWhenUsed="0"/>
+    <w:lsdException w:name="Medium Grid 1 Accent 1" w:semiHidden="0" w:uiPriority="67" w:unhideWhenUsed="0"/>
+    <w:lsdException w:name="Medium Grid 2 Accent 1" w:semiHidden="0" w:uiPriority="68" w:unhideWhenUsed="0"/>
+    <w:lsdException w:name="Medium Grid 3 Accent 1" w:semiHidden="0" w:uiPriority="69" w:unhideWhenUsed="0"/>
+    <w:lsdException w:name="Dark List Accent 1" w:semiHidden="0" w:uiPriority="70" w:unhideWhenUsed="0"/>
+    <w:lsdException w:name="Colorful Shading Accent 1" w:semiHidden="0" w:uiPriority="71" w:unhideWhenUsed="0"/>
+    <w:lsdException w:name="Colorful List Accent 1" w:semiHidden="0" w:uiPriority="72" w:unhideWhenUsed="0"/>
+    <w:lsdException w:name="Colorful Grid Accent 1" w:semiHidden="0" w:uiPriority="73" w:unhideWhenUsed="0"/>
+    <w:lsdException w:name="Light Shading Accent 2" w:semiHidden="0" w:uiPriority="60" w:unhideWhenUsed="0"/>
+    <w:lsdException w:name="Light List Accent 2" w:semiHidden="0" w:uiPriority="61" w:unhideWhenUsed="0"/>
+    <w:lsdException w:name="Light Grid Accent 2" w:semiHidden="0" w:uiPriority="62" w:unhideWhenUsed="0"/>
+    <w:lsdException w:name="Medium Shading 1 Accent 2" w:semiHidden="0" w:uiPriority="63" w:unhideWhenUsed="0"/>
+    <w:lsdException w:name="Medium Shading 2 Accent 2" w:semiHidden="0" w:uiPriority="64" w:unhideWhenUsed="0"/>
+    <w:lsdException w:name="Medium List 1 Accent 2" w:semiHidden="0" w:uiPriority="65" w:unhideWhenUsed="0"/>
+    <w:lsdException w:name="Medium List 2 Accent 2" w:semiHidden="0" w:uiPriority="66" w:unhideWhenUsed="0"/>
+    <w:lsdException w:name="Medium Grid 1 Accent 2" w:semiHidden="0" w:uiPriority="67" w:unhideWhenUsed="0"/>
+    <w:lsdException w:name="Medium Grid 2 Accent 2" w:semiHidden="0" w:uiPriority="68" w:unhideWhenUsed="0"/>
+    <w:lsdException w:name="Medium Grid 3 Accent 2" w:semiHidden="0" w:uiPriority="69" w:unhideWhenUsed="0"/>
+    <w:lsdException w:name="Dark List Accent 2" w:semiHidden="0" w:uiPriority="70" w:unhideWhenUsed="0"/>
+    <w:lsdException w:name="Colorful Shading Accent 2" w:semiHidden="0" w:uiPriority="71" w:unhideWhenUsed="0"/>
+    <w:lsdException w:name="Colorful List Accent 2" w:semiHidden="0" w:uiPriority="72" w:unhideWhenUsed="0"/>
+    <w:lsdException w:name="Colorful Grid Accent 2" w:semiHidden="0" w:uiPriority="73" w:unhideWhenUsed="0"/>
+    <w:lsdException w:name="Light Shading Accent 3" w:semiHidden="0" w:uiPriority="60" w:unhideWhenUsed="0"/>
+    <w:lsdException w:name="Light List Accent 3" w:semiHidden="0" w:uiPriority="61" w:unhideWhenUsed="0"/>
+    <w:lsdException w:name="Light Grid Accent 3" w:semiHidden="0" w:uiPriority="62" w:unhideWhenUsed="0"/>
+    <w:lsdException w:name="Medium Shading 1 Accent 3" w:semiHidden="0" w:uiPriority="63" w:unhideWhenUsed="0"/>
+    <w:lsdException w:name="Medium Shading 2 Accent 3" w:semiHidden="0" w:uiPriority="64" w:unhideWhenUsed="0"/>
+    <w:lsdException w:name="Medium List 1 Accent 3" w:semiHidden="0" w:uiPriority="65" w:unhideWhenUsed="0"/>
+    <w:lsdException w:name="Medium List 2 Accent 3" w:semiHidden="0" w:uiPriority="66" w:unhideWhenUsed="0"/>
+    <w:lsdException w:name="Medium Grid 1 Accent 3" w:semiHidden="0" w:uiPriority="67" w:unhideWhenUsed="0"/>
+    <w:lsdException w:name="Medium Grid 2 Accent 3" w:semiHidden="0" w:uiPriority="68" w:unhideWhenUsed="0"/>
+    <w:lsdException w:name="Medium Grid 3 Accent 3" w:semiHidden="0" w:uiPriority="69" w:unhideWhenUsed="0"/>
+    <w:lsdException w:name="Dark List Accent 3" w:semiHidden="0" w:uiPriority="70" w:unhideWhenUsed="0"/>
+    <w:lsdException w:name="Colorful Shading Accent 3" w:semiHidden="0" w:uiPriority="71" w:unhideWhenUsed="0"/>
+    <w:lsdException w:name="Colorful List Accent 3" w:semiHidden="0" w:uiPriority="72" w:unhideWhenUsed="0"/>
+    <w:lsdException w:name="Colorful Grid Accent 3" w:semiHidden="0" w:uiPriority="73" w:unhideWhenUsed="0"/>
+    <w:lsdException w:name="Light Shading Accent 4" w:semiHidden="0" w:uiPriority="60" w:unhideWhenUsed="0"/>
+    <w:lsdException w:name="Light List Accent 4" w:semiHidden="0" w:uiPriority="61" w:unhideWhenUsed="0"/>
+    <w:lsdException w:name="Light Grid Accent 4" w:semiHidden="0" w:uiPriority="62" w:unhideWhenUsed="0"/>
+    <w:lsdException w:name="Medium Shading 1 Accent 4" w:semiHidden="0" w:uiPriority="63" w:unhideWhenUsed="0"/>
+    <w:lsdException w:name="Medium Shading 2 Accent 4" w:semiHidden="0" w:uiPriority="64" w:unhideWhenUsed="0"/>
+    <w:lsdException w:name="Medium List 1 Accent 4" w:semiHidden="0" w:uiPriority="65" w:unhideWhenUsed="0"/>
+    <w:lsdException w:name="Medium List 2 Accent 4" w:semiHidden="0" w:uiPriority="66" w:unhideWhenUsed="0"/>
+    <w:lsdException w:name="Medium Grid 1 Accent 4" w:semiHidden="0" w:uiPriority="67" w:unhideWhenUsed="0"/>
+    <w:lsdException w:name="Medium Grid 2 Accent 4" w:semiHidden="0" w:uiPriority="68" w:unhideWhenUsed="0"/>
+    <w:lsdException w:name="Medium Grid 3 Accent 4" w:semiHidden="0" w:uiPriority="69" w:unhideWhenUsed="0"/>
+    <w:lsdException w:name="Dark List Accent 4" w:semiHidden="0" w:uiPriority="70" w:unhideWhenUsed="0"/>
+    <w:lsdException w:name="Colorful Shading Accent 4" w:semiHidden="0" w:uiPriority="71" w:unhideWhenUsed="0"/>
+    <w:lsdException w:name="Colorful List Accent 4" w:semiHidden="0" w:uiPriority="72" w:unhideWhenUsed="0"/>
+    <w:lsdException w:name="Colorful Grid Accent 4" w:semiHidden="0" w:uiPriority="73" w:unhideWhenUsed="0"/>
+    <w:lsdException w:name="Light Shading Accent 5" w:semiHidden="0" w:uiPriority="60" w:unhideWhenUsed="0"/>
+    <w:lsdException w:name="Light List Accent 5" w:semiHidden="0" w:uiPriority="61" w:unhideWhenUsed="0"/>
+    <w:lsdException w:name="Light Grid Accent 5" w:semiHidden="0" w:uiPriority="62" w:unhideWhenUsed="0"/>
+    <w:lsdException w:name="Medium Shading 1 Accent 5" w:semiHidden="0" w:uiPriority="63" w:unhideWhenUsed="0"/>
+    <w:lsdException w:name="Medium Shading 2 Accent 5" w:semiHidden="0" w:uiPriority="64" w:unhideWhenUsed="0"/>
+    <w:lsdException w:name="Medium List 1 Accent 5" w:semiHidden="0" w:uiPriority="65" w:unhideWhenUsed="0"/>
+    <w:lsdException w:name="Medium List 2 Accent 5" w:semiHidden="0" w:uiPriority="66" w:unhideWhenUsed="0"/>
+    <w:lsdException w:name="Medium Grid 1 Accent 5" w:semiHidden="0" w:uiPriority="67" w:unhideWhenUsed="0"/>
+    <w:lsdException w:name="Medium Grid 2 Accent 5" w:semiHidden="0" w:uiPriority="68" w:unhideWhenUsed="0"/>
+    <w:lsdException w:name="Medium Grid 3 Accent 5" w:semiHidden="0" w:uiPriority="69" w:unhideWhenUsed="0"/>
+    <w:lsdException w:name="Dark List Accent 5" w:semiHidden="0" w:uiPriority="70" w:unhideWhenUsed="0"/>
+    <w:lsdException w:name="Colorful Shading Accent 5" w:semiHidden="0" w:uiPriority="71" w:unhideWhenUsed="0"/>
+    <w:lsdException w:name="Colorful List Accent 5" w:semiHidden="0" w:uiPriority="72" w:unhideWhenUsed="0"/>
+    <w:lsdException w:name="Colorful Grid Accent 5" w:semiHidden="0" w:uiPriority="73" w:unhideWhenUsed="0"/>
+    <w:lsdException w:name="Light Shading Accent 6" w:semiHidden="0" w:uiPriority="60" w:unhideWhenUsed="0"/>
+    <w:lsdException w:name="Light List Accent 6" w:semiHidden="0" w:uiPriority="61" w:unhideWhenUsed="0"/>
+    <w:lsdException w:name="Light Grid Accent 6" w:semiHidden="0" w:uiPriority="62" w:unhideWhenUsed="0"/>
+    <w:lsdException w:name="Medium Shading 1 Accent 6" w:semiHidden="0" w:uiPriority="63" w:unhideWhenUsed="0"/>
+    <w:lsdException w:name="Medium Shading 2 Accent 6" w:semiHidden="0" w:uiPriority="64" w:unhideWhenUsed="0"/>
+    <w:lsdException w:name="Medium List 1 Accent 6" w:semiHidden="0" w:uiPriority="65" w:unhideWhenUsed="0"/>
+    <w:lsdException w:name="Medium List 2 Accent 6" w:semiHidden="0" w:uiPriority="66" w:unhideWhenUsed="0"/>
+    <w:lsdException w:name="Medium Grid 1 Accent 6" w:semiHidden="0" w:uiPriority="67" w:unhideWhenUsed="0"/>
+    <w:lsdException w:name="Medium Grid 2 Accent 6" w:semiHidden="0" w:uiPriority="68" w:unhideWhenUsed="0"/>
+    <w:lsdException w:name="Medium Grid 3 Accent 6" w:semiHidden="0" w:uiPriority="69" w:unhideWhenUsed="0"/>
+    <w:lsdException w:name="Dark List Accent 6" w:semiHidden="0" w:uiPriority="70" w:unhideWhenUsed="0"/>
+    <w:lsdException w:name="Colorful Shading Accent 6" w:semiHidden="0" w:uiPriority="71" w:unhideWhenUsed="0"/>
+    <w:lsdException w:name="Colorful List Accent 6" w:semiHidden="0" w:uiPriority="72" w:unhideWhenUsed="0"/>
+    <w:lsdException w:name="Colorful Grid Accent 6" w:semiHidden="0" w:uiPriority="73" w:unhideWhenUsed="0"/>
+    <w:lsdException w:name="Subtle Emphasis" w:semiHidden="0" w:uiPriority="19" w:unhideWhenUsed="0" w:qFormat="1"/>
+    <w:lsdException w:name="Intense Emphasis" w:semiHidden="0" w:uiPriority="21" w:unhideWhenUsed="0" w:qFormat="1"/>
+    <w:lsdException w:name="Subtle Reference" w:semiHidden="0" w:uiPriority="31" w:unhideWhenUsed="0" w:qFormat="1"/>
+    <w:lsdException w:name="Intense Reference" w:semiHidden="0" w:uiPriority="32" w:unhideWhenUsed="0" w:qFormat="1"/>
+    <w:lsdException w:name="Book Title" w:semiHidden="0" w:uiPriority="33" w:unhideWhenUsed="0" w:qFormat="1"/>
+    <w:lsdException w:name="Bibliography" w:uiPriority="37"/>
+    <w:lsdException w:name="TOC Heading" w:uiPriority="39" w:qFormat="1"/>
+  </w:latentStyles>
+  <w:style w:type="paragraph" w:default="1" w:styleId="Normal">
+    <w:name w:val="Normal"/>
+    <w:qFormat/>
+    <w:rsid w:val="00340B22"/>
+    <w:pPr>
+      <w:spacing w:after="0" w:line="240" w:lineRule="auto"/>
+    </w:pPr>
+    <w:rPr>
+      <w:rFonts w:ascii="Times New Roman" w:eastAsia="Times New Roman" w:hAnsi="Times New Roman" w:cs="Times New Roman"/>
+      <w:sz w:val="24"/>
+      <w:szCs w:val="24"/>
+      <w:lang w:val="en-US"/>
+    </w:rPr>
+  </w:style>
+  <w:style w:type="character" w:default="1" w:styleId="DefaultParagraphFont">
+    <w:name w:val="Default Paragraph Font"/>
+    <w:uiPriority w:val="1"/>
+    <w:semiHidden/>
+    <w:unhideWhenUsed/>
+  </w:style>
+  <w:style w:type="table" w:default="1" w:styleId="TableNormal">
+    <w:name w:val="Normal Table"/>
+    <w:uiPriority w:val="99"/>
+    <w:semiHidden/>
+    <w:unhideWhenUsed/>
+    <w:tblPr>
+      <w:tblInd w:w="0" w:type="dxa"/>
+      <w:tblCellMar>
+        <w:top w:w="0" w:type="dxa"/>
+        <w:left w:w="108" w:type="dxa"/>
+        <w:bottom w:w="0" w:type="dxa"/>
+        <w:right w:w="108" w:type="dxa"/>
+      </w:tblCellMar>
+    </w:tblPr>
+  </w:style>
+  <w:style w:type="numbering" w:default="1" w:styleId="NoList">
+    <w:name w:val="No List"/>
+    <w:uiPriority w:val="99"/>
+    <w:semiHidden/>
+    <w:unhideWhenUsed/>
+  </w:style>
+  <w:style w:type="paragraph" w:styleId="Footer">
+    <w:name w:val="footer"/>
+    <w:basedOn w:val="Normal"/>
+    <w:link w:val="FooterChar"/>
+    <w:rsid w:val="00340B22"/>
+    <w:pPr>
+      <w:tabs>
+        <w:tab w:val="center" w:pos="4320"/>
+        <w:tab w:val="right" w:pos="8640"/>
+      </w:tabs>
+    </w:pPr>
+  </w:style>
+  <w:style w:type="character" w:customStyle="1" w:styleId="FooterChar">
+    <w:name w:val="Footer Char"/>
+    <w:basedOn w:val="DefaultParagraphFont"/>
+    <w:link w:val="Footer"/>
+    <w:rsid w:val="00340B22"/>
+    <w:rPr>
+      <w:rFonts w:ascii="Times New Roman" w:eastAsia="Times New Roman" w:hAnsi="Times New Roman" w:cs="Times New Roman"/>
+      <w:sz w:val="24"/>
+      <w:szCs w:val="24"/>
+      <w:lang w:val="en-US"/>
+    </w:rPr>
+  </w:style>
+  <w:style w:type="character" w:styleId="PageNumber">
+    <w:name w:val="page number"/>
+    <w:basedOn w:val="DefaultParagraphFont"/>
+    <w:rsid w:val="00340B22"/>
+  </w:style>
+  <w:style w:type="character" w:styleId="Hyperlink">
+    <w:name w:val="Hyperlink"/>
+    <w:rsid w:val="00340B22"/>
+    <w:rPr>
+      <w:color w:val="0000FF"/>
+      <w:u w:val="single"/>
+    </w:rPr>
+  </w:style>
+  <w:style w:type="paragraph" w:styleId="ListParagraph">
+    <w:name w:val="List Paragraph"/>
+    <w:basedOn w:val="Normal"/>
+    <w:uiPriority w:val="34"/>
+    <w:qFormat/>
+    <w:rsid w:val="00D175C9"/>
+    <w:pPr>
+      <w:ind w:left="720"/>
+      <w:contextualSpacing/>
+    </w:pPr>
+  </w:style>
+  <w:style w:type="paragraph" w:styleId="HTMLPreformatted">
+    <w:name w:val="HTML Preformatted"/>
+    <w:basedOn w:val="Normal"/>
+    <w:link w:val="HTMLPreformattedChar"/>
+    <w:uiPriority w:val="99"/>
+    <w:semiHidden/>
+    <w:unhideWhenUsed/>
+    <w:rsid w:val="00506B62"/>
+    <w:pPr>
+      <w:tabs>
+        <w:tab w:val="left" w:pos="916"/>
+        <w:tab w:val="left" w:pos="1832"/>
+        <w:tab w:val="left" w:pos="2748"/>
+        <w:tab w:val="left" w:pos="3664"/>
+        <w:tab w:val="left" w:pos="4580"/>
+        <w:tab w:val="left" w:pos="5496"/>
+        <w:tab w:val="left" w:pos="6412"/>
+        <w:tab w:val="left" w:pos="7328"/>
+        <w:tab w:val="left" w:pos="8244"/>
+        <w:tab w:val="left" w:pos="9160"/>
+        <w:tab w:val="left" w:pos="10076"/>
+        <w:tab w:val="left" w:pos="10992"/>
+        <w:tab w:val="left" w:pos="11908"/>
+        <w:tab w:val="left" w:pos="12824"/>
+        <w:tab w:val="left" w:pos="13740"/>
+        <w:tab w:val="left" w:pos="14656"/>
+      </w:tabs>
+    </w:pPr>
+    <w:rPr>
+      <w:rFonts w:ascii="Courier New" w:hAnsi="Courier New" w:cs="Courier New"/>
+      <w:sz w:val="20"/>
+      <w:szCs w:val="20"/>
+      <w:lang w:val="en-IN" w:eastAsia="en-IN"/>
+    </w:rPr>
+  </w:style>
+  <w:style w:type="character" w:customStyle="1" w:styleId="HTMLPreformattedChar">
+    <w:name w:val="HTML Preformatted Char"/>
+    <w:basedOn w:val="DefaultParagraphFont"/>
+    <w:link w:val="HTMLPreformatted"/>
+    <w:uiPriority w:val="99"/>
+    <w:semiHidden/>
+    <w:rsid w:val="00506B62"/>
+    <w:rPr>
+      <w:rFonts w:ascii="Courier New" w:eastAsia="Times New Roman" w:hAnsi="Courier New" w:cs="Courier New"/>
+      <w:sz w:val="20"/>
+      <w:szCs w:val="20"/>
+      <w:lang w:eastAsia="en-IN"/>
+    </w:rPr>
+  </w:style>
+  <w:style w:type="paragraph" w:styleId="Header">
+    <w:name w:val="header"/>
+    <w:basedOn w:val="Normal"/>
+    <w:link w:val="HeaderChar"/>
+    <w:uiPriority w:val="99"/>
+    <w:unhideWhenUsed/>
+    <w:rsid w:val="00733524"/>
+    <w:pPr>
+      <w:tabs>
+        <w:tab w:val="center" w:pos="4513"/>
+        <w:tab w:val="right" w:pos="9026"/>
+      </w:tabs>
+    </w:pPr>
+  </w:style>
+  <w:style w:type="character" w:customStyle="1" w:styleId="HeaderChar">
+    <w:name w:val="Header Char"/>
+    <w:basedOn w:val="DefaultParagraphFont"/>
+    <w:link w:val="Header"/>
+    <w:uiPriority w:val="99"/>
+    <w:rsid w:val="00733524"/>
+    <w:rPr>
+      <w:rFonts w:ascii="Times New Roman" w:eastAsia="Times New Roman" w:hAnsi="Times New Roman" w:cs="Times New Roman"/>
+      <w:sz w:val="24"/>
+      <w:szCs w:val="24"/>
+      <w:lang w:val="en-US"/>
+    </w:rPr>
+  </w:style>
+  <w:style w:type="character" w:customStyle="1" w:styleId="apple-converted-space">
+    <w:name w:val="apple-converted-space"/>
+    <w:basedOn w:val="DefaultParagraphFont"/>
+    <w:rsid w:val="00046BB6"/>
+  </w:style>
+  <w:style w:type="character" w:styleId="FollowedHyperlink">
+    <w:name w:val="FollowedHyperlink"/>
+    <w:basedOn w:val="DefaultParagraphFont"/>
+    <w:uiPriority w:val="99"/>
+    <w:semiHidden/>
+    <w:unhideWhenUsed/>
+    <w:rsid w:val="00CD1856"/>
+    <w:rPr>
+      <w:color w:val="800080" w:themeColor="followedHyperlink"/>
+      <w:u w:val="single"/>
+    </w:rPr>
+  </w:style>
+  <w:style w:type="paragraph" w:customStyle="1" w:styleId="Default">
+    <w:name w:val="Default"/>
+    <w:rsid w:val="00943FED"/>
+    <w:pPr>
+      <w:autoSpaceDE w:val="0"/>
+      <w:autoSpaceDN w:val="0"/>
+      <w:adjustRightInd w:val="0"/>
+      <w:spacing w:after="0" w:line="240" w:lineRule="auto"/>
+    </w:pPr>
+    <w:rPr>
+      <w:rFonts w:ascii="Times New Roman" w:hAnsi="Times New Roman" w:cs="Times New Roman"/>
+      <w:color w:val="000000"/>
+      <w:sz w:val="24"/>
+      <w:szCs w:val="24"/>
+      <w:lang w:val="en-US"/>
+    </w:rPr>
+  </w:style>
+</w:styles>
+</file>
+
+<file path=word/stylesWithEffects.xml><?xml version="1.0" encoding="utf-8"?>
+<w:styles xmlns:wpc="http://schemas.microsoft.com/office/word/2010/wordprocessingCanvas" xmlns:mo="http://schemas.microsoft.com/office/mac/office/2008/main" xmlns:mc="http://schemas.openxmlformats.org/markup-compatibility/2006" xmlns:mv="urn:schemas-microsoft-com:mac:vml" xmlns:o="urn:schemas-microsoft-com:office:office" xmlns:r="http://schemas.openxmlformats.org/officeDocument/2006/relationships" xmlns:m="http://schemas.openxmlformats.org/officeDocument/2006/math" xmlns:v="urn:schemas-microsoft-com:vml" xmlns:wp14="http://schemas.microsoft.com/office/word/2010/wordprocessingDrawing" xmlns:wp="http://schemas.openxmlformats.org/drawingml/2006/wordprocessingDrawing" xmlns:w10="urn:schemas-microsoft-com:office:word" xmlns:w="http://schemas.openxmlformats.org/wordprocessingml/2006/main" xmlns:w14="http://schemas.microsoft.com/office/word/2010/wordml" xmlns:wpg="http://schemas.microsoft.com/office/word/2010/wordprocessingGroup" xmlns:wpi="http://schemas.microsoft.com/office/word/2010/wordprocessingInk" xmlns:wne="http://schemas.microsoft.com/office/word/2006/wordml" xmlns:wps="http://schemas.microsoft.com/office/word/2010/wordprocessingShape" mc:Ignorable="w14 wp14">
+  <w:docDefaults>
+    <w:rPrDefault>
+      <w:rPr>
+        <w:rFonts w:asciiTheme="minorHAnsi" w:eastAsiaTheme="minorHAnsi" w:hAnsiTheme="minorHAnsi" w:cstheme="minorBidi"/>
+        <w:sz w:val="22"/>
+        <w:szCs w:val="22"/>
+        <w:lang w:val="en-IN" w:eastAsia="en-US" w:bidi="ar-SA"/>
+      </w:rPr>
+    </w:rPrDefault>
+    <w:pPrDefault>
+      <w:pPr>
+        <w:spacing w:after="200" w:line="276" w:lineRule="auto"/>
+      </w:pPr>
+    </w:pPrDefault>
+  </w:docDefaults>
+  <w:latentStyles w:defLockedState="0" w:defUIPriority="99" w:defSemiHidden="1" w:defUnhideWhenUsed="1" w:defQFormat="0" w:count="276">
+    <w:lsdException w:name="Normal" w:semiHidden="0" w:uiPriority="0" w:unhideWhenUsed="0" w:qFormat="1"/>
+    <w:lsdException w:name="heading 1" w:semiHidden="0" w:uiPriority="9" w:unhideWhenUsed="0" w:qFormat="1"/>
+    <w:lsdException w:name="heading 2" w:uiPriority="9" w:qFormat="1"/>
+    <w:lsdException w:name="heading 3" w:uiPriority="9" w:qFormat="1"/>
+    <w:lsdException w:name="heading 4" w:uiPriority="9" w:qFormat="1"/>
+    <w:lsdException w:name="heading 5" w:uiPriority="9" w:qFormat="1"/>
+    <w:lsdException w:name="heading 6" w:uiPriority="9" w:qFormat="1"/>
+    <w:lsdException w:name="heading 7" w:uiPriority="9" w:qFormat="1"/>
+    <w:lsdException w:name="heading 8" w:uiPriority="9" w:qFormat="1"/>
+    <w:lsdException w:name="heading 9" w:uiPriority="9" w:qFormat="1"/>
+    <w:lsdException w:name="toc 1" w:uiPriority="39"/>
+    <w:lsdException w:name="toc 2" w:uiPriority="39"/>
+    <w:lsdException w:name="toc 3" w:uiPriority="39"/>
+    <w:lsdException w:name="toc 4" w:uiPriority="39"/>
+    <w:lsdException w:name="toc 5" w:uiPriority="39"/>
+    <w:lsdException w:name="toc 6" w:uiPriority="39"/>
+    <w:lsdException w:name="toc 7" w:uiPriority="39"/>
+    <w:lsdException w:name="toc 8" w:uiPriority="39"/>
+    <w:lsdException w:name="toc 9" w:uiPriority="39"/>
+    <w:lsdException w:name="footer" w:uiPriority="0"/>
+    <w:lsdException w:name="caption" w:uiPriority="35" w:qFormat="1"/>
+    <w:lsdException w:name="page number" w:uiPriority="0"/>
+    <w:lsdException w:name="Title" w:semiHidden="0" w:uiPriority="10" w:unhideWhenUsed="0" w:qFormat="1"/>
+    <w:lsdException w:name="Default Paragraph Font" w:uiPriority="1"/>
+    <w:lsdException w:name="Subtitle" w:semiHidden="0" w:uiPriority="11" w:unhideWhenUsed="0" w:qFormat="1"/>
+    <w:lsdException w:name="Hyperlink" w:uiPriority="0"/>
+    <w:lsdException w:name="Strong" w:semiHidden="0" w:uiPriority="22" w:unhideWhenUsed="0" w:qFormat="1"/>
+    <w:lsdException w:name="Emphasis" w:semiHidden="0" w:uiPriority="20" w:unhideWhenUsed="0" w:qFormat="1"/>
+    <w:lsdException w:name="Table Grid" w:semiHidden="0" w:uiPriority="59" w:unhideWhenUsed="0"/>
+    <w:lsdException w:name="Note Level 1" w:semiHidden="0" w:unhideWhenUsed="0"/>
+    <w:lsdException w:name="Note Level 2" w:semiHidden="0" w:unhideWhenUsed="0"/>
+    <w:lsdException w:name="Note Level 3" w:semiHidden="0" w:unhideWhenUsed="0"/>
+    <w:lsdException w:name="Note Level 4" w:semiHidden="0" w:unhideWhenUsed="0"/>
+    <w:lsdException w:name="Note Level 5" w:semiHidden="0" w:unhideWhenUsed="0"/>
+    <w:lsdException w:name="Note Level 6" w:semiHidden="0" w:unhideWhenUsed="0"/>
+    <w:lsdException w:name="Note Level 7" w:semiHidden="0" w:unhideWhenUsed="0"/>
+    <w:lsdException w:name="Note Level 8" w:semiHidden="0" w:unhideWhenUsed="0"/>
+    <w:lsdException w:name="Note Level 9" w:semiHidden="0" w:unhideWhenUsed="0"/>
+    <w:lsdException w:name="Placeholder Text" w:unhideWhenUsed="0"/>
+    <w:lsdException w:name="No Spacing" w:semiHidden="0" w:uiPriority="1" w:unhideWhenUsed="0" w:qFormat="1"/>
+    <w:lsdException w:name="Light Shading" w:semiHidden="0" w:uiPriority="60" w:unhideWhenUsed="0"/>
+    <w:lsdException w:name="Light List" w:semiHidden="0" w:uiPriority="61" w:unhideWhenUsed="0"/>
+    <w:lsdException w:name="Light Grid" w:semiHidden="0" w:uiPriority="62" w:unhideWhenUsed="0"/>
+    <w:lsdException w:name="Medium Shading 1" w:semiHidden="0" w:uiPriority="63" w:unhideWhenUsed="0"/>
+    <w:lsdException w:name="Medium Shading 2" w:semiHidden="0" w:uiPriority="64" w:unhideWhenUsed="0"/>
+    <w:lsdException w:name="Medium List 1" w:semiHidden="0" w:uiPriority="65" w:unhideWhenUsed="0"/>
+    <w:lsdException w:name="Medium List 2" w:semiHidden="0" w:uiPriority="66" w:unhideWhenUsed="0"/>
+    <w:lsdException w:name="Medium Grid 1" w:semiHidden="0" w:uiPriority="67" w:unhideWhenUsed="0"/>
+    <w:lsdException w:name="Medium Grid 2" w:semiHidden="0" w:uiPriority="68" w:unhideWhenUsed="0"/>
+    <w:lsdException w:name="Medium Grid 3" w:semiHidden="0" w:uiPriority="69" w:unhideWhenUsed="0"/>
+    <w:lsdException w:name="Dark List" w:semiHidden="0" w:uiPriority="70" w:unhideWhenUsed="0"/>
+    <w:lsdException w:name="Colorful Shading" w:semiHidden="0" w:uiPriority="71" w:unhideWhenUsed="0"/>
+    <w:lsdException w:name="Colorful List" w:semiHidden="0" w:uiPriority="72" w:unhideWhenUsed="0"/>
+    <w:lsdException w:name="Colorful Grid" w:semiHidden="0" w:uiPriority="73" w:unhideWhenUsed="0"/>
+    <w:lsdException w:name="Light Shading Accent 1" w:semiHidden="0" w:uiPriority="60" w:unhideWhenUsed="0"/>
+    <w:lsdException w:name="Light List Accent 1" w:semiHidden="0" w:uiPriority="61" w:unhideWhenUsed="0"/>
+    <w:lsdException w:name="Light Grid Accent 1" w:semiHidden="0" w:uiPriority="62" w:unhideWhenUsed="0"/>
+    <w:lsdException w:name="Medium Shading 1 Accent 1" w:semiHidden="0" w:uiPriority="63" w:unhideWhenUsed="0"/>
+    <w:lsdException w:name="Medium Shading 2 Accent 1" w:semiHidden="0" w:uiPriority="64" w:unhideWhenUsed="0"/>
+    <w:lsdException w:name="Medium List 1 Accent 1" w:semiHidden="0" w:uiPriority="65" w:unhideWhenUsed="0"/>
+    <w:lsdException w:name="Revision" w:unhideWhenUsed="0"/>
+    <w:lsdException w:name="List Paragraph" w:semiHidden="0" w:uiPriority="34" w:unhideWhenUsed="0" w:qFormat="1"/>
+    <w:lsdException w:name="Quote" w:semiHidden="0" w:uiPriority="29" w:unhideWhenUsed="0" w:qFormat="1"/>
+    <w:lsdException w:name="Intense Quote" w:semiHidden="0" w:uiPriority="30" w:unhideWhenUsed="0" w:qFormat="1"/>
+    <w:lsdException w:name="Medium List 2 Accent 1" w:semiHidden="0" w:uiPriority="66" w:unhideWhenUsed="0"/>
+    <w:lsdException w:name="Medium Grid 1 Accent 1" w:semiHidden="0" w:uiPriority="67" w:unhideWhenUsed="0"/>
+    <w:lsdException w:name="Medium Grid 2 Accent 1" w:semiHidden="0" w:uiPriority="68" w:unhideWhenUsed="0"/>
+    <w:lsdException w:name="Medium Grid 3 Accent 1" w:semiHidden="0" w:uiPriority="69" w:unhideWhenUsed="0"/>
+    <w:lsdException w:name="Dark List Accent 1" w:semiHidden="0" w:uiPriority="70" w:unhideWhenUsed="0"/>
+    <w:lsdException w:name="Colorful Shading Accent 1" w:semiHidden="0" w:uiPriority="71" w:unhideWhenUsed="0"/>
+    <w:lsdException w:name="Colorful List Accent 1" w:semiHidden="0" w:uiPriority="72" w:unhideWhenUsed="0"/>
+    <w:lsdException w:name="Colorful Grid Accent 1" w:semiHidden="0" w:uiPriority="73" w:unhideWhenUsed="0"/>
+    <w:lsdException w:name="Light Shading Accent 2" w:semiHidden="0" w:uiPriority="60" w:unhideWhenUsed="0"/>
+    <w:lsdException w:name="Light List Accent 2" w:semiHidden="0" w:uiPriority="61" w:unhideWhenUsed="0"/>
+    <w:lsdException w:name="Light Grid Accent 2" w:semiHidden="0" w:uiPriority="62" w:unhideWhenUsed="0"/>
+    <w:lsdException w:name="Medium Shading 1 Accent 2" w:semiHidden="0" w:uiPriority="63" w:unhideWhenUsed="0"/>
+    <w:lsdException w:name="Medium Shading 2 Accent 2" w:semiHidden="0" w:uiPriority="64" w:unhideWhenUsed="0"/>
+    <w:lsdException w:name="Medium List 1 Accent 2" w:semiHidden="0" w:uiPriority="65" w:unhideWhenUsed="0"/>
+    <w:lsdException w:name="Medium List 2 Accent 2" w:semiHidden="0" w:uiPriority="66" w:unhideWhenUsed="0"/>
+    <w:lsdException w:name="Medium Grid 1 Accent 2" w:semiHidden="0" w:uiPriority="67" w:unhideWhenUsed="0"/>
+    <w:lsdException w:name="Medium Grid 2 Accent 2" w:semiHidden="0" w:uiPriority="68" w:unhideWhenUsed="0"/>
+    <w:lsdException w:name="Medium Grid 3 Accent 2" w:semiHidden="0" w:uiPriority="69" w:unhideWhenUsed="0"/>
+    <w:lsdException w:name="Dark List Accent 2" w:semiHidden="0" w:uiPriority="70" w:unhideWhenUsed="0"/>
+    <w:lsdException w:name="Colorful Shading Accent 2" w:semiHidden="0" w:uiPriority="71" w:unhideWhenUsed="0"/>
+    <w:lsdException w:name="Colorful List Accent 2" w:semiHidden="0" w:uiPriority="72" w:unhideWhenUsed="0"/>
+    <w:lsdException w:name="Colorful Grid Accent 2" w:semiHidden="0" w:uiPriority="73" w:unhideWhenUsed="0"/>
+    <w:lsdException w:name="Light Shading Accent 3" w:semiHidden="0" w:uiPriority="60" w:unhideWhenUsed="0"/>
+    <w:lsdException w:name="Light List Accent 3" w:semiHidden="0" w:uiPriority="61" w:unhideWhenUsed="0"/>
+    <w:lsdException w:name="Light Grid Accent 3" w:semiHidden="0" w:uiPriority="62" w:unhideWhenUsed="0"/>
+    <w:lsdException w:name="Medium Shading 1 Accent 3" w:semiHidden="0" w:uiPriority="63" w:unhideWhenUsed="0"/>
+    <w:lsdException w:name="Medium Shading 2 Accent 3" w:semiHidden="0" w:uiPriority="64" w:unhideWhenUsed="0"/>
+    <w:lsdException w:name="Medium List 1 Accent 3" w:semiHidden="0" w:uiPriority="65" w:unhideWhenUsed="0"/>
+    <w:lsdException w:name="Medium List 2 Accent 3" w:semiHidden="0" w:uiPriority="66" w:unhideWhenUsed="0"/>
+    <w:lsdException w:name="Medium Grid 1 Accent 3" w:semiHidden="0" w:uiPriority="67" w:unhideWhenUsed="0"/>
+    <w:lsdException w:name="Medium Grid 2 Accent 3" w:semiHidden="0" w:uiPriority="68" w:unhideWhenUsed="0"/>
+    <w:lsdException w:name="Medium Grid 3 Accent 3" w:semiHidden="0" w:uiPriority="69" w:unhideWhenUsed="0"/>
+    <w:lsdException w:name="Dark List Accent 3" w:semiHidden="0" w:uiPriority="70" w:unhideWhenUsed="0"/>
+    <w:lsdException w:name="Colorful Shading Accent 3" w:semiHidden="0" w:uiPriority="71" w:unhideWhenUsed="0"/>
+    <w:lsdException w:name="Colorful List Accent 3" w:semiHidden="0" w:uiPriority="72" w:unhideWhenUsed="0"/>
+    <w:lsdException w:name="Colorful Grid Accent 3" w:semiHidden="0" w:uiPriority="73" w:unhideWhenUsed="0"/>
+    <w:lsdException w:name="Light Shading Accent 4" w:semiHidden="0" w:uiPriority="60" w:unhideWhenUsed="0"/>
+    <w:lsdException w:name="Light List Accent 4" w:semiHidden="0" w:uiPriority="61" w:unhideWhenUsed="0"/>
+    <w:lsdException w:name="Light Grid Accent 4" w:semiHidden="0" w:uiPriority="62" w:unhideWhenUsed="0"/>
+    <w:lsdException w:name="Medium Shading 1 Accent 4" w:semiHidden="0" w:uiPriority="63" w:unhideWhenUsed="0"/>
+    <w:lsdException w:name="Medium Shading 2 Accent 4" w:semiHidden="0" w:uiPriority="64" w:unhideWhenUsed="0"/>
+    <w:lsdException w:name="Medium List 1 Accent 4" w:semiHidden="0" w:uiPriority="65" w:unhideWhenUsed="0"/>
+    <w:lsdException w:name="Medium List 2 Accent 4" w:semiHidden="0" w:uiPriority="66" w:unhideWhenUsed="0"/>
+    <w:lsdException w:name="Medium Grid 1 Accent 4" w:semiHidden="0" w:uiPriority="67" w:unhideWhenUsed="0"/>
+    <w:lsdException w:name="Medium Grid 2 Accent 4" w:semiHidden="0" w:uiPriority="68" w:unhideWhenUsed="0"/>
+    <w:lsdException w:name="Medium Grid 3 Accent 4" w:semiHidden="0" w:uiPriority="69" w:unhideWhenUsed="0"/>
+    <w:lsdException w:name="Dark List Accent 4" w:semiHidden="0" w:uiPriority="70" w:unhideWhenUsed="0"/>
+    <w:lsdException w:name="Colorful Shading Accent 4" w:semiHidden="0" w:uiPriority="71" w:unhideWhenUsed="0"/>
+    <w:lsdException w:name="Colorful List Accent 4" w:semiHidden="0" w:uiPriority="72" w:unhideWhenUsed="0"/>
+    <w:lsdException w:name="Colorful Grid Accent 4" w:semiHidden="0" w:uiPriority="73" w:unhideWhenUsed="0"/>
+    <w:lsdException w:name="Light Shading Accent 5" w:semiHidden="0" w:uiPriority="60" w:unhideWhenUsed="0"/>
+    <w:lsdException w:name="Light List Accent 5" w:semiHidden="0" w:uiPriority="61" w:unhideWhenUsed="0"/>
+    <w:lsdException w:name="Light Grid Accent 5" w:semiHidden="0" w:uiPriority="62" w:unhideWhenUsed="0"/>
+    <w:lsdException w:name="Medium Shading 1 Accent 5" w:semiHidden="0" w:uiPriority="63" w:unhideWhenUsed="0"/>
+    <w:lsdException w:name="Medium Shading 2 Accent 5" w:semiHidden="0" w:uiPriority="64" w:unhideWhenUsed="0"/>
+    <w:lsdException w:name="Medium List 1 Accent 5" w:semiHidden="0" w:uiPriority="65" w:unhideWhenUsed="0"/>
+    <w:lsdException w:name="Medium List 2 Accent 5" w:semiHidden="0" w:uiPriority="66" w:unhideWhenUsed="0"/>
+    <w:lsdException w:name="Medium Grid 1 Accent 5" w:semiHidden="0" w:uiPriority="67" w:unhideWhenUsed="0"/>
+    <w:lsdException w:name="Medium Grid 2 Accent 5" w:semiHidden="0" w:uiPriority="68" w:unhideWhenUsed="0"/>
+    <w:lsdException w:name="Medium Grid 3 Accent 5" w:semiHidden="0" w:uiPriority="69" w:unhideWhenUsed="0"/>
+    <w:lsdException w:name="Dark List Accent 5" w:semiHidden="0" w:uiPriority="70" w:unhideWhenUsed="0"/>
+    <w:lsdException w:name="Colorful Shading Accent 5" w:semiHidden="0" w:uiPriority="71" w:unhideWhenUsed="0"/>
+    <w:lsdException w:name="Colorful List Accent 5" w:semiHidden="0" w:uiPriority="72" w:unhideWhenUsed="0"/>
+    <w:lsdException w:name="Colorful Grid Accent 5" w:semiHidden="0" w:uiPriority="73" w:unhideWhenUsed="0"/>
+    <w:lsdException w:name="Light Shading Accent 6" w:semiHidden="0" w:uiPriority="60" w:unhideWhenUsed="0"/>
+    <w:lsdException w:name="Light List Accent 6" w:semiHidden="0" w:uiPriority="61" w:unhideWhenUsed="0"/>
+    <w:lsdException w:name="Light Grid Accent 6" w:semiHidden="0" w:uiPriority="62" w:unhideWhenUsed="0"/>
+    <w:lsdException w:name="Medium Shading 1 Accent 6" w:semiHidden="0" w:uiPriority="63" w:unhideWhenUsed="0"/>
+    <w:lsdException w:name="Medium Shading 2 Accent 6" w:semiHidden="0" w:uiPriority="64" w:unhideWhenUsed="0"/>
+    <w:lsdException w:name="Medium List 1 Accent 6" w:semiHidden="0" w:uiPriority="65" w:unhideWhenUsed="0"/>
+    <w:lsdException w:name="Medium List 2 Accent 6" w:semiHidden="0" w:uiPriority="66" w:unhideWhenUsed="0"/>
+    <w:lsdException w:name="Medium Grid 1 Accent 6" w:semiHidden="0" w:uiPriority="67" w:unhideWhenUsed="0"/>
+    <w:lsdException w:name="Medium Grid 2 Accent 6" w:semiHidden="0" w:uiPriority="68" w:unhideWhenUsed="0"/>
+    <w:lsdException w:name="Medium Grid 3 Accent 6" w:semiHidden="0" w:uiPriority="69" w:unhideWhenUsed="0"/>
+    <w:lsdException w:name="Dark List Accent 6" w:semiHidden="0" w:uiPriority="70" w:unhideWhenUsed="0"/>
+    <w:lsdException w:name="Colorful Shading Accent 6" w:semiHidden="0" w:uiPriority="71" w:unhideWhenUsed="0"/>
+    <w:lsdException w:name="Colorful List Accent 6" w:semiHidden="0" w:uiPriority="72" w:unhideWhenUsed="0"/>
+    <w:lsdException w:name="Colorful Grid Accent 6" w:semiHidden="0" w:uiPriority="73" w:unhideWhenUsed="0"/>
+    <w:lsdException w:name="Subtle Emphasis" w:semiHidden="0" w:uiPriority="19" w:unhideWhenUsed="0" w:qFormat="1"/>
+    <w:lsdException w:name="Intense Emphasis" w:semiHidden="0" w:uiPriority="21" w:unhideWhenUsed="0" w:qFormat="1"/>
+    <w:lsdException w:name="Subtle Reference" w:semiHidden="0" w:uiPriority="31" w:unhideWhenUsed="0" w:qFormat="1"/>
+    <w:lsdException w:name="Intense Reference" w:semiHidden="0" w:uiPriority="32" w:unhideWhenUsed="0" w:qFormat="1"/>
+    <w:lsdException w:name="Book Title" w:semiHidden="0" w:uiPriority="33" w:unhideWhenUsed="0" w:qFormat="1"/>
+    <w:lsdException w:name="Bibliography" w:uiPriority="37"/>
+    <w:lsdException w:name="TOC Heading" w:uiPriority="39" w:qFormat="1"/>
   </w:latentStyles>
   <w:style w:type="paragraph" w:default="1" w:styleId="Normal">
     <w:name w:val="Normal"/>
@@ -6187,7 +6515,7 @@
 </file>
 
 <file path=customXml/itemProps1.xml><?xml version="1.0" encoding="utf-8"?>
-<ds:datastoreItem xmlns:ds="http://schemas.openxmlformats.org/officeDocument/2006/customXml" ds:itemID="{BBF4EFED-4BF4-4ADF-99CE-21541249D395}">
+<ds:datastoreItem xmlns:ds="http://schemas.openxmlformats.org/officeDocument/2006/customXml" ds:itemID="{1E666494-B6C0-5048-A9C9-CFC8797C6DC5}">
   <ds:schemaRefs>
     <ds:schemaRef ds:uri="http://schemas.openxmlformats.org/officeDocument/2006/bibliography"/>
   </ds:schemaRefs>

</xml_diff>